<commit_message>
Criando o primeiro formulário
</commit_message>
<xml_diff>
--- a/Modulo-4/Capitulo-24/Anotações do capitulo 24.docx
+++ b/Modulo-4/Capitulo-24/Anotações do capitulo 24.docx
@@ -4,46 +4,41 @@
   <w:body>
     <w:p>
       <w:pPr>
-        <w:shd w:val="clear" w:color="auto" w:fill="1E1E1E"/>
         <w:spacing w:after="0" w:line="285" w:lineRule="atLeast"/>
-        <w:rPr>
-          <w:rFonts w:ascii="Consolas" w:eastAsia="Times New Roman" w:hAnsi="Consolas" w:cs="Times New Roman"/>
-          <w:color w:val="D4D4D4"/>
-          <w:sz w:val="21"/>
-          <w:szCs w:val="21"/>
-          <w:lang w:val="en-US" w:eastAsia="pt-BR"/>
+        <w:jc w:val="center"/>
+        <w:rPr>
+          <w:rFonts w:ascii="Times New Roman" w:eastAsia="Times New Roman" w:hAnsi="Times New Roman" w:cs="Times New Roman"/>
+          <w:b/>
+          <w:bCs/>
+          <w:sz w:val="32"/>
+          <w:szCs w:val="32"/>
+          <w:lang w:eastAsia="pt-BR"/>
         </w:rPr>
       </w:pPr>
       <w:r>
         <w:rPr>
-          <w:rFonts w:ascii="Consolas" w:eastAsia="Times New Roman" w:hAnsi="Consolas" w:cs="Times New Roman"/>
-          <w:color w:val="808080"/>
-          <w:sz w:val="21"/>
-          <w:szCs w:val="21"/>
-          <w:lang w:val="en-US" w:eastAsia="pt-BR"/>
-        </w:rPr>
-        <w:t>&lt;</w:t>
-      </w:r>
-      <w:r>
-        <w:rPr>
-          <w:rFonts w:ascii="Consolas" w:eastAsia="Times New Roman" w:hAnsi="Consolas" w:cs="Times New Roman"/>
-          <w:color w:val="569CD6"/>
-          <w:sz w:val="21"/>
-          <w:szCs w:val="21"/>
-          <w:lang w:val="en-US" w:eastAsia="pt-BR"/>
-        </w:rPr>
-        <w:t>form</w:t>
-      </w:r>
-      <w:r>
-        <w:rPr>
-          <w:rFonts w:ascii="Consolas" w:eastAsia="Times New Roman" w:hAnsi="Consolas" w:cs="Times New Roman"/>
-          <w:color w:val="808080"/>
-          <w:sz w:val="21"/>
-          <w:szCs w:val="21"/>
-          <w:lang w:val="en-US" w:eastAsia="pt-BR"/>
-        </w:rPr>
-        <w:t>&gt;</w:t>
-      </w:r>
+          <w:rFonts w:ascii="Times New Roman" w:eastAsia="Times New Roman" w:hAnsi="Times New Roman" w:cs="Times New Roman"/>
+          <w:b/>
+          <w:bCs/>
+          <w:sz w:val="32"/>
+          <w:szCs w:val="32"/>
+          <w:lang w:eastAsia="pt-BR"/>
+        </w:rPr>
+        <w:t>Formulários</w:t>
+      </w:r>
+    </w:p>
+    <w:p>
+      <w:pPr>
+        <w:spacing w:after="0" w:line="285" w:lineRule="atLeast"/>
+        <w:rPr>
+          <w:rFonts w:ascii="Times New Roman" w:eastAsia="Times New Roman" w:hAnsi="Times New Roman" w:cs="Times New Roman"/>
+          <w:b/>
+          <w:bCs/>
+          <w:sz w:val="32"/>
+          <w:szCs w:val="32"/>
+          <w:lang w:eastAsia="pt-BR"/>
+        </w:rPr>
+      </w:pPr>
     </w:p>
     <w:p>
       <w:pPr>
@@ -60,16 +55,6 @@
       <w:r>
         <w:rPr>
           <w:rFonts w:ascii="Consolas" w:eastAsia="Times New Roman" w:hAnsi="Consolas" w:cs="Times New Roman"/>
-          <w:color w:val="D4D4D4"/>
-          <w:sz w:val="21"/>
-          <w:szCs w:val="21"/>
-          <w:lang w:val="en-US" w:eastAsia="pt-BR"/>
-        </w:rPr>
-        <w:t xml:space="preserve">        </w:t>
-      </w:r>
-      <w:r>
-        <w:rPr>
-          <w:rFonts w:ascii="Consolas" w:eastAsia="Times New Roman" w:hAnsi="Consolas" w:cs="Times New Roman"/>
           <w:color w:val="808080"/>
           <w:sz w:val="21"/>
           <w:szCs w:val="21"/>
@@ -85,47 +70,7 @@
           <w:szCs w:val="21"/>
           <w:lang w:val="en-US" w:eastAsia="pt-BR"/>
         </w:rPr>
-        <w:t>p</w:t>
-      </w:r>
-      <w:r>
-        <w:rPr>
-          <w:rFonts w:ascii="Consolas" w:eastAsia="Times New Roman" w:hAnsi="Consolas" w:cs="Times New Roman"/>
-          <w:color w:val="808080"/>
-          <w:sz w:val="21"/>
-          <w:szCs w:val="21"/>
-          <w:lang w:val="en-US" w:eastAsia="pt-BR"/>
-        </w:rPr>
-        <w:t>&gt;</w:t>
-      </w:r>
-      <w:r>
-        <w:rPr>
-          <w:rFonts w:ascii="Consolas" w:eastAsia="Times New Roman" w:hAnsi="Consolas" w:cs="Times New Roman"/>
-          <w:color w:val="D4D4D4"/>
-          <w:sz w:val="21"/>
-          <w:szCs w:val="21"/>
-          <w:lang w:val="en-US" w:eastAsia="pt-BR"/>
-        </w:rPr>
-        <w:t xml:space="preserve">Nome: </w:t>
-      </w:r>
-      <w:r>
-        <w:rPr>
-          <w:rFonts w:ascii="Consolas" w:eastAsia="Times New Roman" w:hAnsi="Consolas" w:cs="Times New Roman"/>
-          <w:color w:val="808080"/>
-          <w:sz w:val="21"/>
-          <w:szCs w:val="21"/>
-          <w:lang w:val="en-US" w:eastAsia="pt-BR"/>
-        </w:rPr>
-        <w:t>&lt;</w:t>
-      </w:r>
-      <w:r>
-        <w:rPr>
-          <w:rFonts w:ascii="Consolas" w:eastAsia="Times New Roman" w:hAnsi="Consolas" w:cs="Times New Roman"/>
-          <w:color w:val="569CD6"/>
-          <w:sz w:val="21"/>
-          <w:szCs w:val="21"/>
-          <w:lang w:val="en-US" w:eastAsia="pt-BR"/>
-        </w:rPr>
-        <w:t>input</w:t>
+        <w:t>form</w:t>
       </w:r>
       <w:r>
         <w:rPr>
@@ -145,7 +90,7 @@
           <w:szCs w:val="21"/>
           <w:lang w:val="en-US" w:eastAsia="pt-BR"/>
         </w:rPr>
-        <w:t>type</w:t>
+        <w:t>action</w:t>
       </w:r>
       <w:r>
         <w:rPr>
@@ -165,7 +110,29 @@
           <w:szCs w:val="21"/>
           <w:lang w:val="en-US" w:eastAsia="pt-BR"/>
         </w:rPr>
-        <w:t>"text"</w:t>
+        <w:t>"</w:t>
+      </w:r>
+      <w:proofErr w:type="spellStart"/>
+      <w:r>
+        <w:rPr>
+          <w:rFonts w:ascii="Consolas" w:eastAsia="Times New Roman" w:hAnsi="Consolas" w:cs="Times New Roman"/>
+          <w:color w:val="CE9178"/>
+          <w:sz w:val="21"/>
+          <w:szCs w:val="21"/>
+          <w:lang w:val="en-US" w:eastAsia="pt-BR"/>
+        </w:rPr>
+        <w:t>cadastro.php</w:t>
+      </w:r>
+      <w:proofErr w:type="spellEnd"/>
+      <w:r>
+        <w:rPr>
+          <w:rFonts w:ascii="Consolas" w:eastAsia="Times New Roman" w:hAnsi="Consolas" w:cs="Times New Roman"/>
+          <w:color w:val="CE9178"/>
+          <w:sz w:val="21"/>
+          <w:szCs w:val="21"/>
+          <w:lang w:val="en-US" w:eastAsia="pt-BR"/>
+        </w:rPr>
+        <w:t>"</w:t>
       </w:r>
       <w:r>
         <w:rPr>
@@ -185,7 +152,7 @@
           <w:szCs w:val="21"/>
           <w:lang w:val="en-US" w:eastAsia="pt-BR"/>
         </w:rPr>
-        <w:t>name</w:t>
+        <w:t>autocomplete</w:t>
       </w:r>
       <w:r>
         <w:rPr>
@@ -205,67 +172,7 @@
           <w:szCs w:val="21"/>
           <w:lang w:val="en-US" w:eastAsia="pt-BR"/>
         </w:rPr>
-        <w:t>"nome"</w:t>
-      </w:r>
-      <w:r>
-        <w:rPr>
-          <w:rFonts w:ascii="Consolas" w:eastAsia="Times New Roman" w:hAnsi="Consolas" w:cs="Times New Roman"/>
-          <w:color w:val="D4D4D4"/>
-          <w:sz w:val="21"/>
-          <w:szCs w:val="21"/>
-          <w:lang w:val="en-US" w:eastAsia="pt-BR"/>
-        </w:rPr>
-        <w:t xml:space="preserve"> </w:t>
-      </w:r>
-      <w:r>
-        <w:rPr>
-          <w:rFonts w:ascii="Consolas" w:eastAsia="Times New Roman" w:hAnsi="Consolas" w:cs="Times New Roman"/>
-          <w:color w:val="9CDCFE"/>
-          <w:sz w:val="21"/>
-          <w:szCs w:val="21"/>
-          <w:lang w:val="en-US" w:eastAsia="pt-BR"/>
-        </w:rPr>
-        <w:t>id</w:t>
-      </w:r>
-      <w:r>
-        <w:rPr>
-          <w:rFonts w:ascii="Consolas" w:eastAsia="Times New Roman" w:hAnsi="Consolas" w:cs="Times New Roman"/>
-          <w:color w:val="D4D4D4"/>
-          <w:sz w:val="21"/>
-          <w:szCs w:val="21"/>
-          <w:lang w:val="en-US" w:eastAsia="pt-BR"/>
-        </w:rPr>
-        <w:t>=</w:t>
-      </w:r>
-      <w:r>
-        <w:rPr>
-          <w:rFonts w:ascii="Consolas" w:eastAsia="Times New Roman" w:hAnsi="Consolas" w:cs="Times New Roman"/>
-          <w:color w:val="CE9178"/>
-          <w:sz w:val="21"/>
-          <w:szCs w:val="21"/>
-          <w:lang w:val="en-US" w:eastAsia="pt-BR"/>
-        </w:rPr>
-        <w:t>"nome"</w:t>
-      </w:r>
-      <w:r>
-        <w:rPr>
-          <w:rFonts w:ascii="Consolas" w:eastAsia="Times New Roman" w:hAnsi="Consolas" w:cs="Times New Roman"/>
-          <w:color w:val="808080"/>
-          <w:sz w:val="21"/>
-          <w:szCs w:val="21"/>
-          <w:lang w:val="en-US" w:eastAsia="pt-BR"/>
-        </w:rPr>
-        <w:t>&gt;&lt;/</w:t>
-      </w:r>
-      <w:r>
-        <w:rPr>
-          <w:rFonts w:ascii="Consolas" w:eastAsia="Times New Roman" w:hAnsi="Consolas" w:cs="Times New Roman"/>
-          <w:color w:val="569CD6"/>
-          <w:sz w:val="21"/>
-          <w:szCs w:val="21"/>
-          <w:lang w:val="en-US" w:eastAsia="pt-BR"/>
-        </w:rPr>
-        <w:t>p</w:t>
+        <w:t>"off"</w:t>
       </w:r>
       <w:r>
         <w:rPr>
@@ -287,7 +194,7 @@
           <w:color w:val="D4D4D4"/>
           <w:sz w:val="21"/>
           <w:szCs w:val="21"/>
-          <w:lang w:val="en-US" w:eastAsia="pt-BR"/>
+          <w:lang w:eastAsia="pt-BR"/>
         </w:rPr>
       </w:pPr>
       <w:r>
@@ -306,7 +213,7 @@
           <w:color w:val="808080"/>
           <w:sz w:val="21"/>
           <w:szCs w:val="21"/>
-          <w:lang w:val="en-US" w:eastAsia="pt-BR"/>
+          <w:lang w:eastAsia="pt-BR"/>
         </w:rPr>
         <w:t>&lt;</w:t>
       </w:r>
@@ -316,7 +223,7 @@
           <w:color w:val="569CD6"/>
           <w:sz w:val="21"/>
           <w:szCs w:val="21"/>
-          <w:lang w:val="en-US" w:eastAsia="pt-BR"/>
+          <w:lang w:eastAsia="pt-BR"/>
         </w:rPr>
         <w:t>p</w:t>
       </w:r>
@@ -326,7 +233,91 @@
           <w:color w:val="808080"/>
           <w:sz w:val="21"/>
           <w:szCs w:val="21"/>
-          <w:lang w:val="en-US" w:eastAsia="pt-BR"/>
+          <w:lang w:eastAsia="pt-BR"/>
+        </w:rPr>
+        <w:t>&gt;&lt;</w:t>
+      </w:r>
+      <w:proofErr w:type="spellStart"/>
+      <w:r>
+        <w:rPr>
+          <w:rFonts w:ascii="Consolas" w:eastAsia="Times New Roman" w:hAnsi="Consolas" w:cs="Times New Roman"/>
+          <w:color w:val="569CD6"/>
+          <w:sz w:val="21"/>
+          <w:szCs w:val="21"/>
+          <w:lang w:eastAsia="pt-BR"/>
+        </w:rPr>
+        <w:t>label</w:t>
+      </w:r>
+      <w:proofErr w:type="spellEnd"/>
+      <w:r>
+        <w:rPr>
+          <w:rFonts w:ascii="Consolas" w:eastAsia="Times New Roman" w:hAnsi="Consolas" w:cs="Times New Roman"/>
+          <w:color w:val="D4D4D4"/>
+          <w:sz w:val="21"/>
+          <w:szCs w:val="21"/>
+          <w:lang w:eastAsia="pt-BR"/>
+        </w:rPr>
+        <w:t xml:space="preserve"> </w:t>
+      </w:r>
+      <w:r>
+        <w:rPr>
+          <w:rFonts w:ascii="Consolas" w:eastAsia="Times New Roman" w:hAnsi="Consolas" w:cs="Times New Roman"/>
+          <w:color w:val="9CDCFE"/>
+          <w:sz w:val="21"/>
+          <w:szCs w:val="21"/>
+          <w:lang w:eastAsia="pt-BR"/>
+        </w:rPr>
+        <w:t>for</w:t>
+      </w:r>
+      <w:r>
+        <w:rPr>
+          <w:rFonts w:ascii="Consolas" w:eastAsia="Times New Roman" w:hAnsi="Consolas" w:cs="Times New Roman"/>
+          <w:color w:val="D4D4D4"/>
+          <w:sz w:val="21"/>
+          <w:szCs w:val="21"/>
+          <w:lang w:eastAsia="pt-BR"/>
+        </w:rPr>
+        <w:t>=</w:t>
+      </w:r>
+      <w:r>
+        <w:rPr>
+          <w:rFonts w:ascii="Consolas" w:eastAsia="Times New Roman" w:hAnsi="Consolas" w:cs="Times New Roman"/>
+          <w:color w:val="CE9178"/>
+          <w:sz w:val="21"/>
+          <w:szCs w:val="21"/>
+          <w:lang w:eastAsia="pt-BR"/>
+        </w:rPr>
+        <w:t>"</w:t>
+      </w:r>
+      <w:proofErr w:type="spellStart"/>
+      <w:r>
+        <w:rPr>
+          <w:rFonts w:ascii="Consolas" w:eastAsia="Times New Roman" w:hAnsi="Consolas" w:cs="Times New Roman"/>
+          <w:color w:val="CE9178"/>
+          <w:sz w:val="21"/>
+          <w:szCs w:val="21"/>
+          <w:lang w:eastAsia="pt-BR"/>
+        </w:rPr>
+        <w:t>inome</w:t>
+      </w:r>
+      <w:proofErr w:type="spellEnd"/>
+      <w:r>
+        <w:rPr>
+          <w:rFonts w:ascii="Consolas" w:eastAsia="Times New Roman" w:hAnsi="Consolas" w:cs="Times New Roman"/>
+          <w:color w:val="CE9178"/>
+          <w:sz w:val="21"/>
+          <w:szCs w:val="21"/>
+          <w:lang w:eastAsia="pt-BR"/>
+        </w:rPr>
+        <w:t>"</w:t>
+      </w:r>
+      <w:r>
+        <w:rPr>
+          <w:rFonts w:ascii="Consolas" w:eastAsia="Times New Roman" w:hAnsi="Consolas" w:cs="Times New Roman"/>
+          <w:color w:val="808080"/>
+          <w:sz w:val="21"/>
+          <w:szCs w:val="21"/>
+          <w:lang w:eastAsia="pt-BR"/>
         </w:rPr>
         <w:t>&gt;</w:t>
       </w:r>
@@ -336,9 +327,9 @@
           <w:color w:val="D4D4D4"/>
           <w:sz w:val="21"/>
           <w:szCs w:val="21"/>
-          <w:lang w:val="en-US" w:eastAsia="pt-BR"/>
-        </w:rPr>
-        <w:t xml:space="preserve">Sobrenome: </w:t>
+          <w:lang w:eastAsia="pt-BR"/>
+        </w:rPr>
+        <w:t>Nome:</w:t>
       </w:r>
       <w:r>
         <w:rPr>
@@ -346,169 +337,41 @@
           <w:color w:val="808080"/>
           <w:sz w:val="21"/>
           <w:szCs w:val="21"/>
-          <w:lang w:val="en-US" w:eastAsia="pt-BR"/>
-        </w:rPr>
-        <w:t>&lt;</w:t>
-      </w:r>
+          <w:lang w:eastAsia="pt-BR"/>
+        </w:rPr>
+        <w:t>&lt;/</w:t>
+      </w:r>
+      <w:proofErr w:type="spellStart"/>
       <w:r>
         <w:rPr>
           <w:rFonts w:ascii="Consolas" w:eastAsia="Times New Roman" w:hAnsi="Consolas" w:cs="Times New Roman"/>
           <w:color w:val="569CD6"/>
           <w:sz w:val="21"/>
           <w:szCs w:val="21"/>
-          <w:lang w:val="en-US" w:eastAsia="pt-BR"/>
-        </w:rPr>
-        <w:t>input</w:t>
-      </w:r>
-      <w:r>
-        <w:rPr>
-          <w:rFonts w:ascii="Consolas" w:eastAsia="Times New Roman" w:hAnsi="Consolas" w:cs="Times New Roman"/>
-          <w:color w:val="D4D4D4"/>
-          <w:sz w:val="21"/>
-          <w:szCs w:val="21"/>
-          <w:lang w:val="en-US" w:eastAsia="pt-BR"/>
+          <w:lang w:eastAsia="pt-BR"/>
+        </w:rPr>
+        <w:t>label</w:t>
+      </w:r>
+      <w:proofErr w:type="spellEnd"/>
+      <w:r>
+        <w:rPr>
+          <w:rFonts w:ascii="Consolas" w:eastAsia="Times New Roman" w:hAnsi="Consolas" w:cs="Times New Roman"/>
+          <w:color w:val="808080"/>
+          <w:sz w:val="21"/>
+          <w:szCs w:val="21"/>
+          <w:lang w:eastAsia="pt-BR"/>
+        </w:rPr>
+        <w:t>&gt;</w:t>
+      </w:r>
+      <w:r>
+        <w:rPr>
+          <w:rFonts w:ascii="Consolas" w:eastAsia="Times New Roman" w:hAnsi="Consolas" w:cs="Times New Roman"/>
+          <w:color w:val="D4D4D4"/>
+          <w:sz w:val="21"/>
+          <w:szCs w:val="21"/>
+          <w:lang w:eastAsia="pt-BR"/>
         </w:rPr>
         <w:t xml:space="preserve"> </w:t>
-      </w:r>
-      <w:r>
-        <w:rPr>
-          <w:rFonts w:ascii="Consolas" w:eastAsia="Times New Roman" w:hAnsi="Consolas" w:cs="Times New Roman"/>
-          <w:color w:val="9CDCFE"/>
-          <w:sz w:val="21"/>
-          <w:szCs w:val="21"/>
-          <w:lang w:val="en-US" w:eastAsia="pt-BR"/>
-        </w:rPr>
-        <w:t>type</w:t>
-      </w:r>
-      <w:r>
-        <w:rPr>
-          <w:rFonts w:ascii="Consolas" w:eastAsia="Times New Roman" w:hAnsi="Consolas" w:cs="Times New Roman"/>
-          <w:color w:val="D4D4D4"/>
-          <w:sz w:val="21"/>
-          <w:szCs w:val="21"/>
-          <w:lang w:val="en-US" w:eastAsia="pt-BR"/>
-        </w:rPr>
-        <w:t>=</w:t>
-      </w:r>
-      <w:r>
-        <w:rPr>
-          <w:rFonts w:ascii="Consolas" w:eastAsia="Times New Roman" w:hAnsi="Consolas" w:cs="Times New Roman"/>
-          <w:color w:val="CE9178"/>
-          <w:sz w:val="21"/>
-          <w:szCs w:val="21"/>
-          <w:lang w:val="en-US" w:eastAsia="pt-BR"/>
-        </w:rPr>
-        <w:t>"text"</w:t>
-      </w:r>
-      <w:r>
-        <w:rPr>
-          <w:rFonts w:ascii="Consolas" w:eastAsia="Times New Roman" w:hAnsi="Consolas" w:cs="Times New Roman"/>
-          <w:color w:val="D4D4D4"/>
-          <w:sz w:val="21"/>
-          <w:szCs w:val="21"/>
-          <w:lang w:val="en-US" w:eastAsia="pt-BR"/>
-        </w:rPr>
-        <w:t xml:space="preserve"> </w:t>
-      </w:r>
-      <w:r>
-        <w:rPr>
-          <w:rFonts w:ascii="Consolas" w:eastAsia="Times New Roman" w:hAnsi="Consolas" w:cs="Times New Roman"/>
-          <w:color w:val="9CDCFE"/>
-          <w:sz w:val="21"/>
-          <w:szCs w:val="21"/>
-          <w:lang w:val="en-US" w:eastAsia="pt-BR"/>
-        </w:rPr>
-        <w:t>name</w:t>
-      </w:r>
-      <w:r>
-        <w:rPr>
-          <w:rFonts w:ascii="Consolas" w:eastAsia="Times New Roman" w:hAnsi="Consolas" w:cs="Times New Roman"/>
-          <w:color w:val="D4D4D4"/>
-          <w:sz w:val="21"/>
-          <w:szCs w:val="21"/>
-          <w:lang w:val="en-US" w:eastAsia="pt-BR"/>
-        </w:rPr>
-        <w:t>=</w:t>
-      </w:r>
-      <w:r>
-        <w:rPr>
-          <w:rFonts w:ascii="Consolas" w:eastAsia="Times New Roman" w:hAnsi="Consolas" w:cs="Times New Roman"/>
-          <w:color w:val="CE9178"/>
-          <w:sz w:val="21"/>
-          <w:szCs w:val="21"/>
-          <w:lang w:val="en-US" w:eastAsia="pt-BR"/>
-        </w:rPr>
-        <w:t>"sobrenome"</w:t>
-      </w:r>
-      <w:r>
-        <w:rPr>
-          <w:rFonts w:ascii="Consolas" w:eastAsia="Times New Roman" w:hAnsi="Consolas" w:cs="Times New Roman"/>
-          <w:color w:val="D4D4D4"/>
-          <w:sz w:val="21"/>
-          <w:szCs w:val="21"/>
-          <w:lang w:val="en-US" w:eastAsia="pt-BR"/>
-        </w:rPr>
-        <w:t xml:space="preserve"> </w:t>
-      </w:r>
-      <w:r>
-        <w:rPr>
-          <w:rFonts w:ascii="Consolas" w:eastAsia="Times New Roman" w:hAnsi="Consolas" w:cs="Times New Roman"/>
-          <w:color w:val="9CDCFE"/>
-          <w:sz w:val="21"/>
-          <w:szCs w:val="21"/>
-          <w:lang w:val="en-US" w:eastAsia="pt-BR"/>
-        </w:rPr>
-        <w:t>id</w:t>
-      </w:r>
-      <w:r>
-        <w:rPr>
-          <w:rFonts w:ascii="Consolas" w:eastAsia="Times New Roman" w:hAnsi="Consolas" w:cs="Times New Roman"/>
-          <w:color w:val="D4D4D4"/>
-          <w:sz w:val="21"/>
-          <w:szCs w:val="21"/>
-          <w:lang w:val="en-US" w:eastAsia="pt-BR"/>
-        </w:rPr>
-        <w:t>=</w:t>
-      </w:r>
-      <w:r>
-        <w:rPr>
-          <w:rFonts w:ascii="Consolas" w:eastAsia="Times New Roman" w:hAnsi="Consolas" w:cs="Times New Roman"/>
-          <w:color w:val="CE9178"/>
-          <w:sz w:val="21"/>
-          <w:szCs w:val="21"/>
-          <w:lang w:val="en-US" w:eastAsia="pt-BR"/>
-        </w:rPr>
-        <w:t>"sobrenome"</w:t>
-      </w:r>
-      <w:r>
-        <w:rPr>
-          <w:rFonts w:ascii="Consolas" w:eastAsia="Times New Roman" w:hAnsi="Consolas" w:cs="Times New Roman"/>
-          <w:color w:val="808080"/>
-          <w:sz w:val="21"/>
-          <w:szCs w:val="21"/>
-          <w:lang w:val="en-US" w:eastAsia="pt-BR"/>
-        </w:rPr>
-        <w:t>&gt;&lt;/</w:t>
-      </w:r>
-      <w:r>
-        <w:rPr>
-          <w:rFonts w:ascii="Consolas" w:eastAsia="Times New Roman" w:hAnsi="Consolas" w:cs="Times New Roman"/>
-          <w:color w:val="569CD6"/>
-          <w:sz w:val="21"/>
-          <w:szCs w:val="21"/>
-          <w:lang w:val="en-US" w:eastAsia="pt-BR"/>
-        </w:rPr>
-        <w:t>p</w:t>
-      </w:r>
-      <w:r>
-        <w:rPr>
-          <w:rFonts w:ascii="Consolas" w:eastAsia="Times New Roman" w:hAnsi="Consolas" w:cs="Times New Roman"/>
-          <w:color w:val="808080"/>
-          <w:sz w:val="21"/>
-          <w:szCs w:val="21"/>
-          <w:lang w:val="en-US" w:eastAsia="pt-BR"/>
-        </w:rPr>
-        <w:t>&gt;</w:t>
       </w:r>
     </w:p>
     <w:p>
@@ -529,9 +392,9 @@
           <w:color w:val="D4D4D4"/>
           <w:sz w:val="21"/>
           <w:szCs w:val="21"/>
-          <w:lang w:val="en-US" w:eastAsia="pt-BR"/>
-        </w:rPr>
-        <w:t xml:space="preserve">        </w:t>
+          <w:lang w:eastAsia="pt-BR"/>
+        </w:rPr>
+        <w:t xml:space="preserve">            </w:t>
       </w:r>
       <w:r>
         <w:rPr>
@@ -551,26 +414,6 @@
           <w:szCs w:val="21"/>
           <w:lang w:val="en-US" w:eastAsia="pt-BR"/>
         </w:rPr>
-        <w:t>p</w:t>
-      </w:r>
-      <w:r>
-        <w:rPr>
-          <w:rFonts w:ascii="Consolas" w:eastAsia="Times New Roman" w:hAnsi="Consolas" w:cs="Times New Roman"/>
-          <w:color w:val="808080"/>
-          <w:sz w:val="21"/>
-          <w:szCs w:val="21"/>
-          <w:lang w:val="en-US" w:eastAsia="pt-BR"/>
-        </w:rPr>
-        <w:t>&gt;&lt;</w:t>
-      </w:r>
-      <w:r>
-        <w:rPr>
-          <w:rFonts w:ascii="Consolas" w:eastAsia="Times New Roman" w:hAnsi="Consolas" w:cs="Times New Roman"/>
-          <w:color w:val="569CD6"/>
-          <w:sz w:val="21"/>
-          <w:szCs w:val="21"/>
-          <w:lang w:val="en-US" w:eastAsia="pt-BR"/>
-        </w:rPr>
         <w:t>input</w:t>
       </w:r>
       <w:r>
@@ -611,7 +454,7 @@
           <w:szCs w:val="21"/>
           <w:lang w:val="en-US" w:eastAsia="pt-BR"/>
         </w:rPr>
-        <w:t>"submit"</w:t>
+        <w:t>"text"</w:t>
       </w:r>
       <w:r>
         <w:rPr>
@@ -631,7 +474,7 @@
           <w:szCs w:val="21"/>
           <w:lang w:val="en-US" w:eastAsia="pt-BR"/>
         </w:rPr>
-        <w:t>value</w:t>
+        <w:t>name</w:t>
       </w:r>
       <w:r>
         <w:rPr>
@@ -651,7 +494,91 @@
           <w:szCs w:val="21"/>
           <w:lang w:val="en-US" w:eastAsia="pt-BR"/>
         </w:rPr>
-        <w:t>"Enviar"</w:t>
+        <w:t>"</w:t>
+      </w:r>
+      <w:proofErr w:type="spellStart"/>
+      <w:r>
+        <w:rPr>
+          <w:rFonts w:ascii="Consolas" w:eastAsia="Times New Roman" w:hAnsi="Consolas" w:cs="Times New Roman"/>
+          <w:color w:val="CE9178"/>
+          <w:sz w:val="21"/>
+          <w:szCs w:val="21"/>
+          <w:lang w:val="en-US" w:eastAsia="pt-BR"/>
+        </w:rPr>
+        <w:t>nome</w:t>
+      </w:r>
+      <w:proofErr w:type="spellEnd"/>
+      <w:r>
+        <w:rPr>
+          <w:rFonts w:ascii="Consolas" w:eastAsia="Times New Roman" w:hAnsi="Consolas" w:cs="Times New Roman"/>
+          <w:color w:val="CE9178"/>
+          <w:sz w:val="21"/>
+          <w:szCs w:val="21"/>
+          <w:lang w:val="en-US" w:eastAsia="pt-BR"/>
+        </w:rPr>
+        <w:t>"</w:t>
+      </w:r>
+      <w:r>
+        <w:rPr>
+          <w:rFonts w:ascii="Consolas" w:eastAsia="Times New Roman" w:hAnsi="Consolas" w:cs="Times New Roman"/>
+          <w:color w:val="D4D4D4"/>
+          <w:sz w:val="21"/>
+          <w:szCs w:val="21"/>
+          <w:lang w:val="en-US" w:eastAsia="pt-BR"/>
+        </w:rPr>
+        <w:t xml:space="preserve"> </w:t>
+      </w:r>
+      <w:r>
+        <w:rPr>
+          <w:rFonts w:ascii="Consolas" w:eastAsia="Times New Roman" w:hAnsi="Consolas" w:cs="Times New Roman"/>
+          <w:color w:val="9CDCFE"/>
+          <w:sz w:val="21"/>
+          <w:szCs w:val="21"/>
+          <w:lang w:val="en-US" w:eastAsia="pt-BR"/>
+        </w:rPr>
+        <w:t>id</w:t>
+      </w:r>
+      <w:r>
+        <w:rPr>
+          <w:rFonts w:ascii="Consolas" w:eastAsia="Times New Roman" w:hAnsi="Consolas" w:cs="Times New Roman"/>
+          <w:color w:val="D4D4D4"/>
+          <w:sz w:val="21"/>
+          <w:szCs w:val="21"/>
+          <w:lang w:val="en-US" w:eastAsia="pt-BR"/>
+        </w:rPr>
+        <w:t>=</w:t>
+      </w:r>
+      <w:r>
+        <w:rPr>
+          <w:rFonts w:ascii="Consolas" w:eastAsia="Times New Roman" w:hAnsi="Consolas" w:cs="Times New Roman"/>
+          <w:color w:val="CE9178"/>
+          <w:sz w:val="21"/>
+          <w:szCs w:val="21"/>
+          <w:lang w:val="en-US" w:eastAsia="pt-BR"/>
+        </w:rPr>
+        <w:t>"</w:t>
+      </w:r>
+      <w:proofErr w:type="spellStart"/>
+      <w:r>
+        <w:rPr>
+          <w:rFonts w:ascii="Consolas" w:eastAsia="Times New Roman" w:hAnsi="Consolas" w:cs="Times New Roman"/>
+          <w:color w:val="CE9178"/>
+          <w:sz w:val="21"/>
+          <w:szCs w:val="21"/>
+          <w:lang w:val="en-US" w:eastAsia="pt-BR"/>
+        </w:rPr>
+        <w:t>inome</w:t>
+      </w:r>
+      <w:proofErr w:type="spellEnd"/>
+      <w:r>
+        <w:rPr>
+          <w:rFonts w:ascii="Consolas" w:eastAsia="Times New Roman" w:hAnsi="Consolas" w:cs="Times New Roman"/>
+          <w:color w:val="CE9178"/>
+          <w:sz w:val="21"/>
+          <w:szCs w:val="21"/>
+          <w:lang w:val="en-US" w:eastAsia="pt-BR"/>
+        </w:rPr>
+        <w:t>"</w:t>
       </w:r>
       <w:r>
         <w:rPr>
@@ -704,6 +631,617 @@
           <w:szCs w:val="21"/>
           <w:lang w:val="en-US" w:eastAsia="pt-BR"/>
         </w:rPr>
+        <w:t xml:space="preserve">        </w:t>
+      </w:r>
+      <w:r>
+        <w:rPr>
+          <w:rFonts w:ascii="Consolas" w:eastAsia="Times New Roman" w:hAnsi="Consolas" w:cs="Times New Roman"/>
+          <w:color w:val="808080"/>
+          <w:sz w:val="21"/>
+          <w:szCs w:val="21"/>
+          <w:lang w:eastAsia="pt-BR"/>
+        </w:rPr>
+        <w:t>&lt;</w:t>
+      </w:r>
+      <w:r>
+        <w:rPr>
+          <w:rFonts w:ascii="Consolas" w:eastAsia="Times New Roman" w:hAnsi="Consolas" w:cs="Times New Roman"/>
+          <w:color w:val="569CD6"/>
+          <w:sz w:val="21"/>
+          <w:szCs w:val="21"/>
+          <w:lang w:eastAsia="pt-BR"/>
+        </w:rPr>
+        <w:t>p</w:t>
+      </w:r>
+      <w:r>
+        <w:rPr>
+          <w:rFonts w:ascii="Consolas" w:eastAsia="Times New Roman" w:hAnsi="Consolas" w:cs="Times New Roman"/>
+          <w:color w:val="808080"/>
+          <w:sz w:val="21"/>
+          <w:szCs w:val="21"/>
+          <w:lang w:eastAsia="pt-BR"/>
+        </w:rPr>
+        <w:t>&gt;&lt;</w:t>
+      </w:r>
+      <w:proofErr w:type="spellStart"/>
+      <w:r>
+        <w:rPr>
+          <w:rFonts w:ascii="Consolas" w:eastAsia="Times New Roman" w:hAnsi="Consolas" w:cs="Times New Roman"/>
+          <w:color w:val="569CD6"/>
+          <w:sz w:val="21"/>
+          <w:szCs w:val="21"/>
+          <w:lang w:eastAsia="pt-BR"/>
+        </w:rPr>
+        <w:t>label</w:t>
+      </w:r>
+      <w:proofErr w:type="spellEnd"/>
+      <w:r>
+        <w:rPr>
+          <w:rFonts w:ascii="Consolas" w:eastAsia="Times New Roman" w:hAnsi="Consolas" w:cs="Times New Roman"/>
+          <w:color w:val="D4D4D4"/>
+          <w:sz w:val="21"/>
+          <w:szCs w:val="21"/>
+          <w:lang w:eastAsia="pt-BR"/>
+        </w:rPr>
+        <w:t xml:space="preserve"> </w:t>
+      </w:r>
+      <w:r>
+        <w:rPr>
+          <w:rFonts w:ascii="Consolas" w:eastAsia="Times New Roman" w:hAnsi="Consolas" w:cs="Times New Roman"/>
+          <w:color w:val="9CDCFE"/>
+          <w:sz w:val="21"/>
+          <w:szCs w:val="21"/>
+          <w:lang w:eastAsia="pt-BR"/>
+        </w:rPr>
+        <w:t>for</w:t>
+      </w:r>
+      <w:r>
+        <w:rPr>
+          <w:rFonts w:ascii="Consolas" w:eastAsia="Times New Roman" w:hAnsi="Consolas" w:cs="Times New Roman"/>
+          <w:color w:val="D4D4D4"/>
+          <w:sz w:val="21"/>
+          <w:szCs w:val="21"/>
+          <w:lang w:eastAsia="pt-BR"/>
+        </w:rPr>
+        <w:t>=</w:t>
+      </w:r>
+      <w:r>
+        <w:rPr>
+          <w:rFonts w:ascii="Consolas" w:eastAsia="Times New Roman" w:hAnsi="Consolas" w:cs="Times New Roman"/>
+          <w:color w:val="CE9178"/>
+          <w:sz w:val="21"/>
+          <w:szCs w:val="21"/>
+          <w:lang w:eastAsia="pt-BR"/>
+        </w:rPr>
+        <w:t>"</w:t>
+      </w:r>
+      <w:proofErr w:type="spellStart"/>
+      <w:r>
+        <w:rPr>
+          <w:rFonts w:ascii="Consolas" w:eastAsia="Times New Roman" w:hAnsi="Consolas" w:cs="Times New Roman"/>
+          <w:color w:val="CE9178"/>
+          <w:sz w:val="21"/>
+          <w:szCs w:val="21"/>
+          <w:lang w:eastAsia="pt-BR"/>
+        </w:rPr>
+        <w:t>isobrenome</w:t>
+      </w:r>
+      <w:proofErr w:type="spellEnd"/>
+      <w:r>
+        <w:rPr>
+          <w:rFonts w:ascii="Consolas" w:eastAsia="Times New Roman" w:hAnsi="Consolas" w:cs="Times New Roman"/>
+          <w:color w:val="CE9178"/>
+          <w:sz w:val="21"/>
+          <w:szCs w:val="21"/>
+          <w:lang w:eastAsia="pt-BR"/>
+        </w:rPr>
+        <w:t>"</w:t>
+      </w:r>
+      <w:r>
+        <w:rPr>
+          <w:rFonts w:ascii="Consolas" w:eastAsia="Times New Roman" w:hAnsi="Consolas" w:cs="Times New Roman"/>
+          <w:color w:val="808080"/>
+          <w:sz w:val="21"/>
+          <w:szCs w:val="21"/>
+          <w:lang w:eastAsia="pt-BR"/>
+        </w:rPr>
+        <w:t>&gt;</w:t>
+      </w:r>
+      <w:r>
+        <w:rPr>
+          <w:rFonts w:ascii="Consolas" w:eastAsia="Times New Roman" w:hAnsi="Consolas" w:cs="Times New Roman"/>
+          <w:color w:val="D4D4D4"/>
+          <w:sz w:val="21"/>
+          <w:szCs w:val="21"/>
+          <w:lang w:eastAsia="pt-BR"/>
+        </w:rPr>
+        <w:t>Sobrenome:</w:t>
+      </w:r>
+      <w:r>
+        <w:rPr>
+          <w:rFonts w:ascii="Consolas" w:eastAsia="Times New Roman" w:hAnsi="Consolas" w:cs="Times New Roman"/>
+          <w:color w:val="808080"/>
+          <w:sz w:val="21"/>
+          <w:szCs w:val="21"/>
+          <w:lang w:eastAsia="pt-BR"/>
+        </w:rPr>
+        <w:t>&lt;/</w:t>
+      </w:r>
+      <w:proofErr w:type="spellStart"/>
+      <w:r>
+        <w:rPr>
+          <w:rFonts w:ascii="Consolas" w:eastAsia="Times New Roman" w:hAnsi="Consolas" w:cs="Times New Roman"/>
+          <w:color w:val="569CD6"/>
+          <w:sz w:val="21"/>
+          <w:szCs w:val="21"/>
+          <w:lang w:eastAsia="pt-BR"/>
+        </w:rPr>
+        <w:t>label</w:t>
+      </w:r>
+      <w:proofErr w:type="spellEnd"/>
+      <w:r>
+        <w:rPr>
+          <w:rFonts w:ascii="Consolas" w:eastAsia="Times New Roman" w:hAnsi="Consolas" w:cs="Times New Roman"/>
+          <w:color w:val="808080"/>
+          <w:sz w:val="21"/>
+          <w:szCs w:val="21"/>
+          <w:lang w:eastAsia="pt-BR"/>
+        </w:rPr>
+        <w:t>&gt;</w:t>
+      </w:r>
+    </w:p>
+    <w:p>
+      <w:pPr>
+        <w:shd w:val="clear" w:color="auto" w:fill="1E1E1E"/>
+        <w:spacing w:after="0" w:line="285" w:lineRule="atLeast"/>
+        <w:rPr>
+          <w:rFonts w:ascii="Consolas" w:eastAsia="Times New Roman" w:hAnsi="Consolas" w:cs="Times New Roman"/>
+          <w:color w:val="D4D4D4"/>
+          <w:sz w:val="21"/>
+          <w:szCs w:val="21"/>
+          <w:lang w:val="en-US" w:eastAsia="pt-BR"/>
+        </w:rPr>
+      </w:pPr>
+      <w:r>
+        <w:rPr>
+          <w:rFonts w:ascii="Consolas" w:eastAsia="Times New Roman" w:hAnsi="Consolas" w:cs="Times New Roman"/>
+          <w:color w:val="D4D4D4"/>
+          <w:sz w:val="21"/>
+          <w:szCs w:val="21"/>
+          <w:lang w:eastAsia="pt-BR"/>
+        </w:rPr>
+        <w:t xml:space="preserve">            </w:t>
+      </w:r>
+      <w:r>
+        <w:rPr>
+          <w:rFonts w:ascii="Consolas" w:eastAsia="Times New Roman" w:hAnsi="Consolas" w:cs="Times New Roman"/>
+          <w:color w:val="808080"/>
+          <w:sz w:val="21"/>
+          <w:szCs w:val="21"/>
+          <w:lang w:val="en-US" w:eastAsia="pt-BR"/>
+        </w:rPr>
+        <w:t>&lt;</w:t>
+      </w:r>
+      <w:r>
+        <w:rPr>
+          <w:rFonts w:ascii="Consolas" w:eastAsia="Times New Roman" w:hAnsi="Consolas" w:cs="Times New Roman"/>
+          <w:color w:val="569CD6"/>
+          <w:sz w:val="21"/>
+          <w:szCs w:val="21"/>
+          <w:lang w:val="en-US" w:eastAsia="pt-BR"/>
+        </w:rPr>
+        <w:t>input</w:t>
+      </w:r>
+      <w:r>
+        <w:rPr>
+          <w:rFonts w:ascii="Consolas" w:eastAsia="Times New Roman" w:hAnsi="Consolas" w:cs="Times New Roman"/>
+          <w:color w:val="D4D4D4"/>
+          <w:sz w:val="21"/>
+          <w:szCs w:val="21"/>
+          <w:lang w:val="en-US" w:eastAsia="pt-BR"/>
+        </w:rPr>
+        <w:t xml:space="preserve"> </w:t>
+      </w:r>
+      <w:r>
+        <w:rPr>
+          <w:rFonts w:ascii="Consolas" w:eastAsia="Times New Roman" w:hAnsi="Consolas" w:cs="Times New Roman"/>
+          <w:color w:val="9CDCFE"/>
+          <w:sz w:val="21"/>
+          <w:szCs w:val="21"/>
+          <w:lang w:val="en-US" w:eastAsia="pt-BR"/>
+        </w:rPr>
+        <w:t>type</w:t>
+      </w:r>
+      <w:r>
+        <w:rPr>
+          <w:rFonts w:ascii="Consolas" w:eastAsia="Times New Roman" w:hAnsi="Consolas" w:cs="Times New Roman"/>
+          <w:color w:val="D4D4D4"/>
+          <w:sz w:val="21"/>
+          <w:szCs w:val="21"/>
+          <w:lang w:val="en-US" w:eastAsia="pt-BR"/>
+        </w:rPr>
+        <w:t>=</w:t>
+      </w:r>
+      <w:r>
+        <w:rPr>
+          <w:rFonts w:ascii="Consolas" w:eastAsia="Times New Roman" w:hAnsi="Consolas" w:cs="Times New Roman"/>
+          <w:color w:val="CE9178"/>
+          <w:sz w:val="21"/>
+          <w:szCs w:val="21"/>
+          <w:lang w:val="en-US" w:eastAsia="pt-BR"/>
+        </w:rPr>
+        <w:t>"text"</w:t>
+      </w:r>
+      <w:r>
+        <w:rPr>
+          <w:rFonts w:ascii="Consolas" w:eastAsia="Times New Roman" w:hAnsi="Consolas" w:cs="Times New Roman"/>
+          <w:color w:val="D4D4D4"/>
+          <w:sz w:val="21"/>
+          <w:szCs w:val="21"/>
+          <w:lang w:val="en-US" w:eastAsia="pt-BR"/>
+        </w:rPr>
+        <w:t xml:space="preserve"> </w:t>
+      </w:r>
+      <w:r>
+        <w:rPr>
+          <w:rFonts w:ascii="Consolas" w:eastAsia="Times New Roman" w:hAnsi="Consolas" w:cs="Times New Roman"/>
+          <w:color w:val="9CDCFE"/>
+          <w:sz w:val="21"/>
+          <w:szCs w:val="21"/>
+          <w:lang w:val="en-US" w:eastAsia="pt-BR"/>
+        </w:rPr>
+        <w:t>name</w:t>
+      </w:r>
+      <w:r>
+        <w:rPr>
+          <w:rFonts w:ascii="Consolas" w:eastAsia="Times New Roman" w:hAnsi="Consolas" w:cs="Times New Roman"/>
+          <w:color w:val="D4D4D4"/>
+          <w:sz w:val="21"/>
+          <w:szCs w:val="21"/>
+          <w:lang w:val="en-US" w:eastAsia="pt-BR"/>
+        </w:rPr>
+        <w:t>=</w:t>
+      </w:r>
+      <w:r>
+        <w:rPr>
+          <w:rFonts w:ascii="Consolas" w:eastAsia="Times New Roman" w:hAnsi="Consolas" w:cs="Times New Roman"/>
+          <w:color w:val="CE9178"/>
+          <w:sz w:val="21"/>
+          <w:szCs w:val="21"/>
+          <w:lang w:val="en-US" w:eastAsia="pt-BR"/>
+        </w:rPr>
+        <w:t>"</w:t>
+      </w:r>
+      <w:proofErr w:type="spellStart"/>
+      <w:r>
+        <w:rPr>
+          <w:rFonts w:ascii="Consolas" w:eastAsia="Times New Roman" w:hAnsi="Consolas" w:cs="Times New Roman"/>
+          <w:color w:val="CE9178"/>
+          <w:sz w:val="21"/>
+          <w:szCs w:val="21"/>
+          <w:lang w:val="en-US" w:eastAsia="pt-BR"/>
+        </w:rPr>
+        <w:t>sobrenome</w:t>
+      </w:r>
+      <w:proofErr w:type="spellEnd"/>
+      <w:r>
+        <w:rPr>
+          <w:rFonts w:ascii="Consolas" w:eastAsia="Times New Roman" w:hAnsi="Consolas" w:cs="Times New Roman"/>
+          <w:color w:val="CE9178"/>
+          <w:sz w:val="21"/>
+          <w:szCs w:val="21"/>
+          <w:lang w:val="en-US" w:eastAsia="pt-BR"/>
+        </w:rPr>
+        <w:t>"</w:t>
+      </w:r>
+      <w:r>
+        <w:rPr>
+          <w:rFonts w:ascii="Consolas" w:eastAsia="Times New Roman" w:hAnsi="Consolas" w:cs="Times New Roman"/>
+          <w:color w:val="D4D4D4"/>
+          <w:sz w:val="21"/>
+          <w:szCs w:val="21"/>
+          <w:lang w:val="en-US" w:eastAsia="pt-BR"/>
+        </w:rPr>
+        <w:t xml:space="preserve"> </w:t>
+      </w:r>
+      <w:r>
+        <w:rPr>
+          <w:rFonts w:ascii="Consolas" w:eastAsia="Times New Roman" w:hAnsi="Consolas" w:cs="Times New Roman"/>
+          <w:color w:val="9CDCFE"/>
+          <w:sz w:val="21"/>
+          <w:szCs w:val="21"/>
+          <w:lang w:val="en-US" w:eastAsia="pt-BR"/>
+        </w:rPr>
+        <w:t>id</w:t>
+      </w:r>
+      <w:r>
+        <w:rPr>
+          <w:rFonts w:ascii="Consolas" w:eastAsia="Times New Roman" w:hAnsi="Consolas" w:cs="Times New Roman"/>
+          <w:color w:val="D4D4D4"/>
+          <w:sz w:val="21"/>
+          <w:szCs w:val="21"/>
+          <w:lang w:val="en-US" w:eastAsia="pt-BR"/>
+        </w:rPr>
+        <w:t>=</w:t>
+      </w:r>
+      <w:r>
+        <w:rPr>
+          <w:rFonts w:ascii="Consolas" w:eastAsia="Times New Roman" w:hAnsi="Consolas" w:cs="Times New Roman"/>
+          <w:color w:val="CE9178"/>
+          <w:sz w:val="21"/>
+          <w:szCs w:val="21"/>
+          <w:lang w:val="en-US" w:eastAsia="pt-BR"/>
+        </w:rPr>
+        <w:t>"</w:t>
+      </w:r>
+      <w:proofErr w:type="spellStart"/>
+      <w:r>
+        <w:rPr>
+          <w:rFonts w:ascii="Consolas" w:eastAsia="Times New Roman" w:hAnsi="Consolas" w:cs="Times New Roman"/>
+          <w:color w:val="CE9178"/>
+          <w:sz w:val="21"/>
+          <w:szCs w:val="21"/>
+          <w:lang w:val="en-US" w:eastAsia="pt-BR"/>
+        </w:rPr>
+        <w:t>isobrenome</w:t>
+      </w:r>
+      <w:proofErr w:type="spellEnd"/>
+      <w:r>
+        <w:rPr>
+          <w:rFonts w:ascii="Consolas" w:eastAsia="Times New Roman" w:hAnsi="Consolas" w:cs="Times New Roman"/>
+          <w:color w:val="CE9178"/>
+          <w:sz w:val="21"/>
+          <w:szCs w:val="21"/>
+          <w:lang w:val="en-US" w:eastAsia="pt-BR"/>
+        </w:rPr>
+        <w:t>"</w:t>
+      </w:r>
+      <w:r>
+        <w:rPr>
+          <w:rFonts w:ascii="Consolas" w:eastAsia="Times New Roman" w:hAnsi="Consolas" w:cs="Times New Roman"/>
+          <w:color w:val="808080"/>
+          <w:sz w:val="21"/>
+          <w:szCs w:val="21"/>
+          <w:lang w:val="en-US" w:eastAsia="pt-BR"/>
+        </w:rPr>
+        <w:t>&gt;&lt;/</w:t>
+      </w:r>
+      <w:r>
+        <w:rPr>
+          <w:rFonts w:ascii="Consolas" w:eastAsia="Times New Roman" w:hAnsi="Consolas" w:cs="Times New Roman"/>
+          <w:color w:val="569CD6"/>
+          <w:sz w:val="21"/>
+          <w:szCs w:val="21"/>
+          <w:lang w:val="en-US" w:eastAsia="pt-BR"/>
+        </w:rPr>
+        <w:t>p</w:t>
+      </w:r>
+      <w:r>
+        <w:rPr>
+          <w:rFonts w:ascii="Consolas" w:eastAsia="Times New Roman" w:hAnsi="Consolas" w:cs="Times New Roman"/>
+          <w:color w:val="808080"/>
+          <w:sz w:val="21"/>
+          <w:szCs w:val="21"/>
+          <w:lang w:val="en-US" w:eastAsia="pt-BR"/>
+        </w:rPr>
+        <w:t>&gt;</w:t>
+      </w:r>
+    </w:p>
+    <w:p>
+      <w:pPr>
+        <w:shd w:val="clear" w:color="auto" w:fill="1E1E1E"/>
+        <w:spacing w:after="0" w:line="285" w:lineRule="atLeast"/>
+        <w:rPr>
+          <w:rFonts w:ascii="Consolas" w:eastAsia="Times New Roman" w:hAnsi="Consolas" w:cs="Times New Roman"/>
+          <w:color w:val="D4D4D4"/>
+          <w:sz w:val="21"/>
+          <w:szCs w:val="21"/>
+          <w:lang w:val="en-US" w:eastAsia="pt-BR"/>
+        </w:rPr>
+      </w:pPr>
+      <w:r>
+        <w:rPr>
+          <w:rFonts w:ascii="Consolas" w:eastAsia="Times New Roman" w:hAnsi="Consolas" w:cs="Times New Roman"/>
+          <w:color w:val="D4D4D4"/>
+          <w:sz w:val="21"/>
+          <w:szCs w:val="21"/>
+          <w:lang w:val="en-US" w:eastAsia="pt-BR"/>
+        </w:rPr>
+        <w:t xml:space="preserve">        </w:t>
+      </w:r>
+      <w:r>
+        <w:rPr>
+          <w:rFonts w:ascii="Consolas" w:eastAsia="Times New Roman" w:hAnsi="Consolas" w:cs="Times New Roman"/>
+          <w:color w:val="808080"/>
+          <w:sz w:val="21"/>
+          <w:szCs w:val="21"/>
+          <w:lang w:val="en-US" w:eastAsia="pt-BR"/>
+        </w:rPr>
+        <w:t>&lt;</w:t>
+      </w:r>
+      <w:r>
+        <w:rPr>
+          <w:rFonts w:ascii="Consolas" w:eastAsia="Times New Roman" w:hAnsi="Consolas" w:cs="Times New Roman"/>
+          <w:color w:val="569CD6"/>
+          <w:sz w:val="21"/>
+          <w:szCs w:val="21"/>
+          <w:lang w:val="en-US" w:eastAsia="pt-BR"/>
+        </w:rPr>
+        <w:t>p</w:t>
+      </w:r>
+      <w:r>
+        <w:rPr>
+          <w:rFonts w:ascii="Consolas" w:eastAsia="Times New Roman" w:hAnsi="Consolas" w:cs="Times New Roman"/>
+          <w:color w:val="808080"/>
+          <w:sz w:val="21"/>
+          <w:szCs w:val="21"/>
+          <w:lang w:val="en-US" w:eastAsia="pt-BR"/>
+        </w:rPr>
+        <w:t>&gt;&lt;</w:t>
+      </w:r>
+      <w:r>
+        <w:rPr>
+          <w:rFonts w:ascii="Consolas" w:eastAsia="Times New Roman" w:hAnsi="Consolas" w:cs="Times New Roman"/>
+          <w:color w:val="569CD6"/>
+          <w:sz w:val="21"/>
+          <w:szCs w:val="21"/>
+          <w:lang w:val="en-US" w:eastAsia="pt-BR"/>
+        </w:rPr>
+        <w:t>input</w:t>
+      </w:r>
+      <w:r>
+        <w:rPr>
+          <w:rFonts w:ascii="Consolas" w:eastAsia="Times New Roman" w:hAnsi="Consolas" w:cs="Times New Roman"/>
+          <w:color w:val="D4D4D4"/>
+          <w:sz w:val="21"/>
+          <w:szCs w:val="21"/>
+          <w:lang w:val="en-US" w:eastAsia="pt-BR"/>
+        </w:rPr>
+        <w:t xml:space="preserve"> </w:t>
+      </w:r>
+      <w:r>
+        <w:rPr>
+          <w:rFonts w:ascii="Consolas" w:eastAsia="Times New Roman" w:hAnsi="Consolas" w:cs="Times New Roman"/>
+          <w:color w:val="9CDCFE"/>
+          <w:sz w:val="21"/>
+          <w:szCs w:val="21"/>
+          <w:lang w:val="en-US" w:eastAsia="pt-BR"/>
+        </w:rPr>
+        <w:t>type</w:t>
+      </w:r>
+      <w:r>
+        <w:rPr>
+          <w:rFonts w:ascii="Consolas" w:eastAsia="Times New Roman" w:hAnsi="Consolas" w:cs="Times New Roman"/>
+          <w:color w:val="D4D4D4"/>
+          <w:sz w:val="21"/>
+          <w:szCs w:val="21"/>
+          <w:lang w:val="en-US" w:eastAsia="pt-BR"/>
+        </w:rPr>
+        <w:t>=</w:t>
+      </w:r>
+      <w:r>
+        <w:rPr>
+          <w:rFonts w:ascii="Consolas" w:eastAsia="Times New Roman" w:hAnsi="Consolas" w:cs="Times New Roman"/>
+          <w:color w:val="CE9178"/>
+          <w:sz w:val="21"/>
+          <w:szCs w:val="21"/>
+          <w:lang w:val="en-US" w:eastAsia="pt-BR"/>
+        </w:rPr>
+        <w:t>"submit"</w:t>
+      </w:r>
+      <w:r>
+        <w:rPr>
+          <w:rFonts w:ascii="Consolas" w:eastAsia="Times New Roman" w:hAnsi="Consolas" w:cs="Times New Roman"/>
+          <w:color w:val="D4D4D4"/>
+          <w:sz w:val="21"/>
+          <w:szCs w:val="21"/>
+          <w:lang w:val="en-US" w:eastAsia="pt-BR"/>
+        </w:rPr>
+        <w:t xml:space="preserve"> </w:t>
+      </w:r>
+      <w:r>
+        <w:rPr>
+          <w:rFonts w:ascii="Consolas" w:eastAsia="Times New Roman" w:hAnsi="Consolas" w:cs="Times New Roman"/>
+          <w:color w:val="9CDCFE"/>
+          <w:sz w:val="21"/>
+          <w:szCs w:val="21"/>
+          <w:lang w:val="en-US" w:eastAsia="pt-BR"/>
+        </w:rPr>
+        <w:t>value</w:t>
+      </w:r>
+      <w:r>
+        <w:rPr>
+          <w:rFonts w:ascii="Consolas" w:eastAsia="Times New Roman" w:hAnsi="Consolas" w:cs="Times New Roman"/>
+          <w:color w:val="D4D4D4"/>
+          <w:sz w:val="21"/>
+          <w:szCs w:val="21"/>
+          <w:lang w:val="en-US" w:eastAsia="pt-BR"/>
+        </w:rPr>
+        <w:t>=</w:t>
+      </w:r>
+      <w:r>
+        <w:rPr>
+          <w:rFonts w:ascii="Consolas" w:eastAsia="Times New Roman" w:hAnsi="Consolas" w:cs="Times New Roman"/>
+          <w:color w:val="CE9178"/>
+          <w:sz w:val="21"/>
+          <w:szCs w:val="21"/>
+          <w:lang w:val="en-US" w:eastAsia="pt-BR"/>
+        </w:rPr>
+        <w:t>"</w:t>
+      </w:r>
+      <w:proofErr w:type="spellStart"/>
+      <w:r>
+        <w:rPr>
+          <w:rFonts w:ascii="Consolas" w:eastAsia="Times New Roman" w:hAnsi="Consolas" w:cs="Times New Roman"/>
+          <w:color w:val="CE9178"/>
+          <w:sz w:val="21"/>
+          <w:szCs w:val="21"/>
+          <w:lang w:val="en-US" w:eastAsia="pt-BR"/>
+        </w:rPr>
+        <w:t>Enviar</w:t>
+      </w:r>
+      <w:proofErr w:type="spellEnd"/>
+      <w:r>
+        <w:rPr>
+          <w:rFonts w:ascii="Consolas" w:eastAsia="Times New Roman" w:hAnsi="Consolas" w:cs="Times New Roman"/>
+          <w:color w:val="CE9178"/>
+          <w:sz w:val="21"/>
+          <w:szCs w:val="21"/>
+          <w:lang w:val="en-US" w:eastAsia="pt-BR"/>
+        </w:rPr>
+        <w:t>"</w:t>
+      </w:r>
+      <w:r>
+        <w:rPr>
+          <w:rFonts w:ascii="Consolas" w:eastAsia="Times New Roman" w:hAnsi="Consolas" w:cs="Times New Roman"/>
+          <w:color w:val="808080"/>
+          <w:sz w:val="21"/>
+          <w:szCs w:val="21"/>
+          <w:lang w:val="en-US" w:eastAsia="pt-BR"/>
+        </w:rPr>
+        <w:t>&gt;&lt;/</w:t>
+      </w:r>
+      <w:r>
+        <w:rPr>
+          <w:rFonts w:ascii="Consolas" w:eastAsia="Times New Roman" w:hAnsi="Consolas" w:cs="Times New Roman"/>
+          <w:color w:val="569CD6"/>
+          <w:sz w:val="21"/>
+          <w:szCs w:val="21"/>
+          <w:lang w:val="en-US" w:eastAsia="pt-BR"/>
+        </w:rPr>
+        <w:t>p</w:t>
+      </w:r>
+      <w:r>
+        <w:rPr>
+          <w:rFonts w:ascii="Consolas" w:eastAsia="Times New Roman" w:hAnsi="Consolas" w:cs="Times New Roman"/>
+          <w:color w:val="808080"/>
+          <w:sz w:val="21"/>
+          <w:szCs w:val="21"/>
+          <w:lang w:val="en-US" w:eastAsia="pt-BR"/>
+        </w:rPr>
+        <w:t>&gt;</w:t>
+      </w:r>
+    </w:p>
+    <w:p>
+      <w:pPr>
+        <w:shd w:val="clear" w:color="auto" w:fill="1E1E1E"/>
+        <w:spacing w:after="0" w:line="285" w:lineRule="atLeast"/>
+        <w:rPr>
+          <w:rFonts w:ascii="Consolas" w:eastAsia="Times New Roman" w:hAnsi="Consolas" w:cs="Times New Roman"/>
+          <w:color w:val="D4D4D4"/>
+          <w:sz w:val="21"/>
+          <w:szCs w:val="21"/>
+          <w:lang w:eastAsia="pt-BR"/>
+        </w:rPr>
+      </w:pPr>
+      <w:r>
+        <w:rPr>
+          <w:rFonts w:ascii="Consolas" w:eastAsia="Times New Roman" w:hAnsi="Consolas" w:cs="Times New Roman"/>
+          <w:color w:val="D4D4D4"/>
+          <w:sz w:val="21"/>
+          <w:szCs w:val="21"/>
+          <w:lang w:val="en-US" w:eastAsia="pt-BR"/>
+        </w:rPr>
         <w:t xml:space="preserve">    </w:t>
       </w:r>
       <w:r>
@@ -738,11 +1276,331 @@
         </w:rPr>
         <w:t>&gt;</w:t>
       </w:r>
+    </w:p>
+    <w:p>
+      <w:pPr>
+        <w:spacing w:after="0" w:line="285" w:lineRule="atLeast"/>
+        <w:rPr>
+          <w:rFonts w:ascii="Times New Roman" w:eastAsia="Times New Roman" w:hAnsi="Times New Roman" w:cs="Times New Roman"/>
+          <w:b/>
+          <w:bCs/>
+          <w:sz w:val="32"/>
+          <w:szCs w:val="32"/>
+          <w:lang w:eastAsia="pt-BR"/>
+        </w:rPr>
+      </w:pPr>
+    </w:p>
+    <w:p>
+      <w:pPr>
+        <w:spacing w:after="0" w:line="285" w:lineRule="atLeast"/>
+        <w:rPr>
+          <w:rFonts w:ascii="Times New Roman" w:eastAsia="Times New Roman" w:hAnsi="Times New Roman" w:cs="Times New Roman"/>
+          <w:b/>
+          <w:bCs/>
+          <w:sz w:val="32"/>
+          <w:szCs w:val="32"/>
+          <w:lang w:eastAsia="pt-BR"/>
+        </w:rPr>
+      </w:pPr>
+      <w:r>
+        <w:rPr>
+          <w:rFonts w:ascii="Times New Roman" w:eastAsia="Times New Roman" w:hAnsi="Times New Roman" w:cs="Times New Roman"/>
+          <w:b/>
+          <w:bCs/>
+          <w:sz w:val="32"/>
+          <w:szCs w:val="32"/>
+          <w:lang w:eastAsia="pt-BR"/>
+        </w:rPr>
+        <w:t xml:space="preserve">É Necessário </w:t>
+      </w:r>
+      <w:r>
+        <w:rPr>
+          <w:rFonts w:ascii="Times New Roman" w:eastAsia="Times New Roman" w:hAnsi="Times New Roman" w:cs="Times New Roman"/>
+          <w:b/>
+          <w:bCs/>
+          <w:sz w:val="32"/>
+          <w:szCs w:val="32"/>
+          <w:lang w:eastAsia="pt-BR"/>
+        </w:rPr>
+        <w:t>identificar todos os campos de entrada do &lt;input&gt;</w:t>
+      </w:r>
+    </w:p>
+    <w:p>
+      <w:pPr>
+        <w:spacing w:after="0" w:line="285" w:lineRule="atLeast"/>
+        <w:rPr>
+          <w:rFonts w:ascii="Times New Roman" w:eastAsia="Times New Roman" w:hAnsi="Times New Roman" w:cs="Times New Roman"/>
+          <w:b/>
+          <w:bCs/>
+          <w:sz w:val="32"/>
+          <w:szCs w:val="32"/>
+          <w:lang w:eastAsia="pt-BR"/>
+        </w:rPr>
+      </w:pPr>
+      <w:proofErr w:type="spellStart"/>
+      <w:r>
+        <w:rPr>
+          <w:rFonts w:ascii="Times New Roman" w:eastAsia="Times New Roman" w:hAnsi="Times New Roman" w:cs="Times New Roman"/>
+          <w:b/>
+          <w:bCs/>
+          <w:sz w:val="32"/>
+          <w:szCs w:val="32"/>
+          <w:lang w:eastAsia="pt-BR"/>
+        </w:rPr>
+        <w:t>Name</w:t>
+      </w:r>
+      <w:proofErr w:type="spellEnd"/>
+      <w:r>
+        <w:rPr>
+          <w:rFonts w:ascii="Times New Roman" w:eastAsia="Times New Roman" w:hAnsi="Times New Roman" w:cs="Times New Roman"/>
+          <w:b/>
+          <w:bCs/>
+          <w:sz w:val="32"/>
+          <w:szCs w:val="32"/>
+          <w:lang w:eastAsia="pt-BR"/>
+        </w:rPr>
+        <w:t xml:space="preserve"> = </w:t>
+      </w:r>
+      <w:r>
+        <w:rPr>
+          <w:rFonts w:ascii="Times New Roman" w:eastAsia="Times New Roman" w:hAnsi="Times New Roman" w:cs="Times New Roman"/>
+          <w:b/>
+          <w:bCs/>
+          <w:sz w:val="32"/>
+          <w:szCs w:val="32"/>
+          <w:lang w:eastAsia="pt-BR"/>
+        </w:rPr>
+        <w:t>mais útil para HTML</w:t>
+      </w:r>
+    </w:p>
+    <w:p>
+      <w:pPr>
+        <w:spacing w:after="0" w:line="285" w:lineRule="atLeast"/>
+        <w:rPr>
+          <w:rFonts w:ascii="Times New Roman" w:eastAsia="Times New Roman" w:hAnsi="Times New Roman" w:cs="Times New Roman"/>
+          <w:b/>
+          <w:bCs/>
+          <w:sz w:val="32"/>
+          <w:szCs w:val="32"/>
+          <w:lang w:eastAsia="pt-BR"/>
+        </w:rPr>
+      </w:pPr>
+      <w:r>
+        <w:rPr>
+          <w:rFonts w:ascii="Times New Roman" w:eastAsia="Times New Roman" w:hAnsi="Times New Roman" w:cs="Times New Roman"/>
+          <w:b/>
+          <w:bCs/>
+          <w:sz w:val="32"/>
+          <w:szCs w:val="32"/>
+          <w:lang w:eastAsia="pt-BR"/>
+        </w:rPr>
+        <w:t xml:space="preserve">Id = </w:t>
+      </w:r>
+      <w:r>
+        <w:rPr>
+          <w:rFonts w:ascii="Times New Roman" w:eastAsia="Times New Roman" w:hAnsi="Times New Roman" w:cs="Times New Roman"/>
+          <w:b/>
+          <w:bCs/>
+          <w:sz w:val="32"/>
+          <w:szCs w:val="32"/>
+          <w:lang w:eastAsia="pt-BR"/>
+        </w:rPr>
+        <w:t>mais útil para Javascript</w:t>
+      </w:r>
+    </w:p>
+    <w:p>
+      <w:pPr>
+        <w:spacing w:after="0" w:line="285" w:lineRule="atLeast"/>
+        <w:rPr>
+          <w:rFonts w:ascii="Times New Roman" w:eastAsia="Times New Roman" w:hAnsi="Times New Roman" w:cs="Times New Roman"/>
+          <w:b/>
+          <w:bCs/>
+          <w:sz w:val="32"/>
+          <w:szCs w:val="32"/>
+          <w:lang w:eastAsia="pt-BR"/>
+        </w:rPr>
+      </w:pPr>
+    </w:p>
+    <w:p>
+      <w:pPr>
+        <w:spacing w:after="0" w:line="285" w:lineRule="atLeast"/>
+        <w:rPr>
+          <w:rFonts w:ascii="Times New Roman" w:eastAsia="Times New Roman" w:hAnsi="Times New Roman" w:cs="Times New Roman"/>
+          <w:b/>
+          <w:bCs/>
+          <w:sz w:val="24"/>
+          <w:szCs w:val="24"/>
+          <w:lang w:eastAsia="pt-BR"/>
+        </w:rPr>
+      </w:pPr>
+      <w:r>
+        <w:rPr>
+          <w:rFonts w:ascii="Times New Roman" w:eastAsia="Times New Roman" w:hAnsi="Times New Roman" w:cs="Times New Roman"/>
+          <w:b/>
+          <w:bCs/>
+          <w:sz w:val="24"/>
+          <w:szCs w:val="24"/>
+          <w:lang w:eastAsia="pt-BR"/>
+        </w:rPr>
+        <w:t>&lt;</w:t>
+      </w:r>
+      <w:proofErr w:type="spellStart"/>
+      <w:r>
+        <w:rPr>
+          <w:rFonts w:ascii="Times New Roman" w:eastAsia="Times New Roman" w:hAnsi="Times New Roman" w:cs="Times New Roman"/>
+          <w:b/>
+          <w:bCs/>
+          <w:sz w:val="24"/>
+          <w:szCs w:val="24"/>
+          <w:lang w:eastAsia="pt-BR"/>
+        </w:rPr>
+        <w:t>label</w:t>
+      </w:r>
+      <w:proofErr w:type="spellEnd"/>
+      <w:r>
+        <w:rPr>
+          <w:rFonts w:ascii="Times New Roman" w:eastAsia="Times New Roman" w:hAnsi="Times New Roman" w:cs="Times New Roman"/>
+          <w:b/>
+          <w:bCs/>
+          <w:sz w:val="24"/>
+          <w:szCs w:val="24"/>
+          <w:lang w:eastAsia="pt-BR"/>
+        </w:rPr>
+        <w:t xml:space="preserve">&gt; </w:t>
+      </w:r>
+      <w:r>
+        <w:rPr>
+          <w:rFonts w:ascii="Times New Roman" w:eastAsia="Times New Roman" w:hAnsi="Times New Roman" w:cs="Times New Roman"/>
+          <w:b/>
+          <w:bCs/>
+          <w:sz w:val="24"/>
+          <w:szCs w:val="24"/>
+          <w:lang w:eastAsia="pt-BR"/>
+        </w:rPr>
+        <w:sym w:font="Wingdings" w:char="F0E0"/>
+      </w:r>
+      <w:r>
+        <w:rPr>
+          <w:rFonts w:ascii="Times New Roman" w:eastAsia="Times New Roman" w:hAnsi="Times New Roman" w:cs="Times New Roman"/>
+          <w:b/>
+          <w:bCs/>
+          <w:sz w:val="24"/>
+          <w:szCs w:val="24"/>
+          <w:lang w:eastAsia="pt-BR"/>
+        </w:rPr>
+        <w:t xml:space="preserve"> serve para poder ter </w:t>
+      </w:r>
+      <w:r>
+        <w:rPr>
+          <w:rFonts w:ascii="Times New Roman" w:eastAsia="Times New Roman" w:hAnsi="Times New Roman" w:cs="Times New Roman"/>
+          <w:b/>
+          <w:bCs/>
+          <w:sz w:val="24"/>
+          <w:szCs w:val="24"/>
+          <w:lang w:eastAsia="pt-BR"/>
+        </w:rPr>
+        <w:t>uma relação</w:t>
+      </w:r>
+      <w:r>
+        <w:rPr>
+          <w:rFonts w:ascii="Times New Roman" w:eastAsia="Times New Roman" w:hAnsi="Times New Roman" w:cs="Times New Roman"/>
+          <w:b/>
+          <w:bCs/>
+          <w:sz w:val="24"/>
+          <w:szCs w:val="24"/>
+          <w:lang w:eastAsia="pt-BR"/>
+        </w:rPr>
+        <w:t xml:space="preserve"> entre a caixa e a informação anterior. Melhora </w:t>
+      </w:r>
+      <w:r>
+        <w:rPr>
+          <w:rFonts w:ascii="Times New Roman" w:eastAsia="Times New Roman" w:hAnsi="Times New Roman" w:cs="Times New Roman"/>
+          <w:b/>
+          <w:bCs/>
+          <w:sz w:val="24"/>
+          <w:szCs w:val="24"/>
+          <w:lang w:eastAsia="pt-BR"/>
+        </w:rPr>
+        <w:t xml:space="preserve">os sistemas de busca do google. Aumenta o campo </w:t>
+      </w:r>
+      <w:r>
+        <w:rPr>
+          <w:rFonts w:ascii="Times New Roman" w:eastAsia="Times New Roman" w:hAnsi="Times New Roman" w:cs="Times New Roman"/>
+          <w:b/>
+          <w:bCs/>
+          <w:sz w:val="24"/>
+          <w:szCs w:val="24"/>
+          <w:lang w:eastAsia="pt-BR"/>
+        </w:rPr>
+        <w:t>do click, não precisando clicar dentro da caixa.</w:t>
+      </w:r>
+    </w:p>
+    <w:p>
+      <w:pPr>
+        <w:spacing w:after="0" w:line="285" w:lineRule="atLeast"/>
+        <w:rPr>
+          <w:rFonts w:ascii="Times New Roman" w:eastAsia="Times New Roman" w:hAnsi="Times New Roman" w:cs="Times New Roman"/>
+          <w:b/>
+          <w:bCs/>
+          <w:sz w:val="24"/>
+          <w:szCs w:val="24"/>
+          <w:lang w:eastAsia="pt-BR"/>
+        </w:rPr>
+      </w:pPr>
+      <w:r>
+        <w:rPr>
+          <w:rFonts w:ascii="Times New Roman" w:eastAsia="Times New Roman" w:hAnsi="Times New Roman" w:cs="Times New Roman"/>
+          <w:b/>
+          <w:bCs/>
+          <w:sz w:val="24"/>
+          <w:szCs w:val="24"/>
+          <w:lang w:eastAsia="pt-BR"/>
+        </w:rPr>
+        <w:t>Tem que sempre utilizar o &lt;</w:t>
+      </w:r>
+      <w:proofErr w:type="spellStart"/>
+      <w:r>
+        <w:rPr>
+          <w:rFonts w:ascii="Times New Roman" w:eastAsia="Times New Roman" w:hAnsi="Times New Roman" w:cs="Times New Roman"/>
+          <w:b/>
+          <w:bCs/>
+          <w:sz w:val="24"/>
+          <w:szCs w:val="24"/>
+          <w:lang w:eastAsia="pt-BR"/>
+        </w:rPr>
+        <w:t>label</w:t>
+      </w:r>
+      <w:proofErr w:type="spellEnd"/>
+      <w:r>
+        <w:rPr>
+          <w:rFonts w:ascii="Times New Roman" w:eastAsia="Times New Roman" w:hAnsi="Times New Roman" w:cs="Times New Roman"/>
+          <w:b/>
+          <w:bCs/>
+          <w:sz w:val="24"/>
+          <w:szCs w:val="24"/>
+          <w:lang w:eastAsia="pt-BR"/>
+        </w:rPr>
+        <w:t>&gt;.</w:t>
+      </w:r>
+    </w:p>
+    <w:p>
+      <w:pPr>
+        <w:spacing w:after="0" w:line="285" w:lineRule="atLeast"/>
+        <w:jc w:val="center"/>
+        <w:rPr>
+          <w:rFonts w:ascii="Times New Roman" w:eastAsia="Times New Roman" w:hAnsi="Times New Roman" w:cs="Times New Roman"/>
+          <w:b/>
+          <w:bCs/>
+          <w:sz w:val="24"/>
+          <w:szCs w:val="24"/>
+          <w:lang w:eastAsia="pt-BR"/>
+        </w:rPr>
+      </w:pPr>
     </w:p>
     <w:p/>
     <w:sectPr>
       <w:pgSz w:w="11906" w:h="16838"/>
-      <w:pgMar w:top="1417" w:right="1701" w:bottom="1417" w:left="1701" w:header="708" w:footer="708" w:gutter="0"/>
+      <w:pgMar w:top="1417" w:right="991" w:bottom="1417" w:left="709" w:header="708" w:footer="708" w:gutter="0"/>
       <w:cols w:space="708"/>
       <w:docGrid w:linePitch="360"/>
     </w:sectPr>

</xml_diff>

<commit_message>
Exercício 002 de Formulários
</commit_message>
<xml_diff>
--- a/Modulo-4/Capitulo-24/Anotações do capitulo 24.docx
+++ b/Modulo-4/Capitulo-24/Anotações do capitulo 24.docx
@@ -12,9 +12,10 @@
           <w:bCs/>
           <w:sz w:val="32"/>
           <w:szCs w:val="32"/>
-          <w:lang w:eastAsia="pt-BR"/>
-        </w:rPr>
-      </w:pPr>
+          <w:lang w:val="en-US" w:eastAsia="pt-BR"/>
+        </w:rPr>
+      </w:pPr>
+      <w:proofErr w:type="spellStart"/>
       <w:r>
         <w:rPr>
           <w:rFonts w:ascii="Times New Roman" w:eastAsia="Times New Roman" w:hAnsi="Times New Roman" w:cs="Times New Roman"/>
@@ -22,10 +23,11 @@
           <w:bCs/>
           <w:sz w:val="32"/>
           <w:szCs w:val="32"/>
-          <w:lang w:eastAsia="pt-BR"/>
+          <w:lang w:val="en-US" w:eastAsia="pt-BR"/>
         </w:rPr>
         <w:t>Formulários</w:t>
       </w:r>
+      <w:proofErr w:type="spellEnd"/>
     </w:p>
     <w:p>
       <w:pPr>
@@ -36,7 +38,7 @@
           <w:bCs/>
           <w:sz w:val="32"/>
           <w:szCs w:val="32"/>
-          <w:lang w:eastAsia="pt-BR"/>
+          <w:lang w:val="en-US" w:eastAsia="pt-BR"/>
         </w:rPr>
       </w:pPr>
     </w:p>
@@ -194,7 +196,7 @@
           <w:color w:val="D4D4D4"/>
           <w:sz w:val="21"/>
           <w:szCs w:val="21"/>
-          <w:lang w:eastAsia="pt-BR"/>
+          <w:lang w:val="en-US" w:eastAsia="pt-BR"/>
         </w:rPr>
       </w:pPr>
       <w:r>
@@ -213,7 +215,7 @@
           <w:color w:val="808080"/>
           <w:sz w:val="21"/>
           <w:szCs w:val="21"/>
-          <w:lang w:eastAsia="pt-BR"/>
+          <w:lang w:val="en-US" w:eastAsia="pt-BR"/>
         </w:rPr>
         <w:t>&lt;</w:t>
       </w:r>
@@ -223,7 +225,7 @@
           <w:color w:val="569CD6"/>
           <w:sz w:val="21"/>
           <w:szCs w:val="21"/>
-          <w:lang w:eastAsia="pt-BR"/>
+          <w:lang w:val="en-US" w:eastAsia="pt-BR"/>
         </w:rPr>
         <w:t>p</w:t>
       </w:r>
@@ -233,91 +235,129 @@
           <w:color w:val="808080"/>
           <w:sz w:val="21"/>
           <w:szCs w:val="21"/>
-          <w:lang w:eastAsia="pt-BR"/>
+          <w:lang w:val="en-US" w:eastAsia="pt-BR"/>
         </w:rPr>
         <w:t>&gt;&lt;</w:t>
       </w:r>
+      <w:r>
+        <w:rPr>
+          <w:rFonts w:ascii="Consolas" w:eastAsia="Times New Roman" w:hAnsi="Consolas" w:cs="Times New Roman"/>
+          <w:color w:val="569CD6"/>
+          <w:sz w:val="21"/>
+          <w:szCs w:val="21"/>
+          <w:lang w:val="en-US" w:eastAsia="pt-BR"/>
+        </w:rPr>
+        <w:t>label</w:t>
+      </w:r>
+      <w:r>
+        <w:rPr>
+          <w:rFonts w:ascii="Consolas" w:eastAsia="Times New Roman" w:hAnsi="Consolas" w:cs="Times New Roman"/>
+          <w:color w:val="D4D4D4"/>
+          <w:sz w:val="21"/>
+          <w:szCs w:val="21"/>
+          <w:lang w:val="en-US" w:eastAsia="pt-BR"/>
+        </w:rPr>
+        <w:t xml:space="preserve"> </w:t>
+      </w:r>
+      <w:r>
+        <w:rPr>
+          <w:rFonts w:ascii="Consolas" w:eastAsia="Times New Roman" w:hAnsi="Consolas" w:cs="Times New Roman"/>
+          <w:color w:val="9CDCFE"/>
+          <w:sz w:val="21"/>
+          <w:szCs w:val="21"/>
+          <w:lang w:val="en-US" w:eastAsia="pt-BR"/>
+        </w:rPr>
+        <w:t>for</w:t>
+      </w:r>
+      <w:r>
+        <w:rPr>
+          <w:rFonts w:ascii="Consolas" w:eastAsia="Times New Roman" w:hAnsi="Consolas" w:cs="Times New Roman"/>
+          <w:color w:val="D4D4D4"/>
+          <w:sz w:val="21"/>
+          <w:szCs w:val="21"/>
+          <w:lang w:val="en-US" w:eastAsia="pt-BR"/>
+        </w:rPr>
+        <w:t>=</w:t>
+      </w:r>
+      <w:r>
+        <w:rPr>
+          <w:rFonts w:ascii="Consolas" w:eastAsia="Times New Roman" w:hAnsi="Consolas" w:cs="Times New Roman"/>
+          <w:color w:val="CE9178"/>
+          <w:sz w:val="21"/>
+          <w:szCs w:val="21"/>
+          <w:lang w:val="en-US" w:eastAsia="pt-BR"/>
+        </w:rPr>
+        <w:t>"</w:t>
+      </w:r>
       <w:proofErr w:type="spellStart"/>
       <w:r>
         <w:rPr>
           <w:rFonts w:ascii="Consolas" w:eastAsia="Times New Roman" w:hAnsi="Consolas" w:cs="Times New Roman"/>
+          <w:color w:val="CE9178"/>
+          <w:sz w:val="21"/>
+          <w:szCs w:val="21"/>
+          <w:lang w:val="en-US" w:eastAsia="pt-BR"/>
+        </w:rPr>
+        <w:t>inome</w:t>
+      </w:r>
+      <w:proofErr w:type="spellEnd"/>
+      <w:r>
+        <w:rPr>
+          <w:rFonts w:ascii="Consolas" w:eastAsia="Times New Roman" w:hAnsi="Consolas" w:cs="Times New Roman"/>
+          <w:color w:val="CE9178"/>
+          <w:sz w:val="21"/>
+          <w:szCs w:val="21"/>
+          <w:lang w:val="en-US" w:eastAsia="pt-BR"/>
+        </w:rPr>
+        <w:t>"</w:t>
+      </w:r>
+      <w:r>
+        <w:rPr>
+          <w:rFonts w:ascii="Consolas" w:eastAsia="Times New Roman" w:hAnsi="Consolas" w:cs="Times New Roman"/>
+          <w:color w:val="808080"/>
+          <w:sz w:val="21"/>
+          <w:szCs w:val="21"/>
+          <w:lang w:val="en-US" w:eastAsia="pt-BR"/>
+        </w:rPr>
+        <w:t>&gt;</w:t>
+      </w:r>
+      <w:r>
+        <w:rPr>
+          <w:rFonts w:ascii="Consolas" w:eastAsia="Times New Roman" w:hAnsi="Consolas" w:cs="Times New Roman"/>
+          <w:color w:val="D4D4D4"/>
+          <w:sz w:val="21"/>
+          <w:szCs w:val="21"/>
+          <w:lang w:val="en-US" w:eastAsia="pt-BR"/>
+        </w:rPr>
+        <w:t>Nome:</w:t>
+      </w:r>
+      <w:r>
+        <w:rPr>
+          <w:rFonts w:ascii="Consolas" w:eastAsia="Times New Roman" w:hAnsi="Consolas" w:cs="Times New Roman"/>
+          <w:color w:val="808080"/>
+          <w:sz w:val="21"/>
+          <w:szCs w:val="21"/>
+          <w:lang w:val="en-US" w:eastAsia="pt-BR"/>
+        </w:rPr>
+        <w:t>&lt;/</w:t>
+      </w:r>
+      <w:r>
+        <w:rPr>
+          <w:rFonts w:ascii="Consolas" w:eastAsia="Times New Roman" w:hAnsi="Consolas" w:cs="Times New Roman"/>
           <w:color w:val="569CD6"/>
           <w:sz w:val="21"/>
           <w:szCs w:val="21"/>
-          <w:lang w:eastAsia="pt-BR"/>
+          <w:lang w:val="en-US" w:eastAsia="pt-BR"/>
         </w:rPr>
         <w:t>label</w:t>
       </w:r>
-      <w:proofErr w:type="spellEnd"/>
-      <w:r>
-        <w:rPr>
-          <w:rFonts w:ascii="Consolas" w:eastAsia="Times New Roman" w:hAnsi="Consolas" w:cs="Times New Roman"/>
-          <w:color w:val="D4D4D4"/>
-          <w:sz w:val="21"/>
-          <w:szCs w:val="21"/>
-          <w:lang w:eastAsia="pt-BR"/>
-        </w:rPr>
-        <w:t xml:space="preserve"> </w:t>
-      </w:r>
-      <w:r>
-        <w:rPr>
-          <w:rFonts w:ascii="Consolas" w:eastAsia="Times New Roman" w:hAnsi="Consolas" w:cs="Times New Roman"/>
-          <w:color w:val="9CDCFE"/>
-          <w:sz w:val="21"/>
-          <w:szCs w:val="21"/>
-          <w:lang w:eastAsia="pt-BR"/>
-        </w:rPr>
-        <w:t>for</w:t>
-      </w:r>
-      <w:r>
-        <w:rPr>
-          <w:rFonts w:ascii="Consolas" w:eastAsia="Times New Roman" w:hAnsi="Consolas" w:cs="Times New Roman"/>
-          <w:color w:val="D4D4D4"/>
-          <w:sz w:val="21"/>
-          <w:szCs w:val="21"/>
-          <w:lang w:eastAsia="pt-BR"/>
-        </w:rPr>
-        <w:t>=</w:t>
-      </w:r>
-      <w:r>
-        <w:rPr>
-          <w:rFonts w:ascii="Consolas" w:eastAsia="Times New Roman" w:hAnsi="Consolas" w:cs="Times New Roman"/>
-          <w:color w:val="CE9178"/>
-          <w:sz w:val="21"/>
-          <w:szCs w:val="21"/>
-          <w:lang w:eastAsia="pt-BR"/>
-        </w:rPr>
-        <w:t>"</w:t>
-      </w:r>
-      <w:proofErr w:type="spellStart"/>
-      <w:r>
-        <w:rPr>
-          <w:rFonts w:ascii="Consolas" w:eastAsia="Times New Roman" w:hAnsi="Consolas" w:cs="Times New Roman"/>
-          <w:color w:val="CE9178"/>
-          <w:sz w:val="21"/>
-          <w:szCs w:val="21"/>
-          <w:lang w:eastAsia="pt-BR"/>
-        </w:rPr>
-        <w:t>inome</w:t>
-      </w:r>
-      <w:proofErr w:type="spellEnd"/>
-      <w:r>
-        <w:rPr>
-          <w:rFonts w:ascii="Consolas" w:eastAsia="Times New Roman" w:hAnsi="Consolas" w:cs="Times New Roman"/>
-          <w:color w:val="CE9178"/>
-          <w:sz w:val="21"/>
-          <w:szCs w:val="21"/>
-          <w:lang w:eastAsia="pt-BR"/>
-        </w:rPr>
-        <w:t>"</w:t>
-      </w:r>
       <w:r>
         <w:rPr>
           <w:rFonts w:ascii="Consolas" w:eastAsia="Times New Roman" w:hAnsi="Consolas" w:cs="Times New Roman"/>
           <w:color w:val="808080"/>
           <w:sz w:val="21"/>
           <w:szCs w:val="21"/>
-          <w:lang w:eastAsia="pt-BR"/>
+          <w:lang w:val="en-US" w:eastAsia="pt-BR"/>
         </w:rPr>
         <w:t>&gt;</w:t>
       </w:r>
@@ -327,49 +367,7 @@
           <w:color w:val="D4D4D4"/>
           <w:sz w:val="21"/>
           <w:szCs w:val="21"/>
-          <w:lang w:eastAsia="pt-BR"/>
-        </w:rPr>
-        <w:t>Nome:</w:t>
-      </w:r>
-      <w:r>
-        <w:rPr>
-          <w:rFonts w:ascii="Consolas" w:eastAsia="Times New Roman" w:hAnsi="Consolas" w:cs="Times New Roman"/>
-          <w:color w:val="808080"/>
-          <w:sz w:val="21"/>
-          <w:szCs w:val="21"/>
-          <w:lang w:eastAsia="pt-BR"/>
-        </w:rPr>
-        <w:t>&lt;/</w:t>
-      </w:r>
-      <w:proofErr w:type="spellStart"/>
-      <w:r>
-        <w:rPr>
-          <w:rFonts w:ascii="Consolas" w:eastAsia="Times New Roman" w:hAnsi="Consolas" w:cs="Times New Roman"/>
-          <w:color w:val="569CD6"/>
-          <w:sz w:val="21"/>
-          <w:szCs w:val="21"/>
-          <w:lang w:eastAsia="pt-BR"/>
-        </w:rPr>
-        <w:t>label</w:t>
-      </w:r>
-      <w:proofErr w:type="spellEnd"/>
-      <w:r>
-        <w:rPr>
-          <w:rFonts w:ascii="Consolas" w:eastAsia="Times New Roman" w:hAnsi="Consolas" w:cs="Times New Roman"/>
-          <w:color w:val="808080"/>
-          <w:sz w:val="21"/>
-          <w:szCs w:val="21"/>
-          <w:lang w:eastAsia="pt-BR"/>
-        </w:rPr>
-        <w:t>&gt;</w:t>
-      </w:r>
-      <w:r>
-        <w:rPr>
-          <w:rFonts w:ascii="Consolas" w:eastAsia="Times New Roman" w:hAnsi="Consolas" w:cs="Times New Roman"/>
-          <w:color w:val="D4D4D4"/>
-          <w:sz w:val="21"/>
-          <w:szCs w:val="21"/>
-          <w:lang w:eastAsia="pt-BR"/>
+          <w:lang w:val="en-US" w:eastAsia="pt-BR"/>
         </w:rPr>
         <w:t xml:space="preserve"> </w:t>
       </w:r>
@@ -392,7 +390,7 @@
           <w:color w:val="D4D4D4"/>
           <w:sz w:val="21"/>
           <w:szCs w:val="21"/>
-          <w:lang w:eastAsia="pt-BR"/>
+          <w:lang w:val="en-US" w:eastAsia="pt-BR"/>
         </w:rPr>
         <w:t xml:space="preserve">            </w:t>
       </w:r>
@@ -1311,7 +1309,7 @@
           <w:szCs w:val="32"/>
           <w:lang w:eastAsia="pt-BR"/>
         </w:rPr>
-        <w:t xml:space="preserve">É Necessário </w:t>
+        <w:t>É necessário</w:t>
       </w:r>
       <w:r>
         <w:rPr>
@@ -1322,12 +1320,9 @@
           <w:szCs w:val="32"/>
           <w:lang w:eastAsia="pt-BR"/>
         </w:rPr>
-        <w:t>identificar todos os campos de entrada do &lt;input&gt;</w:t>
-      </w:r>
-    </w:p>
-    <w:p>
-      <w:pPr>
-        <w:spacing w:after="0" w:line="285" w:lineRule="atLeast"/>
+        <w:t xml:space="preserve"> </w:t>
+      </w:r>
+      <w:r>
         <w:rPr>
           <w:rFonts w:ascii="Times New Roman" w:eastAsia="Times New Roman" w:hAnsi="Times New Roman" w:cs="Times New Roman"/>
           <w:b/>
@@ -1336,9 +1331,12 @@
           <w:szCs w:val="32"/>
           <w:lang w:eastAsia="pt-BR"/>
         </w:rPr>
-      </w:pPr>
-      <w:proofErr w:type="spellStart"/>
-      <w:r>
+        <w:t>identificar todos os campos de entrada do &lt;input&gt;</w:t>
+      </w:r>
+    </w:p>
+    <w:p>
+      <w:pPr>
+        <w:spacing w:after="0" w:line="285" w:lineRule="atLeast"/>
         <w:rPr>
           <w:rFonts w:ascii="Times New Roman" w:eastAsia="Times New Roman" w:hAnsi="Times New Roman" w:cs="Times New Roman"/>
           <w:b/>
@@ -1347,9 +1345,8 @@
           <w:szCs w:val="32"/>
           <w:lang w:eastAsia="pt-BR"/>
         </w:rPr>
-        <w:t>Name</w:t>
-      </w:r>
-      <w:proofErr w:type="spellEnd"/>
+      </w:pPr>
+      <w:proofErr w:type="spellStart"/>
       <w:r>
         <w:rPr>
           <w:rFonts w:ascii="Times New Roman" w:eastAsia="Times New Roman" w:hAnsi="Times New Roman" w:cs="Times New Roman"/>
@@ -1359,8 +1356,9 @@
           <w:szCs w:val="32"/>
           <w:lang w:eastAsia="pt-BR"/>
         </w:rPr>
-        <w:t xml:space="preserve"> = </w:t>
-      </w:r>
+        <w:t>Name</w:t>
+      </w:r>
+      <w:proofErr w:type="spellEnd"/>
       <w:r>
         <w:rPr>
           <w:rFonts w:ascii="Times New Roman" w:eastAsia="Times New Roman" w:hAnsi="Times New Roman" w:cs="Times New Roman"/>
@@ -1370,32 +1368,28 @@
           <w:szCs w:val="32"/>
           <w:lang w:eastAsia="pt-BR"/>
         </w:rPr>
-        <w:t>mais útil para HTML</w:t>
-      </w:r>
-    </w:p>
-    <w:p>
-      <w:pPr>
-        <w:spacing w:after="0" w:line="285" w:lineRule="atLeast"/>
-        <w:rPr>
-          <w:rFonts w:ascii="Times New Roman" w:eastAsia="Times New Roman" w:hAnsi="Times New Roman" w:cs="Times New Roman"/>
-          <w:b/>
-          <w:bCs/>
+        <w:t xml:space="preserve"> = </w:t>
+      </w:r>
+      <w:r>
+        <w:rPr>
+          <w:rFonts w:ascii="Times New Roman" w:eastAsia="Times New Roman" w:hAnsi="Times New Roman" w:cs="Times New Roman"/>
           <w:sz w:val="32"/>
           <w:szCs w:val="32"/>
           <w:lang w:eastAsia="pt-BR"/>
         </w:rPr>
-      </w:pPr>
-      <w:r>
-        <w:rPr>
-          <w:rFonts w:ascii="Times New Roman" w:eastAsia="Times New Roman" w:hAnsi="Times New Roman" w:cs="Times New Roman"/>
-          <w:b/>
-          <w:bCs/>
+        <w:t>mais útil para HTML</w:t>
+      </w:r>
+    </w:p>
+    <w:p>
+      <w:pPr>
+        <w:spacing w:after="0" w:line="285" w:lineRule="atLeast"/>
+        <w:rPr>
+          <w:rFonts w:ascii="Times New Roman" w:eastAsia="Times New Roman" w:hAnsi="Times New Roman" w:cs="Times New Roman"/>
           <w:sz w:val="32"/>
           <w:szCs w:val="32"/>
           <w:lang w:eastAsia="pt-BR"/>
         </w:rPr>
-        <w:t xml:space="preserve">Id = </w:t>
-      </w:r>
+      </w:pPr>
       <w:r>
         <w:rPr>
           <w:rFonts w:ascii="Times New Roman" w:eastAsia="Times New Roman" w:hAnsi="Times New Roman" w:cs="Times New Roman"/>
@@ -1405,21 +1399,17 @@
           <w:szCs w:val="32"/>
           <w:lang w:eastAsia="pt-BR"/>
         </w:rPr>
-        <w:t>mais útil para Javascript</w:t>
-      </w:r>
-    </w:p>
-    <w:p>
-      <w:pPr>
-        <w:spacing w:after="0" w:line="285" w:lineRule="atLeast"/>
-        <w:rPr>
-          <w:rFonts w:ascii="Times New Roman" w:eastAsia="Times New Roman" w:hAnsi="Times New Roman" w:cs="Times New Roman"/>
-          <w:b/>
-          <w:bCs/>
+        <w:t xml:space="preserve">Id = </w:t>
+      </w:r>
+      <w:r>
+        <w:rPr>
+          <w:rFonts w:ascii="Times New Roman" w:eastAsia="Times New Roman" w:hAnsi="Times New Roman" w:cs="Times New Roman"/>
           <w:sz w:val="32"/>
           <w:szCs w:val="32"/>
           <w:lang w:eastAsia="pt-BR"/>
         </w:rPr>
-      </w:pPr>
+        <w:t>mais útil para Javascript</w:t>
+      </w:r>
     </w:p>
     <w:p>
       <w:pPr>
@@ -1428,6 +1418,17 @@
           <w:rFonts w:ascii="Times New Roman" w:eastAsia="Times New Roman" w:hAnsi="Times New Roman" w:cs="Times New Roman"/>
           <w:b/>
           <w:bCs/>
+          <w:sz w:val="32"/>
+          <w:szCs w:val="32"/>
+          <w:lang w:eastAsia="pt-BR"/>
+        </w:rPr>
+      </w:pPr>
+    </w:p>
+    <w:p>
+      <w:pPr>
+        <w:spacing w:after="0" w:line="285" w:lineRule="atLeast"/>
+        <w:rPr>
+          <w:rFonts w:ascii="Times New Roman" w:eastAsia="Times New Roman" w:hAnsi="Times New Roman" w:cs="Times New Roman"/>
           <w:sz w:val="24"/>
           <w:szCs w:val="24"/>
           <w:lang w:eastAsia="pt-BR"/>
@@ -1482,8 +1483,6 @@
       <w:r>
         <w:rPr>
           <w:rFonts w:ascii="Times New Roman" w:eastAsia="Times New Roman" w:hAnsi="Times New Roman" w:cs="Times New Roman"/>
-          <w:b/>
-          <w:bCs/>
           <w:sz w:val="24"/>
           <w:szCs w:val="24"/>
           <w:lang w:eastAsia="pt-BR"/>
@@ -1493,8 +1492,6 @@
       <w:r>
         <w:rPr>
           <w:rFonts w:ascii="Times New Roman" w:eastAsia="Times New Roman" w:hAnsi="Times New Roman" w:cs="Times New Roman"/>
-          <w:b/>
-          <w:bCs/>
           <w:sz w:val="24"/>
           <w:szCs w:val="24"/>
           <w:lang w:eastAsia="pt-BR"/>
@@ -1504,8 +1501,6 @@
       <w:r>
         <w:rPr>
           <w:rFonts w:ascii="Times New Roman" w:eastAsia="Times New Roman" w:hAnsi="Times New Roman" w:cs="Times New Roman"/>
-          <w:b/>
-          <w:bCs/>
           <w:sz w:val="24"/>
           <w:szCs w:val="24"/>
           <w:lang w:eastAsia="pt-BR"/>
@@ -1515,8 +1510,6 @@
       <w:r>
         <w:rPr>
           <w:rFonts w:ascii="Times New Roman" w:eastAsia="Times New Roman" w:hAnsi="Times New Roman" w:cs="Times New Roman"/>
-          <w:b/>
-          <w:bCs/>
           <w:sz w:val="24"/>
           <w:szCs w:val="24"/>
           <w:lang w:eastAsia="pt-BR"/>
@@ -1526,8 +1519,6 @@
       <w:r>
         <w:rPr>
           <w:rFonts w:ascii="Times New Roman" w:eastAsia="Times New Roman" w:hAnsi="Times New Roman" w:cs="Times New Roman"/>
-          <w:b/>
-          <w:bCs/>
           <w:sz w:val="24"/>
           <w:szCs w:val="24"/>
           <w:lang w:eastAsia="pt-BR"/>
@@ -1540,18 +1531,14 @@
         <w:spacing w:after="0" w:line="285" w:lineRule="atLeast"/>
         <w:rPr>
           <w:rFonts w:ascii="Times New Roman" w:eastAsia="Times New Roman" w:hAnsi="Times New Roman" w:cs="Times New Roman"/>
-          <w:b/>
-          <w:bCs/>
-          <w:sz w:val="24"/>
-          <w:szCs w:val="24"/>
-          <w:lang w:eastAsia="pt-BR"/>
-        </w:rPr>
-      </w:pPr>
-      <w:r>
-        <w:rPr>
-          <w:rFonts w:ascii="Times New Roman" w:eastAsia="Times New Roman" w:hAnsi="Times New Roman" w:cs="Times New Roman"/>
-          <w:b/>
-          <w:bCs/>
+          <w:sz w:val="24"/>
+          <w:szCs w:val="24"/>
+          <w:lang w:eastAsia="pt-BR"/>
+        </w:rPr>
+      </w:pPr>
+      <w:r>
+        <w:rPr>
+          <w:rFonts w:ascii="Times New Roman" w:eastAsia="Times New Roman" w:hAnsi="Times New Roman" w:cs="Times New Roman"/>
           <w:sz w:val="24"/>
           <w:szCs w:val="24"/>
           <w:lang w:eastAsia="pt-BR"/>
@@ -1562,8 +1549,6 @@
       <w:r>
         <w:rPr>
           <w:rFonts w:ascii="Times New Roman" w:eastAsia="Times New Roman" w:hAnsi="Times New Roman" w:cs="Times New Roman"/>
-          <w:b/>
-          <w:bCs/>
           <w:sz w:val="24"/>
           <w:szCs w:val="24"/>
           <w:lang w:eastAsia="pt-BR"/>
@@ -1574,8 +1559,6 @@
       <w:r>
         <w:rPr>
           <w:rFonts w:ascii="Times New Roman" w:eastAsia="Times New Roman" w:hAnsi="Times New Roman" w:cs="Times New Roman"/>
-          <w:b/>
-          <w:bCs/>
           <w:sz w:val="24"/>
           <w:szCs w:val="24"/>
           <w:lang w:eastAsia="pt-BR"/>
@@ -1586,16 +1569,1900 @@
     <w:p>
       <w:pPr>
         <w:spacing w:after="0" w:line="285" w:lineRule="atLeast"/>
-        <w:jc w:val="center"/>
-        <w:rPr>
-          <w:rFonts w:ascii="Times New Roman" w:eastAsia="Times New Roman" w:hAnsi="Times New Roman" w:cs="Times New Roman"/>
-          <w:b/>
-          <w:bCs/>
-          <w:sz w:val="24"/>
-          <w:szCs w:val="24"/>
-          <w:lang w:eastAsia="pt-BR"/>
-        </w:rPr>
-      </w:pPr>
+        <w:rPr>
+          <w:rFonts w:ascii="Times New Roman" w:eastAsia="Times New Roman" w:hAnsi="Times New Roman" w:cs="Times New Roman"/>
+          <w:sz w:val="24"/>
+          <w:szCs w:val="24"/>
+          <w:lang w:eastAsia="pt-BR"/>
+        </w:rPr>
+      </w:pPr>
+    </w:p>
+    <w:p>
+      <w:pPr>
+        <w:shd w:val="clear" w:color="auto" w:fill="1E1E1E"/>
+        <w:spacing w:after="0" w:line="285" w:lineRule="atLeast"/>
+        <w:rPr>
+          <w:rFonts w:ascii="Consolas" w:eastAsia="Times New Roman" w:hAnsi="Consolas" w:cs="Times New Roman"/>
+          <w:color w:val="D4D4D4"/>
+          <w:sz w:val="21"/>
+          <w:szCs w:val="21"/>
+          <w:lang w:eastAsia="pt-BR"/>
+        </w:rPr>
+      </w:pPr>
+      <w:r>
+        <w:rPr>
+          <w:rFonts w:ascii="Consolas" w:eastAsia="Times New Roman" w:hAnsi="Consolas" w:cs="Times New Roman"/>
+          <w:color w:val="9CDCFE"/>
+          <w:sz w:val="21"/>
+          <w:szCs w:val="21"/>
+          <w:lang w:eastAsia="pt-BR"/>
+        </w:rPr>
+        <w:t>autocomplete</w:t>
+      </w:r>
+      <w:r>
+        <w:rPr>
+          <w:rFonts w:ascii="Consolas" w:eastAsia="Times New Roman" w:hAnsi="Consolas" w:cs="Times New Roman"/>
+          <w:color w:val="D4D4D4"/>
+          <w:sz w:val="21"/>
+          <w:szCs w:val="21"/>
+          <w:lang w:eastAsia="pt-BR"/>
+        </w:rPr>
+        <w:t>=</w:t>
+      </w:r>
+      <w:r>
+        <w:rPr>
+          <w:rFonts w:ascii="Consolas" w:eastAsia="Times New Roman" w:hAnsi="Consolas" w:cs="Times New Roman"/>
+          <w:color w:val="CE9178"/>
+          <w:sz w:val="21"/>
+          <w:szCs w:val="21"/>
+          <w:lang w:eastAsia="pt-BR"/>
+        </w:rPr>
+        <w:t>"</w:t>
+      </w:r>
+      <w:r>
+        <w:rPr>
+          <w:rFonts w:ascii="Consolas" w:eastAsia="Times New Roman" w:hAnsi="Consolas" w:cs="Times New Roman"/>
+          <w:color w:val="CE9178"/>
+          <w:sz w:val="21"/>
+          <w:szCs w:val="21"/>
+          <w:lang w:eastAsia="pt-BR"/>
+        </w:rPr>
+        <w:t>off</w:t>
+      </w:r>
+      <w:r>
+        <w:rPr>
+          <w:rFonts w:ascii="Consolas" w:eastAsia="Times New Roman" w:hAnsi="Consolas" w:cs="Times New Roman"/>
+          <w:color w:val="CE9178"/>
+          <w:sz w:val="21"/>
+          <w:szCs w:val="21"/>
+          <w:lang w:eastAsia="pt-BR"/>
+        </w:rPr>
+        <w:t>"</w:t>
+      </w:r>
+      <w:r>
+        <w:rPr>
+          <w:rFonts w:ascii="Consolas" w:eastAsia="Times New Roman" w:hAnsi="Consolas" w:cs="Times New Roman"/>
+          <w:color w:val="D4D4D4"/>
+          <w:sz w:val="21"/>
+          <w:szCs w:val="21"/>
+          <w:lang w:eastAsia="pt-BR"/>
+        </w:rPr>
+        <w:t xml:space="preserve"> </w:t>
+      </w:r>
+      <w:r>
+        <w:rPr>
+          <w:rFonts w:ascii="Times New Roman" w:eastAsia="Times New Roman" w:hAnsi="Times New Roman" w:cs="Times New Roman"/>
+          <w:b/>
+          <w:bCs/>
+          <w:sz w:val="24"/>
+          <w:szCs w:val="24"/>
+          <w:lang w:eastAsia="pt-BR"/>
+        </w:rPr>
+        <w:t xml:space="preserve">= </w:t>
+      </w:r>
+      <w:r>
+        <w:rPr>
+          <w:rFonts w:ascii="Times New Roman" w:eastAsia="Times New Roman" w:hAnsi="Times New Roman" w:cs="Times New Roman"/>
+          <w:sz w:val="24"/>
+          <w:szCs w:val="24"/>
+          <w:lang w:eastAsia="pt-BR"/>
+        </w:rPr>
+        <w:t>tira aquela barra que armazena algo que já foi digitado antes</w:t>
+      </w:r>
+      <w:r>
+        <w:rPr>
+          <w:rFonts w:ascii="Times New Roman" w:eastAsia="Times New Roman" w:hAnsi="Times New Roman" w:cs="Times New Roman"/>
+          <w:sz w:val="24"/>
+          <w:szCs w:val="24"/>
+          <w:lang w:eastAsia="pt-BR"/>
+        </w:rPr>
+        <w:t>,</w:t>
+      </w:r>
+    </w:p>
+    <w:p>
+      <w:pPr>
+        <w:shd w:val="clear" w:color="auto" w:fill="1E1E1E"/>
+        <w:spacing w:after="0" w:line="285" w:lineRule="atLeast"/>
+        <w:rPr>
+          <w:rFonts w:ascii="Consolas" w:eastAsia="Times New Roman" w:hAnsi="Consolas" w:cs="Times New Roman"/>
+          <w:color w:val="D4D4D4"/>
+          <w:sz w:val="21"/>
+          <w:szCs w:val="21"/>
+          <w:lang w:eastAsia="pt-BR"/>
+        </w:rPr>
+      </w:pPr>
+      <w:r>
+        <w:rPr>
+          <w:rFonts w:ascii="Consolas" w:eastAsia="Times New Roman" w:hAnsi="Consolas" w:cs="Times New Roman"/>
+          <w:color w:val="9CDCFE"/>
+          <w:sz w:val="21"/>
+          <w:szCs w:val="21"/>
+          <w:lang w:eastAsia="pt-BR"/>
+        </w:rPr>
+        <w:t>autocomplete</w:t>
+      </w:r>
+      <w:r>
+        <w:rPr>
+          <w:rFonts w:ascii="Consolas" w:eastAsia="Times New Roman" w:hAnsi="Consolas" w:cs="Times New Roman"/>
+          <w:color w:val="D4D4D4"/>
+          <w:sz w:val="21"/>
+          <w:szCs w:val="21"/>
+          <w:lang w:eastAsia="pt-BR"/>
+        </w:rPr>
+        <w:t>=</w:t>
+      </w:r>
+      <w:r>
+        <w:rPr>
+          <w:rFonts w:ascii="Consolas" w:eastAsia="Times New Roman" w:hAnsi="Consolas" w:cs="Times New Roman"/>
+          <w:color w:val="CE9178"/>
+          <w:sz w:val="21"/>
+          <w:szCs w:val="21"/>
+          <w:lang w:eastAsia="pt-BR"/>
+        </w:rPr>
+        <w:t>"</w:t>
+      </w:r>
+      <w:proofErr w:type="spellStart"/>
+      <w:r>
+        <w:rPr>
+          <w:rFonts w:ascii="Consolas" w:eastAsia="Times New Roman" w:hAnsi="Consolas" w:cs="Times New Roman"/>
+          <w:color w:val="CE9178"/>
+          <w:sz w:val="21"/>
+          <w:szCs w:val="21"/>
+          <w:lang w:eastAsia="pt-BR"/>
+        </w:rPr>
+        <w:t>on</w:t>
+      </w:r>
+      <w:proofErr w:type="spellEnd"/>
+      <w:r>
+        <w:rPr>
+          <w:rFonts w:ascii="Consolas" w:eastAsia="Times New Roman" w:hAnsi="Consolas" w:cs="Times New Roman"/>
+          <w:color w:val="CE9178"/>
+          <w:sz w:val="21"/>
+          <w:szCs w:val="21"/>
+          <w:lang w:eastAsia="pt-BR"/>
+        </w:rPr>
+        <w:t>"</w:t>
+      </w:r>
+      <w:r>
+        <w:rPr>
+          <w:rFonts w:ascii="Consolas" w:eastAsia="Times New Roman" w:hAnsi="Consolas" w:cs="Times New Roman"/>
+          <w:color w:val="CE9178"/>
+          <w:sz w:val="21"/>
+          <w:szCs w:val="21"/>
+          <w:lang w:eastAsia="pt-BR"/>
+        </w:rPr>
+        <w:t xml:space="preserve"> </w:t>
+      </w:r>
+      <w:r>
+        <w:rPr>
+          <w:rFonts w:ascii="Times New Roman" w:eastAsia="Times New Roman" w:hAnsi="Times New Roman" w:cs="Times New Roman"/>
+          <w:b/>
+          <w:bCs/>
+          <w:sz w:val="24"/>
+          <w:szCs w:val="24"/>
+          <w:lang w:eastAsia="pt-BR"/>
+        </w:rPr>
+        <w:t xml:space="preserve">= </w:t>
+      </w:r>
+      <w:r>
+        <w:rPr>
+          <w:rFonts w:ascii="Times New Roman" w:eastAsia="Times New Roman" w:hAnsi="Times New Roman" w:cs="Times New Roman"/>
+          <w:sz w:val="24"/>
+          <w:szCs w:val="24"/>
+          <w:lang w:eastAsia="pt-BR"/>
+        </w:rPr>
+        <w:t>coloca a caixa que armazena esses dados já digitado</w:t>
+      </w:r>
+    </w:p>
+    <w:p>
+      <w:pPr>
+        <w:spacing w:after="0" w:line="285" w:lineRule="atLeast"/>
+        <w:rPr>
+          <w:rFonts w:ascii="Times New Roman" w:eastAsia="Times New Roman" w:hAnsi="Times New Roman" w:cs="Times New Roman"/>
+          <w:b/>
+          <w:bCs/>
+          <w:sz w:val="24"/>
+          <w:szCs w:val="24"/>
+          <w:lang w:eastAsia="pt-BR"/>
+        </w:rPr>
+      </w:pPr>
+    </w:p>
+    <w:p>
+      <w:pPr>
+        <w:spacing w:after="0" w:line="285" w:lineRule="atLeast"/>
+        <w:rPr>
+          <w:rFonts w:ascii="Consolas" w:eastAsia="Times New Roman" w:hAnsi="Consolas" w:cs="Times New Roman"/>
+          <w:color w:val="D4D4D4"/>
+          <w:sz w:val="21"/>
+          <w:szCs w:val="21"/>
+          <w:lang w:eastAsia="pt-BR"/>
+        </w:rPr>
+      </w:pPr>
+      <w:r>
+        <w:rPr>
+          <w:rFonts w:ascii="Times New Roman" w:eastAsia="Times New Roman" w:hAnsi="Times New Roman" w:cs="Times New Roman"/>
+          <w:b/>
+          <w:bCs/>
+          <w:sz w:val="24"/>
+          <w:szCs w:val="24"/>
+          <w:lang w:eastAsia="pt-BR"/>
+        </w:rPr>
+        <w:t xml:space="preserve">Mas o </w:t>
+      </w:r>
+      <w:r>
+        <w:rPr>
+          <w:rFonts w:ascii="Consolas" w:eastAsia="Times New Roman" w:hAnsi="Consolas" w:cs="Times New Roman"/>
+          <w:color w:val="9CDCFE"/>
+          <w:sz w:val="21"/>
+          <w:szCs w:val="21"/>
+          <w:lang w:eastAsia="pt-BR"/>
+        </w:rPr>
+        <w:t>autocomplete</w:t>
+      </w:r>
+      <w:r>
+        <w:rPr>
+          <w:rFonts w:ascii="Consolas" w:eastAsia="Times New Roman" w:hAnsi="Consolas" w:cs="Times New Roman"/>
+          <w:color w:val="D4D4D4"/>
+          <w:sz w:val="21"/>
+          <w:szCs w:val="21"/>
+          <w:lang w:eastAsia="pt-BR"/>
+        </w:rPr>
+        <w:t>=</w:t>
+      </w:r>
+      <w:r>
+        <w:rPr>
+          <w:rFonts w:ascii="Consolas" w:eastAsia="Times New Roman" w:hAnsi="Consolas" w:cs="Times New Roman"/>
+          <w:color w:val="CE9178"/>
+          <w:sz w:val="21"/>
+          <w:szCs w:val="21"/>
+          <w:lang w:eastAsia="pt-BR"/>
+        </w:rPr>
+        <w:t>"</w:t>
+      </w:r>
+      <w:r>
+        <w:rPr>
+          <w:rFonts w:ascii="Consolas" w:eastAsia="Times New Roman" w:hAnsi="Consolas" w:cs="Times New Roman"/>
+          <w:color w:val="CE9178"/>
+          <w:sz w:val="21"/>
+          <w:szCs w:val="21"/>
+          <w:lang w:eastAsia="pt-BR"/>
+        </w:rPr>
+        <w:t>off</w:t>
+      </w:r>
+      <w:r>
+        <w:rPr>
+          <w:rFonts w:ascii="Consolas" w:eastAsia="Times New Roman" w:hAnsi="Consolas" w:cs="Times New Roman"/>
+          <w:color w:val="CE9178"/>
+          <w:sz w:val="21"/>
+          <w:szCs w:val="21"/>
+          <w:lang w:eastAsia="pt-BR"/>
+        </w:rPr>
+        <w:t>"</w:t>
+      </w:r>
+      <w:r>
+        <w:rPr>
+          <w:rFonts w:ascii="Times New Roman" w:eastAsia="Times New Roman" w:hAnsi="Times New Roman" w:cs="Times New Roman"/>
+          <w:b/>
+          <w:bCs/>
+          <w:sz w:val="24"/>
+          <w:szCs w:val="24"/>
+          <w:lang w:eastAsia="pt-BR"/>
+        </w:rPr>
+        <w:t xml:space="preserve"> também pode ser informado dentro de um input, para informar que tipo de caixa é aquela.</w:t>
+      </w:r>
+      <w:r>
+        <w:rPr>
+          <w:rFonts w:ascii="Times New Roman" w:eastAsia="Times New Roman" w:hAnsi="Times New Roman" w:cs="Times New Roman"/>
+          <w:b/>
+          <w:bCs/>
+          <w:sz w:val="24"/>
+          <w:szCs w:val="24"/>
+          <w:lang w:eastAsia="pt-BR"/>
+        </w:rPr>
+        <w:t xml:space="preserve"> Só que ele tem que está</w:t>
+      </w:r>
+      <w:r>
+        <w:rPr>
+          <w:rFonts w:ascii="Times New Roman" w:eastAsia="Times New Roman" w:hAnsi="Times New Roman" w:cs="Times New Roman"/>
+          <w:b/>
+          <w:bCs/>
+          <w:sz w:val="24"/>
+          <w:szCs w:val="24"/>
+          <w:lang w:eastAsia="pt-BR"/>
+        </w:rPr>
+        <w:t xml:space="preserve"> dentro do </w:t>
+      </w:r>
+      <w:r>
+        <w:rPr>
+          <w:rFonts w:ascii="Consolas" w:eastAsia="Times New Roman" w:hAnsi="Consolas" w:cs="Times New Roman"/>
+          <w:color w:val="808080"/>
+          <w:sz w:val="21"/>
+          <w:szCs w:val="21"/>
+          <w:lang w:eastAsia="pt-BR"/>
+        </w:rPr>
+        <w:t>&lt;</w:t>
+      </w:r>
+      <w:proofErr w:type="spellStart"/>
+      <w:r>
+        <w:rPr>
+          <w:rFonts w:ascii="Consolas" w:eastAsia="Times New Roman" w:hAnsi="Consolas" w:cs="Times New Roman"/>
+          <w:color w:val="569CD6"/>
+          <w:sz w:val="21"/>
+          <w:szCs w:val="21"/>
+          <w:lang w:eastAsia="pt-BR"/>
+        </w:rPr>
+        <w:t>form</w:t>
+      </w:r>
+      <w:proofErr w:type="spellEnd"/>
+      <w:r>
+        <w:rPr>
+          <w:rFonts w:ascii="Consolas" w:eastAsia="Times New Roman" w:hAnsi="Consolas" w:cs="Times New Roman"/>
+          <w:color w:val="D4D4D4"/>
+          <w:sz w:val="21"/>
+          <w:szCs w:val="21"/>
+          <w:lang w:eastAsia="pt-BR"/>
+        </w:rPr>
+        <w:t xml:space="preserve"> </w:t>
+      </w:r>
+      <w:proofErr w:type="spellStart"/>
+      <w:r>
+        <w:rPr>
+          <w:rFonts w:ascii="Consolas" w:eastAsia="Times New Roman" w:hAnsi="Consolas" w:cs="Times New Roman"/>
+          <w:color w:val="9CDCFE"/>
+          <w:sz w:val="21"/>
+          <w:szCs w:val="21"/>
+          <w:lang w:eastAsia="pt-BR"/>
+        </w:rPr>
+        <w:t>action</w:t>
+      </w:r>
+      <w:proofErr w:type="spellEnd"/>
+      <w:r>
+        <w:rPr>
+          <w:rFonts w:ascii="Consolas" w:eastAsia="Times New Roman" w:hAnsi="Consolas" w:cs="Times New Roman"/>
+          <w:color w:val="D4D4D4"/>
+          <w:sz w:val="21"/>
+          <w:szCs w:val="21"/>
+          <w:lang w:eastAsia="pt-BR"/>
+        </w:rPr>
+        <w:t>=</w:t>
+      </w:r>
+      <w:r>
+        <w:rPr>
+          <w:rFonts w:ascii="Consolas" w:eastAsia="Times New Roman" w:hAnsi="Consolas" w:cs="Times New Roman"/>
+          <w:color w:val="CE9178"/>
+          <w:sz w:val="21"/>
+          <w:szCs w:val="21"/>
+          <w:lang w:eastAsia="pt-BR"/>
+        </w:rPr>
+        <w:t>"</w:t>
+      </w:r>
+      <w:proofErr w:type="spellStart"/>
+      <w:r>
+        <w:rPr>
+          <w:rFonts w:ascii="Consolas" w:eastAsia="Times New Roman" w:hAnsi="Consolas" w:cs="Times New Roman"/>
+          <w:color w:val="CE9178"/>
+          <w:sz w:val="21"/>
+          <w:szCs w:val="21"/>
+          <w:lang w:eastAsia="pt-BR"/>
+        </w:rPr>
+        <w:t>cadastro.php</w:t>
+      </w:r>
+      <w:proofErr w:type="spellEnd"/>
+      <w:r>
+        <w:rPr>
+          <w:rFonts w:ascii="Consolas" w:eastAsia="Times New Roman" w:hAnsi="Consolas" w:cs="Times New Roman"/>
+          <w:color w:val="CE9178"/>
+          <w:sz w:val="21"/>
+          <w:szCs w:val="21"/>
+          <w:lang w:eastAsia="pt-BR"/>
+        </w:rPr>
+        <w:t>"</w:t>
+      </w:r>
+      <w:r>
+        <w:rPr>
+          <w:rFonts w:ascii="Consolas" w:eastAsia="Times New Roman" w:hAnsi="Consolas" w:cs="Times New Roman"/>
+          <w:color w:val="D4D4D4"/>
+          <w:sz w:val="21"/>
+          <w:szCs w:val="21"/>
+          <w:lang w:eastAsia="pt-BR"/>
+        </w:rPr>
+        <w:t xml:space="preserve"> </w:t>
+      </w:r>
+      <w:r>
+        <w:rPr>
+          <w:rFonts w:ascii="Consolas" w:eastAsia="Times New Roman" w:hAnsi="Consolas" w:cs="Times New Roman"/>
+          <w:color w:val="9CDCFE"/>
+          <w:sz w:val="21"/>
+          <w:szCs w:val="21"/>
+          <w:lang w:eastAsia="pt-BR"/>
+        </w:rPr>
+        <w:t>autocomplete</w:t>
+      </w:r>
+      <w:r>
+        <w:rPr>
+          <w:rFonts w:ascii="Consolas" w:eastAsia="Times New Roman" w:hAnsi="Consolas" w:cs="Times New Roman"/>
+          <w:color w:val="D4D4D4"/>
+          <w:sz w:val="21"/>
+          <w:szCs w:val="21"/>
+          <w:lang w:eastAsia="pt-BR"/>
+        </w:rPr>
+        <w:t>=</w:t>
+      </w:r>
+      <w:r>
+        <w:rPr>
+          <w:rFonts w:ascii="Consolas" w:eastAsia="Times New Roman" w:hAnsi="Consolas" w:cs="Times New Roman"/>
+          <w:color w:val="CE9178"/>
+          <w:sz w:val="21"/>
+          <w:szCs w:val="21"/>
+          <w:lang w:eastAsia="pt-BR"/>
+        </w:rPr>
+        <w:t>"</w:t>
+      </w:r>
+      <w:proofErr w:type="spellStart"/>
+      <w:r>
+        <w:rPr>
+          <w:rFonts w:ascii="Consolas" w:eastAsia="Times New Roman" w:hAnsi="Consolas" w:cs="Times New Roman"/>
+          <w:color w:val="CE9178"/>
+          <w:sz w:val="21"/>
+          <w:szCs w:val="21"/>
+          <w:lang w:eastAsia="pt-BR"/>
+        </w:rPr>
+        <w:t>on</w:t>
+      </w:r>
+      <w:proofErr w:type="spellEnd"/>
+      <w:r>
+        <w:rPr>
+          <w:rFonts w:ascii="Consolas" w:eastAsia="Times New Roman" w:hAnsi="Consolas" w:cs="Times New Roman"/>
+          <w:color w:val="CE9178"/>
+          <w:sz w:val="21"/>
+          <w:szCs w:val="21"/>
+          <w:lang w:eastAsia="pt-BR"/>
+        </w:rPr>
+        <w:t>"</w:t>
+      </w:r>
+      <w:r>
+        <w:rPr>
+          <w:rFonts w:ascii="Consolas" w:eastAsia="Times New Roman" w:hAnsi="Consolas" w:cs="Times New Roman"/>
+          <w:color w:val="808080"/>
+          <w:sz w:val="21"/>
+          <w:szCs w:val="21"/>
+          <w:lang w:eastAsia="pt-BR"/>
+        </w:rPr>
+        <w:t>&gt;</w:t>
+      </w:r>
+      <w:r>
+        <w:rPr>
+          <w:rFonts w:ascii="Consolas" w:eastAsia="Times New Roman" w:hAnsi="Consolas" w:cs="Times New Roman"/>
+          <w:color w:val="808080"/>
+          <w:sz w:val="21"/>
+          <w:szCs w:val="21"/>
+          <w:lang w:eastAsia="pt-BR"/>
+        </w:rPr>
+        <w:t xml:space="preserve"> </w:t>
+      </w:r>
+      <w:r>
+        <w:rPr>
+          <w:rFonts w:ascii="Times New Roman" w:eastAsia="Times New Roman" w:hAnsi="Times New Roman" w:cs="Times New Roman"/>
+          <w:b/>
+          <w:bCs/>
+          <w:color w:val="808080"/>
+          <w:sz w:val="24"/>
+          <w:szCs w:val="24"/>
+          <w:lang w:eastAsia="pt-BR"/>
+        </w:rPr>
+        <w:t>no modo “ON”</w:t>
+      </w:r>
+      <w:r>
+        <w:rPr>
+          <w:rFonts w:ascii="Consolas" w:eastAsia="Times New Roman" w:hAnsi="Consolas" w:cs="Times New Roman"/>
+          <w:color w:val="808080"/>
+          <w:sz w:val="21"/>
+          <w:szCs w:val="21"/>
+          <w:lang w:eastAsia="pt-BR"/>
+        </w:rPr>
+        <w:t xml:space="preserve"> </w:t>
+      </w:r>
+      <w:r>
+        <w:rPr>
+          <w:rFonts w:ascii="Times New Roman" w:eastAsia="Times New Roman" w:hAnsi="Times New Roman" w:cs="Times New Roman"/>
+          <w:b/>
+          <w:bCs/>
+          <w:sz w:val="24"/>
+          <w:szCs w:val="24"/>
+          <w:lang w:eastAsia="pt-BR"/>
+        </w:rPr>
+        <w:t xml:space="preserve">para </w:t>
+      </w:r>
+      <w:r>
+        <w:rPr>
+          <w:rFonts w:ascii="Times New Roman" w:eastAsia="Times New Roman" w:hAnsi="Times New Roman" w:cs="Times New Roman"/>
+          <w:b/>
+          <w:bCs/>
+          <w:sz w:val="24"/>
+          <w:szCs w:val="24"/>
+          <w:lang w:eastAsia="pt-BR"/>
+        </w:rPr>
+        <w:t xml:space="preserve">poder funcionar dentro dos inputs. </w:t>
+      </w:r>
+    </w:p>
+    <w:p>
+      <w:pPr>
+        <w:spacing w:after="0" w:line="285" w:lineRule="atLeast"/>
+        <w:rPr>
+          <w:rFonts w:ascii="Times New Roman" w:eastAsia="Times New Roman" w:hAnsi="Times New Roman" w:cs="Times New Roman"/>
+          <w:b/>
+          <w:bCs/>
+          <w:sz w:val="24"/>
+          <w:szCs w:val="24"/>
+          <w:lang w:eastAsia="pt-BR"/>
+        </w:rPr>
+      </w:pPr>
+    </w:p>
+    <w:p>
+      <w:pPr>
+        <w:spacing w:after="0" w:line="285" w:lineRule="atLeast"/>
+        <w:rPr>
+          <w:rFonts w:ascii="Times New Roman" w:eastAsia="Times New Roman" w:hAnsi="Times New Roman" w:cs="Times New Roman"/>
+          <w:b/>
+          <w:bCs/>
+          <w:sz w:val="24"/>
+          <w:szCs w:val="24"/>
+          <w:lang w:eastAsia="pt-BR"/>
+        </w:rPr>
+      </w:pPr>
+    </w:p>
+    <w:p>
+      <w:pPr>
+        <w:spacing w:after="0" w:line="285" w:lineRule="atLeast"/>
+        <w:rPr>
+          <w:rFonts w:ascii="Times New Roman" w:eastAsia="Times New Roman" w:hAnsi="Times New Roman" w:cs="Times New Roman"/>
+          <w:b/>
+          <w:bCs/>
+          <w:sz w:val="24"/>
+          <w:szCs w:val="24"/>
+          <w:lang w:eastAsia="pt-BR"/>
+        </w:rPr>
+      </w:pPr>
+      <w:r>
+        <w:rPr>
+          <w:rFonts w:ascii="Times New Roman" w:eastAsia="Times New Roman" w:hAnsi="Times New Roman" w:cs="Times New Roman"/>
+          <w:b/>
+          <w:bCs/>
+          <w:sz w:val="24"/>
+          <w:szCs w:val="24"/>
+          <w:lang w:eastAsia="pt-BR"/>
+        </w:rPr>
+        <w:t>D</w:t>
+      </w:r>
+      <w:r>
+        <w:rPr>
+          <w:rFonts w:ascii="Times New Roman" w:eastAsia="Times New Roman" w:hAnsi="Times New Roman" w:cs="Times New Roman"/>
+          <w:b/>
+          <w:bCs/>
+          <w:sz w:val="24"/>
+          <w:szCs w:val="24"/>
+          <w:lang w:eastAsia="pt-BR"/>
+        </w:rPr>
+        <w:t xml:space="preserve">ois métodos simples para envio de formulário </w:t>
+      </w:r>
+    </w:p>
+    <w:p>
+      <w:pPr>
+        <w:spacing w:after="0" w:line="285" w:lineRule="atLeast"/>
+        <w:rPr>
+          <w:rFonts w:ascii="Times New Roman" w:eastAsia="Times New Roman" w:hAnsi="Times New Roman" w:cs="Times New Roman"/>
+          <w:sz w:val="24"/>
+          <w:szCs w:val="24"/>
+          <w:lang w:eastAsia="pt-BR"/>
+        </w:rPr>
+      </w:pPr>
+      <w:proofErr w:type="spellStart"/>
+      <w:r>
+        <w:rPr>
+          <w:rFonts w:ascii="Times New Roman" w:eastAsia="Times New Roman" w:hAnsi="Times New Roman" w:cs="Times New Roman"/>
+          <w:b/>
+          <w:bCs/>
+          <w:i/>
+          <w:iCs/>
+          <w:sz w:val="24"/>
+          <w:szCs w:val="24"/>
+          <w:u w:val="single"/>
+          <w:lang w:eastAsia="pt-BR"/>
+        </w:rPr>
+        <w:t>method</w:t>
+      </w:r>
+      <w:proofErr w:type="spellEnd"/>
+      <w:r>
+        <w:rPr>
+          <w:rFonts w:ascii="Times New Roman" w:eastAsia="Times New Roman" w:hAnsi="Times New Roman" w:cs="Times New Roman"/>
+          <w:b/>
+          <w:bCs/>
+          <w:i/>
+          <w:iCs/>
+          <w:sz w:val="24"/>
+          <w:szCs w:val="24"/>
+          <w:u w:val="single"/>
+          <w:lang w:eastAsia="pt-BR"/>
+        </w:rPr>
+        <w:t xml:space="preserve"> =</w:t>
+      </w:r>
+      <w:r>
+        <w:rPr>
+          <w:rFonts w:ascii="Times New Roman" w:eastAsia="Times New Roman" w:hAnsi="Times New Roman" w:cs="Times New Roman"/>
+          <w:sz w:val="24"/>
+          <w:szCs w:val="24"/>
+          <w:lang w:eastAsia="pt-BR"/>
+        </w:rPr>
+        <w:t xml:space="preserve"> get</w:t>
+      </w:r>
+      <w:r>
+        <w:rPr>
+          <w:rFonts w:ascii="Times New Roman" w:eastAsia="Times New Roman" w:hAnsi="Times New Roman" w:cs="Times New Roman"/>
+          <w:sz w:val="24"/>
+          <w:szCs w:val="24"/>
+          <w:lang w:eastAsia="pt-BR"/>
+        </w:rPr>
+        <w:t xml:space="preserve"> – coloca na </w:t>
+      </w:r>
+      <w:r>
+        <w:rPr>
+          <w:rFonts w:ascii="Times New Roman" w:eastAsia="Times New Roman" w:hAnsi="Times New Roman" w:cs="Times New Roman"/>
+          <w:sz w:val="24"/>
+          <w:szCs w:val="24"/>
+          <w:lang w:eastAsia="pt-BR"/>
+        </w:rPr>
+        <w:t>URL</w:t>
+      </w:r>
+      <w:r>
+        <w:rPr>
+          <w:rFonts w:ascii="Times New Roman" w:eastAsia="Times New Roman" w:hAnsi="Times New Roman" w:cs="Times New Roman"/>
+          <w:sz w:val="24"/>
+          <w:szCs w:val="24"/>
+          <w:lang w:eastAsia="pt-BR"/>
+        </w:rPr>
+        <w:t xml:space="preserve"> o</w:t>
+      </w:r>
+      <w:r>
+        <w:rPr>
+          <w:rFonts w:ascii="Times New Roman" w:eastAsia="Times New Roman" w:hAnsi="Times New Roman" w:cs="Times New Roman"/>
+          <w:sz w:val="24"/>
+          <w:szCs w:val="24"/>
+          <w:lang w:eastAsia="pt-BR"/>
+        </w:rPr>
+        <w:t>s dados que foi digitado</w:t>
+      </w:r>
+      <w:r>
+        <w:rPr>
+          <w:rFonts w:ascii="Times New Roman" w:eastAsia="Times New Roman" w:hAnsi="Times New Roman" w:cs="Times New Roman"/>
+          <w:sz w:val="24"/>
+          <w:szCs w:val="24"/>
+          <w:lang w:eastAsia="pt-BR"/>
+        </w:rPr>
+        <w:t xml:space="preserve">, se não informar nenhum método o </w:t>
+      </w:r>
+      <w:r>
+        <w:rPr>
+          <w:rFonts w:ascii="Times New Roman" w:eastAsia="Times New Roman" w:hAnsi="Times New Roman" w:cs="Times New Roman"/>
+          <w:b/>
+          <w:bCs/>
+          <w:sz w:val="24"/>
+          <w:szCs w:val="24"/>
+          <w:lang w:eastAsia="pt-BR"/>
+        </w:rPr>
+        <w:t>get</w:t>
+      </w:r>
+      <w:r>
+        <w:rPr>
+          <w:rFonts w:ascii="Times New Roman" w:eastAsia="Times New Roman" w:hAnsi="Times New Roman" w:cs="Times New Roman"/>
+          <w:sz w:val="24"/>
+          <w:szCs w:val="24"/>
+          <w:lang w:eastAsia="pt-BR"/>
+        </w:rPr>
+        <w:t xml:space="preserve"> já vem como padrão.</w:t>
+      </w:r>
+      <w:r>
+        <w:rPr>
+          <w:rFonts w:ascii="Times New Roman" w:eastAsia="Times New Roman" w:hAnsi="Times New Roman" w:cs="Times New Roman"/>
+          <w:sz w:val="24"/>
+          <w:szCs w:val="24"/>
+          <w:lang w:eastAsia="pt-BR"/>
+        </w:rPr>
+        <w:t xml:space="preserve"> </w:t>
+      </w:r>
+    </w:p>
+    <w:p>
+      <w:pPr>
+        <w:spacing w:after="0" w:line="285" w:lineRule="atLeast"/>
+        <w:rPr>
+          <w:rFonts w:ascii="Times New Roman" w:eastAsia="Times New Roman" w:hAnsi="Times New Roman" w:cs="Times New Roman"/>
+          <w:sz w:val="24"/>
+          <w:szCs w:val="24"/>
+          <w:lang w:eastAsia="pt-BR"/>
+        </w:rPr>
+      </w:pPr>
+      <w:r>
+        <w:rPr>
+          <w:rFonts w:ascii="Times New Roman" w:eastAsia="Times New Roman" w:hAnsi="Times New Roman" w:cs="Times New Roman"/>
+          <w:sz w:val="24"/>
+          <w:szCs w:val="24"/>
+          <w:lang w:eastAsia="pt-BR"/>
+        </w:rPr>
+        <w:t>Utiliza quando os métodos não forem sensíveis.</w:t>
+      </w:r>
+      <w:r>
+        <w:rPr>
+          <w:rFonts w:ascii="Times New Roman" w:eastAsia="Times New Roman" w:hAnsi="Times New Roman" w:cs="Times New Roman"/>
+          <w:sz w:val="24"/>
+          <w:szCs w:val="24"/>
+          <w:lang w:eastAsia="pt-BR"/>
+        </w:rPr>
+        <w:t xml:space="preserve"> </w:t>
+      </w:r>
+    </w:p>
+    <w:p>
+      <w:pPr>
+        <w:spacing w:after="0" w:line="285" w:lineRule="atLeast"/>
+        <w:rPr>
+          <w:rFonts w:ascii="Times New Roman" w:eastAsia="Times New Roman" w:hAnsi="Times New Roman" w:cs="Times New Roman"/>
+          <w:sz w:val="24"/>
+          <w:szCs w:val="24"/>
+          <w:lang w:eastAsia="pt-BR"/>
+        </w:rPr>
+      </w:pPr>
+      <w:r>
+        <w:rPr>
+          <w:rFonts w:ascii="Times New Roman" w:eastAsia="Times New Roman" w:hAnsi="Times New Roman" w:cs="Times New Roman"/>
+          <w:sz w:val="24"/>
+          <w:szCs w:val="24"/>
+          <w:lang w:eastAsia="pt-BR"/>
+        </w:rPr>
+        <w:t>Nesse método só pode enviar até 3000bytes de dados.</w:t>
+      </w:r>
+    </w:p>
+    <w:p>
+      <w:pPr>
+        <w:spacing w:after="0" w:line="285" w:lineRule="atLeast"/>
+        <w:rPr>
+          <w:rFonts w:ascii="Times New Roman" w:eastAsia="Times New Roman" w:hAnsi="Times New Roman" w:cs="Times New Roman"/>
+          <w:sz w:val="24"/>
+          <w:szCs w:val="24"/>
+          <w:lang w:eastAsia="pt-BR"/>
+        </w:rPr>
+      </w:pPr>
+      <w:proofErr w:type="spellStart"/>
+      <w:r>
+        <w:rPr>
+          <w:rFonts w:ascii="Times New Roman" w:eastAsia="Times New Roman" w:hAnsi="Times New Roman" w:cs="Times New Roman"/>
+          <w:b/>
+          <w:bCs/>
+          <w:i/>
+          <w:iCs/>
+          <w:sz w:val="24"/>
+          <w:szCs w:val="24"/>
+          <w:u w:val="single"/>
+          <w:lang w:eastAsia="pt-BR"/>
+        </w:rPr>
+        <w:t>method</w:t>
+      </w:r>
+      <w:proofErr w:type="spellEnd"/>
+      <w:r>
+        <w:rPr>
+          <w:rFonts w:ascii="Times New Roman" w:eastAsia="Times New Roman" w:hAnsi="Times New Roman" w:cs="Times New Roman"/>
+          <w:b/>
+          <w:bCs/>
+          <w:i/>
+          <w:iCs/>
+          <w:sz w:val="24"/>
+          <w:szCs w:val="24"/>
+          <w:u w:val="single"/>
+          <w:lang w:eastAsia="pt-BR"/>
+        </w:rPr>
+        <w:t xml:space="preserve"> =</w:t>
+      </w:r>
+      <w:r>
+        <w:rPr>
+          <w:rFonts w:ascii="Times New Roman" w:eastAsia="Times New Roman" w:hAnsi="Times New Roman" w:cs="Times New Roman"/>
+          <w:sz w:val="24"/>
+          <w:szCs w:val="24"/>
+          <w:lang w:eastAsia="pt-BR"/>
+        </w:rPr>
+        <w:t xml:space="preserve"> </w:t>
+      </w:r>
+      <w:r>
+        <w:rPr>
+          <w:rFonts w:ascii="Times New Roman" w:eastAsia="Times New Roman" w:hAnsi="Times New Roman" w:cs="Times New Roman"/>
+          <w:sz w:val="24"/>
+          <w:szCs w:val="24"/>
+          <w:lang w:eastAsia="pt-BR"/>
+        </w:rPr>
+        <w:t xml:space="preserve">post – </w:t>
+      </w:r>
+      <w:r>
+        <w:rPr>
+          <w:rFonts w:ascii="Times New Roman" w:eastAsia="Times New Roman" w:hAnsi="Times New Roman" w:cs="Times New Roman"/>
+          <w:sz w:val="24"/>
+          <w:szCs w:val="24"/>
+          <w:lang w:eastAsia="pt-BR"/>
+        </w:rPr>
+        <w:t>os dados informa</w:t>
+      </w:r>
+      <w:r>
+        <w:rPr>
+          <w:rFonts w:ascii="Times New Roman" w:eastAsia="Times New Roman" w:hAnsi="Times New Roman" w:cs="Times New Roman"/>
+          <w:sz w:val="24"/>
+          <w:szCs w:val="24"/>
+          <w:lang w:eastAsia="pt-BR"/>
+        </w:rPr>
+        <w:t>dos não aparecem</w:t>
+      </w:r>
+      <w:r>
+        <w:rPr>
+          <w:rFonts w:ascii="Times New Roman" w:eastAsia="Times New Roman" w:hAnsi="Times New Roman" w:cs="Times New Roman"/>
+          <w:sz w:val="24"/>
+          <w:szCs w:val="24"/>
+          <w:lang w:eastAsia="pt-BR"/>
+        </w:rPr>
+        <w:t xml:space="preserve"> na URL</w:t>
+      </w:r>
+    </w:p>
+    <w:p>
+      <w:pPr>
+        <w:spacing w:after="0" w:line="285" w:lineRule="atLeast"/>
+        <w:rPr>
+          <w:rFonts w:ascii="Times New Roman" w:eastAsia="Times New Roman" w:hAnsi="Times New Roman" w:cs="Times New Roman"/>
+          <w:sz w:val="24"/>
+          <w:szCs w:val="24"/>
+          <w:lang w:eastAsia="pt-BR"/>
+        </w:rPr>
+      </w:pPr>
+      <w:r>
+        <w:rPr>
+          <w:rFonts w:ascii="Times New Roman" w:eastAsia="Times New Roman" w:hAnsi="Times New Roman" w:cs="Times New Roman"/>
+          <w:sz w:val="24"/>
+          <w:szCs w:val="24"/>
+          <w:lang w:eastAsia="pt-BR"/>
+        </w:rPr>
+        <w:t>Utiliza com dados sensíveis</w:t>
+      </w:r>
+      <w:r>
+        <w:rPr>
+          <w:rFonts w:ascii="Times New Roman" w:eastAsia="Times New Roman" w:hAnsi="Times New Roman" w:cs="Times New Roman"/>
+          <w:sz w:val="24"/>
+          <w:szCs w:val="24"/>
+          <w:lang w:eastAsia="pt-BR"/>
+        </w:rPr>
+        <w:t>, se os dados tiverem mais de 3000bytes e envio de arquivos.</w:t>
+      </w:r>
+    </w:p>
+    <w:p>
+      <w:pPr>
+        <w:spacing w:after="0" w:line="285" w:lineRule="atLeast"/>
+        <w:rPr>
+          <w:rFonts w:ascii="Times New Roman" w:eastAsia="Times New Roman" w:hAnsi="Times New Roman" w:cs="Times New Roman"/>
+          <w:sz w:val="24"/>
+          <w:szCs w:val="24"/>
+          <w:lang w:eastAsia="pt-BR"/>
+        </w:rPr>
+      </w:pPr>
+    </w:p>
+    <w:p>
+      <w:pPr>
+        <w:spacing w:after="0" w:line="285" w:lineRule="atLeast"/>
+        <w:rPr>
+          <w:rFonts w:ascii="Times New Roman" w:eastAsia="Times New Roman" w:hAnsi="Times New Roman" w:cs="Times New Roman"/>
+          <w:b/>
+          <w:bCs/>
+          <w:sz w:val="24"/>
+          <w:szCs w:val="24"/>
+          <w:lang w:eastAsia="pt-BR"/>
+        </w:rPr>
+      </w:pPr>
+      <w:proofErr w:type="spellStart"/>
+      <w:r>
+        <w:rPr>
+          <w:rFonts w:ascii="Times New Roman" w:eastAsia="Times New Roman" w:hAnsi="Times New Roman" w:cs="Times New Roman"/>
+          <w:b/>
+          <w:bCs/>
+          <w:sz w:val="24"/>
+          <w:szCs w:val="24"/>
+          <w:lang w:eastAsia="pt-BR"/>
+        </w:rPr>
+        <w:t>Type</w:t>
+      </w:r>
+      <w:proofErr w:type="spellEnd"/>
+      <w:r>
+        <w:rPr>
+          <w:rFonts w:ascii="Times New Roman" w:eastAsia="Times New Roman" w:hAnsi="Times New Roman" w:cs="Times New Roman"/>
+          <w:b/>
+          <w:bCs/>
+          <w:sz w:val="24"/>
+          <w:szCs w:val="24"/>
+          <w:lang w:eastAsia="pt-BR"/>
+        </w:rPr>
+        <w:t>= “</w:t>
+      </w:r>
+      <w:proofErr w:type="spellStart"/>
+      <w:r>
+        <w:rPr>
+          <w:rFonts w:ascii="Times New Roman" w:eastAsia="Times New Roman" w:hAnsi="Times New Roman" w:cs="Times New Roman"/>
+          <w:b/>
+          <w:bCs/>
+          <w:sz w:val="24"/>
+          <w:szCs w:val="24"/>
+          <w:lang w:eastAsia="pt-BR"/>
+        </w:rPr>
+        <w:t>password</w:t>
+      </w:r>
+      <w:proofErr w:type="spellEnd"/>
+      <w:r>
+        <w:rPr>
+          <w:rFonts w:ascii="Times New Roman" w:eastAsia="Times New Roman" w:hAnsi="Times New Roman" w:cs="Times New Roman"/>
+          <w:b/>
+          <w:bCs/>
+          <w:sz w:val="24"/>
+          <w:szCs w:val="24"/>
+          <w:lang w:eastAsia="pt-BR"/>
+        </w:rPr>
+        <w:t>” – serve para por se</w:t>
+      </w:r>
+      <w:r>
+        <w:rPr>
+          <w:rFonts w:ascii="Times New Roman" w:eastAsia="Times New Roman" w:hAnsi="Times New Roman" w:cs="Times New Roman"/>
+          <w:b/>
+          <w:bCs/>
+          <w:sz w:val="24"/>
+          <w:szCs w:val="24"/>
+          <w:lang w:eastAsia="pt-BR"/>
+        </w:rPr>
+        <w:t>nha</w:t>
+      </w:r>
+    </w:p>
+    <w:p>
+      <w:pPr>
+        <w:shd w:val="clear" w:color="auto" w:fill="1E1E1E"/>
+        <w:spacing w:after="0" w:line="285" w:lineRule="atLeast"/>
+        <w:rPr>
+          <w:rFonts w:ascii="Consolas" w:eastAsia="Times New Roman" w:hAnsi="Consolas" w:cs="Times New Roman"/>
+          <w:color w:val="D4D4D4"/>
+          <w:sz w:val="21"/>
+          <w:szCs w:val="21"/>
+          <w:lang w:val="en-US" w:eastAsia="pt-BR"/>
+        </w:rPr>
+      </w:pPr>
+      <w:r>
+        <w:rPr>
+          <w:rFonts w:ascii="Consolas" w:eastAsia="Times New Roman" w:hAnsi="Consolas" w:cs="Times New Roman"/>
+          <w:color w:val="808080"/>
+          <w:sz w:val="21"/>
+          <w:szCs w:val="21"/>
+          <w:lang w:val="en-US" w:eastAsia="pt-BR"/>
+        </w:rPr>
+        <w:t>&lt;</w:t>
+      </w:r>
+      <w:r>
+        <w:rPr>
+          <w:rFonts w:ascii="Consolas" w:eastAsia="Times New Roman" w:hAnsi="Consolas" w:cs="Times New Roman"/>
+          <w:color w:val="569CD6"/>
+          <w:sz w:val="21"/>
+          <w:szCs w:val="21"/>
+          <w:lang w:val="en-US" w:eastAsia="pt-BR"/>
+        </w:rPr>
+        <w:t>input</w:t>
+      </w:r>
+      <w:r>
+        <w:rPr>
+          <w:rFonts w:ascii="Consolas" w:eastAsia="Times New Roman" w:hAnsi="Consolas" w:cs="Times New Roman"/>
+          <w:color w:val="D4D4D4"/>
+          <w:sz w:val="21"/>
+          <w:szCs w:val="21"/>
+          <w:lang w:val="en-US" w:eastAsia="pt-BR"/>
+        </w:rPr>
+        <w:t xml:space="preserve"> </w:t>
+      </w:r>
+      <w:r>
+        <w:rPr>
+          <w:rFonts w:ascii="Consolas" w:eastAsia="Times New Roman" w:hAnsi="Consolas" w:cs="Times New Roman"/>
+          <w:color w:val="9CDCFE"/>
+          <w:sz w:val="21"/>
+          <w:szCs w:val="21"/>
+          <w:lang w:val="en-US" w:eastAsia="pt-BR"/>
+        </w:rPr>
+        <w:t>type</w:t>
+      </w:r>
+      <w:r>
+        <w:rPr>
+          <w:rFonts w:ascii="Consolas" w:eastAsia="Times New Roman" w:hAnsi="Consolas" w:cs="Times New Roman"/>
+          <w:color w:val="D4D4D4"/>
+          <w:sz w:val="21"/>
+          <w:szCs w:val="21"/>
+          <w:lang w:val="en-US" w:eastAsia="pt-BR"/>
+        </w:rPr>
+        <w:t>=</w:t>
+      </w:r>
+      <w:r>
+        <w:rPr>
+          <w:rFonts w:ascii="Consolas" w:eastAsia="Times New Roman" w:hAnsi="Consolas" w:cs="Times New Roman"/>
+          <w:color w:val="CE9178"/>
+          <w:sz w:val="21"/>
+          <w:szCs w:val="21"/>
+          <w:lang w:val="en-US" w:eastAsia="pt-BR"/>
+        </w:rPr>
+        <w:t>"password"</w:t>
+      </w:r>
+      <w:r>
+        <w:rPr>
+          <w:rFonts w:ascii="Consolas" w:eastAsia="Times New Roman" w:hAnsi="Consolas" w:cs="Times New Roman"/>
+          <w:color w:val="D4D4D4"/>
+          <w:sz w:val="21"/>
+          <w:szCs w:val="21"/>
+          <w:lang w:val="en-US" w:eastAsia="pt-BR"/>
+        </w:rPr>
+        <w:t xml:space="preserve"> </w:t>
+      </w:r>
+      <w:r>
+        <w:rPr>
+          <w:rFonts w:ascii="Consolas" w:eastAsia="Times New Roman" w:hAnsi="Consolas" w:cs="Times New Roman"/>
+          <w:color w:val="9CDCFE"/>
+          <w:sz w:val="21"/>
+          <w:szCs w:val="21"/>
+          <w:lang w:val="en-US" w:eastAsia="pt-BR"/>
+        </w:rPr>
+        <w:t>name</w:t>
+      </w:r>
+      <w:r>
+        <w:rPr>
+          <w:rFonts w:ascii="Consolas" w:eastAsia="Times New Roman" w:hAnsi="Consolas" w:cs="Times New Roman"/>
+          <w:color w:val="D4D4D4"/>
+          <w:sz w:val="21"/>
+          <w:szCs w:val="21"/>
+          <w:lang w:val="en-US" w:eastAsia="pt-BR"/>
+        </w:rPr>
+        <w:t>=</w:t>
+      </w:r>
+      <w:r>
+        <w:rPr>
+          <w:rFonts w:ascii="Consolas" w:eastAsia="Times New Roman" w:hAnsi="Consolas" w:cs="Times New Roman"/>
+          <w:color w:val="CE9178"/>
+          <w:sz w:val="21"/>
+          <w:szCs w:val="21"/>
+          <w:lang w:val="en-US" w:eastAsia="pt-BR"/>
+        </w:rPr>
+        <w:t>"</w:t>
+      </w:r>
+      <w:proofErr w:type="spellStart"/>
+      <w:r>
+        <w:rPr>
+          <w:rFonts w:ascii="Consolas" w:eastAsia="Times New Roman" w:hAnsi="Consolas" w:cs="Times New Roman"/>
+          <w:color w:val="CE9178"/>
+          <w:sz w:val="21"/>
+          <w:szCs w:val="21"/>
+          <w:lang w:val="en-US" w:eastAsia="pt-BR"/>
+        </w:rPr>
+        <w:t>sen</w:t>
+      </w:r>
+      <w:proofErr w:type="spellEnd"/>
+      <w:r>
+        <w:rPr>
+          <w:rFonts w:ascii="Consolas" w:eastAsia="Times New Roman" w:hAnsi="Consolas" w:cs="Times New Roman"/>
+          <w:color w:val="CE9178"/>
+          <w:sz w:val="21"/>
+          <w:szCs w:val="21"/>
+          <w:lang w:val="en-US" w:eastAsia="pt-BR"/>
+        </w:rPr>
+        <w:t>"</w:t>
+      </w:r>
+      <w:r>
+        <w:rPr>
+          <w:rFonts w:ascii="Consolas" w:eastAsia="Times New Roman" w:hAnsi="Consolas" w:cs="Times New Roman"/>
+          <w:color w:val="D4D4D4"/>
+          <w:sz w:val="21"/>
+          <w:szCs w:val="21"/>
+          <w:lang w:val="en-US" w:eastAsia="pt-BR"/>
+        </w:rPr>
+        <w:t xml:space="preserve"> </w:t>
+      </w:r>
+      <w:r>
+        <w:rPr>
+          <w:rFonts w:ascii="Consolas" w:eastAsia="Times New Roman" w:hAnsi="Consolas" w:cs="Times New Roman"/>
+          <w:color w:val="9CDCFE"/>
+          <w:sz w:val="21"/>
+          <w:szCs w:val="21"/>
+          <w:lang w:val="en-US" w:eastAsia="pt-BR"/>
+        </w:rPr>
+        <w:t>id</w:t>
+      </w:r>
+      <w:r>
+        <w:rPr>
+          <w:rFonts w:ascii="Consolas" w:eastAsia="Times New Roman" w:hAnsi="Consolas" w:cs="Times New Roman"/>
+          <w:color w:val="D4D4D4"/>
+          <w:sz w:val="21"/>
+          <w:szCs w:val="21"/>
+          <w:lang w:val="en-US" w:eastAsia="pt-BR"/>
+        </w:rPr>
+        <w:t>=</w:t>
+      </w:r>
+      <w:r>
+        <w:rPr>
+          <w:rFonts w:ascii="Consolas" w:eastAsia="Times New Roman" w:hAnsi="Consolas" w:cs="Times New Roman"/>
+          <w:color w:val="CE9178"/>
+          <w:sz w:val="21"/>
+          <w:szCs w:val="21"/>
+          <w:lang w:val="en-US" w:eastAsia="pt-BR"/>
+        </w:rPr>
+        <w:t>"</w:t>
+      </w:r>
+      <w:proofErr w:type="spellStart"/>
+      <w:r>
+        <w:rPr>
+          <w:rFonts w:ascii="Consolas" w:eastAsia="Times New Roman" w:hAnsi="Consolas" w:cs="Times New Roman"/>
+          <w:color w:val="CE9178"/>
+          <w:sz w:val="21"/>
+          <w:szCs w:val="21"/>
+          <w:lang w:val="en-US" w:eastAsia="pt-BR"/>
+        </w:rPr>
+        <w:t>isen</w:t>
+      </w:r>
+      <w:proofErr w:type="spellEnd"/>
+      <w:r>
+        <w:rPr>
+          <w:rFonts w:ascii="Consolas" w:eastAsia="Times New Roman" w:hAnsi="Consolas" w:cs="Times New Roman"/>
+          <w:color w:val="CE9178"/>
+          <w:sz w:val="21"/>
+          <w:szCs w:val="21"/>
+          <w:lang w:val="en-US" w:eastAsia="pt-BR"/>
+        </w:rPr>
+        <w:t>"</w:t>
+      </w:r>
+      <w:r>
+        <w:rPr>
+          <w:rFonts w:ascii="Consolas" w:eastAsia="Times New Roman" w:hAnsi="Consolas" w:cs="Times New Roman"/>
+          <w:color w:val="808080"/>
+          <w:sz w:val="21"/>
+          <w:szCs w:val="21"/>
+          <w:lang w:val="en-US" w:eastAsia="pt-BR"/>
+        </w:rPr>
+        <w:t>&gt;</w:t>
+      </w:r>
+    </w:p>
+    <w:p>
+      <w:pPr>
+        <w:spacing w:after="0" w:line="285" w:lineRule="atLeast"/>
+        <w:rPr>
+          <w:rFonts w:ascii="Times New Roman" w:eastAsia="Times New Roman" w:hAnsi="Times New Roman" w:cs="Times New Roman"/>
+          <w:b/>
+          <w:bCs/>
+          <w:sz w:val="24"/>
+          <w:szCs w:val="24"/>
+          <w:lang w:val="en-US" w:eastAsia="pt-BR"/>
+        </w:rPr>
+      </w:pPr>
+    </w:p>
+    <w:p>
+      <w:pPr>
+        <w:spacing w:after="0" w:line="285" w:lineRule="atLeast"/>
+        <w:rPr>
+          <w:rFonts w:ascii="Times New Roman" w:eastAsia="Times New Roman" w:hAnsi="Times New Roman" w:cs="Times New Roman"/>
+          <w:b/>
+          <w:bCs/>
+          <w:sz w:val="24"/>
+          <w:szCs w:val="24"/>
+          <w:lang w:val="en-US" w:eastAsia="pt-BR"/>
+        </w:rPr>
+      </w:pPr>
+      <w:proofErr w:type="spellStart"/>
+      <w:r>
+        <w:rPr>
+          <w:rFonts w:ascii="Times New Roman" w:eastAsia="Times New Roman" w:hAnsi="Times New Roman" w:cs="Times New Roman"/>
+          <w:b/>
+          <w:bCs/>
+          <w:sz w:val="24"/>
+          <w:szCs w:val="24"/>
+          <w:lang w:val="en-US" w:eastAsia="pt-BR"/>
+        </w:rPr>
+        <w:t>Botões</w:t>
+      </w:r>
+      <w:proofErr w:type="spellEnd"/>
+      <w:r>
+        <w:rPr>
+          <w:rFonts w:ascii="Times New Roman" w:eastAsia="Times New Roman" w:hAnsi="Times New Roman" w:cs="Times New Roman"/>
+          <w:b/>
+          <w:bCs/>
+          <w:sz w:val="24"/>
+          <w:szCs w:val="24"/>
+          <w:lang w:val="en-US" w:eastAsia="pt-BR"/>
+        </w:rPr>
+        <w:t xml:space="preserve"> do site</w:t>
+      </w:r>
+    </w:p>
+    <w:p>
+      <w:pPr>
+        <w:shd w:val="clear" w:color="auto" w:fill="1E1E1E"/>
+        <w:spacing w:after="0" w:line="285" w:lineRule="atLeast"/>
+        <w:rPr>
+          <w:rFonts w:ascii="Consolas" w:eastAsia="Times New Roman" w:hAnsi="Consolas" w:cs="Times New Roman"/>
+          <w:color w:val="D4D4D4"/>
+          <w:sz w:val="21"/>
+          <w:szCs w:val="21"/>
+          <w:lang w:val="en-US" w:eastAsia="pt-BR"/>
+        </w:rPr>
+      </w:pPr>
+      <w:r>
+        <w:rPr>
+          <w:rFonts w:ascii="Consolas" w:eastAsia="Times New Roman" w:hAnsi="Consolas" w:cs="Times New Roman"/>
+          <w:color w:val="808080"/>
+          <w:sz w:val="21"/>
+          <w:szCs w:val="21"/>
+          <w:lang w:val="en-US" w:eastAsia="pt-BR"/>
+        </w:rPr>
+        <w:t>&lt;</w:t>
+      </w:r>
+      <w:r>
+        <w:rPr>
+          <w:rFonts w:ascii="Consolas" w:eastAsia="Times New Roman" w:hAnsi="Consolas" w:cs="Times New Roman"/>
+          <w:color w:val="569CD6"/>
+          <w:sz w:val="21"/>
+          <w:szCs w:val="21"/>
+          <w:lang w:val="en-US" w:eastAsia="pt-BR"/>
+        </w:rPr>
+        <w:t>input</w:t>
+      </w:r>
+      <w:r>
+        <w:rPr>
+          <w:rFonts w:ascii="Consolas" w:eastAsia="Times New Roman" w:hAnsi="Consolas" w:cs="Times New Roman"/>
+          <w:color w:val="D4D4D4"/>
+          <w:sz w:val="21"/>
+          <w:szCs w:val="21"/>
+          <w:lang w:val="en-US" w:eastAsia="pt-BR"/>
+        </w:rPr>
+        <w:t xml:space="preserve"> </w:t>
+      </w:r>
+      <w:r>
+        <w:rPr>
+          <w:rFonts w:ascii="Consolas" w:eastAsia="Times New Roman" w:hAnsi="Consolas" w:cs="Times New Roman"/>
+          <w:color w:val="9CDCFE"/>
+          <w:sz w:val="21"/>
+          <w:szCs w:val="21"/>
+          <w:lang w:val="en-US" w:eastAsia="pt-BR"/>
+        </w:rPr>
+        <w:t>type</w:t>
+      </w:r>
+      <w:r>
+        <w:rPr>
+          <w:rFonts w:ascii="Consolas" w:eastAsia="Times New Roman" w:hAnsi="Consolas" w:cs="Times New Roman"/>
+          <w:color w:val="D4D4D4"/>
+          <w:sz w:val="21"/>
+          <w:szCs w:val="21"/>
+          <w:lang w:val="en-US" w:eastAsia="pt-BR"/>
+        </w:rPr>
+        <w:t>=</w:t>
+      </w:r>
+      <w:r>
+        <w:rPr>
+          <w:rFonts w:ascii="Consolas" w:eastAsia="Times New Roman" w:hAnsi="Consolas" w:cs="Times New Roman"/>
+          <w:color w:val="CE9178"/>
+          <w:sz w:val="21"/>
+          <w:szCs w:val="21"/>
+          <w:lang w:val="en-US" w:eastAsia="pt-BR"/>
+        </w:rPr>
+        <w:t>"submit"</w:t>
+      </w:r>
+      <w:r>
+        <w:rPr>
+          <w:rFonts w:ascii="Consolas" w:eastAsia="Times New Roman" w:hAnsi="Consolas" w:cs="Times New Roman"/>
+          <w:color w:val="D4D4D4"/>
+          <w:sz w:val="21"/>
+          <w:szCs w:val="21"/>
+          <w:lang w:val="en-US" w:eastAsia="pt-BR"/>
+        </w:rPr>
+        <w:t xml:space="preserve"> </w:t>
+      </w:r>
+      <w:r>
+        <w:rPr>
+          <w:rFonts w:ascii="Consolas" w:eastAsia="Times New Roman" w:hAnsi="Consolas" w:cs="Times New Roman"/>
+          <w:color w:val="9CDCFE"/>
+          <w:sz w:val="21"/>
+          <w:szCs w:val="21"/>
+          <w:lang w:val="en-US" w:eastAsia="pt-BR"/>
+        </w:rPr>
+        <w:t>value</w:t>
+      </w:r>
+      <w:r>
+        <w:rPr>
+          <w:rFonts w:ascii="Consolas" w:eastAsia="Times New Roman" w:hAnsi="Consolas" w:cs="Times New Roman"/>
+          <w:color w:val="D4D4D4"/>
+          <w:sz w:val="21"/>
+          <w:szCs w:val="21"/>
+          <w:lang w:val="en-US" w:eastAsia="pt-BR"/>
+        </w:rPr>
+        <w:t>=</w:t>
+      </w:r>
+      <w:r>
+        <w:rPr>
+          <w:rFonts w:ascii="Consolas" w:eastAsia="Times New Roman" w:hAnsi="Consolas" w:cs="Times New Roman"/>
+          <w:color w:val="CE9178"/>
+          <w:sz w:val="21"/>
+          <w:szCs w:val="21"/>
+          <w:lang w:val="en-US" w:eastAsia="pt-BR"/>
+        </w:rPr>
+        <w:t>"</w:t>
+      </w:r>
+      <w:proofErr w:type="spellStart"/>
+      <w:r>
+        <w:rPr>
+          <w:rFonts w:ascii="Consolas" w:eastAsia="Times New Roman" w:hAnsi="Consolas" w:cs="Times New Roman"/>
+          <w:color w:val="CE9178"/>
+          <w:sz w:val="21"/>
+          <w:szCs w:val="21"/>
+          <w:lang w:val="en-US" w:eastAsia="pt-BR"/>
+        </w:rPr>
+        <w:t>Enviar</w:t>
+      </w:r>
+      <w:proofErr w:type="spellEnd"/>
+      <w:r>
+        <w:rPr>
+          <w:rFonts w:ascii="Consolas" w:eastAsia="Times New Roman" w:hAnsi="Consolas" w:cs="Times New Roman"/>
+          <w:color w:val="CE9178"/>
+          <w:sz w:val="21"/>
+          <w:szCs w:val="21"/>
+          <w:lang w:val="en-US" w:eastAsia="pt-BR"/>
+        </w:rPr>
+        <w:t>"</w:t>
+      </w:r>
+      <w:r>
+        <w:rPr>
+          <w:rFonts w:ascii="Consolas" w:eastAsia="Times New Roman" w:hAnsi="Consolas" w:cs="Times New Roman"/>
+          <w:color w:val="808080"/>
+          <w:sz w:val="21"/>
+          <w:szCs w:val="21"/>
+          <w:lang w:val="en-US" w:eastAsia="pt-BR"/>
+        </w:rPr>
+        <w:t>&gt;</w:t>
+      </w:r>
+    </w:p>
+    <w:p>
+      <w:pPr>
+        <w:shd w:val="clear" w:color="auto" w:fill="1E1E1E"/>
+        <w:spacing w:after="0" w:line="285" w:lineRule="atLeast"/>
+        <w:rPr>
+          <w:rFonts w:ascii="Consolas" w:eastAsia="Times New Roman" w:hAnsi="Consolas" w:cs="Times New Roman"/>
+          <w:color w:val="D4D4D4"/>
+          <w:sz w:val="21"/>
+          <w:szCs w:val="21"/>
+          <w:lang w:val="en-US" w:eastAsia="pt-BR"/>
+        </w:rPr>
+      </w:pPr>
+      <w:r>
+        <w:rPr>
+          <w:rFonts w:ascii="Consolas" w:eastAsia="Times New Roman" w:hAnsi="Consolas" w:cs="Times New Roman"/>
+          <w:color w:val="808080"/>
+          <w:sz w:val="21"/>
+          <w:szCs w:val="21"/>
+          <w:lang w:val="en-US" w:eastAsia="pt-BR"/>
+        </w:rPr>
+        <w:t>&lt;</w:t>
+      </w:r>
+      <w:r>
+        <w:rPr>
+          <w:rFonts w:ascii="Consolas" w:eastAsia="Times New Roman" w:hAnsi="Consolas" w:cs="Times New Roman"/>
+          <w:color w:val="569CD6"/>
+          <w:sz w:val="21"/>
+          <w:szCs w:val="21"/>
+          <w:lang w:val="en-US" w:eastAsia="pt-BR"/>
+        </w:rPr>
+        <w:t>input</w:t>
+      </w:r>
+      <w:r>
+        <w:rPr>
+          <w:rFonts w:ascii="Consolas" w:eastAsia="Times New Roman" w:hAnsi="Consolas" w:cs="Times New Roman"/>
+          <w:color w:val="D4D4D4"/>
+          <w:sz w:val="21"/>
+          <w:szCs w:val="21"/>
+          <w:lang w:val="en-US" w:eastAsia="pt-BR"/>
+        </w:rPr>
+        <w:t xml:space="preserve"> </w:t>
+      </w:r>
+      <w:r>
+        <w:rPr>
+          <w:rFonts w:ascii="Consolas" w:eastAsia="Times New Roman" w:hAnsi="Consolas" w:cs="Times New Roman"/>
+          <w:color w:val="9CDCFE"/>
+          <w:sz w:val="21"/>
+          <w:szCs w:val="21"/>
+          <w:lang w:val="en-US" w:eastAsia="pt-BR"/>
+        </w:rPr>
+        <w:t>type</w:t>
+      </w:r>
+      <w:r>
+        <w:rPr>
+          <w:rFonts w:ascii="Consolas" w:eastAsia="Times New Roman" w:hAnsi="Consolas" w:cs="Times New Roman"/>
+          <w:color w:val="D4D4D4"/>
+          <w:sz w:val="21"/>
+          <w:szCs w:val="21"/>
+          <w:lang w:val="en-US" w:eastAsia="pt-BR"/>
+        </w:rPr>
+        <w:t>=</w:t>
+      </w:r>
+      <w:r>
+        <w:rPr>
+          <w:rFonts w:ascii="Consolas" w:eastAsia="Times New Roman" w:hAnsi="Consolas" w:cs="Times New Roman"/>
+          <w:color w:val="CE9178"/>
+          <w:sz w:val="21"/>
+          <w:szCs w:val="21"/>
+          <w:lang w:val="en-US" w:eastAsia="pt-BR"/>
+        </w:rPr>
+        <w:t>"reset"</w:t>
+      </w:r>
+      <w:r>
+        <w:rPr>
+          <w:rFonts w:ascii="Consolas" w:eastAsia="Times New Roman" w:hAnsi="Consolas" w:cs="Times New Roman"/>
+          <w:color w:val="D4D4D4"/>
+          <w:sz w:val="21"/>
+          <w:szCs w:val="21"/>
+          <w:lang w:val="en-US" w:eastAsia="pt-BR"/>
+        </w:rPr>
+        <w:t xml:space="preserve"> </w:t>
+      </w:r>
+      <w:r>
+        <w:rPr>
+          <w:rFonts w:ascii="Consolas" w:eastAsia="Times New Roman" w:hAnsi="Consolas" w:cs="Times New Roman"/>
+          <w:color w:val="9CDCFE"/>
+          <w:sz w:val="21"/>
+          <w:szCs w:val="21"/>
+          <w:lang w:val="en-US" w:eastAsia="pt-BR"/>
+        </w:rPr>
+        <w:t>value</w:t>
+      </w:r>
+      <w:r>
+        <w:rPr>
+          <w:rFonts w:ascii="Consolas" w:eastAsia="Times New Roman" w:hAnsi="Consolas" w:cs="Times New Roman"/>
+          <w:color w:val="D4D4D4"/>
+          <w:sz w:val="21"/>
+          <w:szCs w:val="21"/>
+          <w:lang w:val="en-US" w:eastAsia="pt-BR"/>
+        </w:rPr>
+        <w:t>=</w:t>
+      </w:r>
+      <w:r>
+        <w:rPr>
+          <w:rFonts w:ascii="Consolas" w:eastAsia="Times New Roman" w:hAnsi="Consolas" w:cs="Times New Roman"/>
+          <w:color w:val="CE9178"/>
+          <w:sz w:val="21"/>
+          <w:szCs w:val="21"/>
+          <w:lang w:val="en-US" w:eastAsia="pt-BR"/>
+        </w:rPr>
+        <w:t>"</w:t>
+      </w:r>
+      <w:proofErr w:type="spellStart"/>
+      <w:r>
+        <w:rPr>
+          <w:rFonts w:ascii="Consolas" w:eastAsia="Times New Roman" w:hAnsi="Consolas" w:cs="Times New Roman"/>
+          <w:color w:val="CE9178"/>
+          <w:sz w:val="21"/>
+          <w:szCs w:val="21"/>
+          <w:lang w:val="en-US" w:eastAsia="pt-BR"/>
+        </w:rPr>
+        <w:t>Limpar</w:t>
+      </w:r>
+      <w:proofErr w:type="spellEnd"/>
+      <w:r>
+        <w:rPr>
+          <w:rFonts w:ascii="Consolas" w:eastAsia="Times New Roman" w:hAnsi="Consolas" w:cs="Times New Roman"/>
+          <w:color w:val="CE9178"/>
+          <w:sz w:val="21"/>
+          <w:szCs w:val="21"/>
+          <w:lang w:val="en-US" w:eastAsia="pt-BR"/>
+        </w:rPr>
+        <w:t>"</w:t>
+      </w:r>
+      <w:r>
+        <w:rPr>
+          <w:rFonts w:ascii="Consolas" w:eastAsia="Times New Roman" w:hAnsi="Consolas" w:cs="Times New Roman"/>
+          <w:color w:val="808080"/>
+          <w:sz w:val="21"/>
+          <w:szCs w:val="21"/>
+          <w:lang w:val="en-US" w:eastAsia="pt-BR"/>
+        </w:rPr>
+        <w:t>&gt;</w:t>
+      </w:r>
+    </w:p>
+    <w:p>
+      <w:pPr>
+        <w:spacing w:after="0" w:line="285" w:lineRule="atLeast"/>
+        <w:rPr>
+          <w:rFonts w:ascii="Times New Roman" w:eastAsia="Times New Roman" w:hAnsi="Times New Roman" w:cs="Times New Roman"/>
+          <w:b/>
+          <w:bCs/>
+          <w:sz w:val="24"/>
+          <w:szCs w:val="24"/>
+          <w:lang w:val="en-US" w:eastAsia="pt-BR"/>
+        </w:rPr>
+      </w:pPr>
+    </w:p>
+    <w:p>
+      <w:pPr>
+        <w:spacing w:after="0" w:line="285" w:lineRule="atLeast"/>
+        <w:rPr>
+          <w:rFonts w:ascii="Times New Roman" w:eastAsia="Times New Roman" w:hAnsi="Times New Roman" w:cs="Times New Roman"/>
+          <w:b/>
+          <w:bCs/>
+          <w:sz w:val="24"/>
+          <w:szCs w:val="24"/>
+          <w:lang w:eastAsia="pt-BR"/>
+        </w:rPr>
+      </w:pPr>
+      <w:r>
+        <w:rPr>
+          <w:rFonts w:ascii="Times New Roman" w:eastAsia="Times New Roman" w:hAnsi="Times New Roman" w:cs="Times New Roman"/>
+          <w:b/>
+          <w:bCs/>
+          <w:sz w:val="24"/>
+          <w:szCs w:val="24"/>
+          <w:lang w:eastAsia="pt-BR"/>
+        </w:rPr>
+        <w:t>Inserindo na frente d</w:t>
+      </w:r>
+      <w:r>
+        <w:rPr>
+          <w:rFonts w:ascii="Times New Roman" w:eastAsia="Times New Roman" w:hAnsi="Times New Roman" w:cs="Times New Roman"/>
+          <w:b/>
+          <w:bCs/>
+          <w:sz w:val="24"/>
+          <w:szCs w:val="24"/>
+          <w:lang w:eastAsia="pt-BR"/>
+        </w:rPr>
+        <w:t>o input, faz com que caso o usuário não informe nada, vai exigir que ele informe para poder enviar o formulário</w:t>
+      </w:r>
+    </w:p>
+    <w:p>
+      <w:pPr>
+        <w:shd w:val="clear" w:color="auto" w:fill="1E1E1E"/>
+        <w:spacing w:after="0" w:line="285" w:lineRule="atLeast"/>
+        <w:rPr>
+          <w:rFonts w:ascii="Consolas" w:eastAsia="Times New Roman" w:hAnsi="Consolas" w:cs="Times New Roman"/>
+          <w:color w:val="D4D4D4"/>
+          <w:sz w:val="21"/>
+          <w:szCs w:val="21"/>
+          <w:lang w:eastAsia="pt-BR"/>
+        </w:rPr>
+      </w:pPr>
+      <w:r>
+        <w:rPr>
+          <w:rFonts w:ascii="Consolas" w:eastAsia="Times New Roman" w:hAnsi="Consolas" w:cs="Times New Roman"/>
+          <w:color w:val="9CDCFE"/>
+          <w:sz w:val="21"/>
+          <w:szCs w:val="21"/>
+          <w:lang w:eastAsia="pt-BR"/>
+        </w:rPr>
+        <w:t>r</w:t>
+      </w:r>
+      <w:proofErr w:type="spellStart"/>
+      <w:r>
+        <w:rPr>
+          <w:rFonts w:ascii="Consolas" w:eastAsia="Times New Roman" w:hAnsi="Consolas" w:cs="Times New Roman"/>
+          <w:color w:val="9CDCFE"/>
+          <w:sz w:val="21"/>
+          <w:szCs w:val="21"/>
+          <w:lang w:val="en-US" w:eastAsia="pt-BR"/>
+        </w:rPr>
+        <w:t>equired</w:t>
+      </w:r>
+      <w:proofErr w:type="spellEnd"/>
+    </w:p>
+    <w:p>
+      <w:pPr>
+        <w:rPr>
+          <w:sz w:val="24"/>
+          <w:szCs w:val="24"/>
+          <w:lang w:val="en-US"/>
+        </w:rPr>
+      </w:pPr>
+    </w:p>
+    <w:p>
+      <w:pPr>
+        <w:spacing w:after="0"/>
+        <w:rPr>
+          <w:rFonts w:ascii="Times New Roman" w:hAnsi="Times New Roman" w:cs="Times New Roman"/>
+          <w:b/>
+          <w:bCs/>
+          <w:sz w:val="24"/>
+          <w:szCs w:val="24"/>
+        </w:rPr>
+      </w:pPr>
+      <w:r>
+        <w:rPr>
+          <w:rFonts w:ascii="Times New Roman" w:hAnsi="Times New Roman" w:cs="Times New Roman"/>
+          <w:b/>
+          <w:bCs/>
+          <w:sz w:val="24"/>
+          <w:szCs w:val="24"/>
+        </w:rPr>
+        <w:t>Serve para informar</w:t>
+      </w:r>
+      <w:r>
+        <w:rPr>
+          <w:rFonts w:ascii="Times New Roman" w:hAnsi="Times New Roman" w:cs="Times New Roman"/>
+          <w:b/>
+          <w:bCs/>
+          <w:sz w:val="24"/>
+          <w:szCs w:val="24"/>
+        </w:rPr>
+        <w:t xml:space="preserve"> que s</w:t>
+      </w:r>
+      <w:r>
+        <w:rPr>
+          <w:rFonts w:ascii="Times New Roman" w:hAnsi="Times New Roman" w:cs="Times New Roman"/>
+          <w:b/>
+          <w:bCs/>
+          <w:sz w:val="24"/>
+          <w:szCs w:val="24"/>
+        </w:rPr>
+        <w:t>e o tanto de caractere for maior ou menor, ele avisa e pede para corrigir</w:t>
+      </w:r>
+    </w:p>
+    <w:p>
+      <w:pPr>
+        <w:shd w:val="clear" w:color="auto" w:fill="1E1E1E"/>
+        <w:spacing w:after="0" w:line="285" w:lineRule="atLeast"/>
+        <w:rPr>
+          <w:rFonts w:ascii="Consolas" w:eastAsia="Times New Roman" w:hAnsi="Consolas" w:cs="Times New Roman"/>
+          <w:color w:val="D4D4D4"/>
+          <w:sz w:val="21"/>
+          <w:szCs w:val="21"/>
+          <w:lang w:val="en-US" w:eastAsia="pt-BR"/>
+        </w:rPr>
+      </w:pPr>
+      <w:proofErr w:type="spellStart"/>
+      <w:r>
+        <w:rPr>
+          <w:rFonts w:ascii="Consolas" w:eastAsia="Times New Roman" w:hAnsi="Consolas" w:cs="Times New Roman"/>
+          <w:color w:val="9CDCFE"/>
+          <w:sz w:val="21"/>
+          <w:szCs w:val="21"/>
+          <w:lang w:val="en-US" w:eastAsia="pt-BR"/>
+        </w:rPr>
+        <w:lastRenderedPageBreak/>
+        <w:t>minlength</w:t>
+      </w:r>
+      <w:proofErr w:type="spellEnd"/>
+      <w:r>
+        <w:rPr>
+          <w:rFonts w:ascii="Consolas" w:eastAsia="Times New Roman" w:hAnsi="Consolas" w:cs="Times New Roman"/>
+          <w:color w:val="D4D4D4"/>
+          <w:sz w:val="21"/>
+          <w:szCs w:val="21"/>
+          <w:lang w:val="en-US" w:eastAsia="pt-BR"/>
+        </w:rPr>
+        <w:t>=</w:t>
+      </w:r>
+      <w:r>
+        <w:rPr>
+          <w:rFonts w:ascii="Consolas" w:eastAsia="Times New Roman" w:hAnsi="Consolas" w:cs="Times New Roman"/>
+          <w:color w:val="CE9178"/>
+          <w:sz w:val="21"/>
+          <w:szCs w:val="21"/>
+          <w:lang w:val="en-US" w:eastAsia="pt-BR"/>
+        </w:rPr>
+        <w:t>"5"</w:t>
+      </w:r>
+      <w:r>
+        <w:rPr>
+          <w:rFonts w:ascii="Consolas" w:eastAsia="Times New Roman" w:hAnsi="Consolas" w:cs="Times New Roman"/>
+          <w:color w:val="D4D4D4"/>
+          <w:sz w:val="21"/>
+          <w:szCs w:val="21"/>
+          <w:lang w:val="en-US" w:eastAsia="pt-BR"/>
+        </w:rPr>
+        <w:t xml:space="preserve"> </w:t>
+      </w:r>
+      <w:proofErr w:type="spellStart"/>
+      <w:r>
+        <w:rPr>
+          <w:rFonts w:ascii="Consolas" w:eastAsia="Times New Roman" w:hAnsi="Consolas" w:cs="Times New Roman"/>
+          <w:color w:val="9CDCFE"/>
+          <w:sz w:val="21"/>
+          <w:szCs w:val="21"/>
+          <w:lang w:val="en-US" w:eastAsia="pt-BR"/>
+        </w:rPr>
+        <w:t>maxlength</w:t>
+      </w:r>
+      <w:proofErr w:type="spellEnd"/>
+      <w:r>
+        <w:rPr>
+          <w:rFonts w:ascii="Consolas" w:eastAsia="Times New Roman" w:hAnsi="Consolas" w:cs="Times New Roman"/>
+          <w:color w:val="D4D4D4"/>
+          <w:sz w:val="21"/>
+          <w:szCs w:val="21"/>
+          <w:lang w:val="en-US" w:eastAsia="pt-BR"/>
+        </w:rPr>
+        <w:t>=</w:t>
+      </w:r>
+      <w:r>
+        <w:rPr>
+          <w:rFonts w:ascii="Consolas" w:eastAsia="Times New Roman" w:hAnsi="Consolas" w:cs="Times New Roman"/>
+          <w:color w:val="CE9178"/>
+          <w:sz w:val="21"/>
+          <w:szCs w:val="21"/>
+          <w:lang w:val="en-US" w:eastAsia="pt-BR"/>
+        </w:rPr>
+        <w:t>"15"</w:t>
+      </w:r>
+    </w:p>
+    <w:p>
+      <w:pPr>
+        <w:spacing w:after="0"/>
+        <w:rPr>
+          <w:rFonts w:ascii="Times New Roman" w:hAnsi="Times New Roman" w:cs="Times New Roman"/>
+          <w:b/>
+          <w:bCs/>
+          <w:sz w:val="24"/>
+          <w:szCs w:val="24"/>
+        </w:rPr>
+      </w:pPr>
+    </w:p>
+    <w:p>
+      <w:pPr>
+        <w:spacing w:after="0"/>
+        <w:rPr>
+          <w:rFonts w:ascii="Times New Roman" w:hAnsi="Times New Roman" w:cs="Times New Roman"/>
+          <w:b/>
+          <w:bCs/>
+          <w:sz w:val="24"/>
+          <w:szCs w:val="24"/>
+        </w:rPr>
+      </w:pPr>
+      <w:r>
+        <w:rPr>
+          <w:rFonts w:ascii="Times New Roman" w:hAnsi="Times New Roman" w:cs="Times New Roman"/>
+          <w:b/>
+          <w:bCs/>
+          <w:sz w:val="24"/>
+          <w:szCs w:val="24"/>
+        </w:rPr>
+        <w:t>Tamanho da caixa</w:t>
+      </w:r>
+    </w:p>
+    <w:p>
+      <w:pPr>
+        <w:shd w:val="clear" w:color="auto" w:fill="1E1E1E"/>
+        <w:spacing w:after="0" w:line="285" w:lineRule="atLeast"/>
+        <w:rPr>
+          <w:rFonts w:ascii="Consolas" w:eastAsia="Times New Roman" w:hAnsi="Consolas" w:cs="Times New Roman"/>
+          <w:color w:val="D4D4D4"/>
+          <w:sz w:val="21"/>
+          <w:szCs w:val="21"/>
+          <w:lang w:eastAsia="pt-BR"/>
+        </w:rPr>
+      </w:pPr>
+      <w:proofErr w:type="spellStart"/>
+      <w:r>
+        <w:rPr>
+          <w:rFonts w:ascii="Consolas" w:eastAsia="Times New Roman" w:hAnsi="Consolas" w:cs="Times New Roman"/>
+          <w:color w:val="9CDCFE"/>
+          <w:sz w:val="21"/>
+          <w:szCs w:val="21"/>
+          <w:lang w:eastAsia="pt-BR"/>
+        </w:rPr>
+        <w:t>size</w:t>
+      </w:r>
+      <w:proofErr w:type="spellEnd"/>
+      <w:r>
+        <w:rPr>
+          <w:rFonts w:ascii="Consolas" w:eastAsia="Times New Roman" w:hAnsi="Consolas" w:cs="Times New Roman"/>
+          <w:color w:val="D4D4D4"/>
+          <w:sz w:val="21"/>
+          <w:szCs w:val="21"/>
+          <w:lang w:eastAsia="pt-BR"/>
+        </w:rPr>
+        <w:t>=</w:t>
+      </w:r>
+      <w:r>
+        <w:rPr>
+          <w:rFonts w:ascii="Consolas" w:eastAsia="Times New Roman" w:hAnsi="Consolas" w:cs="Times New Roman"/>
+          <w:color w:val="CE9178"/>
+          <w:sz w:val="21"/>
+          <w:szCs w:val="21"/>
+          <w:lang w:eastAsia="pt-BR"/>
+        </w:rPr>
+        <w:t>"10"</w:t>
+      </w:r>
+    </w:p>
+    <w:p>
+      <w:pPr>
+        <w:spacing w:after="0"/>
+        <w:rPr>
+          <w:rFonts w:ascii="Times New Roman" w:hAnsi="Times New Roman" w:cs="Times New Roman"/>
+          <w:b/>
+          <w:bCs/>
+          <w:sz w:val="24"/>
+          <w:szCs w:val="24"/>
+        </w:rPr>
+      </w:pPr>
+    </w:p>
+    <w:p>
+      <w:pPr>
+        <w:spacing w:after="0"/>
+        <w:rPr>
+          <w:rFonts w:ascii="Times New Roman" w:hAnsi="Times New Roman" w:cs="Times New Roman"/>
+          <w:b/>
+          <w:bCs/>
+          <w:sz w:val="24"/>
+          <w:szCs w:val="24"/>
+        </w:rPr>
+      </w:pPr>
+      <w:r>
+        <w:rPr>
+          <w:rFonts w:ascii="Times New Roman" w:hAnsi="Times New Roman" w:cs="Times New Roman"/>
+          <w:b/>
+          <w:bCs/>
+          <w:sz w:val="24"/>
+          <w:szCs w:val="24"/>
+        </w:rPr>
+        <w:t>Serve para aparecer o que está escrito dentro da caixa</w:t>
+      </w:r>
+    </w:p>
+    <w:p>
+      <w:pPr>
+        <w:shd w:val="clear" w:color="auto" w:fill="1E1E1E"/>
+        <w:spacing w:after="0" w:line="285" w:lineRule="atLeast"/>
+        <w:rPr>
+          <w:rFonts w:ascii="Consolas" w:eastAsia="Times New Roman" w:hAnsi="Consolas" w:cs="Times New Roman"/>
+          <w:color w:val="D4D4D4"/>
+          <w:sz w:val="21"/>
+          <w:szCs w:val="21"/>
+          <w:lang w:eastAsia="pt-BR"/>
+        </w:rPr>
+      </w:pPr>
+      <w:proofErr w:type="spellStart"/>
+      <w:r>
+        <w:rPr>
+          <w:rFonts w:ascii="Consolas" w:eastAsia="Times New Roman" w:hAnsi="Consolas" w:cs="Times New Roman"/>
+          <w:color w:val="9CDCFE"/>
+          <w:sz w:val="21"/>
+          <w:szCs w:val="21"/>
+          <w:lang w:eastAsia="pt-BR"/>
+        </w:rPr>
+        <w:t>placeholder</w:t>
+      </w:r>
+      <w:proofErr w:type="spellEnd"/>
+      <w:r>
+        <w:rPr>
+          <w:rFonts w:ascii="Consolas" w:eastAsia="Times New Roman" w:hAnsi="Consolas" w:cs="Times New Roman"/>
+          <w:color w:val="D4D4D4"/>
+          <w:sz w:val="21"/>
+          <w:szCs w:val="21"/>
+          <w:lang w:eastAsia="pt-BR"/>
+        </w:rPr>
+        <w:t>=</w:t>
+      </w:r>
+      <w:r>
+        <w:rPr>
+          <w:rFonts w:ascii="Consolas" w:eastAsia="Times New Roman" w:hAnsi="Consolas" w:cs="Times New Roman"/>
+          <w:color w:val="CE9178"/>
+          <w:sz w:val="21"/>
+          <w:szCs w:val="21"/>
+          <w:lang w:eastAsia="pt-BR"/>
+        </w:rPr>
+        <w:t>"nome do usuário"</w:t>
+      </w:r>
     </w:p>
     <w:p/>
     <w:sectPr>

</xml_diff>

<commit_message>
Exercicio 03 de formulário
</commit_message>
<xml_diff>
--- a/Modulo-4/Capitulo-24/Anotações do capitulo 24.docx
+++ b/Modulo-4/Capitulo-24/Anotações do capitulo 24.docx
@@ -2386,16 +2386,7 @@
           <w:szCs w:val="24"/>
           <w:lang w:eastAsia="pt-BR"/>
         </w:rPr>
-        <w:t xml:space="preserve"> </w:t>
-      </w:r>
-      <w:r>
-        <w:rPr>
-          <w:rFonts w:ascii="Times New Roman" w:eastAsia="Times New Roman" w:hAnsi="Times New Roman" w:cs="Times New Roman"/>
-          <w:sz w:val="24"/>
-          <w:szCs w:val="24"/>
-          <w:lang w:eastAsia="pt-BR"/>
-        </w:rPr>
-        <w:t xml:space="preserve">post – </w:t>
+        <w:t xml:space="preserve"> post – </w:t>
       </w:r>
       <w:r>
         <w:rPr>
@@ -3144,6 +3135,7 @@
           <w:lang w:eastAsia="pt-BR"/>
         </w:rPr>
       </w:pPr>
+      <w:proofErr w:type="spellStart"/>
       <w:r>
         <w:rPr>
           <w:rFonts w:ascii="Consolas" w:eastAsia="Times New Roman" w:hAnsi="Consolas" w:cs="Times New Roman"/>
@@ -3154,14 +3146,13 @@
         </w:rPr>
         <w:t>r</w:t>
       </w:r>
-      <w:proofErr w:type="spellStart"/>
       <w:r>
         <w:rPr>
           <w:rFonts w:ascii="Consolas" w:eastAsia="Times New Roman" w:hAnsi="Consolas" w:cs="Times New Roman"/>
           <w:color w:val="9CDCFE"/>
           <w:sz w:val="21"/>
           <w:szCs w:val="21"/>
-          <w:lang w:val="en-US" w:eastAsia="pt-BR"/>
+          <w:lang w:eastAsia="pt-BR"/>
         </w:rPr>
         <w:t>equired</w:t>
       </w:r>
@@ -3172,7 +3163,6 @@
         <w:rPr>
           <w:sz w:val="24"/>
           <w:szCs w:val="24"/>
-          <w:lang w:val="en-US"/>
         </w:rPr>
       </w:pPr>
     </w:p>
@@ -3227,7 +3217,7 @@
           <w:color w:val="D4D4D4"/>
           <w:sz w:val="21"/>
           <w:szCs w:val="21"/>
-          <w:lang w:val="en-US" w:eastAsia="pt-BR"/>
+          <w:lang w:eastAsia="pt-BR"/>
         </w:rPr>
       </w:pPr>
       <w:proofErr w:type="spellStart"/>
@@ -3237,7 +3227,7 @@
           <w:color w:val="9CDCFE"/>
           <w:sz w:val="21"/>
           <w:szCs w:val="21"/>
-          <w:lang w:val="en-US" w:eastAsia="pt-BR"/>
+          <w:lang w:eastAsia="pt-BR"/>
         </w:rPr>
         <w:lastRenderedPageBreak/>
         <w:t>minlength</w:t>
@@ -3249,7 +3239,7 @@
           <w:color w:val="D4D4D4"/>
           <w:sz w:val="21"/>
           <w:szCs w:val="21"/>
-          <w:lang w:val="en-US" w:eastAsia="pt-BR"/>
+          <w:lang w:eastAsia="pt-BR"/>
         </w:rPr>
         <w:t>=</w:t>
       </w:r>
@@ -3259,7 +3249,7 @@
           <w:color w:val="CE9178"/>
           <w:sz w:val="21"/>
           <w:szCs w:val="21"/>
-          <w:lang w:val="en-US" w:eastAsia="pt-BR"/>
+          <w:lang w:eastAsia="pt-BR"/>
         </w:rPr>
         <w:t>"5"</w:t>
       </w:r>
@@ -3269,7 +3259,7 @@
           <w:color w:val="D4D4D4"/>
           <w:sz w:val="21"/>
           <w:szCs w:val="21"/>
-          <w:lang w:val="en-US" w:eastAsia="pt-BR"/>
+          <w:lang w:eastAsia="pt-BR"/>
         </w:rPr>
         <w:t xml:space="preserve"> </w:t>
       </w:r>
@@ -3280,7 +3270,7 @@
           <w:color w:val="9CDCFE"/>
           <w:sz w:val="21"/>
           <w:szCs w:val="21"/>
-          <w:lang w:val="en-US" w:eastAsia="pt-BR"/>
+          <w:lang w:eastAsia="pt-BR"/>
         </w:rPr>
         <w:t>maxlength</w:t>
       </w:r>
@@ -3291,7 +3281,7 @@
           <w:color w:val="D4D4D4"/>
           <w:sz w:val="21"/>
           <w:szCs w:val="21"/>
-          <w:lang w:val="en-US" w:eastAsia="pt-BR"/>
+          <w:lang w:eastAsia="pt-BR"/>
         </w:rPr>
         <w:t>=</w:t>
       </w:r>
@@ -3301,7 +3291,7 @@
           <w:color w:val="CE9178"/>
           <w:sz w:val="21"/>
           <w:szCs w:val="21"/>
-          <w:lang w:val="en-US" w:eastAsia="pt-BR"/>
+          <w:lang w:eastAsia="pt-BR"/>
         </w:rPr>
         <w:t>"15"</w:t>
       </w:r>
@@ -3465,6 +3455,475 @@
       </w:r>
     </w:p>
     <w:p/>
+    <w:p>
+      <w:pPr>
+        <w:spacing w:after="0"/>
+        <w:rPr>
+          <w:rFonts w:ascii="Times New Roman" w:hAnsi="Times New Roman" w:cs="Times New Roman"/>
+          <w:b/>
+          <w:bCs/>
+          <w:sz w:val="24"/>
+          <w:szCs w:val="24"/>
+        </w:rPr>
+      </w:pPr>
+      <w:r>
+        <w:rPr>
+          <w:rFonts w:ascii="Times New Roman" w:hAnsi="Times New Roman" w:cs="Times New Roman"/>
+          <w:b/>
+          <w:bCs/>
+          <w:sz w:val="24"/>
+          <w:szCs w:val="24"/>
+        </w:rPr>
+        <w:t xml:space="preserve">Formulário para números, só por numero </w:t>
+      </w:r>
+    </w:p>
+    <w:p>
+      <w:pPr>
+        <w:shd w:val="clear" w:color="auto" w:fill="1E1E1E"/>
+        <w:spacing w:after="0" w:line="285" w:lineRule="atLeast"/>
+        <w:rPr>
+          <w:rFonts w:ascii="Consolas" w:eastAsia="Times New Roman" w:hAnsi="Consolas" w:cs="Times New Roman"/>
+          <w:color w:val="D4D4D4"/>
+          <w:sz w:val="21"/>
+          <w:szCs w:val="21"/>
+          <w:lang w:val="en-US" w:eastAsia="pt-BR"/>
+        </w:rPr>
+      </w:pPr>
+      <w:r>
+        <w:rPr>
+          <w:rFonts w:ascii="Consolas" w:eastAsia="Times New Roman" w:hAnsi="Consolas" w:cs="Times New Roman"/>
+          <w:color w:val="808080"/>
+          <w:sz w:val="21"/>
+          <w:szCs w:val="21"/>
+          <w:lang w:val="en-US" w:eastAsia="pt-BR"/>
+        </w:rPr>
+        <w:t>&lt;</w:t>
+      </w:r>
+      <w:r>
+        <w:rPr>
+          <w:rFonts w:ascii="Consolas" w:eastAsia="Times New Roman" w:hAnsi="Consolas" w:cs="Times New Roman"/>
+          <w:color w:val="569CD6"/>
+          <w:sz w:val="21"/>
+          <w:szCs w:val="21"/>
+          <w:lang w:val="en-US" w:eastAsia="pt-BR"/>
+        </w:rPr>
+        <w:t>input</w:t>
+      </w:r>
+      <w:r>
+        <w:rPr>
+          <w:rFonts w:ascii="Consolas" w:eastAsia="Times New Roman" w:hAnsi="Consolas" w:cs="Times New Roman"/>
+          <w:color w:val="D4D4D4"/>
+          <w:sz w:val="21"/>
+          <w:szCs w:val="21"/>
+          <w:lang w:val="en-US" w:eastAsia="pt-BR"/>
+        </w:rPr>
+        <w:t xml:space="preserve"> </w:t>
+      </w:r>
+      <w:r>
+        <w:rPr>
+          <w:rFonts w:ascii="Consolas" w:eastAsia="Times New Roman" w:hAnsi="Consolas" w:cs="Times New Roman"/>
+          <w:color w:val="9CDCFE"/>
+          <w:sz w:val="21"/>
+          <w:szCs w:val="21"/>
+          <w:lang w:val="en-US" w:eastAsia="pt-BR"/>
+        </w:rPr>
+        <w:t>type</w:t>
+      </w:r>
+      <w:r>
+        <w:rPr>
+          <w:rFonts w:ascii="Consolas" w:eastAsia="Times New Roman" w:hAnsi="Consolas" w:cs="Times New Roman"/>
+          <w:color w:val="D4D4D4"/>
+          <w:sz w:val="21"/>
+          <w:szCs w:val="21"/>
+          <w:lang w:val="en-US" w:eastAsia="pt-BR"/>
+        </w:rPr>
+        <w:t>=</w:t>
+      </w:r>
+      <w:r>
+        <w:rPr>
+          <w:rFonts w:ascii="Consolas" w:eastAsia="Times New Roman" w:hAnsi="Consolas" w:cs="Times New Roman"/>
+          <w:color w:val="CE9178"/>
+          <w:sz w:val="21"/>
+          <w:szCs w:val="21"/>
+          <w:lang w:val="en-US" w:eastAsia="pt-BR"/>
+        </w:rPr>
+        <w:t>"number"</w:t>
+      </w:r>
+      <w:r>
+        <w:rPr>
+          <w:rFonts w:ascii="Consolas" w:eastAsia="Times New Roman" w:hAnsi="Consolas" w:cs="Times New Roman"/>
+          <w:color w:val="D4D4D4"/>
+          <w:sz w:val="21"/>
+          <w:szCs w:val="21"/>
+          <w:lang w:val="en-US" w:eastAsia="pt-BR"/>
+        </w:rPr>
+        <w:t xml:space="preserve"> </w:t>
+      </w:r>
+      <w:r>
+        <w:rPr>
+          <w:rFonts w:ascii="Consolas" w:eastAsia="Times New Roman" w:hAnsi="Consolas" w:cs="Times New Roman"/>
+          <w:color w:val="9CDCFE"/>
+          <w:sz w:val="21"/>
+          <w:szCs w:val="21"/>
+          <w:lang w:val="en-US" w:eastAsia="pt-BR"/>
+        </w:rPr>
+        <w:t>name</w:t>
+      </w:r>
+      <w:r>
+        <w:rPr>
+          <w:rFonts w:ascii="Consolas" w:eastAsia="Times New Roman" w:hAnsi="Consolas" w:cs="Times New Roman"/>
+          <w:color w:val="D4D4D4"/>
+          <w:sz w:val="21"/>
+          <w:szCs w:val="21"/>
+          <w:lang w:val="en-US" w:eastAsia="pt-BR"/>
+        </w:rPr>
+        <w:t>=</w:t>
+      </w:r>
+      <w:r>
+        <w:rPr>
+          <w:rFonts w:ascii="Consolas" w:eastAsia="Times New Roman" w:hAnsi="Consolas" w:cs="Times New Roman"/>
+          <w:color w:val="CE9178"/>
+          <w:sz w:val="21"/>
+          <w:szCs w:val="21"/>
+          <w:lang w:val="en-US" w:eastAsia="pt-BR"/>
+        </w:rPr>
+        <w:t>"media"</w:t>
+      </w:r>
+      <w:r>
+        <w:rPr>
+          <w:rFonts w:ascii="Consolas" w:eastAsia="Times New Roman" w:hAnsi="Consolas" w:cs="Times New Roman"/>
+          <w:color w:val="D4D4D4"/>
+          <w:sz w:val="21"/>
+          <w:szCs w:val="21"/>
+          <w:lang w:val="en-US" w:eastAsia="pt-BR"/>
+        </w:rPr>
+        <w:t xml:space="preserve"> </w:t>
+      </w:r>
+      <w:r>
+        <w:rPr>
+          <w:rFonts w:ascii="Consolas" w:eastAsia="Times New Roman" w:hAnsi="Consolas" w:cs="Times New Roman"/>
+          <w:color w:val="9CDCFE"/>
+          <w:sz w:val="21"/>
+          <w:szCs w:val="21"/>
+          <w:lang w:val="en-US" w:eastAsia="pt-BR"/>
+        </w:rPr>
+        <w:t>id</w:t>
+      </w:r>
+      <w:r>
+        <w:rPr>
+          <w:rFonts w:ascii="Consolas" w:eastAsia="Times New Roman" w:hAnsi="Consolas" w:cs="Times New Roman"/>
+          <w:color w:val="D4D4D4"/>
+          <w:sz w:val="21"/>
+          <w:szCs w:val="21"/>
+          <w:lang w:val="en-US" w:eastAsia="pt-BR"/>
+        </w:rPr>
+        <w:t>=</w:t>
+      </w:r>
+      <w:r>
+        <w:rPr>
+          <w:rFonts w:ascii="Consolas" w:eastAsia="Times New Roman" w:hAnsi="Consolas" w:cs="Times New Roman"/>
+          <w:color w:val="CE9178"/>
+          <w:sz w:val="21"/>
+          <w:szCs w:val="21"/>
+          <w:lang w:val="en-US" w:eastAsia="pt-BR"/>
+        </w:rPr>
+        <w:t>"</w:t>
+      </w:r>
+      <w:proofErr w:type="spellStart"/>
+      <w:r>
+        <w:rPr>
+          <w:rFonts w:ascii="Consolas" w:eastAsia="Times New Roman" w:hAnsi="Consolas" w:cs="Times New Roman"/>
+          <w:color w:val="CE9178"/>
+          <w:sz w:val="21"/>
+          <w:szCs w:val="21"/>
+          <w:lang w:val="en-US" w:eastAsia="pt-BR"/>
+        </w:rPr>
+        <w:t>imedia</w:t>
+      </w:r>
+      <w:proofErr w:type="spellEnd"/>
+      <w:r>
+        <w:rPr>
+          <w:rFonts w:ascii="Consolas" w:eastAsia="Times New Roman" w:hAnsi="Consolas" w:cs="Times New Roman"/>
+          <w:color w:val="CE9178"/>
+          <w:sz w:val="21"/>
+          <w:szCs w:val="21"/>
+          <w:lang w:val="en-US" w:eastAsia="pt-BR"/>
+        </w:rPr>
+        <w:t>"</w:t>
+      </w:r>
+      <w:r>
+        <w:rPr>
+          <w:rFonts w:ascii="Consolas" w:eastAsia="Times New Roman" w:hAnsi="Consolas" w:cs="Times New Roman"/>
+          <w:color w:val="D4D4D4"/>
+          <w:sz w:val="21"/>
+          <w:szCs w:val="21"/>
+          <w:lang w:val="en-US" w:eastAsia="pt-BR"/>
+        </w:rPr>
+        <w:t xml:space="preserve"> </w:t>
+      </w:r>
+      <w:r>
+        <w:rPr>
+          <w:rFonts w:ascii="Consolas" w:eastAsia="Times New Roman" w:hAnsi="Consolas" w:cs="Times New Roman"/>
+          <w:color w:val="9CDCFE"/>
+          <w:sz w:val="21"/>
+          <w:szCs w:val="21"/>
+          <w:lang w:val="en-US" w:eastAsia="pt-BR"/>
+        </w:rPr>
+        <w:t>min</w:t>
+      </w:r>
+      <w:r>
+        <w:rPr>
+          <w:rFonts w:ascii="Consolas" w:eastAsia="Times New Roman" w:hAnsi="Consolas" w:cs="Times New Roman"/>
+          <w:color w:val="D4D4D4"/>
+          <w:sz w:val="21"/>
+          <w:szCs w:val="21"/>
+          <w:lang w:val="en-US" w:eastAsia="pt-BR"/>
+        </w:rPr>
+        <w:t>=</w:t>
+      </w:r>
+      <w:r>
+        <w:rPr>
+          <w:rFonts w:ascii="Consolas" w:eastAsia="Times New Roman" w:hAnsi="Consolas" w:cs="Times New Roman"/>
+          <w:color w:val="CE9178"/>
+          <w:sz w:val="21"/>
+          <w:szCs w:val="21"/>
+          <w:lang w:val="en-US" w:eastAsia="pt-BR"/>
+        </w:rPr>
+        <w:t>"0"</w:t>
+      </w:r>
+      <w:r>
+        <w:rPr>
+          <w:rFonts w:ascii="Consolas" w:eastAsia="Times New Roman" w:hAnsi="Consolas" w:cs="Times New Roman"/>
+          <w:color w:val="D4D4D4"/>
+          <w:sz w:val="21"/>
+          <w:szCs w:val="21"/>
+          <w:lang w:val="en-US" w:eastAsia="pt-BR"/>
+        </w:rPr>
+        <w:t xml:space="preserve"> </w:t>
+      </w:r>
+      <w:r>
+        <w:rPr>
+          <w:rFonts w:ascii="Consolas" w:eastAsia="Times New Roman" w:hAnsi="Consolas" w:cs="Times New Roman"/>
+          <w:color w:val="9CDCFE"/>
+          <w:sz w:val="21"/>
+          <w:szCs w:val="21"/>
+          <w:lang w:val="en-US" w:eastAsia="pt-BR"/>
+        </w:rPr>
+        <w:t>max</w:t>
+      </w:r>
+      <w:r>
+        <w:rPr>
+          <w:rFonts w:ascii="Consolas" w:eastAsia="Times New Roman" w:hAnsi="Consolas" w:cs="Times New Roman"/>
+          <w:color w:val="D4D4D4"/>
+          <w:sz w:val="21"/>
+          <w:szCs w:val="21"/>
+          <w:lang w:val="en-US" w:eastAsia="pt-BR"/>
+        </w:rPr>
+        <w:t>=</w:t>
+      </w:r>
+      <w:r>
+        <w:rPr>
+          <w:rFonts w:ascii="Consolas" w:eastAsia="Times New Roman" w:hAnsi="Consolas" w:cs="Times New Roman"/>
+          <w:color w:val="CE9178"/>
+          <w:sz w:val="21"/>
+          <w:szCs w:val="21"/>
+          <w:lang w:val="en-US" w:eastAsia="pt-BR"/>
+        </w:rPr>
+        <w:t>"10"</w:t>
+      </w:r>
+      <w:r>
+        <w:rPr>
+          <w:rFonts w:ascii="Consolas" w:eastAsia="Times New Roman" w:hAnsi="Consolas" w:cs="Times New Roman"/>
+          <w:color w:val="D4D4D4"/>
+          <w:sz w:val="21"/>
+          <w:szCs w:val="21"/>
+          <w:lang w:val="en-US" w:eastAsia="pt-BR"/>
+        </w:rPr>
+        <w:t xml:space="preserve"> </w:t>
+      </w:r>
+      <w:r>
+        <w:rPr>
+          <w:rFonts w:ascii="Consolas" w:eastAsia="Times New Roman" w:hAnsi="Consolas" w:cs="Times New Roman"/>
+          <w:color w:val="9CDCFE"/>
+          <w:sz w:val="21"/>
+          <w:szCs w:val="21"/>
+          <w:lang w:val="en-US" w:eastAsia="pt-BR"/>
+        </w:rPr>
+        <w:t>placeholder</w:t>
+      </w:r>
+      <w:r>
+        <w:rPr>
+          <w:rFonts w:ascii="Consolas" w:eastAsia="Times New Roman" w:hAnsi="Consolas" w:cs="Times New Roman"/>
+          <w:color w:val="D4D4D4"/>
+          <w:sz w:val="21"/>
+          <w:szCs w:val="21"/>
+          <w:lang w:val="en-US" w:eastAsia="pt-BR"/>
+        </w:rPr>
+        <w:t>=</w:t>
+      </w:r>
+      <w:r>
+        <w:rPr>
+          <w:rFonts w:ascii="Consolas" w:eastAsia="Times New Roman" w:hAnsi="Consolas" w:cs="Times New Roman"/>
+          <w:color w:val="CE9178"/>
+          <w:sz w:val="21"/>
+          <w:szCs w:val="21"/>
+          <w:lang w:val="en-US" w:eastAsia="pt-BR"/>
+        </w:rPr>
+        <w:t>"0 a 10"</w:t>
+      </w:r>
+      <w:r>
+        <w:rPr>
+          <w:rFonts w:ascii="Consolas" w:eastAsia="Times New Roman" w:hAnsi="Consolas" w:cs="Times New Roman"/>
+          <w:color w:val="D4D4D4"/>
+          <w:sz w:val="21"/>
+          <w:szCs w:val="21"/>
+          <w:lang w:val="en-US" w:eastAsia="pt-BR"/>
+        </w:rPr>
+        <w:t xml:space="preserve"> </w:t>
+      </w:r>
+      <w:r>
+        <w:rPr>
+          <w:rFonts w:ascii="Consolas" w:eastAsia="Times New Roman" w:hAnsi="Consolas" w:cs="Times New Roman"/>
+          <w:color w:val="9CDCFE"/>
+          <w:sz w:val="21"/>
+          <w:szCs w:val="21"/>
+          <w:lang w:val="en-US" w:eastAsia="pt-BR"/>
+        </w:rPr>
+        <w:t>step</w:t>
+      </w:r>
+      <w:r>
+        <w:rPr>
+          <w:rFonts w:ascii="Consolas" w:eastAsia="Times New Roman" w:hAnsi="Consolas" w:cs="Times New Roman"/>
+          <w:color w:val="D4D4D4"/>
+          <w:sz w:val="21"/>
+          <w:szCs w:val="21"/>
+          <w:lang w:val="en-US" w:eastAsia="pt-BR"/>
+        </w:rPr>
+        <w:t>=</w:t>
+      </w:r>
+      <w:r>
+        <w:rPr>
+          <w:rFonts w:ascii="Consolas" w:eastAsia="Times New Roman" w:hAnsi="Consolas" w:cs="Times New Roman"/>
+          <w:color w:val="CE9178"/>
+          <w:sz w:val="21"/>
+          <w:szCs w:val="21"/>
+          <w:lang w:val="en-US" w:eastAsia="pt-BR"/>
+        </w:rPr>
+        <w:t>"0.1"</w:t>
+      </w:r>
+      <w:r>
+        <w:rPr>
+          <w:rFonts w:ascii="Consolas" w:eastAsia="Times New Roman" w:hAnsi="Consolas" w:cs="Times New Roman"/>
+          <w:color w:val="808080"/>
+          <w:sz w:val="21"/>
+          <w:szCs w:val="21"/>
+          <w:lang w:val="en-US" w:eastAsia="pt-BR"/>
+        </w:rPr>
+        <w:t>&gt;</w:t>
+      </w:r>
+    </w:p>
+    <w:p>
+      <w:pPr>
+        <w:spacing w:after="0"/>
+        <w:rPr>
+          <w:b/>
+          <w:bCs/>
+          <w:sz w:val="24"/>
+          <w:szCs w:val="24"/>
+        </w:rPr>
+      </w:pPr>
+      <w:proofErr w:type="spellStart"/>
+      <w:r>
+        <w:rPr>
+          <w:b/>
+          <w:bCs/>
+          <w:sz w:val="24"/>
+          <w:szCs w:val="24"/>
+        </w:rPr>
+        <w:t>Step</w:t>
+      </w:r>
+      <w:proofErr w:type="spellEnd"/>
+      <w:r>
+        <w:rPr>
+          <w:b/>
+          <w:bCs/>
+          <w:sz w:val="24"/>
+          <w:szCs w:val="24"/>
+        </w:rPr>
+        <w:t xml:space="preserve"> é para que fique p</w:t>
+      </w:r>
+      <w:r>
+        <w:rPr>
+          <w:b/>
+          <w:bCs/>
+          <w:sz w:val="24"/>
+          <w:szCs w:val="24"/>
+        </w:rPr>
+        <w:t xml:space="preserve">ulando de acordo o valor informado dentro do </w:t>
+      </w:r>
+      <w:proofErr w:type="spellStart"/>
+      <w:r>
+        <w:rPr>
+          <w:b/>
+          <w:bCs/>
+          <w:sz w:val="24"/>
+          <w:szCs w:val="24"/>
+        </w:rPr>
+        <w:t>step</w:t>
+      </w:r>
+      <w:proofErr w:type="spellEnd"/>
+    </w:p>
+    <w:p>
+      <w:pPr>
+        <w:spacing w:after="0"/>
+        <w:rPr>
+          <w:b/>
+          <w:bCs/>
+          <w:sz w:val="24"/>
+          <w:szCs w:val="24"/>
+        </w:rPr>
+      </w:pPr>
+      <w:r>
+        <w:rPr>
+          <w:b/>
+          <w:bCs/>
+          <w:sz w:val="24"/>
+          <w:szCs w:val="24"/>
+        </w:rPr>
+        <w:t xml:space="preserve">Quando é do tipo </w:t>
+      </w:r>
+      <w:proofErr w:type="spellStart"/>
+      <w:r>
+        <w:rPr>
+          <w:b/>
+          <w:bCs/>
+          <w:sz w:val="24"/>
+          <w:szCs w:val="24"/>
+        </w:rPr>
+        <w:t>number</w:t>
+      </w:r>
+      <w:proofErr w:type="spellEnd"/>
+      <w:r>
+        <w:rPr>
+          <w:b/>
+          <w:bCs/>
+          <w:sz w:val="24"/>
+          <w:szCs w:val="24"/>
+        </w:rPr>
+        <w:t xml:space="preserve">, coloca min e </w:t>
+      </w:r>
+      <w:proofErr w:type="spellStart"/>
+      <w:r>
+        <w:rPr>
+          <w:b/>
+          <w:bCs/>
+          <w:sz w:val="24"/>
+          <w:szCs w:val="24"/>
+        </w:rPr>
+        <w:t>max</w:t>
+      </w:r>
+      <w:proofErr w:type="spellEnd"/>
+    </w:p>
     <w:sectPr>
       <w:pgSz w:w="11906" w:h="16838"/>
       <w:pgMar w:top="1417" w:right="991" w:bottom="1417" w:left="709" w:header="708" w:footer="708" w:gutter="0"/>

</xml_diff>

<commit_message>
Exercicio 04 de formulário
</commit_message>
<xml_diff>
--- a/Modulo-4/Capitulo-24/Anotações do capitulo 24.docx
+++ b/Modulo-4/Capitulo-24/Anotações do capitulo 24.docx
@@ -15,7 +15,6 @@
           <w:lang w:val="en-US" w:eastAsia="pt-BR"/>
         </w:rPr>
       </w:pPr>
-      <w:proofErr w:type="spellStart"/>
       <w:r>
         <w:rPr>
           <w:rFonts w:ascii="Times New Roman" w:eastAsia="Times New Roman" w:hAnsi="Times New Roman" w:cs="Times New Roman"/>
@@ -27,7 +26,6 @@
         </w:rPr>
         <w:t>Formulários</w:t>
       </w:r>
-      <w:proofErr w:type="spellEnd"/>
     </w:p>
     <w:p>
       <w:pPr>
@@ -112,29 +110,7 @@
           <w:szCs w:val="21"/>
           <w:lang w:val="en-US" w:eastAsia="pt-BR"/>
         </w:rPr>
-        <w:t>"</w:t>
-      </w:r>
-      <w:proofErr w:type="spellStart"/>
-      <w:r>
-        <w:rPr>
-          <w:rFonts w:ascii="Consolas" w:eastAsia="Times New Roman" w:hAnsi="Consolas" w:cs="Times New Roman"/>
-          <w:color w:val="CE9178"/>
-          <w:sz w:val="21"/>
-          <w:szCs w:val="21"/>
-          <w:lang w:val="en-US" w:eastAsia="pt-BR"/>
-        </w:rPr>
-        <w:t>cadastro.php</w:t>
-      </w:r>
-      <w:proofErr w:type="spellEnd"/>
-      <w:r>
-        <w:rPr>
-          <w:rFonts w:ascii="Consolas" w:eastAsia="Times New Roman" w:hAnsi="Consolas" w:cs="Times New Roman"/>
-          <w:color w:val="CE9178"/>
-          <w:sz w:val="21"/>
-          <w:szCs w:val="21"/>
-          <w:lang w:val="en-US" w:eastAsia="pt-BR"/>
-        </w:rPr>
-        <w:t>"</w:t>
+        <w:t>"cadastro.php"</w:t>
       </w:r>
       <w:r>
         <w:rPr>
@@ -287,29 +263,7 @@
           <w:szCs w:val="21"/>
           <w:lang w:val="en-US" w:eastAsia="pt-BR"/>
         </w:rPr>
-        <w:t>"</w:t>
-      </w:r>
-      <w:proofErr w:type="spellStart"/>
-      <w:r>
-        <w:rPr>
-          <w:rFonts w:ascii="Consolas" w:eastAsia="Times New Roman" w:hAnsi="Consolas" w:cs="Times New Roman"/>
-          <w:color w:val="CE9178"/>
-          <w:sz w:val="21"/>
-          <w:szCs w:val="21"/>
-          <w:lang w:val="en-US" w:eastAsia="pt-BR"/>
-        </w:rPr>
-        <w:t>inome</w:t>
-      </w:r>
-      <w:proofErr w:type="spellEnd"/>
-      <w:r>
-        <w:rPr>
-          <w:rFonts w:ascii="Consolas" w:eastAsia="Times New Roman" w:hAnsi="Consolas" w:cs="Times New Roman"/>
-          <w:color w:val="CE9178"/>
-          <w:sz w:val="21"/>
-          <w:szCs w:val="21"/>
-          <w:lang w:val="en-US" w:eastAsia="pt-BR"/>
-        </w:rPr>
-        <w:t>"</w:t>
+        <w:t>"inome"</w:t>
       </w:r>
       <w:r>
         <w:rPr>
@@ -492,29 +446,7 @@
           <w:szCs w:val="21"/>
           <w:lang w:val="en-US" w:eastAsia="pt-BR"/>
         </w:rPr>
-        <w:t>"</w:t>
-      </w:r>
-      <w:proofErr w:type="spellStart"/>
-      <w:r>
-        <w:rPr>
-          <w:rFonts w:ascii="Consolas" w:eastAsia="Times New Roman" w:hAnsi="Consolas" w:cs="Times New Roman"/>
-          <w:color w:val="CE9178"/>
-          <w:sz w:val="21"/>
-          <w:szCs w:val="21"/>
-          <w:lang w:val="en-US" w:eastAsia="pt-BR"/>
-        </w:rPr>
-        <w:t>nome</w:t>
-      </w:r>
-      <w:proofErr w:type="spellEnd"/>
-      <w:r>
-        <w:rPr>
-          <w:rFonts w:ascii="Consolas" w:eastAsia="Times New Roman" w:hAnsi="Consolas" w:cs="Times New Roman"/>
-          <w:color w:val="CE9178"/>
-          <w:sz w:val="21"/>
-          <w:szCs w:val="21"/>
-          <w:lang w:val="en-US" w:eastAsia="pt-BR"/>
-        </w:rPr>
-        <w:t>"</w:t>
+        <w:t>"nome"</w:t>
       </w:r>
       <w:r>
         <w:rPr>
@@ -554,29 +486,7 @@
           <w:szCs w:val="21"/>
           <w:lang w:val="en-US" w:eastAsia="pt-BR"/>
         </w:rPr>
-        <w:t>"</w:t>
-      </w:r>
-      <w:proofErr w:type="spellStart"/>
-      <w:r>
-        <w:rPr>
-          <w:rFonts w:ascii="Consolas" w:eastAsia="Times New Roman" w:hAnsi="Consolas" w:cs="Times New Roman"/>
-          <w:color w:val="CE9178"/>
-          <w:sz w:val="21"/>
-          <w:szCs w:val="21"/>
-          <w:lang w:val="en-US" w:eastAsia="pt-BR"/>
-        </w:rPr>
-        <w:t>inome</w:t>
-      </w:r>
-      <w:proofErr w:type="spellEnd"/>
-      <w:r>
-        <w:rPr>
-          <w:rFonts w:ascii="Consolas" w:eastAsia="Times New Roman" w:hAnsi="Consolas" w:cs="Times New Roman"/>
-          <w:color w:val="CE9178"/>
-          <w:sz w:val="21"/>
-          <w:szCs w:val="21"/>
-          <w:lang w:val="en-US" w:eastAsia="pt-BR"/>
-        </w:rPr>
-        <w:t>"</w:t>
+        <w:t>"inome"</w:t>
       </w:r>
       <w:r>
         <w:rPr>
@@ -661,7 +571,6 @@
         </w:rPr>
         <w:t>&gt;&lt;</w:t>
       </w:r>
-      <w:proofErr w:type="spellStart"/>
       <w:r>
         <w:rPr>
           <w:rFonts w:ascii="Consolas" w:eastAsia="Times New Roman" w:hAnsi="Consolas" w:cs="Times New Roman"/>
@@ -672,7 +581,6 @@
         </w:rPr>
         <w:t>label</w:t>
       </w:r>
-      <w:proofErr w:type="spellEnd"/>
       <w:r>
         <w:rPr>
           <w:rFonts w:ascii="Consolas" w:eastAsia="Times New Roman" w:hAnsi="Consolas" w:cs="Times New Roman"/>
@@ -711,29 +619,7 @@
           <w:szCs w:val="21"/>
           <w:lang w:eastAsia="pt-BR"/>
         </w:rPr>
-        <w:t>"</w:t>
-      </w:r>
-      <w:proofErr w:type="spellStart"/>
-      <w:r>
-        <w:rPr>
-          <w:rFonts w:ascii="Consolas" w:eastAsia="Times New Roman" w:hAnsi="Consolas" w:cs="Times New Roman"/>
-          <w:color w:val="CE9178"/>
-          <w:sz w:val="21"/>
-          <w:szCs w:val="21"/>
-          <w:lang w:eastAsia="pt-BR"/>
-        </w:rPr>
-        <w:t>isobrenome</w:t>
-      </w:r>
-      <w:proofErr w:type="spellEnd"/>
-      <w:r>
-        <w:rPr>
-          <w:rFonts w:ascii="Consolas" w:eastAsia="Times New Roman" w:hAnsi="Consolas" w:cs="Times New Roman"/>
-          <w:color w:val="CE9178"/>
-          <w:sz w:val="21"/>
-          <w:szCs w:val="21"/>
-          <w:lang w:eastAsia="pt-BR"/>
-        </w:rPr>
-        <w:t>"</w:t>
+        <w:t>"isobrenome"</w:t>
       </w:r>
       <w:r>
         <w:rPr>
@@ -765,7 +651,6 @@
         </w:rPr>
         <w:t>&lt;/</w:t>
       </w:r>
-      <w:proofErr w:type="spellStart"/>
       <w:r>
         <w:rPr>
           <w:rFonts w:ascii="Consolas" w:eastAsia="Times New Roman" w:hAnsi="Consolas" w:cs="Times New Roman"/>
@@ -776,7 +661,6 @@
         </w:rPr>
         <w:t>label</w:t>
       </w:r>
-      <w:proofErr w:type="spellEnd"/>
       <w:r>
         <w:rPr>
           <w:rFonts w:ascii="Consolas" w:eastAsia="Times New Roman" w:hAnsi="Consolas" w:cs="Times New Roman"/>
@@ -908,29 +792,7 @@
           <w:szCs w:val="21"/>
           <w:lang w:val="en-US" w:eastAsia="pt-BR"/>
         </w:rPr>
-        <w:t>"</w:t>
-      </w:r>
-      <w:proofErr w:type="spellStart"/>
-      <w:r>
-        <w:rPr>
-          <w:rFonts w:ascii="Consolas" w:eastAsia="Times New Roman" w:hAnsi="Consolas" w:cs="Times New Roman"/>
-          <w:color w:val="CE9178"/>
-          <w:sz w:val="21"/>
-          <w:szCs w:val="21"/>
-          <w:lang w:val="en-US" w:eastAsia="pt-BR"/>
-        </w:rPr>
-        <w:t>sobrenome</w:t>
-      </w:r>
-      <w:proofErr w:type="spellEnd"/>
-      <w:r>
-        <w:rPr>
-          <w:rFonts w:ascii="Consolas" w:eastAsia="Times New Roman" w:hAnsi="Consolas" w:cs="Times New Roman"/>
-          <w:color w:val="CE9178"/>
-          <w:sz w:val="21"/>
-          <w:szCs w:val="21"/>
-          <w:lang w:val="en-US" w:eastAsia="pt-BR"/>
-        </w:rPr>
-        <w:t>"</w:t>
+        <w:t>"sobrenome"</w:t>
       </w:r>
       <w:r>
         <w:rPr>
@@ -970,29 +832,7 @@
           <w:szCs w:val="21"/>
           <w:lang w:val="en-US" w:eastAsia="pt-BR"/>
         </w:rPr>
-        <w:t>"</w:t>
-      </w:r>
-      <w:proofErr w:type="spellStart"/>
-      <w:r>
-        <w:rPr>
-          <w:rFonts w:ascii="Consolas" w:eastAsia="Times New Roman" w:hAnsi="Consolas" w:cs="Times New Roman"/>
-          <w:color w:val="CE9178"/>
-          <w:sz w:val="21"/>
-          <w:szCs w:val="21"/>
-          <w:lang w:val="en-US" w:eastAsia="pt-BR"/>
-        </w:rPr>
-        <w:t>isobrenome</w:t>
-      </w:r>
-      <w:proofErr w:type="spellEnd"/>
-      <w:r>
-        <w:rPr>
-          <w:rFonts w:ascii="Consolas" w:eastAsia="Times New Roman" w:hAnsi="Consolas" w:cs="Times New Roman"/>
-          <w:color w:val="CE9178"/>
-          <w:sz w:val="21"/>
-          <w:szCs w:val="21"/>
-          <w:lang w:val="en-US" w:eastAsia="pt-BR"/>
-        </w:rPr>
-        <w:t>"</w:t>
+        <w:t>"isobrenome"</w:t>
       </w:r>
       <w:r>
         <w:rPr>
@@ -1165,29 +1005,7 @@
           <w:szCs w:val="21"/>
           <w:lang w:val="en-US" w:eastAsia="pt-BR"/>
         </w:rPr>
-        <w:t>"</w:t>
-      </w:r>
-      <w:proofErr w:type="spellStart"/>
-      <w:r>
-        <w:rPr>
-          <w:rFonts w:ascii="Consolas" w:eastAsia="Times New Roman" w:hAnsi="Consolas" w:cs="Times New Roman"/>
-          <w:color w:val="CE9178"/>
-          <w:sz w:val="21"/>
-          <w:szCs w:val="21"/>
-          <w:lang w:val="en-US" w:eastAsia="pt-BR"/>
-        </w:rPr>
-        <w:t>Enviar</w:t>
-      </w:r>
-      <w:proofErr w:type="spellEnd"/>
-      <w:r>
-        <w:rPr>
-          <w:rFonts w:ascii="Consolas" w:eastAsia="Times New Roman" w:hAnsi="Consolas" w:cs="Times New Roman"/>
-          <w:color w:val="CE9178"/>
-          <w:sz w:val="21"/>
-          <w:szCs w:val="21"/>
-          <w:lang w:val="en-US" w:eastAsia="pt-BR"/>
-        </w:rPr>
-        <w:t>"</w:t>
+        <w:t>"Enviar"</w:t>
       </w:r>
       <w:r>
         <w:rPr>
@@ -1252,7 +1070,6 @@
         </w:rPr>
         <w:t>&lt;/</w:t>
       </w:r>
-      <w:proofErr w:type="spellStart"/>
       <w:r>
         <w:rPr>
           <w:rFonts w:ascii="Consolas" w:eastAsia="Times New Roman" w:hAnsi="Consolas" w:cs="Times New Roman"/>
@@ -1263,7 +1080,6 @@
         </w:rPr>
         <w:t>form</w:t>
       </w:r>
-      <w:proofErr w:type="spellEnd"/>
       <w:r>
         <w:rPr>
           <w:rFonts w:ascii="Consolas" w:eastAsia="Times New Roman" w:hAnsi="Consolas" w:cs="Times New Roman"/>
@@ -1346,7 +1162,6 @@
           <w:lang w:eastAsia="pt-BR"/>
         </w:rPr>
       </w:pPr>
-      <w:proofErr w:type="spellStart"/>
       <w:r>
         <w:rPr>
           <w:rFonts w:ascii="Times New Roman" w:eastAsia="Times New Roman" w:hAnsi="Times New Roman" w:cs="Times New Roman"/>
@@ -1356,73 +1171,139 @@
           <w:szCs w:val="32"/>
           <w:lang w:eastAsia="pt-BR"/>
         </w:rPr>
-        <w:t>Name</w:t>
-      </w:r>
-      <w:proofErr w:type="spellEnd"/>
-      <w:r>
-        <w:rPr>
-          <w:rFonts w:ascii="Times New Roman" w:eastAsia="Times New Roman" w:hAnsi="Times New Roman" w:cs="Times New Roman"/>
-          <w:b/>
-          <w:bCs/>
+        <w:t xml:space="preserve">Name = </w:t>
+      </w:r>
+      <w:r>
+        <w:rPr>
+          <w:rFonts w:ascii="Times New Roman" w:eastAsia="Times New Roman" w:hAnsi="Times New Roman" w:cs="Times New Roman"/>
           <w:sz w:val="32"/>
           <w:szCs w:val="32"/>
           <w:lang w:eastAsia="pt-BR"/>
         </w:rPr>
-        <w:t xml:space="preserve"> = </w:t>
-      </w:r>
-      <w:r>
+        <w:t>mais útil para HTML</w:t>
+      </w:r>
+    </w:p>
+    <w:p>
+      <w:pPr>
+        <w:spacing w:after="0" w:line="285" w:lineRule="atLeast"/>
         <w:rPr>
           <w:rFonts w:ascii="Times New Roman" w:eastAsia="Times New Roman" w:hAnsi="Times New Roman" w:cs="Times New Roman"/>
           <w:sz w:val="32"/>
           <w:szCs w:val="32"/>
           <w:lang w:eastAsia="pt-BR"/>
         </w:rPr>
-        <w:t>mais útil para HTML</w:t>
-      </w:r>
-    </w:p>
-    <w:p>
-      <w:pPr>
-        <w:spacing w:after="0" w:line="285" w:lineRule="atLeast"/>
-        <w:rPr>
-          <w:rFonts w:ascii="Times New Roman" w:eastAsia="Times New Roman" w:hAnsi="Times New Roman" w:cs="Times New Roman"/>
+      </w:pPr>
+      <w:r>
+        <w:rPr>
+          <w:rFonts w:ascii="Times New Roman" w:eastAsia="Times New Roman" w:hAnsi="Times New Roman" w:cs="Times New Roman"/>
+          <w:b/>
+          <w:bCs/>
           <w:sz w:val="32"/>
           <w:szCs w:val="32"/>
           <w:lang w:eastAsia="pt-BR"/>
         </w:rPr>
-      </w:pPr>
-      <w:r>
-        <w:rPr>
-          <w:rFonts w:ascii="Times New Roman" w:eastAsia="Times New Roman" w:hAnsi="Times New Roman" w:cs="Times New Roman"/>
-          <w:b/>
-          <w:bCs/>
+        <w:t xml:space="preserve">Id = </w:t>
+      </w:r>
+      <w:r>
+        <w:rPr>
+          <w:rFonts w:ascii="Times New Roman" w:eastAsia="Times New Roman" w:hAnsi="Times New Roman" w:cs="Times New Roman"/>
           <w:sz w:val="32"/>
           <w:szCs w:val="32"/>
           <w:lang w:eastAsia="pt-BR"/>
         </w:rPr>
-        <w:t xml:space="preserve">Id = </w:t>
-      </w:r>
-      <w:r>
-        <w:rPr>
-          <w:rFonts w:ascii="Times New Roman" w:eastAsia="Times New Roman" w:hAnsi="Times New Roman" w:cs="Times New Roman"/>
+        <w:t>mais útil para Javascript</w:t>
+      </w:r>
+    </w:p>
+    <w:p>
+      <w:pPr>
+        <w:spacing w:after="0" w:line="285" w:lineRule="atLeast"/>
+        <w:rPr>
+          <w:rFonts w:ascii="Times New Roman" w:eastAsia="Times New Roman" w:hAnsi="Times New Roman" w:cs="Times New Roman"/>
+          <w:b/>
+          <w:bCs/>
           <w:sz w:val="32"/>
           <w:szCs w:val="32"/>
           <w:lang w:eastAsia="pt-BR"/>
         </w:rPr>
-        <w:t>mais útil para Javascript</w:t>
-      </w:r>
+      </w:pPr>
     </w:p>
     <w:p>
       <w:pPr>
         <w:spacing w:after="0" w:line="285" w:lineRule="atLeast"/>
         <w:rPr>
           <w:rFonts w:ascii="Times New Roman" w:eastAsia="Times New Roman" w:hAnsi="Times New Roman" w:cs="Times New Roman"/>
-          <w:b/>
-          <w:bCs/>
-          <w:sz w:val="32"/>
-          <w:szCs w:val="32"/>
-          <w:lang w:eastAsia="pt-BR"/>
-        </w:rPr>
-      </w:pPr>
+          <w:sz w:val="24"/>
+          <w:szCs w:val="24"/>
+          <w:lang w:eastAsia="pt-BR"/>
+        </w:rPr>
+      </w:pPr>
+      <w:r>
+        <w:rPr>
+          <w:rFonts w:ascii="Times New Roman" w:eastAsia="Times New Roman" w:hAnsi="Times New Roman" w:cs="Times New Roman"/>
+          <w:b/>
+          <w:bCs/>
+          <w:sz w:val="24"/>
+          <w:szCs w:val="24"/>
+          <w:lang w:eastAsia="pt-BR"/>
+        </w:rPr>
+        <w:t xml:space="preserve">&lt;label&gt; </w:t>
+      </w:r>
+      <w:r>
+        <w:rPr>
+          <w:rFonts w:ascii="Times New Roman" w:eastAsia="Times New Roman" w:hAnsi="Times New Roman" w:cs="Times New Roman"/>
+          <w:b/>
+          <w:bCs/>
+          <w:sz w:val="24"/>
+          <w:szCs w:val="24"/>
+          <w:lang w:eastAsia="pt-BR"/>
+        </w:rPr>
+        <w:sym w:font="Wingdings" w:char="F0E0"/>
+      </w:r>
+      <w:r>
+        <w:rPr>
+          <w:rFonts w:ascii="Times New Roman" w:eastAsia="Times New Roman" w:hAnsi="Times New Roman" w:cs="Times New Roman"/>
+          <w:sz w:val="24"/>
+          <w:szCs w:val="24"/>
+          <w:lang w:eastAsia="pt-BR"/>
+        </w:rPr>
+        <w:t xml:space="preserve"> serve para poder ter </w:t>
+      </w:r>
+      <w:r>
+        <w:rPr>
+          <w:rFonts w:ascii="Times New Roman" w:eastAsia="Times New Roman" w:hAnsi="Times New Roman" w:cs="Times New Roman"/>
+          <w:sz w:val="24"/>
+          <w:szCs w:val="24"/>
+          <w:lang w:eastAsia="pt-BR"/>
+        </w:rPr>
+        <w:t>uma relação</w:t>
+      </w:r>
+      <w:r>
+        <w:rPr>
+          <w:rFonts w:ascii="Times New Roman" w:eastAsia="Times New Roman" w:hAnsi="Times New Roman" w:cs="Times New Roman"/>
+          <w:sz w:val="24"/>
+          <w:szCs w:val="24"/>
+          <w:lang w:eastAsia="pt-BR"/>
+        </w:rPr>
+        <w:t xml:space="preserve"> entre a caixa e a informação anterior. Melhora </w:t>
+      </w:r>
+      <w:r>
+        <w:rPr>
+          <w:rFonts w:ascii="Times New Roman" w:eastAsia="Times New Roman" w:hAnsi="Times New Roman" w:cs="Times New Roman"/>
+          <w:sz w:val="24"/>
+          <w:szCs w:val="24"/>
+          <w:lang w:eastAsia="pt-BR"/>
+        </w:rPr>
+        <w:t xml:space="preserve">os sistemas de busca do google. Aumenta o campo </w:t>
+      </w:r>
+      <w:r>
+        <w:rPr>
+          <w:rFonts w:ascii="Times New Roman" w:eastAsia="Times New Roman" w:hAnsi="Times New Roman" w:cs="Times New Roman"/>
+          <w:sz w:val="24"/>
+          <w:szCs w:val="24"/>
+          <w:lang w:eastAsia="pt-BR"/>
+        </w:rPr>
+        <w:t>do click, não precisando clicar dentro da caixa.</w:t>
+      </w:r>
     </w:p>
     <w:p>
       <w:pPr>
@@ -1437,133 +1318,11 @@
       <w:r>
         <w:rPr>
           <w:rFonts w:ascii="Times New Roman" w:eastAsia="Times New Roman" w:hAnsi="Times New Roman" w:cs="Times New Roman"/>
-          <w:b/>
-          <w:bCs/>
-          <w:sz w:val="24"/>
-          <w:szCs w:val="24"/>
-          <w:lang w:eastAsia="pt-BR"/>
-        </w:rPr>
-        <w:t>&lt;</w:t>
-      </w:r>
-      <w:proofErr w:type="spellStart"/>
-      <w:r>
-        <w:rPr>
-          <w:rFonts w:ascii="Times New Roman" w:eastAsia="Times New Roman" w:hAnsi="Times New Roman" w:cs="Times New Roman"/>
-          <w:b/>
-          <w:bCs/>
-          <w:sz w:val="24"/>
-          <w:szCs w:val="24"/>
-          <w:lang w:eastAsia="pt-BR"/>
-        </w:rPr>
-        <w:t>label</w:t>
-      </w:r>
-      <w:proofErr w:type="spellEnd"/>
-      <w:r>
-        <w:rPr>
-          <w:rFonts w:ascii="Times New Roman" w:eastAsia="Times New Roman" w:hAnsi="Times New Roman" w:cs="Times New Roman"/>
-          <w:b/>
-          <w:bCs/>
-          <w:sz w:val="24"/>
-          <w:szCs w:val="24"/>
-          <w:lang w:eastAsia="pt-BR"/>
-        </w:rPr>
-        <w:t xml:space="preserve">&gt; </w:t>
-      </w:r>
-      <w:r>
-        <w:rPr>
-          <w:rFonts w:ascii="Times New Roman" w:eastAsia="Times New Roman" w:hAnsi="Times New Roman" w:cs="Times New Roman"/>
-          <w:b/>
-          <w:bCs/>
-          <w:sz w:val="24"/>
-          <w:szCs w:val="24"/>
-          <w:lang w:eastAsia="pt-BR"/>
-        </w:rPr>
-        <w:sym w:font="Wingdings" w:char="F0E0"/>
-      </w:r>
-      <w:r>
-        <w:rPr>
-          <w:rFonts w:ascii="Times New Roman" w:eastAsia="Times New Roman" w:hAnsi="Times New Roman" w:cs="Times New Roman"/>
-          <w:sz w:val="24"/>
-          <w:szCs w:val="24"/>
-          <w:lang w:eastAsia="pt-BR"/>
-        </w:rPr>
-        <w:t xml:space="preserve"> serve para poder ter </w:t>
-      </w:r>
-      <w:r>
-        <w:rPr>
-          <w:rFonts w:ascii="Times New Roman" w:eastAsia="Times New Roman" w:hAnsi="Times New Roman" w:cs="Times New Roman"/>
-          <w:sz w:val="24"/>
-          <w:szCs w:val="24"/>
-          <w:lang w:eastAsia="pt-BR"/>
-        </w:rPr>
-        <w:t>uma relação</w:t>
-      </w:r>
-      <w:r>
-        <w:rPr>
-          <w:rFonts w:ascii="Times New Roman" w:eastAsia="Times New Roman" w:hAnsi="Times New Roman" w:cs="Times New Roman"/>
-          <w:sz w:val="24"/>
-          <w:szCs w:val="24"/>
-          <w:lang w:eastAsia="pt-BR"/>
-        </w:rPr>
-        <w:t xml:space="preserve"> entre a caixa e a informação anterior. Melhora </w:t>
-      </w:r>
-      <w:r>
-        <w:rPr>
-          <w:rFonts w:ascii="Times New Roman" w:eastAsia="Times New Roman" w:hAnsi="Times New Roman" w:cs="Times New Roman"/>
-          <w:sz w:val="24"/>
-          <w:szCs w:val="24"/>
-          <w:lang w:eastAsia="pt-BR"/>
-        </w:rPr>
-        <w:t xml:space="preserve">os sistemas de busca do google. Aumenta o campo </w:t>
-      </w:r>
-      <w:r>
-        <w:rPr>
-          <w:rFonts w:ascii="Times New Roman" w:eastAsia="Times New Roman" w:hAnsi="Times New Roman" w:cs="Times New Roman"/>
-          <w:sz w:val="24"/>
-          <w:szCs w:val="24"/>
-          <w:lang w:eastAsia="pt-BR"/>
-        </w:rPr>
-        <w:t>do click, não precisando clicar dentro da caixa.</w:t>
-      </w:r>
-    </w:p>
-    <w:p>
-      <w:pPr>
-        <w:spacing w:after="0" w:line="285" w:lineRule="atLeast"/>
-        <w:rPr>
-          <w:rFonts w:ascii="Times New Roman" w:eastAsia="Times New Roman" w:hAnsi="Times New Roman" w:cs="Times New Roman"/>
-          <w:sz w:val="24"/>
-          <w:szCs w:val="24"/>
-          <w:lang w:eastAsia="pt-BR"/>
-        </w:rPr>
-      </w:pPr>
-      <w:r>
-        <w:rPr>
-          <w:rFonts w:ascii="Times New Roman" w:eastAsia="Times New Roman" w:hAnsi="Times New Roman" w:cs="Times New Roman"/>
-          <w:sz w:val="24"/>
-          <w:szCs w:val="24"/>
-          <w:lang w:eastAsia="pt-BR"/>
-        </w:rPr>
-        <w:t>Tem que sempre utilizar o &lt;</w:t>
-      </w:r>
-      <w:proofErr w:type="spellStart"/>
-      <w:r>
-        <w:rPr>
-          <w:rFonts w:ascii="Times New Roman" w:eastAsia="Times New Roman" w:hAnsi="Times New Roman" w:cs="Times New Roman"/>
-          <w:sz w:val="24"/>
-          <w:szCs w:val="24"/>
-          <w:lang w:eastAsia="pt-BR"/>
-        </w:rPr>
-        <w:t>label</w:t>
-      </w:r>
-      <w:proofErr w:type="spellEnd"/>
-      <w:r>
-        <w:rPr>
-          <w:rFonts w:ascii="Times New Roman" w:eastAsia="Times New Roman" w:hAnsi="Times New Roman" w:cs="Times New Roman"/>
-          <w:sz w:val="24"/>
-          <w:szCs w:val="24"/>
-          <w:lang w:eastAsia="pt-BR"/>
-        </w:rPr>
-        <w:t>&gt;.</w:t>
+          <w:sz w:val="24"/>
+          <w:szCs w:val="24"/>
+          <w:lang w:eastAsia="pt-BR"/>
+        </w:rPr>
+        <w:t>Tem que sempre utilizar o &lt;label&gt;.</w:t>
       </w:r>
     </w:p>
     <w:p>
@@ -1719,9 +1478,257 @@
           <w:szCs w:val="21"/>
           <w:lang w:eastAsia="pt-BR"/>
         </w:rPr>
+        <w:t>"on"</w:t>
+      </w:r>
+      <w:r>
+        <w:rPr>
+          <w:rFonts w:ascii="Consolas" w:eastAsia="Times New Roman" w:hAnsi="Consolas" w:cs="Times New Roman"/>
+          <w:color w:val="CE9178"/>
+          <w:sz w:val="21"/>
+          <w:szCs w:val="21"/>
+          <w:lang w:eastAsia="pt-BR"/>
+        </w:rPr>
+        <w:t xml:space="preserve"> </w:t>
+      </w:r>
+      <w:r>
+        <w:rPr>
+          <w:rFonts w:ascii="Times New Roman" w:eastAsia="Times New Roman" w:hAnsi="Times New Roman" w:cs="Times New Roman"/>
+          <w:b/>
+          <w:bCs/>
+          <w:sz w:val="24"/>
+          <w:szCs w:val="24"/>
+          <w:lang w:eastAsia="pt-BR"/>
+        </w:rPr>
+        <w:t xml:space="preserve">= </w:t>
+      </w:r>
+      <w:r>
+        <w:rPr>
+          <w:rFonts w:ascii="Times New Roman" w:eastAsia="Times New Roman" w:hAnsi="Times New Roman" w:cs="Times New Roman"/>
+          <w:sz w:val="24"/>
+          <w:szCs w:val="24"/>
+          <w:lang w:eastAsia="pt-BR"/>
+        </w:rPr>
+        <w:t>coloca a caixa que armazena esses dados já digitado</w:t>
+      </w:r>
+    </w:p>
+    <w:p>
+      <w:pPr>
+        <w:spacing w:after="0" w:line="285" w:lineRule="atLeast"/>
+        <w:rPr>
+          <w:rFonts w:ascii="Times New Roman" w:eastAsia="Times New Roman" w:hAnsi="Times New Roman" w:cs="Times New Roman"/>
+          <w:b/>
+          <w:bCs/>
+          <w:sz w:val="24"/>
+          <w:szCs w:val="24"/>
+          <w:lang w:eastAsia="pt-BR"/>
+        </w:rPr>
+      </w:pPr>
+    </w:p>
+    <w:p>
+      <w:pPr>
+        <w:spacing w:after="0" w:line="285" w:lineRule="atLeast"/>
+        <w:rPr>
+          <w:rFonts w:ascii="Consolas" w:eastAsia="Times New Roman" w:hAnsi="Consolas" w:cs="Times New Roman"/>
+          <w:color w:val="D4D4D4"/>
+          <w:sz w:val="21"/>
+          <w:szCs w:val="21"/>
+          <w:lang w:eastAsia="pt-BR"/>
+        </w:rPr>
+      </w:pPr>
+      <w:r>
+        <w:rPr>
+          <w:rFonts w:ascii="Times New Roman" w:eastAsia="Times New Roman" w:hAnsi="Times New Roman" w:cs="Times New Roman"/>
+          <w:b/>
+          <w:bCs/>
+          <w:sz w:val="24"/>
+          <w:szCs w:val="24"/>
+          <w:lang w:eastAsia="pt-BR"/>
+        </w:rPr>
+        <w:t xml:space="preserve">Mas o </w:t>
+      </w:r>
+      <w:r>
+        <w:rPr>
+          <w:rFonts w:ascii="Consolas" w:eastAsia="Times New Roman" w:hAnsi="Consolas" w:cs="Times New Roman"/>
+          <w:color w:val="9CDCFE"/>
+          <w:sz w:val="21"/>
+          <w:szCs w:val="21"/>
+          <w:lang w:eastAsia="pt-BR"/>
+        </w:rPr>
+        <w:t>autocomplete</w:t>
+      </w:r>
+      <w:r>
+        <w:rPr>
+          <w:rFonts w:ascii="Consolas" w:eastAsia="Times New Roman" w:hAnsi="Consolas" w:cs="Times New Roman"/>
+          <w:color w:val="D4D4D4"/>
+          <w:sz w:val="21"/>
+          <w:szCs w:val="21"/>
+          <w:lang w:eastAsia="pt-BR"/>
+        </w:rPr>
+        <w:t>=</w:t>
+      </w:r>
+      <w:r>
+        <w:rPr>
+          <w:rFonts w:ascii="Consolas" w:eastAsia="Times New Roman" w:hAnsi="Consolas" w:cs="Times New Roman"/>
+          <w:color w:val="CE9178"/>
+          <w:sz w:val="21"/>
+          <w:szCs w:val="21"/>
+          <w:lang w:eastAsia="pt-BR"/>
+        </w:rPr>
         <w:t>"</w:t>
       </w:r>
-      <w:proofErr w:type="spellStart"/>
+      <w:r>
+        <w:rPr>
+          <w:rFonts w:ascii="Consolas" w:eastAsia="Times New Roman" w:hAnsi="Consolas" w:cs="Times New Roman"/>
+          <w:color w:val="CE9178"/>
+          <w:sz w:val="21"/>
+          <w:szCs w:val="21"/>
+          <w:lang w:eastAsia="pt-BR"/>
+        </w:rPr>
+        <w:t>off</w:t>
+      </w:r>
+      <w:r>
+        <w:rPr>
+          <w:rFonts w:ascii="Consolas" w:eastAsia="Times New Roman" w:hAnsi="Consolas" w:cs="Times New Roman"/>
+          <w:color w:val="CE9178"/>
+          <w:sz w:val="21"/>
+          <w:szCs w:val="21"/>
+          <w:lang w:eastAsia="pt-BR"/>
+        </w:rPr>
+        <w:t>"</w:t>
+      </w:r>
+      <w:r>
+        <w:rPr>
+          <w:rFonts w:ascii="Times New Roman" w:eastAsia="Times New Roman" w:hAnsi="Times New Roman" w:cs="Times New Roman"/>
+          <w:b/>
+          <w:bCs/>
+          <w:sz w:val="24"/>
+          <w:szCs w:val="24"/>
+          <w:lang w:eastAsia="pt-BR"/>
+        </w:rPr>
+        <w:t xml:space="preserve"> também pode ser informado dentro de um input, para informar que tipo de caixa é aquela.</w:t>
+      </w:r>
+      <w:r>
+        <w:rPr>
+          <w:rFonts w:ascii="Times New Roman" w:eastAsia="Times New Roman" w:hAnsi="Times New Roman" w:cs="Times New Roman"/>
+          <w:b/>
+          <w:bCs/>
+          <w:sz w:val="24"/>
+          <w:szCs w:val="24"/>
+          <w:lang w:eastAsia="pt-BR"/>
+        </w:rPr>
+        <w:t xml:space="preserve"> Só que ele tem que está</w:t>
+      </w:r>
+      <w:r>
+        <w:rPr>
+          <w:rFonts w:ascii="Times New Roman" w:eastAsia="Times New Roman" w:hAnsi="Times New Roman" w:cs="Times New Roman"/>
+          <w:b/>
+          <w:bCs/>
+          <w:sz w:val="24"/>
+          <w:szCs w:val="24"/>
+          <w:lang w:eastAsia="pt-BR"/>
+        </w:rPr>
+        <w:t xml:space="preserve"> dentro do </w:t>
+      </w:r>
+      <w:r>
+        <w:rPr>
+          <w:rFonts w:ascii="Consolas" w:eastAsia="Times New Roman" w:hAnsi="Consolas" w:cs="Times New Roman"/>
+          <w:color w:val="808080"/>
+          <w:sz w:val="21"/>
+          <w:szCs w:val="21"/>
+          <w:lang w:eastAsia="pt-BR"/>
+        </w:rPr>
+        <w:t>&lt;</w:t>
+      </w:r>
+      <w:r>
+        <w:rPr>
+          <w:rFonts w:ascii="Consolas" w:eastAsia="Times New Roman" w:hAnsi="Consolas" w:cs="Times New Roman"/>
+          <w:color w:val="569CD6"/>
+          <w:sz w:val="21"/>
+          <w:szCs w:val="21"/>
+          <w:lang w:eastAsia="pt-BR"/>
+        </w:rPr>
+        <w:t>form</w:t>
+      </w:r>
+      <w:r>
+        <w:rPr>
+          <w:rFonts w:ascii="Consolas" w:eastAsia="Times New Roman" w:hAnsi="Consolas" w:cs="Times New Roman"/>
+          <w:color w:val="D4D4D4"/>
+          <w:sz w:val="21"/>
+          <w:szCs w:val="21"/>
+          <w:lang w:eastAsia="pt-BR"/>
+        </w:rPr>
+        <w:t xml:space="preserve"> </w:t>
+      </w:r>
+      <w:r>
+        <w:rPr>
+          <w:rFonts w:ascii="Consolas" w:eastAsia="Times New Roman" w:hAnsi="Consolas" w:cs="Times New Roman"/>
+          <w:color w:val="9CDCFE"/>
+          <w:sz w:val="21"/>
+          <w:szCs w:val="21"/>
+          <w:lang w:eastAsia="pt-BR"/>
+        </w:rPr>
+        <w:t>action</w:t>
+      </w:r>
+      <w:r>
+        <w:rPr>
+          <w:rFonts w:ascii="Consolas" w:eastAsia="Times New Roman" w:hAnsi="Consolas" w:cs="Times New Roman"/>
+          <w:color w:val="D4D4D4"/>
+          <w:sz w:val="21"/>
+          <w:szCs w:val="21"/>
+          <w:lang w:eastAsia="pt-BR"/>
+        </w:rPr>
+        <w:t>=</w:t>
+      </w:r>
+      <w:r>
+        <w:rPr>
+          <w:rFonts w:ascii="Consolas" w:eastAsia="Times New Roman" w:hAnsi="Consolas" w:cs="Times New Roman"/>
+          <w:color w:val="CE9178"/>
+          <w:sz w:val="21"/>
+          <w:szCs w:val="21"/>
+          <w:lang w:eastAsia="pt-BR"/>
+        </w:rPr>
+        <w:t>"cadastro.php"</w:t>
+      </w:r>
+      <w:r>
+        <w:rPr>
+          <w:rFonts w:ascii="Consolas" w:eastAsia="Times New Roman" w:hAnsi="Consolas" w:cs="Times New Roman"/>
+          <w:color w:val="D4D4D4"/>
+          <w:sz w:val="21"/>
+          <w:szCs w:val="21"/>
+          <w:lang w:eastAsia="pt-BR"/>
+        </w:rPr>
+        <w:t xml:space="preserve"> </w:t>
+      </w:r>
+      <w:r>
+        <w:rPr>
+          <w:rFonts w:ascii="Consolas" w:eastAsia="Times New Roman" w:hAnsi="Consolas" w:cs="Times New Roman"/>
+          <w:color w:val="9CDCFE"/>
+          <w:sz w:val="21"/>
+          <w:szCs w:val="21"/>
+          <w:lang w:eastAsia="pt-BR"/>
+        </w:rPr>
+        <w:t>autocomplete</w:t>
+      </w:r>
+      <w:r>
+        <w:rPr>
+          <w:rFonts w:ascii="Consolas" w:eastAsia="Times New Roman" w:hAnsi="Consolas" w:cs="Times New Roman"/>
+          <w:color w:val="D4D4D4"/>
+          <w:sz w:val="21"/>
+          <w:szCs w:val="21"/>
+          <w:lang w:eastAsia="pt-BR"/>
+        </w:rPr>
+        <w:t>=</w:t>
+      </w:r>
+      <w:r>
+        <w:rPr>
+          <w:rFonts w:ascii="Consolas" w:eastAsia="Times New Roman" w:hAnsi="Consolas" w:cs="Times New Roman"/>
+          <w:color w:val="CE9178"/>
+          <w:sz w:val="21"/>
+          <w:szCs w:val="21"/>
+          <w:lang w:eastAsia="pt-BR"/>
+        </w:rPr>
+        <w:t>"</w:t>
+      </w:r>
       <w:r>
         <w:rPr>
           <w:rFonts w:ascii="Consolas" w:eastAsia="Times New Roman" w:hAnsi="Consolas" w:cs="Times New Roman"/>
@@ -1732,7 +1739,6 @@
         </w:rPr>
         <w:t>on</w:t>
       </w:r>
-      <w:proofErr w:type="spellEnd"/>
       <w:r>
         <w:rPr>
           <w:rFonts w:ascii="Consolas" w:eastAsia="Times New Roman" w:hAnsi="Consolas" w:cs="Times New Roman"/>
@@ -1746,32 +1752,66 @@
       <w:r>
         <w:rPr>
           <w:rFonts w:ascii="Consolas" w:eastAsia="Times New Roman" w:hAnsi="Consolas" w:cs="Times New Roman"/>
-          <w:color w:val="CE9178"/>
-          <w:sz w:val="21"/>
-          <w:szCs w:val="21"/>
-          <w:lang w:eastAsia="pt-BR"/>
-        </w:rPr>
-        <w:t xml:space="preserve"> </w:t>
-      </w:r>
-      <w:r>
-        <w:rPr>
-          <w:rFonts w:ascii="Times New Roman" w:eastAsia="Times New Roman" w:hAnsi="Times New Roman" w:cs="Times New Roman"/>
-          <w:b/>
-          <w:bCs/>
-          <w:sz w:val="24"/>
-          <w:szCs w:val="24"/>
-          <w:lang w:eastAsia="pt-BR"/>
-        </w:rPr>
-        <w:t xml:space="preserve">= </w:t>
-      </w:r>
-      <w:r>
-        <w:rPr>
-          <w:rFonts w:ascii="Times New Roman" w:eastAsia="Times New Roman" w:hAnsi="Times New Roman" w:cs="Times New Roman"/>
-          <w:sz w:val="24"/>
-          <w:szCs w:val="24"/>
-          <w:lang w:eastAsia="pt-BR"/>
-        </w:rPr>
-        <w:t>coloca a caixa que armazena esses dados já digitado</w:t>
+          <w:color w:val="808080"/>
+          <w:sz w:val="21"/>
+          <w:szCs w:val="21"/>
+          <w:lang w:eastAsia="pt-BR"/>
+        </w:rPr>
+        <w:t>&gt;</w:t>
+      </w:r>
+      <w:r>
+        <w:rPr>
+          <w:rFonts w:ascii="Consolas" w:eastAsia="Times New Roman" w:hAnsi="Consolas" w:cs="Times New Roman"/>
+          <w:color w:val="808080"/>
+          <w:sz w:val="21"/>
+          <w:szCs w:val="21"/>
+          <w:lang w:eastAsia="pt-BR"/>
+        </w:rPr>
+        <w:t xml:space="preserve"> </w:t>
+      </w:r>
+      <w:r>
+        <w:rPr>
+          <w:rFonts w:ascii="Times New Roman" w:eastAsia="Times New Roman" w:hAnsi="Times New Roman" w:cs="Times New Roman"/>
+          <w:b/>
+          <w:bCs/>
+          <w:color w:val="808080"/>
+          <w:sz w:val="24"/>
+          <w:szCs w:val="24"/>
+          <w:lang w:eastAsia="pt-BR"/>
+        </w:rPr>
+        <w:t>no modo “ON”</w:t>
+      </w:r>
+      <w:r>
+        <w:rPr>
+          <w:rFonts w:ascii="Consolas" w:eastAsia="Times New Roman" w:hAnsi="Consolas" w:cs="Times New Roman"/>
+          <w:color w:val="808080"/>
+          <w:sz w:val="21"/>
+          <w:szCs w:val="21"/>
+          <w:lang w:eastAsia="pt-BR"/>
+        </w:rPr>
+        <w:t xml:space="preserve"> </w:t>
+      </w:r>
+      <w:r>
+        <w:rPr>
+          <w:rFonts w:ascii="Times New Roman" w:eastAsia="Times New Roman" w:hAnsi="Times New Roman" w:cs="Times New Roman"/>
+          <w:b/>
+          <w:bCs/>
+          <w:sz w:val="24"/>
+          <w:szCs w:val="24"/>
+          <w:lang w:eastAsia="pt-BR"/>
+        </w:rPr>
+        <w:t xml:space="preserve">para </w:t>
+      </w:r>
+      <w:r>
+        <w:rPr>
+          <w:rFonts w:ascii="Times New Roman" w:eastAsia="Times New Roman" w:hAnsi="Times New Roman" w:cs="Times New Roman"/>
+          <w:b/>
+          <w:bCs/>
+          <w:sz w:val="24"/>
+          <w:szCs w:val="24"/>
+          <w:lang w:eastAsia="pt-BR"/>
+        </w:rPr>
+        <w:t xml:space="preserve">poder funcionar dentro dos inputs. </w:t>
       </w:r>
     </w:p>
     <w:p>
@@ -1791,319 +1831,14 @@
       <w:pPr>
         <w:spacing w:after="0" w:line="285" w:lineRule="atLeast"/>
         <w:rPr>
-          <w:rFonts w:ascii="Consolas" w:eastAsia="Times New Roman" w:hAnsi="Consolas" w:cs="Times New Roman"/>
-          <w:color w:val="D4D4D4"/>
-          <w:sz w:val="21"/>
-          <w:szCs w:val="21"/>
-          <w:lang w:eastAsia="pt-BR"/>
-        </w:rPr>
-      </w:pPr>
-      <w:r>
-        <w:rPr>
-          <w:rFonts w:ascii="Times New Roman" w:eastAsia="Times New Roman" w:hAnsi="Times New Roman" w:cs="Times New Roman"/>
-          <w:b/>
-          <w:bCs/>
-          <w:sz w:val="24"/>
-          <w:szCs w:val="24"/>
-          <w:lang w:eastAsia="pt-BR"/>
-        </w:rPr>
-        <w:t xml:space="preserve">Mas o </w:t>
-      </w:r>
-      <w:r>
-        <w:rPr>
-          <w:rFonts w:ascii="Consolas" w:eastAsia="Times New Roman" w:hAnsi="Consolas" w:cs="Times New Roman"/>
-          <w:color w:val="9CDCFE"/>
-          <w:sz w:val="21"/>
-          <w:szCs w:val="21"/>
-          <w:lang w:eastAsia="pt-BR"/>
-        </w:rPr>
-        <w:t>autocomplete</w:t>
-      </w:r>
-      <w:r>
-        <w:rPr>
-          <w:rFonts w:ascii="Consolas" w:eastAsia="Times New Roman" w:hAnsi="Consolas" w:cs="Times New Roman"/>
-          <w:color w:val="D4D4D4"/>
-          <w:sz w:val="21"/>
-          <w:szCs w:val="21"/>
-          <w:lang w:eastAsia="pt-BR"/>
-        </w:rPr>
-        <w:t>=</w:t>
-      </w:r>
-      <w:r>
-        <w:rPr>
-          <w:rFonts w:ascii="Consolas" w:eastAsia="Times New Roman" w:hAnsi="Consolas" w:cs="Times New Roman"/>
-          <w:color w:val="CE9178"/>
-          <w:sz w:val="21"/>
-          <w:szCs w:val="21"/>
-          <w:lang w:eastAsia="pt-BR"/>
-        </w:rPr>
-        <w:t>"</w:t>
-      </w:r>
-      <w:r>
-        <w:rPr>
-          <w:rFonts w:ascii="Consolas" w:eastAsia="Times New Roman" w:hAnsi="Consolas" w:cs="Times New Roman"/>
-          <w:color w:val="CE9178"/>
-          <w:sz w:val="21"/>
-          <w:szCs w:val="21"/>
-          <w:lang w:eastAsia="pt-BR"/>
-        </w:rPr>
-        <w:t>off</w:t>
-      </w:r>
-      <w:r>
-        <w:rPr>
-          <w:rFonts w:ascii="Consolas" w:eastAsia="Times New Roman" w:hAnsi="Consolas" w:cs="Times New Roman"/>
-          <w:color w:val="CE9178"/>
-          <w:sz w:val="21"/>
-          <w:szCs w:val="21"/>
-          <w:lang w:eastAsia="pt-BR"/>
-        </w:rPr>
-        <w:t>"</w:t>
-      </w:r>
-      <w:r>
-        <w:rPr>
-          <w:rFonts w:ascii="Times New Roman" w:eastAsia="Times New Roman" w:hAnsi="Times New Roman" w:cs="Times New Roman"/>
-          <w:b/>
-          <w:bCs/>
-          <w:sz w:val="24"/>
-          <w:szCs w:val="24"/>
-          <w:lang w:eastAsia="pt-BR"/>
-        </w:rPr>
-        <w:t xml:space="preserve"> também pode ser informado dentro de um input, para informar que tipo de caixa é aquela.</w:t>
-      </w:r>
-      <w:r>
-        <w:rPr>
-          <w:rFonts w:ascii="Times New Roman" w:eastAsia="Times New Roman" w:hAnsi="Times New Roman" w:cs="Times New Roman"/>
-          <w:b/>
-          <w:bCs/>
-          <w:sz w:val="24"/>
-          <w:szCs w:val="24"/>
-          <w:lang w:eastAsia="pt-BR"/>
-        </w:rPr>
-        <w:t xml:space="preserve"> Só que ele tem que está</w:t>
-      </w:r>
-      <w:r>
-        <w:rPr>
-          <w:rFonts w:ascii="Times New Roman" w:eastAsia="Times New Roman" w:hAnsi="Times New Roman" w:cs="Times New Roman"/>
-          <w:b/>
-          <w:bCs/>
-          <w:sz w:val="24"/>
-          <w:szCs w:val="24"/>
-          <w:lang w:eastAsia="pt-BR"/>
-        </w:rPr>
-        <w:t xml:space="preserve"> dentro do </w:t>
-      </w:r>
-      <w:r>
-        <w:rPr>
-          <w:rFonts w:ascii="Consolas" w:eastAsia="Times New Roman" w:hAnsi="Consolas" w:cs="Times New Roman"/>
-          <w:color w:val="808080"/>
-          <w:sz w:val="21"/>
-          <w:szCs w:val="21"/>
-          <w:lang w:eastAsia="pt-BR"/>
-        </w:rPr>
-        <w:t>&lt;</w:t>
-      </w:r>
-      <w:proofErr w:type="spellStart"/>
-      <w:r>
-        <w:rPr>
-          <w:rFonts w:ascii="Consolas" w:eastAsia="Times New Roman" w:hAnsi="Consolas" w:cs="Times New Roman"/>
-          <w:color w:val="569CD6"/>
-          <w:sz w:val="21"/>
-          <w:szCs w:val="21"/>
-          <w:lang w:eastAsia="pt-BR"/>
-        </w:rPr>
-        <w:t>form</w:t>
-      </w:r>
-      <w:proofErr w:type="spellEnd"/>
-      <w:r>
-        <w:rPr>
-          <w:rFonts w:ascii="Consolas" w:eastAsia="Times New Roman" w:hAnsi="Consolas" w:cs="Times New Roman"/>
-          <w:color w:val="D4D4D4"/>
-          <w:sz w:val="21"/>
-          <w:szCs w:val="21"/>
-          <w:lang w:eastAsia="pt-BR"/>
-        </w:rPr>
-        <w:t xml:space="preserve"> </w:t>
-      </w:r>
-      <w:proofErr w:type="spellStart"/>
-      <w:r>
-        <w:rPr>
-          <w:rFonts w:ascii="Consolas" w:eastAsia="Times New Roman" w:hAnsi="Consolas" w:cs="Times New Roman"/>
-          <w:color w:val="9CDCFE"/>
-          <w:sz w:val="21"/>
-          <w:szCs w:val="21"/>
-          <w:lang w:eastAsia="pt-BR"/>
-        </w:rPr>
-        <w:t>action</w:t>
-      </w:r>
-      <w:proofErr w:type="spellEnd"/>
-      <w:r>
-        <w:rPr>
-          <w:rFonts w:ascii="Consolas" w:eastAsia="Times New Roman" w:hAnsi="Consolas" w:cs="Times New Roman"/>
-          <w:color w:val="D4D4D4"/>
-          <w:sz w:val="21"/>
-          <w:szCs w:val="21"/>
-          <w:lang w:eastAsia="pt-BR"/>
-        </w:rPr>
-        <w:t>=</w:t>
-      </w:r>
-      <w:r>
-        <w:rPr>
-          <w:rFonts w:ascii="Consolas" w:eastAsia="Times New Roman" w:hAnsi="Consolas" w:cs="Times New Roman"/>
-          <w:color w:val="CE9178"/>
-          <w:sz w:val="21"/>
-          <w:szCs w:val="21"/>
-          <w:lang w:eastAsia="pt-BR"/>
-        </w:rPr>
-        <w:t>"</w:t>
-      </w:r>
-      <w:proofErr w:type="spellStart"/>
-      <w:r>
-        <w:rPr>
-          <w:rFonts w:ascii="Consolas" w:eastAsia="Times New Roman" w:hAnsi="Consolas" w:cs="Times New Roman"/>
-          <w:color w:val="CE9178"/>
-          <w:sz w:val="21"/>
-          <w:szCs w:val="21"/>
-          <w:lang w:eastAsia="pt-BR"/>
-        </w:rPr>
-        <w:t>cadastro.php</w:t>
-      </w:r>
-      <w:proofErr w:type="spellEnd"/>
-      <w:r>
-        <w:rPr>
-          <w:rFonts w:ascii="Consolas" w:eastAsia="Times New Roman" w:hAnsi="Consolas" w:cs="Times New Roman"/>
-          <w:color w:val="CE9178"/>
-          <w:sz w:val="21"/>
-          <w:szCs w:val="21"/>
-          <w:lang w:eastAsia="pt-BR"/>
-        </w:rPr>
-        <w:t>"</w:t>
-      </w:r>
-      <w:r>
-        <w:rPr>
-          <w:rFonts w:ascii="Consolas" w:eastAsia="Times New Roman" w:hAnsi="Consolas" w:cs="Times New Roman"/>
-          <w:color w:val="D4D4D4"/>
-          <w:sz w:val="21"/>
-          <w:szCs w:val="21"/>
-          <w:lang w:eastAsia="pt-BR"/>
-        </w:rPr>
-        <w:t xml:space="preserve"> </w:t>
-      </w:r>
-      <w:r>
-        <w:rPr>
-          <w:rFonts w:ascii="Consolas" w:eastAsia="Times New Roman" w:hAnsi="Consolas" w:cs="Times New Roman"/>
-          <w:color w:val="9CDCFE"/>
-          <w:sz w:val="21"/>
-          <w:szCs w:val="21"/>
-          <w:lang w:eastAsia="pt-BR"/>
-        </w:rPr>
-        <w:t>autocomplete</w:t>
-      </w:r>
-      <w:r>
-        <w:rPr>
-          <w:rFonts w:ascii="Consolas" w:eastAsia="Times New Roman" w:hAnsi="Consolas" w:cs="Times New Roman"/>
-          <w:color w:val="D4D4D4"/>
-          <w:sz w:val="21"/>
-          <w:szCs w:val="21"/>
-          <w:lang w:eastAsia="pt-BR"/>
-        </w:rPr>
-        <w:t>=</w:t>
-      </w:r>
-      <w:r>
-        <w:rPr>
-          <w:rFonts w:ascii="Consolas" w:eastAsia="Times New Roman" w:hAnsi="Consolas" w:cs="Times New Roman"/>
-          <w:color w:val="CE9178"/>
-          <w:sz w:val="21"/>
-          <w:szCs w:val="21"/>
-          <w:lang w:eastAsia="pt-BR"/>
-        </w:rPr>
-        <w:t>"</w:t>
-      </w:r>
-      <w:proofErr w:type="spellStart"/>
-      <w:r>
-        <w:rPr>
-          <w:rFonts w:ascii="Consolas" w:eastAsia="Times New Roman" w:hAnsi="Consolas" w:cs="Times New Roman"/>
-          <w:color w:val="CE9178"/>
-          <w:sz w:val="21"/>
-          <w:szCs w:val="21"/>
-          <w:lang w:eastAsia="pt-BR"/>
-        </w:rPr>
-        <w:t>on</w:t>
-      </w:r>
-      <w:proofErr w:type="spellEnd"/>
-      <w:r>
-        <w:rPr>
-          <w:rFonts w:ascii="Consolas" w:eastAsia="Times New Roman" w:hAnsi="Consolas" w:cs="Times New Roman"/>
-          <w:color w:val="CE9178"/>
-          <w:sz w:val="21"/>
-          <w:szCs w:val="21"/>
-          <w:lang w:eastAsia="pt-BR"/>
-        </w:rPr>
-        <w:t>"</w:t>
-      </w:r>
-      <w:r>
-        <w:rPr>
-          <w:rFonts w:ascii="Consolas" w:eastAsia="Times New Roman" w:hAnsi="Consolas" w:cs="Times New Roman"/>
-          <w:color w:val="808080"/>
-          <w:sz w:val="21"/>
-          <w:szCs w:val="21"/>
-          <w:lang w:eastAsia="pt-BR"/>
-        </w:rPr>
-        <w:t>&gt;</w:t>
-      </w:r>
-      <w:r>
-        <w:rPr>
-          <w:rFonts w:ascii="Consolas" w:eastAsia="Times New Roman" w:hAnsi="Consolas" w:cs="Times New Roman"/>
-          <w:color w:val="808080"/>
-          <w:sz w:val="21"/>
-          <w:szCs w:val="21"/>
-          <w:lang w:eastAsia="pt-BR"/>
-        </w:rPr>
-        <w:t xml:space="preserve"> </w:t>
-      </w:r>
-      <w:r>
-        <w:rPr>
-          <w:rFonts w:ascii="Times New Roman" w:eastAsia="Times New Roman" w:hAnsi="Times New Roman" w:cs="Times New Roman"/>
-          <w:b/>
-          <w:bCs/>
-          <w:color w:val="808080"/>
-          <w:sz w:val="24"/>
-          <w:szCs w:val="24"/>
-          <w:lang w:eastAsia="pt-BR"/>
-        </w:rPr>
-        <w:t>no modo “ON”</w:t>
-      </w:r>
-      <w:r>
-        <w:rPr>
-          <w:rFonts w:ascii="Consolas" w:eastAsia="Times New Roman" w:hAnsi="Consolas" w:cs="Times New Roman"/>
-          <w:color w:val="808080"/>
-          <w:sz w:val="21"/>
-          <w:szCs w:val="21"/>
-          <w:lang w:eastAsia="pt-BR"/>
-        </w:rPr>
-        <w:t xml:space="preserve"> </w:t>
-      </w:r>
-      <w:r>
-        <w:rPr>
-          <w:rFonts w:ascii="Times New Roman" w:eastAsia="Times New Roman" w:hAnsi="Times New Roman" w:cs="Times New Roman"/>
-          <w:b/>
-          <w:bCs/>
-          <w:sz w:val="24"/>
-          <w:szCs w:val="24"/>
-          <w:lang w:eastAsia="pt-BR"/>
-        </w:rPr>
-        <w:t xml:space="preserve">para </w:t>
-      </w:r>
-      <w:r>
-        <w:rPr>
-          <w:rFonts w:ascii="Times New Roman" w:eastAsia="Times New Roman" w:hAnsi="Times New Roman" w:cs="Times New Roman"/>
-          <w:b/>
-          <w:bCs/>
-          <w:sz w:val="24"/>
-          <w:szCs w:val="24"/>
-          <w:lang w:eastAsia="pt-BR"/>
-        </w:rPr>
-        <w:t xml:space="preserve">poder funcionar dentro dos inputs. </w:t>
-      </w:r>
+          <w:rFonts w:ascii="Times New Roman" w:eastAsia="Times New Roman" w:hAnsi="Times New Roman" w:cs="Times New Roman"/>
+          <w:b/>
+          <w:bCs/>
+          <w:sz w:val="24"/>
+          <w:szCs w:val="24"/>
+          <w:lang w:eastAsia="pt-BR"/>
+        </w:rPr>
+      </w:pPr>
     </w:p>
     <w:p>
       <w:pPr>
@@ -2117,66 +1852,39 @@
           <w:lang w:eastAsia="pt-BR"/>
         </w:rPr>
       </w:pPr>
+      <w:r>
+        <w:rPr>
+          <w:rFonts w:ascii="Times New Roman" w:eastAsia="Times New Roman" w:hAnsi="Times New Roman" w:cs="Times New Roman"/>
+          <w:b/>
+          <w:bCs/>
+          <w:sz w:val="24"/>
+          <w:szCs w:val="24"/>
+          <w:lang w:eastAsia="pt-BR"/>
+        </w:rPr>
+        <w:t>D</w:t>
+      </w:r>
+      <w:r>
+        <w:rPr>
+          <w:rFonts w:ascii="Times New Roman" w:eastAsia="Times New Roman" w:hAnsi="Times New Roman" w:cs="Times New Roman"/>
+          <w:b/>
+          <w:bCs/>
+          <w:sz w:val="24"/>
+          <w:szCs w:val="24"/>
+          <w:lang w:eastAsia="pt-BR"/>
+        </w:rPr>
+        <w:t xml:space="preserve">ois métodos simples para envio de formulário </w:t>
+      </w:r>
     </w:p>
     <w:p>
       <w:pPr>
         <w:spacing w:after="0" w:line="285" w:lineRule="atLeast"/>
         <w:rPr>
           <w:rFonts w:ascii="Times New Roman" w:eastAsia="Times New Roman" w:hAnsi="Times New Roman" w:cs="Times New Roman"/>
-          <w:b/>
-          <w:bCs/>
-          <w:sz w:val="24"/>
-          <w:szCs w:val="24"/>
-          <w:lang w:eastAsia="pt-BR"/>
-        </w:rPr>
-      </w:pPr>
-    </w:p>
-    <w:p>
-      <w:pPr>
-        <w:spacing w:after="0" w:line="285" w:lineRule="atLeast"/>
-        <w:rPr>
-          <w:rFonts w:ascii="Times New Roman" w:eastAsia="Times New Roman" w:hAnsi="Times New Roman" w:cs="Times New Roman"/>
-          <w:b/>
-          <w:bCs/>
-          <w:sz w:val="24"/>
-          <w:szCs w:val="24"/>
-          <w:lang w:eastAsia="pt-BR"/>
-        </w:rPr>
-      </w:pPr>
-      <w:r>
-        <w:rPr>
-          <w:rFonts w:ascii="Times New Roman" w:eastAsia="Times New Roman" w:hAnsi="Times New Roman" w:cs="Times New Roman"/>
-          <w:b/>
-          <w:bCs/>
-          <w:sz w:val="24"/>
-          <w:szCs w:val="24"/>
-          <w:lang w:eastAsia="pt-BR"/>
-        </w:rPr>
-        <w:t>D</w:t>
-      </w:r>
-      <w:r>
-        <w:rPr>
-          <w:rFonts w:ascii="Times New Roman" w:eastAsia="Times New Roman" w:hAnsi="Times New Roman" w:cs="Times New Roman"/>
-          <w:b/>
-          <w:bCs/>
-          <w:sz w:val="24"/>
-          <w:szCs w:val="24"/>
-          <w:lang w:eastAsia="pt-BR"/>
-        </w:rPr>
-        <w:t xml:space="preserve">ois métodos simples para envio de formulário </w:t>
-      </w:r>
-    </w:p>
-    <w:p>
-      <w:pPr>
-        <w:spacing w:after="0" w:line="285" w:lineRule="atLeast"/>
-        <w:rPr>
-          <w:rFonts w:ascii="Times New Roman" w:eastAsia="Times New Roman" w:hAnsi="Times New Roman" w:cs="Times New Roman"/>
-          <w:sz w:val="24"/>
-          <w:szCs w:val="24"/>
-          <w:lang w:eastAsia="pt-BR"/>
-        </w:rPr>
-      </w:pPr>
-      <w:proofErr w:type="spellStart"/>
+          <w:sz w:val="24"/>
+          <w:szCs w:val="24"/>
+          <w:lang w:eastAsia="pt-BR"/>
+        </w:rPr>
+      </w:pPr>
       <w:r>
         <w:rPr>
           <w:rFonts w:ascii="Times New Roman" w:eastAsia="Times New Roman" w:hAnsi="Times New Roman" w:cs="Times New Roman"/>
@@ -2189,9 +1897,151 @@
           <w:u w:val="single"/>
           <w:lang w:eastAsia="pt-BR"/>
         </w:rPr>
-        <w:t>method</w:t>
-      </w:r>
-      <w:proofErr w:type="spellEnd"/>
+        <w:t>method =</w:t>
+      </w:r>
+      <w:r>
+        <w:rPr>
+          <w:rFonts w:ascii="Times New Roman" w:eastAsia="Times New Roman" w:hAnsi="Times New Roman" w:cs="Times New Roman"/>
+          <w:sz w:val="24"/>
+          <w:szCs w:val="24"/>
+          <w:lang w:eastAsia="pt-BR"/>
+        </w:rPr>
+        <w:t xml:space="preserve"> get</w:t>
+      </w:r>
+      <w:r>
+        <w:rPr>
+          <w:rFonts w:ascii="Times New Roman" w:eastAsia="Times New Roman" w:hAnsi="Times New Roman" w:cs="Times New Roman"/>
+          <w:sz w:val="24"/>
+          <w:szCs w:val="24"/>
+          <w:lang w:eastAsia="pt-BR"/>
+        </w:rPr>
+        <w:t xml:space="preserve"> – coloca na </w:t>
+      </w:r>
+      <w:r>
+        <w:rPr>
+          <w:rFonts w:ascii="Times New Roman" w:eastAsia="Times New Roman" w:hAnsi="Times New Roman" w:cs="Times New Roman"/>
+          <w:sz w:val="24"/>
+          <w:szCs w:val="24"/>
+          <w:lang w:eastAsia="pt-BR"/>
+        </w:rPr>
+        <w:t>URL</w:t>
+      </w:r>
+      <w:r>
+        <w:rPr>
+          <w:rFonts w:ascii="Times New Roman" w:eastAsia="Times New Roman" w:hAnsi="Times New Roman" w:cs="Times New Roman"/>
+          <w:sz w:val="24"/>
+          <w:szCs w:val="24"/>
+          <w:lang w:eastAsia="pt-BR"/>
+        </w:rPr>
+        <w:t xml:space="preserve"> o</w:t>
+      </w:r>
+      <w:r>
+        <w:rPr>
+          <w:rFonts w:ascii="Times New Roman" w:eastAsia="Times New Roman" w:hAnsi="Times New Roman" w:cs="Times New Roman"/>
+          <w:sz w:val="24"/>
+          <w:szCs w:val="24"/>
+          <w:lang w:eastAsia="pt-BR"/>
+        </w:rPr>
+        <w:t>s dados que foi digitado</w:t>
+      </w:r>
+      <w:r>
+        <w:rPr>
+          <w:rFonts w:ascii="Times New Roman" w:eastAsia="Times New Roman" w:hAnsi="Times New Roman" w:cs="Times New Roman"/>
+          <w:sz w:val="24"/>
+          <w:szCs w:val="24"/>
+          <w:lang w:eastAsia="pt-BR"/>
+        </w:rPr>
+        <w:t xml:space="preserve">, se não informar nenhum método o </w:t>
+      </w:r>
+      <w:r>
+        <w:rPr>
+          <w:rFonts w:ascii="Times New Roman" w:eastAsia="Times New Roman" w:hAnsi="Times New Roman" w:cs="Times New Roman"/>
+          <w:b/>
+          <w:bCs/>
+          <w:sz w:val="24"/>
+          <w:szCs w:val="24"/>
+          <w:lang w:eastAsia="pt-BR"/>
+        </w:rPr>
+        <w:t>get</w:t>
+      </w:r>
+      <w:r>
+        <w:rPr>
+          <w:rFonts w:ascii="Times New Roman" w:eastAsia="Times New Roman" w:hAnsi="Times New Roman" w:cs="Times New Roman"/>
+          <w:sz w:val="24"/>
+          <w:szCs w:val="24"/>
+          <w:lang w:eastAsia="pt-BR"/>
+        </w:rPr>
+        <w:t xml:space="preserve"> já vem como padrão.</w:t>
+      </w:r>
+      <w:r>
+        <w:rPr>
+          <w:rFonts w:ascii="Times New Roman" w:eastAsia="Times New Roman" w:hAnsi="Times New Roman" w:cs="Times New Roman"/>
+          <w:sz w:val="24"/>
+          <w:szCs w:val="24"/>
+          <w:lang w:eastAsia="pt-BR"/>
+        </w:rPr>
+        <w:t xml:space="preserve"> </w:t>
+      </w:r>
+    </w:p>
+    <w:p>
+      <w:pPr>
+        <w:spacing w:after="0" w:line="285" w:lineRule="atLeast"/>
+        <w:rPr>
+          <w:rFonts w:ascii="Times New Roman" w:eastAsia="Times New Roman" w:hAnsi="Times New Roman" w:cs="Times New Roman"/>
+          <w:sz w:val="24"/>
+          <w:szCs w:val="24"/>
+          <w:lang w:eastAsia="pt-BR"/>
+        </w:rPr>
+      </w:pPr>
+      <w:r>
+        <w:rPr>
+          <w:rFonts w:ascii="Times New Roman" w:eastAsia="Times New Roman" w:hAnsi="Times New Roman" w:cs="Times New Roman"/>
+          <w:sz w:val="24"/>
+          <w:szCs w:val="24"/>
+          <w:lang w:eastAsia="pt-BR"/>
+        </w:rPr>
+        <w:t>Utiliza quando os métodos não forem sensíveis.</w:t>
+      </w:r>
+      <w:r>
+        <w:rPr>
+          <w:rFonts w:ascii="Times New Roman" w:eastAsia="Times New Roman" w:hAnsi="Times New Roman" w:cs="Times New Roman"/>
+          <w:sz w:val="24"/>
+          <w:szCs w:val="24"/>
+          <w:lang w:eastAsia="pt-BR"/>
+        </w:rPr>
+        <w:t xml:space="preserve"> </w:t>
+      </w:r>
+    </w:p>
+    <w:p>
+      <w:pPr>
+        <w:spacing w:after="0" w:line="285" w:lineRule="atLeast"/>
+        <w:rPr>
+          <w:rFonts w:ascii="Times New Roman" w:eastAsia="Times New Roman" w:hAnsi="Times New Roman" w:cs="Times New Roman"/>
+          <w:sz w:val="24"/>
+          <w:szCs w:val="24"/>
+          <w:lang w:eastAsia="pt-BR"/>
+        </w:rPr>
+      </w:pPr>
+      <w:r>
+        <w:rPr>
+          <w:rFonts w:ascii="Times New Roman" w:eastAsia="Times New Roman" w:hAnsi="Times New Roman" w:cs="Times New Roman"/>
+          <w:sz w:val="24"/>
+          <w:szCs w:val="24"/>
+          <w:lang w:eastAsia="pt-BR"/>
+        </w:rPr>
+        <w:t>Nesse método só pode enviar até 3000bytes de dados.</w:t>
+      </w:r>
+    </w:p>
+    <w:p>
+      <w:pPr>
+        <w:spacing w:after="0" w:line="285" w:lineRule="atLeast"/>
+        <w:rPr>
+          <w:rFonts w:ascii="Times New Roman" w:eastAsia="Times New Roman" w:hAnsi="Times New Roman" w:cs="Times New Roman"/>
+          <w:sz w:val="24"/>
+          <w:szCs w:val="24"/>
+          <w:lang w:eastAsia="pt-BR"/>
+        </w:rPr>
+      </w:pPr>
       <w:r>
         <w:rPr>
           <w:rFonts w:ascii="Times New Roman" w:eastAsia="Times New Roman" w:hAnsi="Times New Roman" w:cs="Times New Roman"/>
@@ -2204,90 +2054,43 @@
           <w:u w:val="single"/>
           <w:lang w:eastAsia="pt-BR"/>
         </w:rPr>
-        <w:t xml:space="preserve"> =</w:t>
-      </w:r>
-      <w:r>
-        <w:rPr>
-          <w:rFonts w:ascii="Times New Roman" w:eastAsia="Times New Roman" w:hAnsi="Times New Roman" w:cs="Times New Roman"/>
-          <w:sz w:val="24"/>
-          <w:szCs w:val="24"/>
-          <w:lang w:eastAsia="pt-BR"/>
-        </w:rPr>
-        <w:t xml:space="preserve"> get</w:t>
-      </w:r>
-      <w:r>
-        <w:rPr>
-          <w:rFonts w:ascii="Times New Roman" w:eastAsia="Times New Roman" w:hAnsi="Times New Roman" w:cs="Times New Roman"/>
-          <w:sz w:val="24"/>
-          <w:szCs w:val="24"/>
-          <w:lang w:eastAsia="pt-BR"/>
-        </w:rPr>
-        <w:t xml:space="preserve"> – coloca na </w:t>
-      </w:r>
-      <w:r>
-        <w:rPr>
-          <w:rFonts w:ascii="Times New Roman" w:eastAsia="Times New Roman" w:hAnsi="Times New Roman" w:cs="Times New Roman"/>
-          <w:sz w:val="24"/>
-          <w:szCs w:val="24"/>
-          <w:lang w:eastAsia="pt-BR"/>
-        </w:rPr>
-        <w:t>URL</w:t>
-      </w:r>
-      <w:r>
-        <w:rPr>
-          <w:rFonts w:ascii="Times New Roman" w:eastAsia="Times New Roman" w:hAnsi="Times New Roman" w:cs="Times New Roman"/>
-          <w:sz w:val="24"/>
-          <w:szCs w:val="24"/>
-          <w:lang w:eastAsia="pt-BR"/>
-        </w:rPr>
-        <w:t xml:space="preserve"> o</w:t>
-      </w:r>
-      <w:r>
-        <w:rPr>
-          <w:rFonts w:ascii="Times New Roman" w:eastAsia="Times New Roman" w:hAnsi="Times New Roman" w:cs="Times New Roman"/>
-          <w:sz w:val="24"/>
-          <w:szCs w:val="24"/>
-          <w:lang w:eastAsia="pt-BR"/>
-        </w:rPr>
-        <w:t>s dados que foi digitado</w:t>
-      </w:r>
-      <w:r>
-        <w:rPr>
-          <w:rFonts w:ascii="Times New Roman" w:eastAsia="Times New Roman" w:hAnsi="Times New Roman" w:cs="Times New Roman"/>
-          <w:sz w:val="24"/>
-          <w:szCs w:val="24"/>
-          <w:lang w:eastAsia="pt-BR"/>
-        </w:rPr>
-        <w:t xml:space="preserve">, se não informar nenhum método o </w:t>
-      </w:r>
-      <w:r>
-        <w:rPr>
-          <w:rFonts w:ascii="Times New Roman" w:eastAsia="Times New Roman" w:hAnsi="Times New Roman" w:cs="Times New Roman"/>
-          <w:b/>
-          <w:bCs/>
-          <w:sz w:val="24"/>
-          <w:szCs w:val="24"/>
-          <w:lang w:eastAsia="pt-BR"/>
-        </w:rPr>
-        <w:t>get</w:t>
-      </w:r>
-      <w:r>
-        <w:rPr>
-          <w:rFonts w:ascii="Times New Roman" w:eastAsia="Times New Roman" w:hAnsi="Times New Roman" w:cs="Times New Roman"/>
-          <w:sz w:val="24"/>
-          <w:szCs w:val="24"/>
-          <w:lang w:eastAsia="pt-BR"/>
-        </w:rPr>
-        <w:t xml:space="preserve"> já vem como padrão.</w:t>
-      </w:r>
-      <w:r>
-        <w:rPr>
-          <w:rFonts w:ascii="Times New Roman" w:eastAsia="Times New Roman" w:hAnsi="Times New Roman" w:cs="Times New Roman"/>
-          <w:sz w:val="24"/>
-          <w:szCs w:val="24"/>
-          <w:lang w:eastAsia="pt-BR"/>
-        </w:rPr>
-        <w:t xml:space="preserve"> </w:t>
+        <w:t>method =</w:t>
+      </w:r>
+      <w:r>
+        <w:rPr>
+          <w:rFonts w:ascii="Times New Roman" w:eastAsia="Times New Roman" w:hAnsi="Times New Roman" w:cs="Times New Roman"/>
+          <w:sz w:val="24"/>
+          <w:szCs w:val="24"/>
+          <w:lang w:eastAsia="pt-BR"/>
+        </w:rPr>
+        <w:t xml:space="preserve"> post – </w:t>
+      </w:r>
+      <w:r>
+        <w:rPr>
+          <w:rFonts w:ascii="Times New Roman" w:eastAsia="Times New Roman" w:hAnsi="Times New Roman" w:cs="Times New Roman"/>
+          <w:sz w:val="24"/>
+          <w:szCs w:val="24"/>
+          <w:lang w:eastAsia="pt-BR"/>
+        </w:rPr>
+        <w:t>os dados informa</w:t>
+      </w:r>
+      <w:r>
+        <w:rPr>
+          <w:rFonts w:ascii="Times New Roman" w:eastAsia="Times New Roman" w:hAnsi="Times New Roman" w:cs="Times New Roman"/>
+          <w:sz w:val="24"/>
+          <w:szCs w:val="24"/>
+          <w:lang w:eastAsia="pt-BR"/>
+        </w:rPr>
+        <w:t>dos não aparecem</w:t>
+      </w:r>
+      <w:r>
+        <w:rPr>
+          <w:rFonts w:ascii="Times New Roman" w:eastAsia="Times New Roman" w:hAnsi="Times New Roman" w:cs="Times New Roman"/>
+          <w:sz w:val="24"/>
+          <w:szCs w:val="24"/>
+          <w:lang w:eastAsia="pt-BR"/>
+        </w:rPr>
+        <w:t xml:space="preserve"> na URL</w:t>
       </w:r>
     </w:p>
     <w:p>
@@ -2307,16 +2110,16 @@
           <w:szCs w:val="24"/>
           <w:lang w:eastAsia="pt-BR"/>
         </w:rPr>
-        <w:t>Utiliza quando os métodos não forem sensíveis.</w:t>
-      </w:r>
-      <w:r>
-        <w:rPr>
-          <w:rFonts w:ascii="Times New Roman" w:eastAsia="Times New Roman" w:hAnsi="Times New Roman" w:cs="Times New Roman"/>
-          <w:sz w:val="24"/>
-          <w:szCs w:val="24"/>
-          <w:lang w:eastAsia="pt-BR"/>
-        </w:rPr>
-        <w:t xml:space="preserve"> </w:t>
+        <w:t>Utiliza com dados sensíveis</w:t>
+      </w:r>
+      <w:r>
+        <w:rPr>
+          <w:rFonts w:ascii="Times New Roman" w:eastAsia="Times New Roman" w:hAnsi="Times New Roman" w:cs="Times New Roman"/>
+          <w:sz w:val="24"/>
+          <w:szCs w:val="24"/>
+          <w:lang w:eastAsia="pt-BR"/>
+        </w:rPr>
+        <w:t>, se os dados tiverem mais de 3000bytes e envio de arquivos.</w:t>
       </w:r>
     </w:p>
     <w:p>
@@ -2329,192 +2132,29 @@
           <w:lang w:eastAsia="pt-BR"/>
         </w:rPr>
       </w:pPr>
-      <w:r>
-        <w:rPr>
-          <w:rFonts w:ascii="Times New Roman" w:eastAsia="Times New Roman" w:hAnsi="Times New Roman" w:cs="Times New Roman"/>
-          <w:sz w:val="24"/>
-          <w:szCs w:val="24"/>
-          <w:lang w:eastAsia="pt-BR"/>
-        </w:rPr>
-        <w:t>Nesse método só pode enviar até 3000bytes de dados.</w:t>
-      </w:r>
     </w:p>
     <w:p>
       <w:pPr>
         <w:spacing w:after="0" w:line="285" w:lineRule="atLeast"/>
         <w:rPr>
           <w:rFonts w:ascii="Times New Roman" w:eastAsia="Times New Roman" w:hAnsi="Times New Roman" w:cs="Times New Roman"/>
-          <w:sz w:val="24"/>
-          <w:szCs w:val="24"/>
-          <w:lang w:eastAsia="pt-BR"/>
-        </w:rPr>
-      </w:pPr>
-      <w:proofErr w:type="spellStart"/>
-      <w:r>
-        <w:rPr>
-          <w:rFonts w:ascii="Times New Roman" w:eastAsia="Times New Roman" w:hAnsi="Times New Roman" w:cs="Times New Roman"/>
-          <w:b/>
-          <w:bCs/>
-          <w:i/>
-          <w:iCs/>
-          <w:sz w:val="24"/>
-          <w:szCs w:val="24"/>
-          <w:u w:val="single"/>
-          <w:lang w:eastAsia="pt-BR"/>
-        </w:rPr>
-        <w:t>method</w:t>
-      </w:r>
-      <w:proofErr w:type="spellEnd"/>
-      <w:r>
-        <w:rPr>
-          <w:rFonts w:ascii="Times New Roman" w:eastAsia="Times New Roman" w:hAnsi="Times New Roman" w:cs="Times New Roman"/>
-          <w:b/>
-          <w:bCs/>
-          <w:i/>
-          <w:iCs/>
-          <w:sz w:val="24"/>
-          <w:szCs w:val="24"/>
-          <w:u w:val="single"/>
-          <w:lang w:eastAsia="pt-BR"/>
-        </w:rPr>
-        <w:t xml:space="preserve"> =</w:t>
-      </w:r>
-      <w:r>
-        <w:rPr>
-          <w:rFonts w:ascii="Times New Roman" w:eastAsia="Times New Roman" w:hAnsi="Times New Roman" w:cs="Times New Roman"/>
-          <w:sz w:val="24"/>
-          <w:szCs w:val="24"/>
-          <w:lang w:eastAsia="pt-BR"/>
-        </w:rPr>
-        <w:t xml:space="preserve"> post – </w:t>
-      </w:r>
-      <w:r>
-        <w:rPr>
-          <w:rFonts w:ascii="Times New Roman" w:eastAsia="Times New Roman" w:hAnsi="Times New Roman" w:cs="Times New Roman"/>
-          <w:sz w:val="24"/>
-          <w:szCs w:val="24"/>
-          <w:lang w:eastAsia="pt-BR"/>
-        </w:rPr>
-        <w:t>os dados informa</w:t>
-      </w:r>
-      <w:r>
-        <w:rPr>
-          <w:rFonts w:ascii="Times New Roman" w:eastAsia="Times New Roman" w:hAnsi="Times New Roman" w:cs="Times New Roman"/>
-          <w:sz w:val="24"/>
-          <w:szCs w:val="24"/>
-          <w:lang w:eastAsia="pt-BR"/>
-        </w:rPr>
-        <w:t>dos não aparecem</w:t>
-      </w:r>
-      <w:r>
-        <w:rPr>
-          <w:rFonts w:ascii="Times New Roman" w:eastAsia="Times New Roman" w:hAnsi="Times New Roman" w:cs="Times New Roman"/>
-          <w:sz w:val="24"/>
-          <w:szCs w:val="24"/>
-          <w:lang w:eastAsia="pt-BR"/>
-        </w:rPr>
-        <w:t xml:space="preserve"> na URL</w:t>
-      </w:r>
-    </w:p>
-    <w:p>
-      <w:pPr>
-        <w:spacing w:after="0" w:line="285" w:lineRule="atLeast"/>
-        <w:rPr>
-          <w:rFonts w:ascii="Times New Roman" w:eastAsia="Times New Roman" w:hAnsi="Times New Roman" w:cs="Times New Roman"/>
-          <w:sz w:val="24"/>
-          <w:szCs w:val="24"/>
-          <w:lang w:eastAsia="pt-BR"/>
-        </w:rPr>
-      </w:pPr>
-      <w:r>
-        <w:rPr>
-          <w:rFonts w:ascii="Times New Roman" w:eastAsia="Times New Roman" w:hAnsi="Times New Roman" w:cs="Times New Roman"/>
-          <w:sz w:val="24"/>
-          <w:szCs w:val="24"/>
-          <w:lang w:eastAsia="pt-BR"/>
-        </w:rPr>
-        <w:t>Utiliza com dados sensíveis</w:t>
-      </w:r>
-      <w:r>
-        <w:rPr>
-          <w:rFonts w:ascii="Times New Roman" w:eastAsia="Times New Roman" w:hAnsi="Times New Roman" w:cs="Times New Roman"/>
-          <w:sz w:val="24"/>
-          <w:szCs w:val="24"/>
-          <w:lang w:eastAsia="pt-BR"/>
-        </w:rPr>
-        <w:t>, se os dados tiverem mais de 3000bytes e envio de arquivos.</w:t>
-      </w:r>
-    </w:p>
-    <w:p>
-      <w:pPr>
-        <w:spacing w:after="0" w:line="285" w:lineRule="atLeast"/>
-        <w:rPr>
-          <w:rFonts w:ascii="Times New Roman" w:eastAsia="Times New Roman" w:hAnsi="Times New Roman" w:cs="Times New Roman"/>
-          <w:sz w:val="24"/>
-          <w:szCs w:val="24"/>
-          <w:lang w:eastAsia="pt-BR"/>
-        </w:rPr>
-      </w:pPr>
-    </w:p>
-    <w:p>
-      <w:pPr>
-        <w:spacing w:after="0" w:line="285" w:lineRule="atLeast"/>
-        <w:rPr>
-          <w:rFonts w:ascii="Times New Roman" w:eastAsia="Times New Roman" w:hAnsi="Times New Roman" w:cs="Times New Roman"/>
-          <w:b/>
-          <w:bCs/>
-          <w:sz w:val="24"/>
-          <w:szCs w:val="24"/>
-          <w:lang w:eastAsia="pt-BR"/>
-        </w:rPr>
-      </w:pPr>
-      <w:proofErr w:type="spellStart"/>
-      <w:r>
-        <w:rPr>
-          <w:rFonts w:ascii="Times New Roman" w:eastAsia="Times New Roman" w:hAnsi="Times New Roman" w:cs="Times New Roman"/>
-          <w:b/>
-          <w:bCs/>
-          <w:sz w:val="24"/>
-          <w:szCs w:val="24"/>
-          <w:lang w:eastAsia="pt-BR"/>
-        </w:rPr>
-        <w:t>Type</w:t>
-      </w:r>
-      <w:proofErr w:type="spellEnd"/>
-      <w:r>
-        <w:rPr>
-          <w:rFonts w:ascii="Times New Roman" w:eastAsia="Times New Roman" w:hAnsi="Times New Roman" w:cs="Times New Roman"/>
-          <w:b/>
-          <w:bCs/>
-          <w:sz w:val="24"/>
-          <w:szCs w:val="24"/>
-          <w:lang w:eastAsia="pt-BR"/>
-        </w:rPr>
-        <w:t>= “</w:t>
-      </w:r>
-      <w:proofErr w:type="spellStart"/>
-      <w:r>
-        <w:rPr>
-          <w:rFonts w:ascii="Times New Roman" w:eastAsia="Times New Roman" w:hAnsi="Times New Roman" w:cs="Times New Roman"/>
-          <w:b/>
-          <w:bCs/>
-          <w:sz w:val="24"/>
-          <w:szCs w:val="24"/>
-          <w:lang w:eastAsia="pt-BR"/>
-        </w:rPr>
-        <w:t>password</w:t>
-      </w:r>
-      <w:proofErr w:type="spellEnd"/>
-      <w:r>
-        <w:rPr>
-          <w:rFonts w:ascii="Times New Roman" w:eastAsia="Times New Roman" w:hAnsi="Times New Roman" w:cs="Times New Roman"/>
-          <w:b/>
-          <w:bCs/>
-          <w:sz w:val="24"/>
-          <w:szCs w:val="24"/>
-          <w:lang w:eastAsia="pt-BR"/>
-        </w:rPr>
-        <w:t>” – serve para por se</w:t>
+          <w:b/>
+          <w:bCs/>
+          <w:sz w:val="24"/>
+          <w:szCs w:val="24"/>
+          <w:lang w:eastAsia="pt-BR"/>
+        </w:rPr>
+      </w:pPr>
+      <w:r>
+        <w:rPr>
+          <w:rFonts w:ascii="Times New Roman" w:eastAsia="Times New Roman" w:hAnsi="Times New Roman" w:cs="Times New Roman"/>
+          <w:b/>
+          <w:bCs/>
+          <w:sz w:val="24"/>
+          <w:szCs w:val="24"/>
+          <w:lang w:eastAsia="pt-BR"/>
+        </w:rPr>
+        <w:t>Type= “password” – serve para por se</w:t>
       </w:r>
       <w:r>
         <w:rPr>
@@ -2638,29 +2278,7 @@
           <w:szCs w:val="21"/>
           <w:lang w:val="en-US" w:eastAsia="pt-BR"/>
         </w:rPr>
-        <w:t>"</w:t>
-      </w:r>
-      <w:proofErr w:type="spellStart"/>
-      <w:r>
-        <w:rPr>
-          <w:rFonts w:ascii="Consolas" w:eastAsia="Times New Roman" w:hAnsi="Consolas" w:cs="Times New Roman"/>
-          <w:color w:val="CE9178"/>
-          <w:sz w:val="21"/>
-          <w:szCs w:val="21"/>
-          <w:lang w:val="en-US" w:eastAsia="pt-BR"/>
-        </w:rPr>
-        <w:t>sen</w:t>
-      </w:r>
-      <w:proofErr w:type="spellEnd"/>
-      <w:r>
-        <w:rPr>
-          <w:rFonts w:ascii="Consolas" w:eastAsia="Times New Roman" w:hAnsi="Consolas" w:cs="Times New Roman"/>
-          <w:color w:val="CE9178"/>
-          <w:sz w:val="21"/>
-          <w:szCs w:val="21"/>
-          <w:lang w:val="en-US" w:eastAsia="pt-BR"/>
-        </w:rPr>
-        <w:t>"</w:t>
+        <w:t>"sen"</w:t>
       </w:r>
       <w:r>
         <w:rPr>
@@ -2700,29 +2318,7 @@
           <w:szCs w:val="21"/>
           <w:lang w:val="en-US" w:eastAsia="pt-BR"/>
         </w:rPr>
-        <w:t>"</w:t>
-      </w:r>
-      <w:proofErr w:type="spellStart"/>
-      <w:r>
-        <w:rPr>
-          <w:rFonts w:ascii="Consolas" w:eastAsia="Times New Roman" w:hAnsi="Consolas" w:cs="Times New Roman"/>
-          <w:color w:val="CE9178"/>
-          <w:sz w:val="21"/>
-          <w:szCs w:val="21"/>
-          <w:lang w:val="en-US" w:eastAsia="pt-BR"/>
-        </w:rPr>
-        <w:t>isen</w:t>
-      </w:r>
-      <w:proofErr w:type="spellEnd"/>
-      <w:r>
-        <w:rPr>
-          <w:rFonts w:ascii="Consolas" w:eastAsia="Times New Roman" w:hAnsi="Consolas" w:cs="Times New Roman"/>
-          <w:color w:val="CE9178"/>
-          <w:sz w:val="21"/>
-          <w:szCs w:val="21"/>
-          <w:lang w:val="en-US" w:eastAsia="pt-BR"/>
-        </w:rPr>
-        <w:t>"</w:t>
+        <w:t>"isen"</w:t>
       </w:r>
       <w:r>
         <w:rPr>
@@ -2760,29 +2356,16 @@
           <w:lang w:val="en-US" w:eastAsia="pt-BR"/>
         </w:rPr>
       </w:pPr>
-      <w:proofErr w:type="spellStart"/>
-      <w:r>
-        <w:rPr>
-          <w:rFonts w:ascii="Times New Roman" w:eastAsia="Times New Roman" w:hAnsi="Times New Roman" w:cs="Times New Roman"/>
-          <w:b/>
-          <w:bCs/>
-          <w:sz w:val="24"/>
-          <w:szCs w:val="24"/>
-          <w:lang w:val="en-US" w:eastAsia="pt-BR"/>
-        </w:rPr>
-        <w:t>Botões</w:t>
-      </w:r>
-      <w:proofErr w:type="spellEnd"/>
-      <w:r>
-        <w:rPr>
-          <w:rFonts w:ascii="Times New Roman" w:eastAsia="Times New Roman" w:hAnsi="Times New Roman" w:cs="Times New Roman"/>
-          <w:b/>
-          <w:bCs/>
-          <w:sz w:val="24"/>
-          <w:szCs w:val="24"/>
-          <w:lang w:val="en-US" w:eastAsia="pt-BR"/>
-        </w:rPr>
-        <w:t xml:space="preserve"> do site</w:t>
+      <w:r>
+        <w:rPr>
+          <w:rFonts w:ascii="Times New Roman" w:eastAsia="Times New Roman" w:hAnsi="Times New Roman" w:cs="Times New Roman"/>
+          <w:b/>
+          <w:bCs/>
+          <w:sz w:val="24"/>
+          <w:szCs w:val="24"/>
+          <w:lang w:val="en-US" w:eastAsia="pt-BR"/>
+        </w:rPr>
+        <w:t>Botões do site</w:t>
       </w:r>
     </w:p>
     <w:p>
@@ -2895,29 +2478,7 @@
           <w:szCs w:val="21"/>
           <w:lang w:val="en-US" w:eastAsia="pt-BR"/>
         </w:rPr>
-        <w:t>"</w:t>
-      </w:r>
-      <w:proofErr w:type="spellStart"/>
-      <w:r>
-        <w:rPr>
-          <w:rFonts w:ascii="Consolas" w:eastAsia="Times New Roman" w:hAnsi="Consolas" w:cs="Times New Roman"/>
-          <w:color w:val="CE9178"/>
-          <w:sz w:val="21"/>
-          <w:szCs w:val="21"/>
-          <w:lang w:val="en-US" w:eastAsia="pt-BR"/>
-        </w:rPr>
-        <w:t>Enviar</w:t>
-      </w:r>
-      <w:proofErr w:type="spellEnd"/>
-      <w:r>
-        <w:rPr>
-          <w:rFonts w:ascii="Consolas" w:eastAsia="Times New Roman" w:hAnsi="Consolas" w:cs="Times New Roman"/>
-          <w:color w:val="CE9178"/>
-          <w:sz w:val="21"/>
-          <w:szCs w:val="21"/>
-          <w:lang w:val="en-US" w:eastAsia="pt-BR"/>
-        </w:rPr>
-        <w:t>"</w:t>
+        <w:t>"Enviar"</w:t>
       </w:r>
       <w:r>
         <w:rPr>
@@ -3040,29 +2601,7 @@
           <w:szCs w:val="21"/>
           <w:lang w:val="en-US" w:eastAsia="pt-BR"/>
         </w:rPr>
-        <w:t>"</w:t>
-      </w:r>
-      <w:proofErr w:type="spellStart"/>
-      <w:r>
-        <w:rPr>
-          <w:rFonts w:ascii="Consolas" w:eastAsia="Times New Roman" w:hAnsi="Consolas" w:cs="Times New Roman"/>
-          <w:color w:val="CE9178"/>
-          <w:sz w:val="21"/>
-          <w:szCs w:val="21"/>
-          <w:lang w:val="en-US" w:eastAsia="pt-BR"/>
-        </w:rPr>
-        <w:t>Limpar</w:t>
-      </w:r>
-      <w:proofErr w:type="spellEnd"/>
-      <w:r>
-        <w:rPr>
-          <w:rFonts w:ascii="Consolas" w:eastAsia="Times New Roman" w:hAnsi="Consolas" w:cs="Times New Roman"/>
-          <w:color w:val="CE9178"/>
-          <w:sz w:val="21"/>
-          <w:szCs w:val="21"/>
-          <w:lang w:val="en-US" w:eastAsia="pt-BR"/>
-        </w:rPr>
-        <w:t>"</w:t>
+        <w:t>"Limpar"</w:t>
       </w:r>
       <w:r>
         <w:rPr>
@@ -3135,7 +2674,6 @@
           <w:lang w:eastAsia="pt-BR"/>
         </w:rPr>
       </w:pPr>
-      <w:proofErr w:type="spellStart"/>
       <w:r>
         <w:rPr>
           <w:rFonts w:ascii="Consolas" w:eastAsia="Times New Roman" w:hAnsi="Consolas" w:cs="Times New Roman"/>
@@ -3156,7 +2694,6 @@
         </w:rPr>
         <w:t>equired</w:t>
       </w:r>
-      <w:proofErr w:type="spellEnd"/>
     </w:p>
     <w:p>
       <w:pPr>
@@ -3220,7 +2757,6 @@
           <w:lang w:eastAsia="pt-BR"/>
         </w:rPr>
       </w:pPr>
-      <w:proofErr w:type="spellStart"/>
       <w:r>
         <w:rPr>
           <w:rFonts w:ascii="Consolas" w:eastAsia="Times New Roman" w:hAnsi="Consolas" w:cs="Times New Roman"/>
@@ -3232,7 +2768,6 @@
         <w:lastRenderedPageBreak/>
         <w:t>minlength</w:t>
       </w:r>
-      <w:proofErr w:type="spellEnd"/>
       <w:r>
         <w:rPr>
           <w:rFonts w:ascii="Consolas" w:eastAsia="Times New Roman" w:hAnsi="Consolas" w:cs="Times New Roman"/>
@@ -3263,7 +2798,6 @@
         </w:rPr>
         <w:t xml:space="preserve"> </w:t>
       </w:r>
-      <w:proofErr w:type="spellStart"/>
       <w:r>
         <w:rPr>
           <w:rFonts w:ascii="Consolas" w:eastAsia="Times New Roman" w:hAnsi="Consolas" w:cs="Times New Roman"/>
@@ -3274,7 +2808,6 @@
         </w:rPr>
         <w:t>maxlength</w:t>
       </w:r>
-      <w:proofErr w:type="spellEnd"/>
       <w:r>
         <w:rPr>
           <w:rFonts w:ascii="Consolas" w:eastAsia="Times New Roman" w:hAnsi="Consolas" w:cs="Times New Roman"/>
@@ -3342,7 +2875,6 @@
           <w:lang w:eastAsia="pt-BR"/>
         </w:rPr>
       </w:pPr>
-      <w:proofErr w:type="spellStart"/>
       <w:r>
         <w:rPr>
           <w:rFonts w:ascii="Consolas" w:eastAsia="Times New Roman" w:hAnsi="Consolas" w:cs="Times New Roman"/>
@@ -3353,7 +2885,6 @@
         </w:rPr>
         <w:t>size</w:t>
       </w:r>
-      <w:proofErr w:type="spellEnd"/>
       <w:r>
         <w:rPr>
           <w:rFonts w:ascii="Consolas" w:eastAsia="Times New Roman" w:hAnsi="Consolas" w:cs="Times New Roman"/>
@@ -3421,7 +2952,6 @@
           <w:lang w:eastAsia="pt-BR"/>
         </w:rPr>
       </w:pPr>
-      <w:proofErr w:type="spellStart"/>
       <w:r>
         <w:rPr>
           <w:rFonts w:ascii="Consolas" w:eastAsia="Times New Roman" w:hAnsi="Consolas" w:cs="Times New Roman"/>
@@ -3432,7 +2962,6 @@
         </w:rPr>
         <w:t>placeholder</w:t>
       </w:r>
-      <w:proofErr w:type="spellEnd"/>
       <w:r>
         <w:rPr>
           <w:rFonts w:ascii="Consolas" w:eastAsia="Times New Roman" w:hAnsi="Consolas" w:cs="Times New Roman"/>
@@ -3627,29 +3156,7 @@
           <w:szCs w:val="21"/>
           <w:lang w:val="en-US" w:eastAsia="pt-BR"/>
         </w:rPr>
-        <w:t>"</w:t>
-      </w:r>
-      <w:proofErr w:type="spellStart"/>
-      <w:r>
-        <w:rPr>
-          <w:rFonts w:ascii="Consolas" w:eastAsia="Times New Roman" w:hAnsi="Consolas" w:cs="Times New Roman"/>
-          <w:color w:val="CE9178"/>
-          <w:sz w:val="21"/>
-          <w:szCs w:val="21"/>
-          <w:lang w:val="en-US" w:eastAsia="pt-BR"/>
-        </w:rPr>
-        <w:t>imedia</w:t>
-      </w:r>
-      <w:proofErr w:type="spellEnd"/>
-      <w:r>
-        <w:rPr>
-          <w:rFonts w:ascii="Consolas" w:eastAsia="Times New Roman" w:hAnsi="Consolas" w:cs="Times New Roman"/>
-          <w:color w:val="CE9178"/>
-          <w:sz w:val="21"/>
-          <w:szCs w:val="21"/>
-          <w:lang w:val="en-US" w:eastAsia="pt-BR"/>
-        </w:rPr>
-        <w:t>"</w:t>
+        <w:t>"imedia"</w:t>
       </w:r>
       <w:r>
         <w:rPr>
@@ -3832,46 +3339,24 @@
           <w:szCs w:val="24"/>
         </w:rPr>
       </w:pPr>
-      <w:proofErr w:type="spellStart"/>
-      <w:r>
-        <w:rPr>
-          <w:b/>
-          <w:bCs/>
-          <w:sz w:val="24"/>
-          <w:szCs w:val="24"/>
-        </w:rPr>
-        <w:t>Step</w:t>
-      </w:r>
-      <w:proofErr w:type="spellEnd"/>
-      <w:r>
-        <w:rPr>
-          <w:b/>
-          <w:bCs/>
-          <w:sz w:val="24"/>
-          <w:szCs w:val="24"/>
-        </w:rPr>
-        <w:t xml:space="preserve"> é para que fique p</w:t>
-      </w:r>
-      <w:r>
-        <w:rPr>
-          <w:b/>
-          <w:bCs/>
-          <w:sz w:val="24"/>
-          <w:szCs w:val="24"/>
-        </w:rPr>
-        <w:t xml:space="preserve">ulando de acordo o valor informado dentro do </w:t>
-      </w:r>
-      <w:proofErr w:type="spellStart"/>
-      <w:r>
-        <w:rPr>
-          <w:b/>
-          <w:bCs/>
-          <w:sz w:val="24"/>
-          <w:szCs w:val="24"/>
-        </w:rPr>
-        <w:t>step</w:t>
-      </w:r>
-      <w:proofErr w:type="spellEnd"/>
+      <w:r>
+        <w:rPr>
+          <w:b/>
+          <w:bCs/>
+          <w:sz w:val="24"/>
+          <w:szCs w:val="24"/>
+        </w:rPr>
+        <w:t>Step é para que fique p</w:t>
+      </w:r>
+      <w:r>
+        <w:rPr>
+          <w:b/>
+          <w:bCs/>
+          <w:sz w:val="24"/>
+          <w:szCs w:val="24"/>
+        </w:rPr>
+        <w:t>ulando de acordo o valor informado dentro do step</w:t>
+      </w:r>
     </w:p>
     <w:p>
       <w:pPr>
@@ -3890,43 +3375,2368 @@
           <w:sz w:val="24"/>
           <w:szCs w:val="24"/>
         </w:rPr>
-        <w:t xml:space="preserve">Quando é do tipo </w:t>
-      </w:r>
-      <w:proofErr w:type="spellStart"/>
-      <w:r>
-        <w:rPr>
-          <w:b/>
-          <w:bCs/>
-          <w:sz w:val="24"/>
-          <w:szCs w:val="24"/>
-        </w:rPr>
-        <w:t>number</w:t>
-      </w:r>
-      <w:proofErr w:type="spellEnd"/>
-      <w:r>
-        <w:rPr>
-          <w:b/>
-          <w:bCs/>
-          <w:sz w:val="24"/>
-          <w:szCs w:val="24"/>
-        </w:rPr>
-        <w:t xml:space="preserve">, coloca min e </w:t>
-      </w:r>
-      <w:proofErr w:type="spellStart"/>
-      <w:r>
-        <w:rPr>
-          <w:b/>
-          <w:bCs/>
-          <w:sz w:val="24"/>
-          <w:szCs w:val="24"/>
-        </w:rPr>
-        <w:t>max</w:t>
-      </w:r>
-      <w:proofErr w:type="spellEnd"/>
+        <w:t>Quando é do tipo number, coloca min e max</w:t>
+      </w:r>
+    </w:p>
+    <w:p>
+      <w:pPr>
+        <w:spacing w:after="0"/>
+        <w:rPr>
+          <w:b/>
+          <w:bCs/>
+          <w:sz w:val="24"/>
+          <w:szCs w:val="24"/>
+        </w:rPr>
+      </w:pPr>
+    </w:p>
+    <w:p>
+      <w:pPr>
+        <w:spacing w:after="0"/>
+        <w:rPr>
+          <w:b/>
+          <w:bCs/>
+          <w:sz w:val="24"/>
+          <w:szCs w:val="24"/>
+        </w:rPr>
+      </w:pPr>
+      <w:r>
+        <w:rPr>
+          <w:b/>
+          <w:bCs/>
+          <w:sz w:val="24"/>
+          <w:szCs w:val="24"/>
+        </w:rPr>
+        <w:t xml:space="preserve">Para formulários </w:t>
+      </w:r>
+      <w:r>
+        <w:rPr>
+          <w:b/>
+          <w:bCs/>
+          <w:sz w:val="24"/>
+          <w:szCs w:val="24"/>
+        </w:rPr>
+        <w:t>com entrada de telefone</w:t>
+      </w:r>
+    </w:p>
+    <w:p>
+      <w:pPr>
+        <w:shd w:val="clear" w:color="auto" w:fill="1E1E1E"/>
+        <w:spacing w:after="0" w:line="285" w:lineRule="atLeast"/>
+        <w:rPr>
+          <w:rFonts w:ascii="Consolas" w:eastAsia="Times New Roman" w:hAnsi="Consolas" w:cs="Times New Roman"/>
+          <w:color w:val="D4D4D4"/>
+          <w:sz w:val="21"/>
+          <w:szCs w:val="21"/>
+          <w:lang w:eastAsia="pt-BR"/>
+        </w:rPr>
+      </w:pPr>
+      <w:r>
+        <w:rPr>
+          <w:rFonts w:ascii="Consolas" w:eastAsia="Times New Roman" w:hAnsi="Consolas" w:cs="Times New Roman"/>
+          <w:color w:val="D4D4D4"/>
+          <w:sz w:val="21"/>
+          <w:szCs w:val="21"/>
+          <w:lang w:eastAsia="pt-BR"/>
+        </w:rPr>
+        <w:t> </w:t>
+      </w:r>
+      <w:r>
+        <w:rPr>
+          <w:rFonts w:ascii="Consolas" w:eastAsia="Times New Roman" w:hAnsi="Consolas" w:cs="Times New Roman"/>
+          <w:color w:val="808080"/>
+          <w:sz w:val="21"/>
+          <w:szCs w:val="21"/>
+          <w:lang w:eastAsia="pt-BR"/>
+        </w:rPr>
+        <w:t>&lt;</w:t>
+      </w:r>
+      <w:r>
+        <w:rPr>
+          <w:rFonts w:ascii="Consolas" w:eastAsia="Times New Roman" w:hAnsi="Consolas" w:cs="Times New Roman"/>
+          <w:color w:val="569CD6"/>
+          <w:sz w:val="21"/>
+          <w:szCs w:val="21"/>
+          <w:lang w:eastAsia="pt-BR"/>
+        </w:rPr>
+        <w:t>p</w:t>
+      </w:r>
+      <w:r>
+        <w:rPr>
+          <w:rFonts w:ascii="Consolas" w:eastAsia="Times New Roman" w:hAnsi="Consolas" w:cs="Times New Roman"/>
+          <w:color w:val="808080"/>
+          <w:sz w:val="21"/>
+          <w:szCs w:val="21"/>
+          <w:lang w:eastAsia="pt-BR"/>
+        </w:rPr>
+        <w:t>&gt;</w:t>
+      </w:r>
+    </w:p>
+    <w:p>
+      <w:pPr>
+        <w:shd w:val="clear" w:color="auto" w:fill="1E1E1E"/>
+        <w:spacing w:after="0" w:line="285" w:lineRule="atLeast"/>
+        <w:rPr>
+          <w:rFonts w:ascii="Consolas" w:eastAsia="Times New Roman" w:hAnsi="Consolas" w:cs="Times New Roman"/>
+          <w:color w:val="D4D4D4"/>
+          <w:sz w:val="21"/>
+          <w:szCs w:val="21"/>
+          <w:lang w:val="en-US" w:eastAsia="pt-BR"/>
+        </w:rPr>
+      </w:pPr>
+      <w:r>
+        <w:rPr>
+          <w:rFonts w:ascii="Consolas" w:eastAsia="Times New Roman" w:hAnsi="Consolas" w:cs="Times New Roman"/>
+          <w:color w:val="D4D4D4"/>
+          <w:sz w:val="21"/>
+          <w:szCs w:val="21"/>
+          <w:lang w:eastAsia="pt-BR"/>
+        </w:rPr>
+        <w:t xml:space="preserve">            </w:t>
+      </w:r>
+      <w:r>
+        <w:rPr>
+          <w:rFonts w:ascii="Consolas" w:eastAsia="Times New Roman" w:hAnsi="Consolas" w:cs="Times New Roman"/>
+          <w:color w:val="808080"/>
+          <w:sz w:val="21"/>
+          <w:szCs w:val="21"/>
+          <w:lang w:val="en-US" w:eastAsia="pt-BR"/>
+        </w:rPr>
+        <w:t>&lt;</w:t>
+      </w:r>
+      <w:r>
+        <w:rPr>
+          <w:rFonts w:ascii="Consolas" w:eastAsia="Times New Roman" w:hAnsi="Consolas" w:cs="Times New Roman"/>
+          <w:color w:val="569CD6"/>
+          <w:sz w:val="21"/>
+          <w:szCs w:val="21"/>
+          <w:lang w:val="en-US" w:eastAsia="pt-BR"/>
+        </w:rPr>
+        <w:t>label</w:t>
+      </w:r>
+      <w:r>
+        <w:rPr>
+          <w:rFonts w:ascii="Consolas" w:eastAsia="Times New Roman" w:hAnsi="Consolas" w:cs="Times New Roman"/>
+          <w:color w:val="D4D4D4"/>
+          <w:sz w:val="21"/>
+          <w:szCs w:val="21"/>
+          <w:lang w:val="en-US" w:eastAsia="pt-BR"/>
+        </w:rPr>
+        <w:t xml:space="preserve"> </w:t>
+      </w:r>
+      <w:r>
+        <w:rPr>
+          <w:rFonts w:ascii="Consolas" w:eastAsia="Times New Roman" w:hAnsi="Consolas" w:cs="Times New Roman"/>
+          <w:color w:val="9CDCFE"/>
+          <w:sz w:val="21"/>
+          <w:szCs w:val="21"/>
+          <w:lang w:val="en-US" w:eastAsia="pt-BR"/>
+        </w:rPr>
+        <w:t>for</w:t>
+      </w:r>
+      <w:r>
+        <w:rPr>
+          <w:rFonts w:ascii="Consolas" w:eastAsia="Times New Roman" w:hAnsi="Consolas" w:cs="Times New Roman"/>
+          <w:color w:val="D4D4D4"/>
+          <w:sz w:val="21"/>
+          <w:szCs w:val="21"/>
+          <w:lang w:val="en-US" w:eastAsia="pt-BR"/>
+        </w:rPr>
+        <w:t>=</w:t>
+      </w:r>
+      <w:r>
+        <w:rPr>
+          <w:rFonts w:ascii="Consolas" w:eastAsia="Times New Roman" w:hAnsi="Consolas" w:cs="Times New Roman"/>
+          <w:color w:val="CE9178"/>
+          <w:sz w:val="21"/>
+          <w:szCs w:val="21"/>
+          <w:lang w:val="en-US" w:eastAsia="pt-BR"/>
+        </w:rPr>
+        <w:t>"itel"</w:t>
+      </w:r>
+      <w:r>
+        <w:rPr>
+          <w:rFonts w:ascii="Consolas" w:eastAsia="Times New Roman" w:hAnsi="Consolas" w:cs="Times New Roman"/>
+          <w:color w:val="808080"/>
+          <w:sz w:val="21"/>
+          <w:szCs w:val="21"/>
+          <w:lang w:val="en-US" w:eastAsia="pt-BR"/>
+        </w:rPr>
+        <w:t>&gt;</w:t>
+      </w:r>
+      <w:r>
+        <w:rPr>
+          <w:rFonts w:ascii="Consolas" w:eastAsia="Times New Roman" w:hAnsi="Consolas" w:cs="Times New Roman"/>
+          <w:color w:val="D4D4D4"/>
+          <w:sz w:val="21"/>
+          <w:szCs w:val="21"/>
+          <w:lang w:val="en-US" w:eastAsia="pt-BR"/>
+        </w:rPr>
+        <w:t>Telefone</w:t>
+      </w:r>
+      <w:r>
+        <w:rPr>
+          <w:rFonts w:ascii="Consolas" w:eastAsia="Times New Roman" w:hAnsi="Consolas" w:cs="Times New Roman"/>
+          <w:color w:val="808080"/>
+          <w:sz w:val="21"/>
+          <w:szCs w:val="21"/>
+          <w:lang w:val="en-US" w:eastAsia="pt-BR"/>
+        </w:rPr>
+        <w:t>&lt;/</w:t>
+      </w:r>
+      <w:r>
+        <w:rPr>
+          <w:rFonts w:ascii="Consolas" w:eastAsia="Times New Roman" w:hAnsi="Consolas" w:cs="Times New Roman"/>
+          <w:color w:val="569CD6"/>
+          <w:sz w:val="21"/>
+          <w:szCs w:val="21"/>
+          <w:lang w:val="en-US" w:eastAsia="pt-BR"/>
+        </w:rPr>
+        <w:t>label</w:t>
+      </w:r>
+      <w:r>
+        <w:rPr>
+          <w:rFonts w:ascii="Consolas" w:eastAsia="Times New Roman" w:hAnsi="Consolas" w:cs="Times New Roman"/>
+          <w:color w:val="808080"/>
+          <w:sz w:val="21"/>
+          <w:szCs w:val="21"/>
+          <w:lang w:val="en-US" w:eastAsia="pt-BR"/>
+        </w:rPr>
+        <w:t>&gt;</w:t>
+      </w:r>
+    </w:p>
+    <w:p>
+      <w:pPr>
+        <w:shd w:val="clear" w:color="auto" w:fill="1E1E1E"/>
+        <w:spacing w:after="0" w:line="285" w:lineRule="atLeast"/>
+        <w:rPr>
+          <w:rFonts w:ascii="Consolas" w:eastAsia="Times New Roman" w:hAnsi="Consolas" w:cs="Times New Roman"/>
+          <w:color w:val="D4D4D4"/>
+          <w:sz w:val="21"/>
+          <w:szCs w:val="21"/>
+          <w:lang w:val="en-US" w:eastAsia="pt-BR"/>
+        </w:rPr>
+      </w:pPr>
+      <w:r>
+        <w:rPr>
+          <w:rFonts w:ascii="Consolas" w:eastAsia="Times New Roman" w:hAnsi="Consolas" w:cs="Times New Roman"/>
+          <w:color w:val="D4D4D4"/>
+          <w:sz w:val="21"/>
+          <w:szCs w:val="21"/>
+          <w:lang w:val="en-US" w:eastAsia="pt-BR"/>
+        </w:rPr>
+        <w:t xml:space="preserve">            </w:t>
+      </w:r>
+      <w:r>
+        <w:rPr>
+          <w:rFonts w:ascii="Consolas" w:eastAsia="Times New Roman" w:hAnsi="Consolas" w:cs="Times New Roman"/>
+          <w:color w:val="808080"/>
+          <w:sz w:val="21"/>
+          <w:szCs w:val="21"/>
+          <w:lang w:val="en-US" w:eastAsia="pt-BR"/>
+        </w:rPr>
+        <w:t>&lt;</w:t>
+      </w:r>
+      <w:r>
+        <w:rPr>
+          <w:rFonts w:ascii="Consolas" w:eastAsia="Times New Roman" w:hAnsi="Consolas" w:cs="Times New Roman"/>
+          <w:color w:val="569CD6"/>
+          <w:sz w:val="21"/>
+          <w:szCs w:val="21"/>
+          <w:lang w:val="en-US" w:eastAsia="pt-BR"/>
+        </w:rPr>
+        <w:t>input</w:t>
+      </w:r>
+      <w:r>
+        <w:rPr>
+          <w:rFonts w:ascii="Consolas" w:eastAsia="Times New Roman" w:hAnsi="Consolas" w:cs="Times New Roman"/>
+          <w:color w:val="D4D4D4"/>
+          <w:sz w:val="21"/>
+          <w:szCs w:val="21"/>
+          <w:lang w:val="en-US" w:eastAsia="pt-BR"/>
+        </w:rPr>
+        <w:t xml:space="preserve"> </w:t>
+      </w:r>
+      <w:r>
+        <w:rPr>
+          <w:rFonts w:ascii="Consolas" w:eastAsia="Times New Roman" w:hAnsi="Consolas" w:cs="Times New Roman"/>
+          <w:color w:val="9CDCFE"/>
+          <w:sz w:val="21"/>
+          <w:szCs w:val="21"/>
+          <w:lang w:val="en-US" w:eastAsia="pt-BR"/>
+        </w:rPr>
+        <w:t>type</w:t>
+      </w:r>
+      <w:r>
+        <w:rPr>
+          <w:rFonts w:ascii="Consolas" w:eastAsia="Times New Roman" w:hAnsi="Consolas" w:cs="Times New Roman"/>
+          <w:color w:val="D4D4D4"/>
+          <w:sz w:val="21"/>
+          <w:szCs w:val="21"/>
+          <w:lang w:val="en-US" w:eastAsia="pt-BR"/>
+        </w:rPr>
+        <w:t>=</w:t>
+      </w:r>
+      <w:r>
+        <w:rPr>
+          <w:rFonts w:ascii="Consolas" w:eastAsia="Times New Roman" w:hAnsi="Consolas" w:cs="Times New Roman"/>
+          <w:color w:val="CE9178"/>
+          <w:sz w:val="21"/>
+          <w:szCs w:val="21"/>
+          <w:lang w:val="en-US" w:eastAsia="pt-BR"/>
+        </w:rPr>
+        <w:t>"tel"</w:t>
+      </w:r>
+      <w:r>
+        <w:rPr>
+          <w:rFonts w:ascii="Consolas" w:eastAsia="Times New Roman" w:hAnsi="Consolas" w:cs="Times New Roman"/>
+          <w:color w:val="D4D4D4"/>
+          <w:sz w:val="21"/>
+          <w:szCs w:val="21"/>
+          <w:lang w:val="en-US" w:eastAsia="pt-BR"/>
+        </w:rPr>
+        <w:t xml:space="preserve"> </w:t>
+      </w:r>
+      <w:r>
+        <w:rPr>
+          <w:rFonts w:ascii="Consolas" w:eastAsia="Times New Roman" w:hAnsi="Consolas" w:cs="Times New Roman"/>
+          <w:color w:val="9CDCFE"/>
+          <w:sz w:val="21"/>
+          <w:szCs w:val="21"/>
+          <w:lang w:val="en-US" w:eastAsia="pt-BR"/>
+        </w:rPr>
+        <w:t>name</w:t>
+      </w:r>
+      <w:r>
+        <w:rPr>
+          <w:rFonts w:ascii="Consolas" w:eastAsia="Times New Roman" w:hAnsi="Consolas" w:cs="Times New Roman"/>
+          <w:color w:val="D4D4D4"/>
+          <w:sz w:val="21"/>
+          <w:szCs w:val="21"/>
+          <w:lang w:val="en-US" w:eastAsia="pt-BR"/>
+        </w:rPr>
+        <w:t>=</w:t>
+      </w:r>
+      <w:r>
+        <w:rPr>
+          <w:rFonts w:ascii="Consolas" w:eastAsia="Times New Roman" w:hAnsi="Consolas" w:cs="Times New Roman"/>
+          <w:color w:val="CE9178"/>
+          <w:sz w:val="21"/>
+          <w:szCs w:val="21"/>
+          <w:lang w:val="en-US" w:eastAsia="pt-BR"/>
+        </w:rPr>
+        <w:t>"tel"</w:t>
+      </w:r>
+      <w:r>
+        <w:rPr>
+          <w:rFonts w:ascii="Consolas" w:eastAsia="Times New Roman" w:hAnsi="Consolas" w:cs="Times New Roman"/>
+          <w:color w:val="D4D4D4"/>
+          <w:sz w:val="21"/>
+          <w:szCs w:val="21"/>
+          <w:lang w:val="en-US" w:eastAsia="pt-BR"/>
+        </w:rPr>
+        <w:t xml:space="preserve"> </w:t>
+      </w:r>
+      <w:r>
+        <w:rPr>
+          <w:rFonts w:ascii="Consolas" w:eastAsia="Times New Roman" w:hAnsi="Consolas" w:cs="Times New Roman"/>
+          <w:color w:val="9CDCFE"/>
+          <w:sz w:val="21"/>
+          <w:szCs w:val="21"/>
+          <w:lang w:val="en-US" w:eastAsia="pt-BR"/>
+        </w:rPr>
+        <w:t>id</w:t>
+      </w:r>
+      <w:r>
+        <w:rPr>
+          <w:rFonts w:ascii="Consolas" w:eastAsia="Times New Roman" w:hAnsi="Consolas" w:cs="Times New Roman"/>
+          <w:color w:val="D4D4D4"/>
+          <w:sz w:val="21"/>
+          <w:szCs w:val="21"/>
+          <w:lang w:val="en-US" w:eastAsia="pt-BR"/>
+        </w:rPr>
+        <w:t>=</w:t>
+      </w:r>
+      <w:r>
+        <w:rPr>
+          <w:rFonts w:ascii="Consolas" w:eastAsia="Times New Roman" w:hAnsi="Consolas" w:cs="Times New Roman"/>
+          <w:color w:val="CE9178"/>
+          <w:sz w:val="21"/>
+          <w:szCs w:val="21"/>
+          <w:lang w:val="en-US" w:eastAsia="pt-BR"/>
+        </w:rPr>
+        <w:t>"itel"</w:t>
+      </w:r>
+      <w:r>
+        <w:rPr>
+          <w:rFonts w:ascii="Consolas" w:eastAsia="Times New Roman" w:hAnsi="Consolas" w:cs="Times New Roman"/>
+          <w:color w:val="D4D4D4"/>
+          <w:sz w:val="21"/>
+          <w:szCs w:val="21"/>
+          <w:lang w:val="en-US" w:eastAsia="pt-BR"/>
+        </w:rPr>
+        <w:t xml:space="preserve"> </w:t>
+      </w:r>
+      <w:r>
+        <w:rPr>
+          <w:rFonts w:ascii="Consolas" w:eastAsia="Times New Roman" w:hAnsi="Consolas" w:cs="Times New Roman"/>
+          <w:color w:val="9CDCFE"/>
+          <w:sz w:val="21"/>
+          <w:szCs w:val="21"/>
+          <w:lang w:val="en-US" w:eastAsia="pt-BR"/>
+        </w:rPr>
+        <w:t>autocomplete</w:t>
+      </w:r>
+      <w:r>
+        <w:rPr>
+          <w:rFonts w:ascii="Consolas" w:eastAsia="Times New Roman" w:hAnsi="Consolas" w:cs="Times New Roman"/>
+          <w:color w:val="D4D4D4"/>
+          <w:sz w:val="21"/>
+          <w:szCs w:val="21"/>
+          <w:lang w:val="en-US" w:eastAsia="pt-BR"/>
+        </w:rPr>
+        <w:t>=</w:t>
+      </w:r>
+      <w:r>
+        <w:rPr>
+          <w:rFonts w:ascii="Consolas" w:eastAsia="Times New Roman" w:hAnsi="Consolas" w:cs="Times New Roman"/>
+          <w:color w:val="CE9178"/>
+          <w:sz w:val="21"/>
+          <w:szCs w:val="21"/>
+          <w:lang w:val="en-US" w:eastAsia="pt-BR"/>
+        </w:rPr>
+        <w:t>"tel"</w:t>
+      </w:r>
+      <w:r>
+        <w:rPr>
+          <w:rFonts w:ascii="Consolas" w:eastAsia="Times New Roman" w:hAnsi="Consolas" w:cs="Times New Roman"/>
+          <w:color w:val="D4D4D4"/>
+          <w:sz w:val="21"/>
+          <w:szCs w:val="21"/>
+          <w:lang w:val="en-US" w:eastAsia="pt-BR"/>
+        </w:rPr>
+        <w:t xml:space="preserve"> </w:t>
+      </w:r>
+      <w:r>
+        <w:rPr>
+          <w:rFonts w:ascii="Consolas" w:eastAsia="Times New Roman" w:hAnsi="Consolas" w:cs="Times New Roman"/>
+          <w:color w:val="9CDCFE"/>
+          <w:sz w:val="21"/>
+          <w:szCs w:val="21"/>
+          <w:lang w:val="en-US" w:eastAsia="pt-BR"/>
+        </w:rPr>
+        <w:t>pattern</w:t>
+      </w:r>
+      <w:r>
+        <w:rPr>
+          <w:rFonts w:ascii="Consolas" w:eastAsia="Times New Roman" w:hAnsi="Consolas" w:cs="Times New Roman"/>
+          <w:color w:val="D4D4D4"/>
+          <w:sz w:val="21"/>
+          <w:szCs w:val="21"/>
+          <w:lang w:val="en-US" w:eastAsia="pt-BR"/>
+        </w:rPr>
+        <w:t>=</w:t>
+      </w:r>
+      <w:r>
+        <w:rPr>
+          <w:rFonts w:ascii="Consolas" w:eastAsia="Times New Roman" w:hAnsi="Consolas" w:cs="Times New Roman"/>
+          <w:color w:val="CE9178"/>
+          <w:sz w:val="21"/>
+          <w:szCs w:val="21"/>
+          <w:lang w:val="en-US" w:eastAsia="pt-BR"/>
+        </w:rPr>
+        <w:t>"^\(\d{2})d{4,5}-\d{4}$"</w:t>
+      </w:r>
+      <w:r>
+        <w:rPr>
+          <w:rFonts w:ascii="Consolas" w:eastAsia="Times New Roman" w:hAnsi="Consolas" w:cs="Times New Roman"/>
+          <w:color w:val="D4D4D4"/>
+          <w:sz w:val="21"/>
+          <w:szCs w:val="21"/>
+          <w:lang w:val="en-US" w:eastAsia="pt-BR"/>
+        </w:rPr>
+        <w:t xml:space="preserve"> </w:t>
+      </w:r>
+      <w:r>
+        <w:rPr>
+          <w:rFonts w:ascii="Consolas" w:eastAsia="Times New Roman" w:hAnsi="Consolas" w:cs="Times New Roman"/>
+          <w:color w:val="9CDCFE"/>
+          <w:sz w:val="21"/>
+          <w:szCs w:val="21"/>
+          <w:lang w:val="en-US" w:eastAsia="pt-BR"/>
+        </w:rPr>
+        <w:t>required</w:t>
+      </w:r>
+      <w:r>
+        <w:rPr>
+          <w:rFonts w:ascii="Consolas" w:eastAsia="Times New Roman" w:hAnsi="Consolas" w:cs="Times New Roman"/>
+          <w:color w:val="808080"/>
+          <w:sz w:val="21"/>
+          <w:szCs w:val="21"/>
+          <w:lang w:val="en-US" w:eastAsia="pt-BR"/>
+        </w:rPr>
+        <w:t>&gt;</w:t>
+      </w:r>
+    </w:p>
+    <w:p>
+      <w:pPr>
+        <w:shd w:val="clear" w:color="auto" w:fill="1E1E1E"/>
+        <w:spacing w:after="0" w:line="285" w:lineRule="atLeast"/>
+        <w:rPr>
+          <w:rFonts w:ascii="Consolas" w:eastAsia="Times New Roman" w:hAnsi="Consolas" w:cs="Times New Roman"/>
+          <w:color w:val="D4D4D4"/>
+          <w:sz w:val="21"/>
+          <w:szCs w:val="21"/>
+          <w:lang w:eastAsia="pt-BR"/>
+        </w:rPr>
+      </w:pPr>
+      <w:r>
+        <w:rPr>
+          <w:rFonts w:ascii="Consolas" w:eastAsia="Times New Roman" w:hAnsi="Consolas" w:cs="Times New Roman"/>
+          <w:color w:val="D4D4D4"/>
+          <w:sz w:val="21"/>
+          <w:szCs w:val="21"/>
+          <w:lang w:val="en-US" w:eastAsia="pt-BR"/>
+        </w:rPr>
+        <w:t xml:space="preserve">        </w:t>
+      </w:r>
+      <w:r>
+        <w:rPr>
+          <w:rFonts w:ascii="Consolas" w:eastAsia="Times New Roman" w:hAnsi="Consolas" w:cs="Times New Roman"/>
+          <w:color w:val="808080"/>
+          <w:sz w:val="21"/>
+          <w:szCs w:val="21"/>
+          <w:lang w:eastAsia="pt-BR"/>
+        </w:rPr>
+        <w:t>&lt;/</w:t>
+      </w:r>
+      <w:r>
+        <w:rPr>
+          <w:rFonts w:ascii="Consolas" w:eastAsia="Times New Roman" w:hAnsi="Consolas" w:cs="Times New Roman"/>
+          <w:color w:val="569CD6"/>
+          <w:sz w:val="21"/>
+          <w:szCs w:val="21"/>
+          <w:lang w:eastAsia="pt-BR"/>
+        </w:rPr>
+        <w:t>p</w:t>
+      </w:r>
+      <w:r>
+        <w:rPr>
+          <w:rFonts w:ascii="Consolas" w:eastAsia="Times New Roman" w:hAnsi="Consolas" w:cs="Times New Roman"/>
+          <w:color w:val="808080"/>
+          <w:sz w:val="21"/>
+          <w:szCs w:val="21"/>
+          <w:lang w:eastAsia="pt-BR"/>
+        </w:rPr>
+        <w:t>&gt;</w:t>
+      </w:r>
+    </w:p>
+    <w:p>
+      <w:pPr>
+        <w:spacing w:after="0"/>
+        <w:rPr>
+          <w:b/>
+          <w:bCs/>
+          <w:sz w:val="24"/>
+          <w:szCs w:val="24"/>
+        </w:rPr>
+      </w:pPr>
+    </w:p>
+    <w:p>
+      <w:pPr>
+        <w:spacing w:after="0"/>
+        <w:rPr>
+          <w:b/>
+          <w:bCs/>
+          <w:sz w:val="24"/>
+          <w:szCs w:val="24"/>
+        </w:rPr>
+      </w:pPr>
+      <w:r>
+        <w:rPr>
+          <w:b/>
+          <w:bCs/>
+          <w:sz w:val="24"/>
+          <w:szCs w:val="24"/>
+        </w:rPr>
+        <w:t xml:space="preserve">Para </w:t>
+      </w:r>
+      <w:r>
+        <w:rPr>
+          <w:b/>
+          <w:bCs/>
+          <w:sz w:val="24"/>
+          <w:szCs w:val="24"/>
+        </w:rPr>
+        <w:t>agrupar</w:t>
+      </w:r>
+      <w:r>
+        <w:rPr>
+          <w:b/>
+          <w:bCs/>
+          <w:sz w:val="24"/>
+          <w:szCs w:val="24"/>
+        </w:rPr>
+        <w:t xml:space="preserve"> tudo em um campo só e apelidar aquele campo</w:t>
+      </w:r>
+    </w:p>
+    <w:p>
+      <w:pPr>
+        <w:shd w:val="clear" w:color="auto" w:fill="1E1E1E"/>
+        <w:spacing w:after="0" w:line="285" w:lineRule="atLeast"/>
+        <w:rPr>
+          <w:rFonts w:ascii="Consolas" w:eastAsia="Times New Roman" w:hAnsi="Consolas" w:cs="Times New Roman"/>
+          <w:color w:val="D4D4D4"/>
+          <w:sz w:val="21"/>
+          <w:szCs w:val="21"/>
+          <w:lang w:val="en-US" w:eastAsia="pt-BR"/>
+        </w:rPr>
+      </w:pPr>
+      <w:r>
+        <w:rPr>
+          <w:rFonts w:ascii="Consolas" w:eastAsia="Times New Roman" w:hAnsi="Consolas" w:cs="Times New Roman"/>
+          <w:color w:val="808080"/>
+          <w:sz w:val="21"/>
+          <w:szCs w:val="21"/>
+          <w:lang w:val="en-US" w:eastAsia="pt-BR"/>
+        </w:rPr>
+        <w:t>&lt;</w:t>
+      </w:r>
+      <w:r>
+        <w:rPr>
+          <w:rFonts w:ascii="Consolas" w:eastAsia="Times New Roman" w:hAnsi="Consolas" w:cs="Times New Roman"/>
+          <w:color w:val="569CD6"/>
+          <w:sz w:val="21"/>
+          <w:szCs w:val="21"/>
+          <w:lang w:val="en-US" w:eastAsia="pt-BR"/>
+        </w:rPr>
+        <w:t>fieldset</w:t>
+      </w:r>
+      <w:r>
+        <w:rPr>
+          <w:rFonts w:ascii="Consolas" w:eastAsia="Times New Roman" w:hAnsi="Consolas" w:cs="Times New Roman"/>
+          <w:color w:val="808080"/>
+          <w:sz w:val="21"/>
+          <w:szCs w:val="21"/>
+          <w:lang w:val="en-US" w:eastAsia="pt-BR"/>
+        </w:rPr>
+        <w:t>&gt;</w:t>
+      </w:r>
+    </w:p>
+    <w:p>
+      <w:pPr>
+        <w:shd w:val="clear" w:color="auto" w:fill="1E1E1E"/>
+        <w:spacing w:after="0" w:line="285" w:lineRule="atLeast"/>
+        <w:rPr>
+          <w:rFonts w:ascii="Consolas" w:eastAsia="Times New Roman" w:hAnsi="Consolas" w:cs="Times New Roman"/>
+          <w:color w:val="D4D4D4"/>
+          <w:sz w:val="21"/>
+          <w:szCs w:val="21"/>
+          <w:lang w:val="en-US" w:eastAsia="pt-BR"/>
+        </w:rPr>
+      </w:pPr>
+      <w:r>
+        <w:rPr>
+          <w:rFonts w:ascii="Consolas" w:eastAsia="Times New Roman" w:hAnsi="Consolas" w:cs="Times New Roman"/>
+          <w:color w:val="D4D4D4"/>
+          <w:sz w:val="21"/>
+          <w:szCs w:val="21"/>
+          <w:lang w:val="en-US" w:eastAsia="pt-BR"/>
+        </w:rPr>
+        <w:t xml:space="preserve">            </w:t>
+      </w:r>
+      <w:r>
+        <w:rPr>
+          <w:rFonts w:ascii="Consolas" w:eastAsia="Times New Roman" w:hAnsi="Consolas" w:cs="Times New Roman"/>
+          <w:color w:val="808080"/>
+          <w:sz w:val="21"/>
+          <w:szCs w:val="21"/>
+          <w:lang w:val="en-US" w:eastAsia="pt-BR"/>
+        </w:rPr>
+        <w:t>&lt;</w:t>
+      </w:r>
+      <w:r>
+        <w:rPr>
+          <w:rFonts w:ascii="Consolas" w:eastAsia="Times New Roman" w:hAnsi="Consolas" w:cs="Times New Roman"/>
+          <w:color w:val="569CD6"/>
+          <w:sz w:val="21"/>
+          <w:szCs w:val="21"/>
+          <w:lang w:val="en-US" w:eastAsia="pt-BR"/>
+        </w:rPr>
+        <w:t>legend</w:t>
+      </w:r>
+      <w:r>
+        <w:rPr>
+          <w:rFonts w:ascii="Consolas" w:eastAsia="Times New Roman" w:hAnsi="Consolas" w:cs="Times New Roman"/>
+          <w:color w:val="808080"/>
+          <w:sz w:val="21"/>
+          <w:szCs w:val="21"/>
+          <w:lang w:val="en-US" w:eastAsia="pt-BR"/>
+        </w:rPr>
+        <w:t>&gt;</w:t>
+      </w:r>
+      <w:r>
+        <w:rPr>
+          <w:rFonts w:ascii="Consolas" w:eastAsia="Times New Roman" w:hAnsi="Consolas" w:cs="Times New Roman"/>
+          <w:color w:val="D4D4D4"/>
+          <w:sz w:val="21"/>
+          <w:szCs w:val="21"/>
+          <w:lang w:val="en-US" w:eastAsia="pt-BR"/>
+        </w:rPr>
+        <w:t>Dados Pessoais</w:t>
+      </w:r>
+      <w:r>
+        <w:rPr>
+          <w:rFonts w:ascii="Consolas" w:eastAsia="Times New Roman" w:hAnsi="Consolas" w:cs="Times New Roman"/>
+          <w:color w:val="808080"/>
+          <w:sz w:val="21"/>
+          <w:szCs w:val="21"/>
+          <w:lang w:val="en-US" w:eastAsia="pt-BR"/>
+        </w:rPr>
+        <w:t>&lt;/</w:t>
+      </w:r>
+      <w:r>
+        <w:rPr>
+          <w:rFonts w:ascii="Consolas" w:eastAsia="Times New Roman" w:hAnsi="Consolas" w:cs="Times New Roman"/>
+          <w:color w:val="569CD6"/>
+          <w:sz w:val="21"/>
+          <w:szCs w:val="21"/>
+          <w:lang w:val="en-US" w:eastAsia="pt-BR"/>
+        </w:rPr>
+        <w:t>legend</w:t>
+      </w:r>
+      <w:r>
+        <w:rPr>
+          <w:rFonts w:ascii="Consolas" w:eastAsia="Times New Roman" w:hAnsi="Consolas" w:cs="Times New Roman"/>
+          <w:color w:val="808080"/>
+          <w:sz w:val="21"/>
+          <w:szCs w:val="21"/>
+          <w:lang w:val="en-US" w:eastAsia="pt-BR"/>
+        </w:rPr>
+        <w:t>&gt;</w:t>
+      </w:r>
+    </w:p>
+    <w:p>
+      <w:pPr>
+        <w:shd w:val="clear" w:color="auto" w:fill="1E1E1E"/>
+        <w:spacing w:after="0" w:line="285" w:lineRule="atLeast"/>
+        <w:rPr>
+          <w:rFonts w:ascii="Consolas" w:eastAsia="Times New Roman" w:hAnsi="Consolas" w:cs="Times New Roman"/>
+          <w:color w:val="D4D4D4"/>
+          <w:sz w:val="21"/>
+          <w:szCs w:val="21"/>
+          <w:lang w:eastAsia="pt-BR"/>
+        </w:rPr>
+      </w:pPr>
+      <w:r>
+        <w:rPr>
+          <w:rFonts w:ascii="Consolas" w:eastAsia="Times New Roman" w:hAnsi="Consolas" w:cs="Times New Roman"/>
+          <w:color w:val="D4D4D4"/>
+          <w:sz w:val="21"/>
+          <w:szCs w:val="21"/>
+          <w:lang w:val="en-US" w:eastAsia="pt-BR"/>
+        </w:rPr>
+        <w:t xml:space="preserve">            </w:t>
+      </w:r>
+      <w:r>
+        <w:rPr>
+          <w:rFonts w:ascii="Consolas" w:eastAsia="Times New Roman" w:hAnsi="Consolas" w:cs="Times New Roman"/>
+          <w:color w:val="808080"/>
+          <w:sz w:val="21"/>
+          <w:szCs w:val="21"/>
+          <w:lang w:eastAsia="pt-BR"/>
+        </w:rPr>
+        <w:t>&lt;</w:t>
+      </w:r>
+      <w:r>
+        <w:rPr>
+          <w:rFonts w:ascii="Consolas" w:eastAsia="Times New Roman" w:hAnsi="Consolas" w:cs="Times New Roman"/>
+          <w:color w:val="569CD6"/>
+          <w:sz w:val="21"/>
+          <w:szCs w:val="21"/>
+          <w:lang w:eastAsia="pt-BR"/>
+        </w:rPr>
+        <w:t>p</w:t>
+      </w:r>
+      <w:r>
+        <w:rPr>
+          <w:rFonts w:ascii="Consolas" w:eastAsia="Times New Roman" w:hAnsi="Consolas" w:cs="Times New Roman"/>
+          <w:color w:val="808080"/>
+          <w:sz w:val="21"/>
+          <w:szCs w:val="21"/>
+          <w:lang w:eastAsia="pt-BR"/>
+        </w:rPr>
+        <w:t>&gt;</w:t>
+      </w:r>
+    </w:p>
+    <w:p>
+      <w:pPr>
+        <w:shd w:val="clear" w:color="auto" w:fill="1E1E1E"/>
+        <w:spacing w:after="0" w:line="285" w:lineRule="atLeast"/>
+        <w:rPr>
+          <w:rFonts w:ascii="Consolas" w:eastAsia="Times New Roman" w:hAnsi="Consolas" w:cs="Times New Roman"/>
+          <w:color w:val="D4D4D4"/>
+          <w:sz w:val="21"/>
+          <w:szCs w:val="21"/>
+          <w:lang w:eastAsia="pt-BR"/>
+        </w:rPr>
+      </w:pPr>
+      <w:r>
+        <w:rPr>
+          <w:rFonts w:ascii="Consolas" w:eastAsia="Times New Roman" w:hAnsi="Consolas" w:cs="Times New Roman"/>
+          <w:color w:val="D4D4D4"/>
+          <w:sz w:val="21"/>
+          <w:szCs w:val="21"/>
+          <w:lang w:eastAsia="pt-BR"/>
+        </w:rPr>
+        <w:t xml:space="preserve">                </w:t>
+      </w:r>
+      <w:r>
+        <w:rPr>
+          <w:rFonts w:ascii="Consolas" w:eastAsia="Times New Roman" w:hAnsi="Consolas" w:cs="Times New Roman"/>
+          <w:color w:val="808080"/>
+          <w:sz w:val="21"/>
+          <w:szCs w:val="21"/>
+          <w:lang w:eastAsia="pt-BR"/>
+        </w:rPr>
+        <w:t>&lt;</w:t>
+      </w:r>
+      <w:r>
+        <w:rPr>
+          <w:rFonts w:ascii="Consolas" w:eastAsia="Times New Roman" w:hAnsi="Consolas" w:cs="Times New Roman"/>
+          <w:color w:val="569CD6"/>
+          <w:sz w:val="21"/>
+          <w:szCs w:val="21"/>
+          <w:lang w:eastAsia="pt-BR"/>
+        </w:rPr>
+        <w:t>label</w:t>
+      </w:r>
+      <w:r>
+        <w:rPr>
+          <w:rFonts w:ascii="Consolas" w:eastAsia="Times New Roman" w:hAnsi="Consolas" w:cs="Times New Roman"/>
+          <w:color w:val="D4D4D4"/>
+          <w:sz w:val="21"/>
+          <w:szCs w:val="21"/>
+          <w:lang w:eastAsia="pt-BR"/>
+        </w:rPr>
+        <w:t xml:space="preserve"> </w:t>
+      </w:r>
+      <w:r>
+        <w:rPr>
+          <w:rFonts w:ascii="Consolas" w:eastAsia="Times New Roman" w:hAnsi="Consolas" w:cs="Times New Roman"/>
+          <w:color w:val="9CDCFE"/>
+          <w:sz w:val="21"/>
+          <w:szCs w:val="21"/>
+          <w:lang w:eastAsia="pt-BR"/>
+        </w:rPr>
+        <w:t>for</w:t>
+      </w:r>
+      <w:r>
+        <w:rPr>
+          <w:rFonts w:ascii="Consolas" w:eastAsia="Times New Roman" w:hAnsi="Consolas" w:cs="Times New Roman"/>
+          <w:color w:val="D4D4D4"/>
+          <w:sz w:val="21"/>
+          <w:szCs w:val="21"/>
+          <w:lang w:eastAsia="pt-BR"/>
+        </w:rPr>
+        <w:t>=</w:t>
+      </w:r>
+      <w:r>
+        <w:rPr>
+          <w:rFonts w:ascii="Consolas" w:eastAsia="Times New Roman" w:hAnsi="Consolas" w:cs="Times New Roman"/>
+          <w:color w:val="CE9178"/>
+          <w:sz w:val="21"/>
+          <w:szCs w:val="21"/>
+          <w:lang w:eastAsia="pt-BR"/>
+        </w:rPr>
+        <w:t>"inome"</w:t>
+      </w:r>
+      <w:r>
+        <w:rPr>
+          <w:rFonts w:ascii="Consolas" w:eastAsia="Times New Roman" w:hAnsi="Consolas" w:cs="Times New Roman"/>
+          <w:color w:val="808080"/>
+          <w:sz w:val="21"/>
+          <w:szCs w:val="21"/>
+          <w:lang w:eastAsia="pt-BR"/>
+        </w:rPr>
+        <w:t>&gt;</w:t>
+      </w:r>
+      <w:r>
+        <w:rPr>
+          <w:rFonts w:ascii="Consolas" w:eastAsia="Times New Roman" w:hAnsi="Consolas" w:cs="Times New Roman"/>
+          <w:color w:val="D4D4D4"/>
+          <w:sz w:val="21"/>
+          <w:szCs w:val="21"/>
+          <w:lang w:eastAsia="pt-BR"/>
+        </w:rPr>
+        <w:t>Nome</w:t>
+      </w:r>
+      <w:r>
+        <w:rPr>
+          <w:rFonts w:ascii="Consolas" w:eastAsia="Times New Roman" w:hAnsi="Consolas" w:cs="Times New Roman"/>
+          <w:color w:val="808080"/>
+          <w:sz w:val="21"/>
+          <w:szCs w:val="21"/>
+          <w:lang w:eastAsia="pt-BR"/>
+        </w:rPr>
+        <w:t>&lt;/</w:t>
+      </w:r>
+      <w:r>
+        <w:rPr>
+          <w:rFonts w:ascii="Consolas" w:eastAsia="Times New Roman" w:hAnsi="Consolas" w:cs="Times New Roman"/>
+          <w:color w:val="569CD6"/>
+          <w:sz w:val="21"/>
+          <w:szCs w:val="21"/>
+          <w:lang w:eastAsia="pt-BR"/>
+        </w:rPr>
+        <w:t>label</w:t>
+      </w:r>
+      <w:r>
+        <w:rPr>
+          <w:rFonts w:ascii="Consolas" w:eastAsia="Times New Roman" w:hAnsi="Consolas" w:cs="Times New Roman"/>
+          <w:color w:val="808080"/>
+          <w:sz w:val="21"/>
+          <w:szCs w:val="21"/>
+          <w:lang w:eastAsia="pt-BR"/>
+        </w:rPr>
+        <w:t>&gt;</w:t>
+      </w:r>
+    </w:p>
+    <w:p>
+      <w:pPr>
+        <w:shd w:val="clear" w:color="auto" w:fill="1E1E1E"/>
+        <w:spacing w:after="0" w:line="285" w:lineRule="atLeast"/>
+        <w:rPr>
+          <w:rFonts w:ascii="Consolas" w:eastAsia="Times New Roman" w:hAnsi="Consolas" w:cs="Times New Roman"/>
+          <w:color w:val="D4D4D4"/>
+          <w:sz w:val="21"/>
+          <w:szCs w:val="21"/>
+          <w:lang w:val="en-US" w:eastAsia="pt-BR"/>
+        </w:rPr>
+      </w:pPr>
+      <w:r>
+        <w:rPr>
+          <w:rFonts w:ascii="Consolas" w:eastAsia="Times New Roman" w:hAnsi="Consolas" w:cs="Times New Roman"/>
+          <w:color w:val="D4D4D4"/>
+          <w:sz w:val="21"/>
+          <w:szCs w:val="21"/>
+          <w:lang w:eastAsia="pt-BR"/>
+        </w:rPr>
+        <w:t xml:space="preserve">                </w:t>
+      </w:r>
+      <w:r>
+        <w:rPr>
+          <w:rFonts w:ascii="Consolas" w:eastAsia="Times New Roman" w:hAnsi="Consolas" w:cs="Times New Roman"/>
+          <w:color w:val="808080"/>
+          <w:sz w:val="21"/>
+          <w:szCs w:val="21"/>
+          <w:lang w:val="en-US" w:eastAsia="pt-BR"/>
+        </w:rPr>
+        <w:t>&lt;</w:t>
+      </w:r>
+      <w:r>
+        <w:rPr>
+          <w:rFonts w:ascii="Consolas" w:eastAsia="Times New Roman" w:hAnsi="Consolas" w:cs="Times New Roman"/>
+          <w:color w:val="569CD6"/>
+          <w:sz w:val="21"/>
+          <w:szCs w:val="21"/>
+          <w:lang w:val="en-US" w:eastAsia="pt-BR"/>
+        </w:rPr>
+        <w:t>input</w:t>
+      </w:r>
+      <w:r>
+        <w:rPr>
+          <w:rFonts w:ascii="Consolas" w:eastAsia="Times New Roman" w:hAnsi="Consolas" w:cs="Times New Roman"/>
+          <w:color w:val="D4D4D4"/>
+          <w:sz w:val="21"/>
+          <w:szCs w:val="21"/>
+          <w:lang w:val="en-US" w:eastAsia="pt-BR"/>
+        </w:rPr>
+        <w:t xml:space="preserve"> </w:t>
+      </w:r>
+      <w:r>
+        <w:rPr>
+          <w:rFonts w:ascii="Consolas" w:eastAsia="Times New Roman" w:hAnsi="Consolas" w:cs="Times New Roman"/>
+          <w:color w:val="9CDCFE"/>
+          <w:sz w:val="21"/>
+          <w:szCs w:val="21"/>
+          <w:lang w:val="en-US" w:eastAsia="pt-BR"/>
+        </w:rPr>
+        <w:t>type</w:t>
+      </w:r>
+      <w:r>
+        <w:rPr>
+          <w:rFonts w:ascii="Consolas" w:eastAsia="Times New Roman" w:hAnsi="Consolas" w:cs="Times New Roman"/>
+          <w:color w:val="D4D4D4"/>
+          <w:sz w:val="21"/>
+          <w:szCs w:val="21"/>
+          <w:lang w:val="en-US" w:eastAsia="pt-BR"/>
+        </w:rPr>
+        <w:t>=</w:t>
+      </w:r>
+      <w:r>
+        <w:rPr>
+          <w:rFonts w:ascii="Consolas" w:eastAsia="Times New Roman" w:hAnsi="Consolas" w:cs="Times New Roman"/>
+          <w:color w:val="CE9178"/>
+          <w:sz w:val="21"/>
+          <w:szCs w:val="21"/>
+          <w:lang w:val="en-US" w:eastAsia="pt-BR"/>
+        </w:rPr>
+        <w:t>"text"</w:t>
+      </w:r>
+      <w:r>
+        <w:rPr>
+          <w:rFonts w:ascii="Consolas" w:eastAsia="Times New Roman" w:hAnsi="Consolas" w:cs="Times New Roman"/>
+          <w:color w:val="D4D4D4"/>
+          <w:sz w:val="21"/>
+          <w:szCs w:val="21"/>
+          <w:lang w:val="en-US" w:eastAsia="pt-BR"/>
+        </w:rPr>
+        <w:t xml:space="preserve"> </w:t>
+      </w:r>
+      <w:r>
+        <w:rPr>
+          <w:rFonts w:ascii="Consolas" w:eastAsia="Times New Roman" w:hAnsi="Consolas" w:cs="Times New Roman"/>
+          <w:color w:val="9CDCFE"/>
+          <w:sz w:val="21"/>
+          <w:szCs w:val="21"/>
+          <w:lang w:val="en-US" w:eastAsia="pt-BR"/>
+        </w:rPr>
+        <w:t>name</w:t>
+      </w:r>
+      <w:r>
+        <w:rPr>
+          <w:rFonts w:ascii="Consolas" w:eastAsia="Times New Roman" w:hAnsi="Consolas" w:cs="Times New Roman"/>
+          <w:color w:val="D4D4D4"/>
+          <w:sz w:val="21"/>
+          <w:szCs w:val="21"/>
+          <w:lang w:val="en-US" w:eastAsia="pt-BR"/>
+        </w:rPr>
+        <w:t>=</w:t>
+      </w:r>
+      <w:r>
+        <w:rPr>
+          <w:rFonts w:ascii="Consolas" w:eastAsia="Times New Roman" w:hAnsi="Consolas" w:cs="Times New Roman"/>
+          <w:color w:val="CE9178"/>
+          <w:sz w:val="21"/>
+          <w:szCs w:val="21"/>
+          <w:lang w:val="en-US" w:eastAsia="pt-BR"/>
+        </w:rPr>
+        <w:t>"nome"</w:t>
+      </w:r>
+      <w:r>
+        <w:rPr>
+          <w:rFonts w:ascii="Consolas" w:eastAsia="Times New Roman" w:hAnsi="Consolas" w:cs="Times New Roman"/>
+          <w:color w:val="D4D4D4"/>
+          <w:sz w:val="21"/>
+          <w:szCs w:val="21"/>
+          <w:lang w:val="en-US" w:eastAsia="pt-BR"/>
+        </w:rPr>
+        <w:t xml:space="preserve"> </w:t>
+      </w:r>
+      <w:r>
+        <w:rPr>
+          <w:rFonts w:ascii="Consolas" w:eastAsia="Times New Roman" w:hAnsi="Consolas" w:cs="Times New Roman"/>
+          <w:color w:val="9CDCFE"/>
+          <w:sz w:val="21"/>
+          <w:szCs w:val="21"/>
+          <w:lang w:val="en-US" w:eastAsia="pt-BR"/>
+        </w:rPr>
+        <w:t>id</w:t>
+      </w:r>
+      <w:r>
+        <w:rPr>
+          <w:rFonts w:ascii="Consolas" w:eastAsia="Times New Roman" w:hAnsi="Consolas" w:cs="Times New Roman"/>
+          <w:color w:val="D4D4D4"/>
+          <w:sz w:val="21"/>
+          <w:szCs w:val="21"/>
+          <w:lang w:val="en-US" w:eastAsia="pt-BR"/>
+        </w:rPr>
+        <w:t>=</w:t>
+      </w:r>
+      <w:r>
+        <w:rPr>
+          <w:rFonts w:ascii="Consolas" w:eastAsia="Times New Roman" w:hAnsi="Consolas" w:cs="Times New Roman"/>
+          <w:color w:val="CE9178"/>
+          <w:sz w:val="21"/>
+          <w:szCs w:val="21"/>
+          <w:lang w:val="en-US" w:eastAsia="pt-BR"/>
+        </w:rPr>
+        <w:t>"inome"</w:t>
+      </w:r>
+      <w:r>
+        <w:rPr>
+          <w:rFonts w:ascii="Consolas" w:eastAsia="Times New Roman" w:hAnsi="Consolas" w:cs="Times New Roman"/>
+          <w:color w:val="D4D4D4"/>
+          <w:sz w:val="21"/>
+          <w:szCs w:val="21"/>
+          <w:lang w:val="en-US" w:eastAsia="pt-BR"/>
+        </w:rPr>
+        <w:t xml:space="preserve"> </w:t>
+      </w:r>
+      <w:r>
+        <w:rPr>
+          <w:rFonts w:ascii="Consolas" w:eastAsia="Times New Roman" w:hAnsi="Consolas" w:cs="Times New Roman"/>
+          <w:color w:val="9CDCFE"/>
+          <w:sz w:val="21"/>
+          <w:szCs w:val="21"/>
+          <w:lang w:val="en-US" w:eastAsia="pt-BR"/>
+        </w:rPr>
+        <w:t>minlength</w:t>
+      </w:r>
+      <w:r>
+        <w:rPr>
+          <w:rFonts w:ascii="Consolas" w:eastAsia="Times New Roman" w:hAnsi="Consolas" w:cs="Times New Roman"/>
+          <w:color w:val="D4D4D4"/>
+          <w:sz w:val="21"/>
+          <w:szCs w:val="21"/>
+          <w:lang w:val="en-US" w:eastAsia="pt-BR"/>
+        </w:rPr>
+        <w:t>=</w:t>
+      </w:r>
+      <w:r>
+        <w:rPr>
+          <w:rFonts w:ascii="Consolas" w:eastAsia="Times New Roman" w:hAnsi="Consolas" w:cs="Times New Roman"/>
+          <w:color w:val="CE9178"/>
+          <w:sz w:val="21"/>
+          <w:szCs w:val="21"/>
+          <w:lang w:val="en-US" w:eastAsia="pt-BR"/>
+        </w:rPr>
+        <w:t>"5"</w:t>
+      </w:r>
+      <w:r>
+        <w:rPr>
+          <w:rFonts w:ascii="Consolas" w:eastAsia="Times New Roman" w:hAnsi="Consolas" w:cs="Times New Roman"/>
+          <w:color w:val="D4D4D4"/>
+          <w:sz w:val="21"/>
+          <w:szCs w:val="21"/>
+          <w:lang w:val="en-US" w:eastAsia="pt-BR"/>
+        </w:rPr>
+        <w:t xml:space="preserve"> </w:t>
+      </w:r>
+      <w:r>
+        <w:rPr>
+          <w:rFonts w:ascii="Consolas" w:eastAsia="Times New Roman" w:hAnsi="Consolas" w:cs="Times New Roman"/>
+          <w:color w:val="9CDCFE"/>
+          <w:sz w:val="21"/>
+          <w:szCs w:val="21"/>
+          <w:lang w:val="en-US" w:eastAsia="pt-BR"/>
+        </w:rPr>
+        <w:t>maxlength</w:t>
+      </w:r>
+      <w:r>
+        <w:rPr>
+          <w:rFonts w:ascii="Consolas" w:eastAsia="Times New Roman" w:hAnsi="Consolas" w:cs="Times New Roman"/>
+          <w:color w:val="D4D4D4"/>
+          <w:sz w:val="21"/>
+          <w:szCs w:val="21"/>
+          <w:lang w:val="en-US" w:eastAsia="pt-BR"/>
+        </w:rPr>
+        <w:t>=</w:t>
+      </w:r>
+      <w:r>
+        <w:rPr>
+          <w:rFonts w:ascii="Consolas" w:eastAsia="Times New Roman" w:hAnsi="Consolas" w:cs="Times New Roman"/>
+          <w:color w:val="CE9178"/>
+          <w:sz w:val="21"/>
+          <w:szCs w:val="21"/>
+          <w:lang w:val="en-US" w:eastAsia="pt-BR"/>
+        </w:rPr>
+        <w:t>"20"</w:t>
+      </w:r>
+      <w:r>
+        <w:rPr>
+          <w:rFonts w:ascii="Consolas" w:eastAsia="Times New Roman" w:hAnsi="Consolas" w:cs="Times New Roman"/>
+          <w:color w:val="D4D4D4"/>
+          <w:sz w:val="21"/>
+          <w:szCs w:val="21"/>
+          <w:lang w:val="en-US" w:eastAsia="pt-BR"/>
+        </w:rPr>
+        <w:t xml:space="preserve"> </w:t>
+      </w:r>
+      <w:r>
+        <w:rPr>
+          <w:rFonts w:ascii="Consolas" w:eastAsia="Times New Roman" w:hAnsi="Consolas" w:cs="Times New Roman"/>
+          <w:color w:val="9CDCFE"/>
+          <w:sz w:val="21"/>
+          <w:szCs w:val="21"/>
+          <w:lang w:val="en-US" w:eastAsia="pt-BR"/>
+        </w:rPr>
+        <w:t>required</w:t>
+      </w:r>
+      <w:r>
+        <w:rPr>
+          <w:rFonts w:ascii="Consolas" w:eastAsia="Times New Roman" w:hAnsi="Consolas" w:cs="Times New Roman"/>
+          <w:color w:val="808080"/>
+          <w:sz w:val="21"/>
+          <w:szCs w:val="21"/>
+          <w:lang w:val="en-US" w:eastAsia="pt-BR"/>
+        </w:rPr>
+        <w:t>&gt;</w:t>
+      </w:r>
+    </w:p>
+    <w:p>
+      <w:pPr>
+        <w:shd w:val="clear" w:color="auto" w:fill="1E1E1E"/>
+        <w:spacing w:after="0" w:line="285" w:lineRule="atLeast"/>
+        <w:rPr>
+          <w:rFonts w:ascii="Consolas" w:eastAsia="Times New Roman" w:hAnsi="Consolas" w:cs="Times New Roman"/>
+          <w:color w:val="D4D4D4"/>
+          <w:sz w:val="21"/>
+          <w:szCs w:val="21"/>
+          <w:lang w:val="en-US" w:eastAsia="pt-BR"/>
+        </w:rPr>
+      </w:pPr>
+      <w:r>
+        <w:rPr>
+          <w:rFonts w:ascii="Consolas" w:eastAsia="Times New Roman" w:hAnsi="Consolas" w:cs="Times New Roman"/>
+          <w:color w:val="D4D4D4"/>
+          <w:sz w:val="21"/>
+          <w:szCs w:val="21"/>
+          <w:lang w:val="en-US" w:eastAsia="pt-BR"/>
+        </w:rPr>
+        <w:t xml:space="preserve">            </w:t>
+      </w:r>
+      <w:r>
+        <w:rPr>
+          <w:rFonts w:ascii="Consolas" w:eastAsia="Times New Roman" w:hAnsi="Consolas" w:cs="Times New Roman"/>
+          <w:color w:val="808080"/>
+          <w:sz w:val="21"/>
+          <w:szCs w:val="21"/>
+          <w:lang w:val="en-US" w:eastAsia="pt-BR"/>
+        </w:rPr>
+        <w:t>&lt;/</w:t>
+      </w:r>
+      <w:r>
+        <w:rPr>
+          <w:rFonts w:ascii="Consolas" w:eastAsia="Times New Roman" w:hAnsi="Consolas" w:cs="Times New Roman"/>
+          <w:color w:val="569CD6"/>
+          <w:sz w:val="21"/>
+          <w:szCs w:val="21"/>
+          <w:lang w:val="en-US" w:eastAsia="pt-BR"/>
+        </w:rPr>
+        <w:t>p</w:t>
+      </w:r>
+      <w:r>
+        <w:rPr>
+          <w:rFonts w:ascii="Consolas" w:eastAsia="Times New Roman" w:hAnsi="Consolas" w:cs="Times New Roman"/>
+          <w:color w:val="808080"/>
+          <w:sz w:val="21"/>
+          <w:szCs w:val="21"/>
+          <w:lang w:val="en-US" w:eastAsia="pt-BR"/>
+        </w:rPr>
+        <w:t>&gt;</w:t>
+      </w:r>
+    </w:p>
+    <w:p>
+      <w:pPr>
+        <w:shd w:val="clear" w:color="auto" w:fill="1E1E1E"/>
+        <w:spacing w:after="0" w:line="285" w:lineRule="atLeast"/>
+        <w:rPr>
+          <w:rFonts w:ascii="Consolas" w:eastAsia="Times New Roman" w:hAnsi="Consolas" w:cs="Times New Roman"/>
+          <w:color w:val="D4D4D4"/>
+          <w:sz w:val="21"/>
+          <w:szCs w:val="21"/>
+          <w:lang w:val="en-US" w:eastAsia="pt-BR"/>
+        </w:rPr>
+      </w:pPr>
+      <w:r>
+        <w:rPr>
+          <w:rFonts w:ascii="Consolas" w:eastAsia="Times New Roman" w:hAnsi="Consolas" w:cs="Times New Roman"/>
+          <w:color w:val="D4D4D4"/>
+          <w:sz w:val="21"/>
+          <w:szCs w:val="21"/>
+          <w:lang w:val="en-US" w:eastAsia="pt-BR"/>
+        </w:rPr>
+        <w:t xml:space="preserve">            </w:t>
+      </w:r>
+      <w:r>
+        <w:rPr>
+          <w:rFonts w:ascii="Consolas" w:eastAsia="Times New Roman" w:hAnsi="Consolas" w:cs="Times New Roman"/>
+          <w:color w:val="808080"/>
+          <w:sz w:val="21"/>
+          <w:szCs w:val="21"/>
+          <w:lang w:val="en-US" w:eastAsia="pt-BR"/>
+        </w:rPr>
+        <w:t>&lt;</w:t>
+      </w:r>
+      <w:r>
+        <w:rPr>
+          <w:rFonts w:ascii="Consolas" w:eastAsia="Times New Roman" w:hAnsi="Consolas" w:cs="Times New Roman"/>
+          <w:color w:val="569CD6"/>
+          <w:sz w:val="21"/>
+          <w:szCs w:val="21"/>
+          <w:lang w:val="en-US" w:eastAsia="pt-BR"/>
+        </w:rPr>
+        <w:t>p</w:t>
+      </w:r>
+      <w:r>
+        <w:rPr>
+          <w:rFonts w:ascii="Consolas" w:eastAsia="Times New Roman" w:hAnsi="Consolas" w:cs="Times New Roman"/>
+          <w:color w:val="808080"/>
+          <w:sz w:val="21"/>
+          <w:szCs w:val="21"/>
+          <w:lang w:val="en-US" w:eastAsia="pt-BR"/>
+        </w:rPr>
+        <w:t>&gt;</w:t>
+      </w:r>
+    </w:p>
+    <w:p>
+      <w:pPr>
+        <w:shd w:val="clear" w:color="auto" w:fill="1E1E1E"/>
+        <w:spacing w:after="0" w:line="285" w:lineRule="atLeast"/>
+        <w:rPr>
+          <w:rFonts w:ascii="Consolas" w:eastAsia="Times New Roman" w:hAnsi="Consolas" w:cs="Times New Roman"/>
+          <w:color w:val="D4D4D4"/>
+          <w:sz w:val="21"/>
+          <w:szCs w:val="21"/>
+          <w:lang w:val="en-US" w:eastAsia="pt-BR"/>
+        </w:rPr>
+      </w:pPr>
+      <w:r>
+        <w:rPr>
+          <w:rFonts w:ascii="Consolas" w:eastAsia="Times New Roman" w:hAnsi="Consolas" w:cs="Times New Roman"/>
+          <w:color w:val="D4D4D4"/>
+          <w:sz w:val="21"/>
+          <w:szCs w:val="21"/>
+          <w:lang w:val="en-US" w:eastAsia="pt-BR"/>
+        </w:rPr>
+        <w:t xml:space="preserve">                </w:t>
+      </w:r>
+      <w:r>
+        <w:rPr>
+          <w:rFonts w:ascii="Consolas" w:eastAsia="Times New Roman" w:hAnsi="Consolas" w:cs="Times New Roman"/>
+          <w:color w:val="808080"/>
+          <w:sz w:val="21"/>
+          <w:szCs w:val="21"/>
+          <w:lang w:val="en-US" w:eastAsia="pt-BR"/>
+        </w:rPr>
+        <w:t>&lt;</w:t>
+      </w:r>
+      <w:r>
+        <w:rPr>
+          <w:rFonts w:ascii="Consolas" w:eastAsia="Times New Roman" w:hAnsi="Consolas" w:cs="Times New Roman"/>
+          <w:color w:val="569CD6"/>
+          <w:sz w:val="21"/>
+          <w:szCs w:val="21"/>
+          <w:lang w:val="en-US" w:eastAsia="pt-BR"/>
+        </w:rPr>
+        <w:t>label</w:t>
+      </w:r>
+      <w:r>
+        <w:rPr>
+          <w:rFonts w:ascii="Consolas" w:eastAsia="Times New Roman" w:hAnsi="Consolas" w:cs="Times New Roman"/>
+          <w:color w:val="D4D4D4"/>
+          <w:sz w:val="21"/>
+          <w:szCs w:val="21"/>
+          <w:lang w:val="en-US" w:eastAsia="pt-BR"/>
+        </w:rPr>
+        <w:t xml:space="preserve"> </w:t>
+      </w:r>
+      <w:r>
+        <w:rPr>
+          <w:rFonts w:ascii="Consolas" w:eastAsia="Times New Roman" w:hAnsi="Consolas" w:cs="Times New Roman"/>
+          <w:color w:val="9CDCFE"/>
+          <w:sz w:val="21"/>
+          <w:szCs w:val="21"/>
+          <w:lang w:val="en-US" w:eastAsia="pt-BR"/>
+        </w:rPr>
+        <w:t>for</w:t>
+      </w:r>
+      <w:r>
+        <w:rPr>
+          <w:rFonts w:ascii="Consolas" w:eastAsia="Times New Roman" w:hAnsi="Consolas" w:cs="Times New Roman"/>
+          <w:color w:val="D4D4D4"/>
+          <w:sz w:val="21"/>
+          <w:szCs w:val="21"/>
+          <w:lang w:val="en-US" w:eastAsia="pt-BR"/>
+        </w:rPr>
+        <w:t>=</w:t>
+      </w:r>
+      <w:r>
+        <w:rPr>
+          <w:rFonts w:ascii="Consolas" w:eastAsia="Times New Roman" w:hAnsi="Consolas" w:cs="Times New Roman"/>
+          <w:color w:val="CE9178"/>
+          <w:sz w:val="21"/>
+          <w:szCs w:val="21"/>
+          <w:lang w:val="en-US" w:eastAsia="pt-BR"/>
+        </w:rPr>
+        <w:t>"iemail"</w:t>
+      </w:r>
+      <w:r>
+        <w:rPr>
+          <w:rFonts w:ascii="Consolas" w:eastAsia="Times New Roman" w:hAnsi="Consolas" w:cs="Times New Roman"/>
+          <w:color w:val="808080"/>
+          <w:sz w:val="21"/>
+          <w:szCs w:val="21"/>
+          <w:lang w:val="en-US" w:eastAsia="pt-BR"/>
+        </w:rPr>
+        <w:t>&gt;</w:t>
+      </w:r>
+      <w:r>
+        <w:rPr>
+          <w:rFonts w:ascii="Consolas" w:eastAsia="Times New Roman" w:hAnsi="Consolas" w:cs="Times New Roman"/>
+          <w:color w:val="D4D4D4"/>
+          <w:sz w:val="21"/>
+          <w:szCs w:val="21"/>
+          <w:lang w:val="en-US" w:eastAsia="pt-BR"/>
+        </w:rPr>
+        <w:t>E-mail</w:t>
+      </w:r>
+      <w:r>
+        <w:rPr>
+          <w:rFonts w:ascii="Consolas" w:eastAsia="Times New Roman" w:hAnsi="Consolas" w:cs="Times New Roman"/>
+          <w:color w:val="808080"/>
+          <w:sz w:val="21"/>
+          <w:szCs w:val="21"/>
+          <w:lang w:val="en-US" w:eastAsia="pt-BR"/>
+        </w:rPr>
+        <w:t>&lt;/</w:t>
+      </w:r>
+      <w:r>
+        <w:rPr>
+          <w:rFonts w:ascii="Consolas" w:eastAsia="Times New Roman" w:hAnsi="Consolas" w:cs="Times New Roman"/>
+          <w:color w:val="569CD6"/>
+          <w:sz w:val="21"/>
+          <w:szCs w:val="21"/>
+          <w:lang w:val="en-US" w:eastAsia="pt-BR"/>
+        </w:rPr>
+        <w:t>label</w:t>
+      </w:r>
+      <w:r>
+        <w:rPr>
+          <w:rFonts w:ascii="Consolas" w:eastAsia="Times New Roman" w:hAnsi="Consolas" w:cs="Times New Roman"/>
+          <w:color w:val="808080"/>
+          <w:sz w:val="21"/>
+          <w:szCs w:val="21"/>
+          <w:lang w:val="en-US" w:eastAsia="pt-BR"/>
+        </w:rPr>
+        <w:t>&gt;</w:t>
+      </w:r>
+    </w:p>
+    <w:p>
+      <w:pPr>
+        <w:shd w:val="clear" w:color="auto" w:fill="1E1E1E"/>
+        <w:spacing w:after="0" w:line="285" w:lineRule="atLeast"/>
+        <w:rPr>
+          <w:rFonts w:ascii="Consolas" w:eastAsia="Times New Roman" w:hAnsi="Consolas" w:cs="Times New Roman"/>
+          <w:color w:val="D4D4D4"/>
+          <w:sz w:val="21"/>
+          <w:szCs w:val="21"/>
+          <w:lang w:val="en-US" w:eastAsia="pt-BR"/>
+        </w:rPr>
+      </w:pPr>
+      <w:r>
+        <w:rPr>
+          <w:rFonts w:ascii="Consolas" w:eastAsia="Times New Roman" w:hAnsi="Consolas" w:cs="Times New Roman"/>
+          <w:color w:val="D4D4D4"/>
+          <w:sz w:val="21"/>
+          <w:szCs w:val="21"/>
+          <w:lang w:val="en-US" w:eastAsia="pt-BR"/>
+        </w:rPr>
+        <w:t xml:space="preserve">                </w:t>
+      </w:r>
+      <w:r>
+        <w:rPr>
+          <w:rFonts w:ascii="Consolas" w:eastAsia="Times New Roman" w:hAnsi="Consolas" w:cs="Times New Roman"/>
+          <w:color w:val="808080"/>
+          <w:sz w:val="21"/>
+          <w:szCs w:val="21"/>
+          <w:lang w:val="en-US" w:eastAsia="pt-BR"/>
+        </w:rPr>
+        <w:t>&lt;</w:t>
+      </w:r>
+      <w:r>
+        <w:rPr>
+          <w:rFonts w:ascii="Consolas" w:eastAsia="Times New Roman" w:hAnsi="Consolas" w:cs="Times New Roman"/>
+          <w:color w:val="569CD6"/>
+          <w:sz w:val="21"/>
+          <w:szCs w:val="21"/>
+          <w:lang w:val="en-US" w:eastAsia="pt-BR"/>
+        </w:rPr>
+        <w:t>input</w:t>
+      </w:r>
+      <w:r>
+        <w:rPr>
+          <w:rFonts w:ascii="Consolas" w:eastAsia="Times New Roman" w:hAnsi="Consolas" w:cs="Times New Roman"/>
+          <w:color w:val="D4D4D4"/>
+          <w:sz w:val="21"/>
+          <w:szCs w:val="21"/>
+          <w:lang w:val="en-US" w:eastAsia="pt-BR"/>
+        </w:rPr>
+        <w:t xml:space="preserve"> </w:t>
+      </w:r>
+      <w:r>
+        <w:rPr>
+          <w:rFonts w:ascii="Consolas" w:eastAsia="Times New Roman" w:hAnsi="Consolas" w:cs="Times New Roman"/>
+          <w:color w:val="9CDCFE"/>
+          <w:sz w:val="21"/>
+          <w:szCs w:val="21"/>
+          <w:lang w:val="en-US" w:eastAsia="pt-BR"/>
+        </w:rPr>
+        <w:t>type</w:t>
+      </w:r>
+      <w:r>
+        <w:rPr>
+          <w:rFonts w:ascii="Consolas" w:eastAsia="Times New Roman" w:hAnsi="Consolas" w:cs="Times New Roman"/>
+          <w:color w:val="D4D4D4"/>
+          <w:sz w:val="21"/>
+          <w:szCs w:val="21"/>
+          <w:lang w:val="en-US" w:eastAsia="pt-BR"/>
+        </w:rPr>
+        <w:t>=</w:t>
+      </w:r>
+      <w:r>
+        <w:rPr>
+          <w:rFonts w:ascii="Consolas" w:eastAsia="Times New Roman" w:hAnsi="Consolas" w:cs="Times New Roman"/>
+          <w:color w:val="CE9178"/>
+          <w:sz w:val="21"/>
+          <w:szCs w:val="21"/>
+          <w:lang w:val="en-US" w:eastAsia="pt-BR"/>
+        </w:rPr>
+        <w:t>"email"</w:t>
+      </w:r>
+      <w:r>
+        <w:rPr>
+          <w:rFonts w:ascii="Consolas" w:eastAsia="Times New Roman" w:hAnsi="Consolas" w:cs="Times New Roman"/>
+          <w:color w:val="D4D4D4"/>
+          <w:sz w:val="21"/>
+          <w:szCs w:val="21"/>
+          <w:lang w:val="en-US" w:eastAsia="pt-BR"/>
+        </w:rPr>
+        <w:t xml:space="preserve"> </w:t>
+      </w:r>
+      <w:r>
+        <w:rPr>
+          <w:rFonts w:ascii="Consolas" w:eastAsia="Times New Roman" w:hAnsi="Consolas" w:cs="Times New Roman"/>
+          <w:color w:val="9CDCFE"/>
+          <w:sz w:val="21"/>
+          <w:szCs w:val="21"/>
+          <w:lang w:val="en-US" w:eastAsia="pt-BR"/>
+        </w:rPr>
+        <w:t>name</w:t>
+      </w:r>
+      <w:r>
+        <w:rPr>
+          <w:rFonts w:ascii="Consolas" w:eastAsia="Times New Roman" w:hAnsi="Consolas" w:cs="Times New Roman"/>
+          <w:color w:val="D4D4D4"/>
+          <w:sz w:val="21"/>
+          <w:szCs w:val="21"/>
+          <w:lang w:val="en-US" w:eastAsia="pt-BR"/>
+        </w:rPr>
+        <w:t>=</w:t>
+      </w:r>
+      <w:r>
+        <w:rPr>
+          <w:rFonts w:ascii="Consolas" w:eastAsia="Times New Roman" w:hAnsi="Consolas" w:cs="Times New Roman"/>
+          <w:color w:val="CE9178"/>
+          <w:sz w:val="21"/>
+          <w:szCs w:val="21"/>
+          <w:lang w:val="en-US" w:eastAsia="pt-BR"/>
+        </w:rPr>
+        <w:t>"email"</w:t>
+      </w:r>
+      <w:r>
+        <w:rPr>
+          <w:rFonts w:ascii="Consolas" w:eastAsia="Times New Roman" w:hAnsi="Consolas" w:cs="Times New Roman"/>
+          <w:color w:val="D4D4D4"/>
+          <w:sz w:val="21"/>
+          <w:szCs w:val="21"/>
+          <w:lang w:val="en-US" w:eastAsia="pt-BR"/>
+        </w:rPr>
+        <w:t xml:space="preserve"> </w:t>
+      </w:r>
+      <w:r>
+        <w:rPr>
+          <w:rFonts w:ascii="Consolas" w:eastAsia="Times New Roman" w:hAnsi="Consolas" w:cs="Times New Roman"/>
+          <w:color w:val="9CDCFE"/>
+          <w:sz w:val="21"/>
+          <w:szCs w:val="21"/>
+          <w:lang w:val="en-US" w:eastAsia="pt-BR"/>
+        </w:rPr>
+        <w:t>id</w:t>
+      </w:r>
+      <w:r>
+        <w:rPr>
+          <w:rFonts w:ascii="Consolas" w:eastAsia="Times New Roman" w:hAnsi="Consolas" w:cs="Times New Roman"/>
+          <w:color w:val="D4D4D4"/>
+          <w:sz w:val="21"/>
+          <w:szCs w:val="21"/>
+          <w:lang w:val="en-US" w:eastAsia="pt-BR"/>
+        </w:rPr>
+        <w:t>=</w:t>
+      </w:r>
+      <w:r>
+        <w:rPr>
+          <w:rFonts w:ascii="Consolas" w:eastAsia="Times New Roman" w:hAnsi="Consolas" w:cs="Times New Roman"/>
+          <w:color w:val="CE9178"/>
+          <w:sz w:val="21"/>
+          <w:szCs w:val="21"/>
+          <w:lang w:val="en-US" w:eastAsia="pt-BR"/>
+        </w:rPr>
+        <w:t>"iemail"</w:t>
+      </w:r>
+      <w:r>
+        <w:rPr>
+          <w:rFonts w:ascii="Consolas" w:eastAsia="Times New Roman" w:hAnsi="Consolas" w:cs="Times New Roman"/>
+          <w:color w:val="D4D4D4"/>
+          <w:sz w:val="21"/>
+          <w:szCs w:val="21"/>
+          <w:lang w:val="en-US" w:eastAsia="pt-BR"/>
+        </w:rPr>
+        <w:t xml:space="preserve"> </w:t>
+      </w:r>
+      <w:r>
+        <w:rPr>
+          <w:rFonts w:ascii="Consolas" w:eastAsia="Times New Roman" w:hAnsi="Consolas" w:cs="Times New Roman"/>
+          <w:color w:val="9CDCFE"/>
+          <w:sz w:val="21"/>
+          <w:szCs w:val="21"/>
+          <w:lang w:val="en-US" w:eastAsia="pt-BR"/>
+        </w:rPr>
+        <w:t>required</w:t>
+      </w:r>
+      <w:r>
+        <w:rPr>
+          <w:rFonts w:ascii="Consolas" w:eastAsia="Times New Roman" w:hAnsi="Consolas" w:cs="Times New Roman"/>
+          <w:color w:val="D4D4D4"/>
+          <w:sz w:val="21"/>
+          <w:szCs w:val="21"/>
+          <w:lang w:val="en-US" w:eastAsia="pt-BR"/>
+        </w:rPr>
+        <w:t xml:space="preserve"> </w:t>
+      </w:r>
+      <w:r>
+        <w:rPr>
+          <w:rFonts w:ascii="Consolas" w:eastAsia="Times New Roman" w:hAnsi="Consolas" w:cs="Times New Roman"/>
+          <w:color w:val="9CDCFE"/>
+          <w:sz w:val="21"/>
+          <w:szCs w:val="21"/>
+          <w:lang w:val="en-US" w:eastAsia="pt-BR"/>
+        </w:rPr>
+        <w:t>autocomplete</w:t>
+      </w:r>
+      <w:r>
+        <w:rPr>
+          <w:rFonts w:ascii="Consolas" w:eastAsia="Times New Roman" w:hAnsi="Consolas" w:cs="Times New Roman"/>
+          <w:color w:val="D4D4D4"/>
+          <w:sz w:val="21"/>
+          <w:szCs w:val="21"/>
+          <w:lang w:val="en-US" w:eastAsia="pt-BR"/>
+        </w:rPr>
+        <w:t>=</w:t>
+      </w:r>
+      <w:r>
+        <w:rPr>
+          <w:rFonts w:ascii="Consolas" w:eastAsia="Times New Roman" w:hAnsi="Consolas" w:cs="Times New Roman"/>
+          <w:color w:val="CE9178"/>
+          <w:sz w:val="21"/>
+          <w:szCs w:val="21"/>
+          <w:lang w:val="en-US" w:eastAsia="pt-BR"/>
+        </w:rPr>
+        <w:t>"email"</w:t>
+      </w:r>
+      <w:r>
+        <w:rPr>
+          <w:rFonts w:ascii="Consolas" w:eastAsia="Times New Roman" w:hAnsi="Consolas" w:cs="Times New Roman"/>
+          <w:color w:val="D4D4D4"/>
+          <w:sz w:val="21"/>
+          <w:szCs w:val="21"/>
+          <w:lang w:val="en-US" w:eastAsia="pt-BR"/>
+        </w:rPr>
+        <w:t xml:space="preserve"> </w:t>
+      </w:r>
+      <w:r>
+        <w:rPr>
+          <w:rFonts w:ascii="Consolas" w:eastAsia="Times New Roman" w:hAnsi="Consolas" w:cs="Times New Roman"/>
+          <w:color w:val="9CDCFE"/>
+          <w:sz w:val="21"/>
+          <w:szCs w:val="21"/>
+          <w:lang w:val="en-US" w:eastAsia="pt-BR"/>
+        </w:rPr>
+        <w:t>placeholder</w:t>
+      </w:r>
+      <w:r>
+        <w:rPr>
+          <w:rFonts w:ascii="Consolas" w:eastAsia="Times New Roman" w:hAnsi="Consolas" w:cs="Times New Roman"/>
+          <w:color w:val="D4D4D4"/>
+          <w:sz w:val="21"/>
+          <w:szCs w:val="21"/>
+          <w:lang w:val="en-US" w:eastAsia="pt-BR"/>
+        </w:rPr>
+        <w:t>=</w:t>
+      </w:r>
+      <w:r>
+        <w:rPr>
+          <w:rFonts w:ascii="Consolas" w:eastAsia="Times New Roman" w:hAnsi="Consolas" w:cs="Times New Roman"/>
+          <w:color w:val="CE9178"/>
+          <w:sz w:val="21"/>
+          <w:szCs w:val="21"/>
+          <w:lang w:val="en-US" w:eastAsia="pt-BR"/>
+        </w:rPr>
+        <w:t>"example@example.com"</w:t>
+      </w:r>
+      <w:r>
+        <w:rPr>
+          <w:rFonts w:ascii="Consolas" w:eastAsia="Times New Roman" w:hAnsi="Consolas" w:cs="Times New Roman"/>
+          <w:color w:val="808080"/>
+          <w:sz w:val="21"/>
+          <w:szCs w:val="21"/>
+          <w:lang w:val="en-US" w:eastAsia="pt-BR"/>
+        </w:rPr>
+        <w:t>&gt;</w:t>
+      </w:r>
+    </w:p>
+    <w:p>
+      <w:pPr>
+        <w:shd w:val="clear" w:color="auto" w:fill="1E1E1E"/>
+        <w:spacing w:after="0" w:line="285" w:lineRule="atLeast"/>
+        <w:rPr>
+          <w:rFonts w:ascii="Consolas" w:eastAsia="Times New Roman" w:hAnsi="Consolas" w:cs="Times New Roman"/>
+          <w:color w:val="D4D4D4"/>
+          <w:sz w:val="21"/>
+          <w:szCs w:val="21"/>
+          <w:lang w:val="en-US" w:eastAsia="pt-BR"/>
+        </w:rPr>
+      </w:pPr>
+      <w:r>
+        <w:rPr>
+          <w:rFonts w:ascii="Consolas" w:eastAsia="Times New Roman" w:hAnsi="Consolas" w:cs="Times New Roman"/>
+          <w:color w:val="D4D4D4"/>
+          <w:sz w:val="21"/>
+          <w:szCs w:val="21"/>
+          <w:lang w:val="en-US" w:eastAsia="pt-BR"/>
+        </w:rPr>
+        <w:t xml:space="preserve">            </w:t>
+      </w:r>
+      <w:r>
+        <w:rPr>
+          <w:rFonts w:ascii="Consolas" w:eastAsia="Times New Roman" w:hAnsi="Consolas" w:cs="Times New Roman"/>
+          <w:color w:val="808080"/>
+          <w:sz w:val="21"/>
+          <w:szCs w:val="21"/>
+          <w:lang w:val="en-US" w:eastAsia="pt-BR"/>
+        </w:rPr>
+        <w:t>&lt;/</w:t>
+      </w:r>
+      <w:r>
+        <w:rPr>
+          <w:rFonts w:ascii="Consolas" w:eastAsia="Times New Roman" w:hAnsi="Consolas" w:cs="Times New Roman"/>
+          <w:color w:val="569CD6"/>
+          <w:sz w:val="21"/>
+          <w:szCs w:val="21"/>
+          <w:lang w:val="en-US" w:eastAsia="pt-BR"/>
+        </w:rPr>
+        <w:t>p</w:t>
+      </w:r>
+      <w:r>
+        <w:rPr>
+          <w:rFonts w:ascii="Consolas" w:eastAsia="Times New Roman" w:hAnsi="Consolas" w:cs="Times New Roman"/>
+          <w:color w:val="808080"/>
+          <w:sz w:val="21"/>
+          <w:szCs w:val="21"/>
+          <w:lang w:val="en-US" w:eastAsia="pt-BR"/>
+        </w:rPr>
+        <w:t>&gt;</w:t>
+      </w:r>
+    </w:p>
+    <w:p>
+      <w:pPr>
+        <w:shd w:val="clear" w:color="auto" w:fill="1E1E1E"/>
+        <w:spacing w:after="0" w:line="285" w:lineRule="atLeast"/>
+        <w:rPr>
+          <w:rFonts w:ascii="Consolas" w:eastAsia="Times New Roman" w:hAnsi="Consolas" w:cs="Times New Roman"/>
+          <w:color w:val="D4D4D4"/>
+          <w:sz w:val="21"/>
+          <w:szCs w:val="21"/>
+          <w:lang w:val="en-US" w:eastAsia="pt-BR"/>
+        </w:rPr>
+      </w:pPr>
+      <w:r>
+        <w:rPr>
+          <w:rFonts w:ascii="Consolas" w:eastAsia="Times New Roman" w:hAnsi="Consolas" w:cs="Times New Roman"/>
+          <w:color w:val="D4D4D4"/>
+          <w:sz w:val="21"/>
+          <w:szCs w:val="21"/>
+          <w:lang w:val="en-US" w:eastAsia="pt-BR"/>
+        </w:rPr>
+        <w:t xml:space="preserve">            </w:t>
+      </w:r>
+      <w:r>
+        <w:rPr>
+          <w:rFonts w:ascii="Consolas" w:eastAsia="Times New Roman" w:hAnsi="Consolas" w:cs="Times New Roman"/>
+          <w:color w:val="808080"/>
+          <w:sz w:val="21"/>
+          <w:szCs w:val="21"/>
+          <w:lang w:val="en-US" w:eastAsia="pt-BR"/>
+        </w:rPr>
+        <w:t>&lt;</w:t>
+      </w:r>
+      <w:r>
+        <w:rPr>
+          <w:rFonts w:ascii="Consolas" w:eastAsia="Times New Roman" w:hAnsi="Consolas" w:cs="Times New Roman"/>
+          <w:color w:val="569CD6"/>
+          <w:sz w:val="21"/>
+          <w:szCs w:val="21"/>
+          <w:lang w:val="en-US" w:eastAsia="pt-BR"/>
+        </w:rPr>
+        <w:t>p</w:t>
+      </w:r>
+      <w:r>
+        <w:rPr>
+          <w:rFonts w:ascii="Consolas" w:eastAsia="Times New Roman" w:hAnsi="Consolas" w:cs="Times New Roman"/>
+          <w:color w:val="808080"/>
+          <w:sz w:val="21"/>
+          <w:szCs w:val="21"/>
+          <w:lang w:val="en-US" w:eastAsia="pt-BR"/>
+        </w:rPr>
+        <w:t>&gt;</w:t>
+      </w:r>
+    </w:p>
+    <w:p>
+      <w:pPr>
+        <w:shd w:val="clear" w:color="auto" w:fill="1E1E1E"/>
+        <w:spacing w:after="0" w:line="285" w:lineRule="atLeast"/>
+        <w:rPr>
+          <w:rFonts w:ascii="Consolas" w:eastAsia="Times New Roman" w:hAnsi="Consolas" w:cs="Times New Roman"/>
+          <w:color w:val="D4D4D4"/>
+          <w:sz w:val="21"/>
+          <w:szCs w:val="21"/>
+          <w:lang w:val="en-US" w:eastAsia="pt-BR"/>
+        </w:rPr>
+      </w:pPr>
+      <w:r>
+        <w:rPr>
+          <w:rFonts w:ascii="Consolas" w:eastAsia="Times New Roman" w:hAnsi="Consolas" w:cs="Times New Roman"/>
+          <w:color w:val="D4D4D4"/>
+          <w:sz w:val="21"/>
+          <w:szCs w:val="21"/>
+          <w:lang w:val="en-US" w:eastAsia="pt-BR"/>
+        </w:rPr>
+        <w:t xml:space="preserve">                </w:t>
+      </w:r>
+      <w:r>
+        <w:rPr>
+          <w:rFonts w:ascii="Consolas" w:eastAsia="Times New Roman" w:hAnsi="Consolas" w:cs="Times New Roman"/>
+          <w:color w:val="808080"/>
+          <w:sz w:val="21"/>
+          <w:szCs w:val="21"/>
+          <w:lang w:val="en-US" w:eastAsia="pt-BR"/>
+        </w:rPr>
+        <w:t>&lt;</w:t>
+      </w:r>
+      <w:r>
+        <w:rPr>
+          <w:rFonts w:ascii="Consolas" w:eastAsia="Times New Roman" w:hAnsi="Consolas" w:cs="Times New Roman"/>
+          <w:color w:val="569CD6"/>
+          <w:sz w:val="21"/>
+          <w:szCs w:val="21"/>
+          <w:lang w:val="en-US" w:eastAsia="pt-BR"/>
+        </w:rPr>
+        <w:t>label</w:t>
+      </w:r>
+      <w:r>
+        <w:rPr>
+          <w:rFonts w:ascii="Consolas" w:eastAsia="Times New Roman" w:hAnsi="Consolas" w:cs="Times New Roman"/>
+          <w:color w:val="D4D4D4"/>
+          <w:sz w:val="21"/>
+          <w:szCs w:val="21"/>
+          <w:lang w:val="en-US" w:eastAsia="pt-BR"/>
+        </w:rPr>
+        <w:t xml:space="preserve"> </w:t>
+      </w:r>
+      <w:r>
+        <w:rPr>
+          <w:rFonts w:ascii="Consolas" w:eastAsia="Times New Roman" w:hAnsi="Consolas" w:cs="Times New Roman"/>
+          <w:color w:val="9CDCFE"/>
+          <w:sz w:val="21"/>
+          <w:szCs w:val="21"/>
+          <w:lang w:val="en-US" w:eastAsia="pt-BR"/>
+        </w:rPr>
+        <w:t>for</w:t>
+      </w:r>
+      <w:r>
+        <w:rPr>
+          <w:rFonts w:ascii="Consolas" w:eastAsia="Times New Roman" w:hAnsi="Consolas" w:cs="Times New Roman"/>
+          <w:color w:val="D4D4D4"/>
+          <w:sz w:val="21"/>
+          <w:szCs w:val="21"/>
+          <w:lang w:val="en-US" w:eastAsia="pt-BR"/>
+        </w:rPr>
+        <w:t>=</w:t>
+      </w:r>
+      <w:r>
+        <w:rPr>
+          <w:rFonts w:ascii="Consolas" w:eastAsia="Times New Roman" w:hAnsi="Consolas" w:cs="Times New Roman"/>
+          <w:color w:val="CE9178"/>
+          <w:sz w:val="21"/>
+          <w:szCs w:val="21"/>
+          <w:lang w:val="en-US" w:eastAsia="pt-BR"/>
+        </w:rPr>
+        <w:t>"itel"</w:t>
+      </w:r>
+      <w:r>
+        <w:rPr>
+          <w:rFonts w:ascii="Consolas" w:eastAsia="Times New Roman" w:hAnsi="Consolas" w:cs="Times New Roman"/>
+          <w:color w:val="808080"/>
+          <w:sz w:val="21"/>
+          <w:szCs w:val="21"/>
+          <w:lang w:val="en-US" w:eastAsia="pt-BR"/>
+        </w:rPr>
+        <w:t>&gt;</w:t>
+      </w:r>
+      <w:r>
+        <w:rPr>
+          <w:rFonts w:ascii="Consolas" w:eastAsia="Times New Roman" w:hAnsi="Consolas" w:cs="Times New Roman"/>
+          <w:color w:val="D4D4D4"/>
+          <w:sz w:val="21"/>
+          <w:szCs w:val="21"/>
+          <w:lang w:val="en-US" w:eastAsia="pt-BR"/>
+        </w:rPr>
+        <w:t>Telefone</w:t>
+      </w:r>
+      <w:r>
+        <w:rPr>
+          <w:rFonts w:ascii="Consolas" w:eastAsia="Times New Roman" w:hAnsi="Consolas" w:cs="Times New Roman"/>
+          <w:color w:val="808080"/>
+          <w:sz w:val="21"/>
+          <w:szCs w:val="21"/>
+          <w:lang w:val="en-US" w:eastAsia="pt-BR"/>
+        </w:rPr>
+        <w:t>&lt;/</w:t>
+      </w:r>
+      <w:r>
+        <w:rPr>
+          <w:rFonts w:ascii="Consolas" w:eastAsia="Times New Roman" w:hAnsi="Consolas" w:cs="Times New Roman"/>
+          <w:color w:val="569CD6"/>
+          <w:sz w:val="21"/>
+          <w:szCs w:val="21"/>
+          <w:lang w:val="en-US" w:eastAsia="pt-BR"/>
+        </w:rPr>
+        <w:t>label</w:t>
+      </w:r>
+      <w:r>
+        <w:rPr>
+          <w:rFonts w:ascii="Consolas" w:eastAsia="Times New Roman" w:hAnsi="Consolas" w:cs="Times New Roman"/>
+          <w:color w:val="808080"/>
+          <w:sz w:val="21"/>
+          <w:szCs w:val="21"/>
+          <w:lang w:val="en-US" w:eastAsia="pt-BR"/>
+        </w:rPr>
+        <w:t>&gt;</w:t>
+      </w:r>
+    </w:p>
+    <w:p>
+      <w:pPr>
+        <w:shd w:val="clear" w:color="auto" w:fill="1E1E1E"/>
+        <w:spacing w:after="0" w:line="285" w:lineRule="atLeast"/>
+        <w:rPr>
+          <w:rFonts w:ascii="Consolas" w:eastAsia="Times New Roman" w:hAnsi="Consolas" w:cs="Times New Roman"/>
+          <w:color w:val="D4D4D4"/>
+          <w:sz w:val="21"/>
+          <w:szCs w:val="21"/>
+          <w:lang w:val="en-US" w:eastAsia="pt-BR"/>
+        </w:rPr>
+      </w:pPr>
+      <w:r>
+        <w:rPr>
+          <w:rFonts w:ascii="Consolas" w:eastAsia="Times New Roman" w:hAnsi="Consolas" w:cs="Times New Roman"/>
+          <w:color w:val="D4D4D4"/>
+          <w:sz w:val="21"/>
+          <w:szCs w:val="21"/>
+          <w:lang w:val="en-US" w:eastAsia="pt-BR"/>
+        </w:rPr>
+        <w:t xml:space="preserve">                </w:t>
+      </w:r>
+      <w:r>
+        <w:rPr>
+          <w:rFonts w:ascii="Consolas" w:eastAsia="Times New Roman" w:hAnsi="Consolas" w:cs="Times New Roman"/>
+          <w:color w:val="808080"/>
+          <w:sz w:val="21"/>
+          <w:szCs w:val="21"/>
+          <w:lang w:val="en-US" w:eastAsia="pt-BR"/>
+        </w:rPr>
+        <w:t>&lt;</w:t>
+      </w:r>
+      <w:r>
+        <w:rPr>
+          <w:rFonts w:ascii="Consolas" w:eastAsia="Times New Roman" w:hAnsi="Consolas" w:cs="Times New Roman"/>
+          <w:color w:val="569CD6"/>
+          <w:sz w:val="21"/>
+          <w:szCs w:val="21"/>
+          <w:lang w:val="en-US" w:eastAsia="pt-BR"/>
+        </w:rPr>
+        <w:t>input</w:t>
+      </w:r>
+      <w:r>
+        <w:rPr>
+          <w:rFonts w:ascii="Consolas" w:eastAsia="Times New Roman" w:hAnsi="Consolas" w:cs="Times New Roman"/>
+          <w:color w:val="D4D4D4"/>
+          <w:sz w:val="21"/>
+          <w:szCs w:val="21"/>
+          <w:lang w:val="en-US" w:eastAsia="pt-BR"/>
+        </w:rPr>
+        <w:t xml:space="preserve"> </w:t>
+      </w:r>
+      <w:r>
+        <w:rPr>
+          <w:rFonts w:ascii="Consolas" w:eastAsia="Times New Roman" w:hAnsi="Consolas" w:cs="Times New Roman"/>
+          <w:color w:val="9CDCFE"/>
+          <w:sz w:val="21"/>
+          <w:szCs w:val="21"/>
+          <w:lang w:val="en-US" w:eastAsia="pt-BR"/>
+        </w:rPr>
+        <w:t>type</w:t>
+      </w:r>
+      <w:r>
+        <w:rPr>
+          <w:rFonts w:ascii="Consolas" w:eastAsia="Times New Roman" w:hAnsi="Consolas" w:cs="Times New Roman"/>
+          <w:color w:val="D4D4D4"/>
+          <w:sz w:val="21"/>
+          <w:szCs w:val="21"/>
+          <w:lang w:val="en-US" w:eastAsia="pt-BR"/>
+        </w:rPr>
+        <w:t>=</w:t>
+      </w:r>
+      <w:r>
+        <w:rPr>
+          <w:rFonts w:ascii="Consolas" w:eastAsia="Times New Roman" w:hAnsi="Consolas" w:cs="Times New Roman"/>
+          <w:color w:val="CE9178"/>
+          <w:sz w:val="21"/>
+          <w:szCs w:val="21"/>
+          <w:lang w:val="en-US" w:eastAsia="pt-BR"/>
+        </w:rPr>
+        <w:t>"tel"</w:t>
+      </w:r>
+      <w:r>
+        <w:rPr>
+          <w:rFonts w:ascii="Consolas" w:eastAsia="Times New Roman" w:hAnsi="Consolas" w:cs="Times New Roman"/>
+          <w:color w:val="D4D4D4"/>
+          <w:sz w:val="21"/>
+          <w:szCs w:val="21"/>
+          <w:lang w:val="en-US" w:eastAsia="pt-BR"/>
+        </w:rPr>
+        <w:t xml:space="preserve"> </w:t>
+      </w:r>
+      <w:r>
+        <w:rPr>
+          <w:rFonts w:ascii="Consolas" w:eastAsia="Times New Roman" w:hAnsi="Consolas" w:cs="Times New Roman"/>
+          <w:color w:val="9CDCFE"/>
+          <w:sz w:val="21"/>
+          <w:szCs w:val="21"/>
+          <w:lang w:val="en-US" w:eastAsia="pt-BR"/>
+        </w:rPr>
+        <w:t>name</w:t>
+      </w:r>
+      <w:r>
+        <w:rPr>
+          <w:rFonts w:ascii="Consolas" w:eastAsia="Times New Roman" w:hAnsi="Consolas" w:cs="Times New Roman"/>
+          <w:color w:val="D4D4D4"/>
+          <w:sz w:val="21"/>
+          <w:szCs w:val="21"/>
+          <w:lang w:val="en-US" w:eastAsia="pt-BR"/>
+        </w:rPr>
+        <w:t>=</w:t>
+      </w:r>
+      <w:r>
+        <w:rPr>
+          <w:rFonts w:ascii="Consolas" w:eastAsia="Times New Roman" w:hAnsi="Consolas" w:cs="Times New Roman"/>
+          <w:color w:val="CE9178"/>
+          <w:sz w:val="21"/>
+          <w:szCs w:val="21"/>
+          <w:lang w:val="en-US" w:eastAsia="pt-BR"/>
+        </w:rPr>
+        <w:t>"tel"</w:t>
+      </w:r>
+      <w:r>
+        <w:rPr>
+          <w:rFonts w:ascii="Consolas" w:eastAsia="Times New Roman" w:hAnsi="Consolas" w:cs="Times New Roman"/>
+          <w:color w:val="D4D4D4"/>
+          <w:sz w:val="21"/>
+          <w:szCs w:val="21"/>
+          <w:lang w:val="en-US" w:eastAsia="pt-BR"/>
+        </w:rPr>
+        <w:t xml:space="preserve"> </w:t>
+      </w:r>
+      <w:r>
+        <w:rPr>
+          <w:rFonts w:ascii="Consolas" w:eastAsia="Times New Roman" w:hAnsi="Consolas" w:cs="Times New Roman"/>
+          <w:color w:val="9CDCFE"/>
+          <w:sz w:val="21"/>
+          <w:szCs w:val="21"/>
+          <w:lang w:val="en-US" w:eastAsia="pt-BR"/>
+        </w:rPr>
+        <w:t>id</w:t>
+      </w:r>
+      <w:r>
+        <w:rPr>
+          <w:rFonts w:ascii="Consolas" w:eastAsia="Times New Roman" w:hAnsi="Consolas" w:cs="Times New Roman"/>
+          <w:color w:val="D4D4D4"/>
+          <w:sz w:val="21"/>
+          <w:szCs w:val="21"/>
+          <w:lang w:val="en-US" w:eastAsia="pt-BR"/>
+        </w:rPr>
+        <w:t>=</w:t>
+      </w:r>
+      <w:r>
+        <w:rPr>
+          <w:rFonts w:ascii="Consolas" w:eastAsia="Times New Roman" w:hAnsi="Consolas" w:cs="Times New Roman"/>
+          <w:color w:val="CE9178"/>
+          <w:sz w:val="21"/>
+          <w:szCs w:val="21"/>
+          <w:lang w:val="en-US" w:eastAsia="pt-BR"/>
+        </w:rPr>
+        <w:t>"itel"</w:t>
+      </w:r>
+      <w:r>
+        <w:rPr>
+          <w:rFonts w:ascii="Consolas" w:eastAsia="Times New Roman" w:hAnsi="Consolas" w:cs="Times New Roman"/>
+          <w:color w:val="D4D4D4"/>
+          <w:sz w:val="21"/>
+          <w:szCs w:val="21"/>
+          <w:lang w:val="en-US" w:eastAsia="pt-BR"/>
+        </w:rPr>
+        <w:t xml:space="preserve"> </w:t>
+      </w:r>
+      <w:r>
+        <w:rPr>
+          <w:rFonts w:ascii="Consolas" w:eastAsia="Times New Roman" w:hAnsi="Consolas" w:cs="Times New Roman"/>
+          <w:color w:val="9CDCFE"/>
+          <w:sz w:val="21"/>
+          <w:szCs w:val="21"/>
+          <w:lang w:val="en-US" w:eastAsia="pt-BR"/>
+        </w:rPr>
+        <w:t>autocomplete</w:t>
+      </w:r>
+      <w:r>
+        <w:rPr>
+          <w:rFonts w:ascii="Consolas" w:eastAsia="Times New Roman" w:hAnsi="Consolas" w:cs="Times New Roman"/>
+          <w:color w:val="D4D4D4"/>
+          <w:sz w:val="21"/>
+          <w:szCs w:val="21"/>
+          <w:lang w:val="en-US" w:eastAsia="pt-BR"/>
+        </w:rPr>
+        <w:t>=</w:t>
+      </w:r>
+      <w:r>
+        <w:rPr>
+          <w:rFonts w:ascii="Consolas" w:eastAsia="Times New Roman" w:hAnsi="Consolas" w:cs="Times New Roman"/>
+          <w:color w:val="CE9178"/>
+          <w:sz w:val="21"/>
+          <w:szCs w:val="21"/>
+          <w:lang w:val="en-US" w:eastAsia="pt-BR"/>
+        </w:rPr>
+        <w:t>"tel"</w:t>
+      </w:r>
+      <w:r>
+        <w:rPr>
+          <w:rFonts w:ascii="Consolas" w:eastAsia="Times New Roman" w:hAnsi="Consolas" w:cs="Times New Roman"/>
+          <w:color w:val="D4D4D4"/>
+          <w:sz w:val="21"/>
+          <w:szCs w:val="21"/>
+          <w:lang w:val="en-US" w:eastAsia="pt-BR"/>
+        </w:rPr>
+        <w:t xml:space="preserve"> </w:t>
+      </w:r>
+      <w:r>
+        <w:rPr>
+          <w:rFonts w:ascii="Consolas" w:eastAsia="Times New Roman" w:hAnsi="Consolas" w:cs="Times New Roman"/>
+          <w:color w:val="9CDCFE"/>
+          <w:sz w:val="21"/>
+          <w:szCs w:val="21"/>
+          <w:lang w:val="en-US" w:eastAsia="pt-BR"/>
+        </w:rPr>
+        <w:t>pattern</w:t>
+      </w:r>
+      <w:r>
+        <w:rPr>
+          <w:rFonts w:ascii="Consolas" w:eastAsia="Times New Roman" w:hAnsi="Consolas" w:cs="Times New Roman"/>
+          <w:color w:val="D4D4D4"/>
+          <w:sz w:val="21"/>
+          <w:szCs w:val="21"/>
+          <w:lang w:val="en-US" w:eastAsia="pt-BR"/>
+        </w:rPr>
+        <w:t>=</w:t>
+      </w:r>
+      <w:r>
+        <w:rPr>
+          <w:rFonts w:ascii="Consolas" w:eastAsia="Times New Roman" w:hAnsi="Consolas" w:cs="Times New Roman"/>
+          <w:color w:val="CE9178"/>
+          <w:sz w:val="21"/>
+          <w:szCs w:val="21"/>
+          <w:lang w:val="en-US" w:eastAsia="pt-BR"/>
+        </w:rPr>
+        <w:t>"^\(\d{2})d{4,5}-\d{4}$"</w:t>
+      </w:r>
+      <w:r>
+        <w:rPr>
+          <w:rFonts w:ascii="Consolas" w:eastAsia="Times New Roman" w:hAnsi="Consolas" w:cs="Times New Roman"/>
+          <w:color w:val="D4D4D4"/>
+          <w:sz w:val="21"/>
+          <w:szCs w:val="21"/>
+          <w:lang w:val="en-US" w:eastAsia="pt-BR"/>
+        </w:rPr>
+        <w:t xml:space="preserve"> </w:t>
+      </w:r>
+      <w:r>
+        <w:rPr>
+          <w:rFonts w:ascii="Consolas" w:eastAsia="Times New Roman" w:hAnsi="Consolas" w:cs="Times New Roman"/>
+          <w:color w:val="9CDCFE"/>
+          <w:sz w:val="21"/>
+          <w:szCs w:val="21"/>
+          <w:lang w:val="en-US" w:eastAsia="pt-BR"/>
+        </w:rPr>
+        <w:t>required</w:t>
+      </w:r>
+      <w:r>
+        <w:rPr>
+          <w:rFonts w:ascii="Consolas" w:eastAsia="Times New Roman" w:hAnsi="Consolas" w:cs="Times New Roman"/>
+          <w:color w:val="D4D4D4"/>
+          <w:sz w:val="21"/>
+          <w:szCs w:val="21"/>
+          <w:lang w:val="en-US" w:eastAsia="pt-BR"/>
+        </w:rPr>
+        <w:t xml:space="preserve"> </w:t>
+      </w:r>
+      <w:r>
+        <w:rPr>
+          <w:rFonts w:ascii="Consolas" w:eastAsia="Times New Roman" w:hAnsi="Consolas" w:cs="Times New Roman"/>
+          <w:color w:val="9CDCFE"/>
+          <w:sz w:val="21"/>
+          <w:szCs w:val="21"/>
+          <w:lang w:val="en-US" w:eastAsia="pt-BR"/>
+        </w:rPr>
+        <w:t>placeholder</w:t>
+      </w:r>
+      <w:r>
+        <w:rPr>
+          <w:rFonts w:ascii="Consolas" w:eastAsia="Times New Roman" w:hAnsi="Consolas" w:cs="Times New Roman"/>
+          <w:color w:val="D4D4D4"/>
+          <w:sz w:val="21"/>
+          <w:szCs w:val="21"/>
+          <w:lang w:val="en-US" w:eastAsia="pt-BR"/>
+        </w:rPr>
+        <w:t>=</w:t>
+      </w:r>
+      <w:r>
+        <w:rPr>
+          <w:rFonts w:ascii="Consolas" w:eastAsia="Times New Roman" w:hAnsi="Consolas" w:cs="Times New Roman"/>
+          <w:color w:val="CE9178"/>
+          <w:sz w:val="21"/>
+          <w:szCs w:val="21"/>
+          <w:lang w:val="en-US" w:eastAsia="pt-BR"/>
+        </w:rPr>
+        <w:t>"(xx)xxxxx-xxxx"</w:t>
+      </w:r>
+      <w:r>
+        <w:rPr>
+          <w:rFonts w:ascii="Consolas" w:eastAsia="Times New Roman" w:hAnsi="Consolas" w:cs="Times New Roman"/>
+          <w:color w:val="808080"/>
+          <w:sz w:val="21"/>
+          <w:szCs w:val="21"/>
+          <w:lang w:val="en-US" w:eastAsia="pt-BR"/>
+        </w:rPr>
+        <w:t>&gt;</w:t>
+      </w:r>
+    </w:p>
+    <w:p>
+      <w:pPr>
+        <w:shd w:val="clear" w:color="auto" w:fill="1E1E1E"/>
+        <w:spacing w:after="0" w:line="285" w:lineRule="atLeast"/>
+        <w:rPr>
+          <w:rFonts w:ascii="Consolas" w:eastAsia="Times New Roman" w:hAnsi="Consolas" w:cs="Times New Roman"/>
+          <w:color w:val="D4D4D4"/>
+          <w:sz w:val="21"/>
+          <w:szCs w:val="21"/>
+          <w:lang w:eastAsia="pt-BR"/>
+        </w:rPr>
+      </w:pPr>
+      <w:r>
+        <w:rPr>
+          <w:rFonts w:ascii="Consolas" w:eastAsia="Times New Roman" w:hAnsi="Consolas" w:cs="Times New Roman"/>
+          <w:color w:val="D4D4D4"/>
+          <w:sz w:val="21"/>
+          <w:szCs w:val="21"/>
+          <w:lang w:val="en-US" w:eastAsia="pt-BR"/>
+        </w:rPr>
+        <w:t xml:space="preserve">            </w:t>
+      </w:r>
+      <w:r>
+        <w:rPr>
+          <w:rFonts w:ascii="Consolas" w:eastAsia="Times New Roman" w:hAnsi="Consolas" w:cs="Times New Roman"/>
+          <w:color w:val="808080"/>
+          <w:sz w:val="21"/>
+          <w:szCs w:val="21"/>
+          <w:lang w:eastAsia="pt-BR"/>
+        </w:rPr>
+        <w:t>&lt;/</w:t>
+      </w:r>
+      <w:r>
+        <w:rPr>
+          <w:rFonts w:ascii="Consolas" w:eastAsia="Times New Roman" w:hAnsi="Consolas" w:cs="Times New Roman"/>
+          <w:color w:val="569CD6"/>
+          <w:sz w:val="21"/>
+          <w:szCs w:val="21"/>
+          <w:lang w:eastAsia="pt-BR"/>
+        </w:rPr>
+        <w:t>p</w:t>
+      </w:r>
+      <w:r>
+        <w:rPr>
+          <w:rFonts w:ascii="Consolas" w:eastAsia="Times New Roman" w:hAnsi="Consolas" w:cs="Times New Roman"/>
+          <w:color w:val="808080"/>
+          <w:sz w:val="21"/>
+          <w:szCs w:val="21"/>
+          <w:lang w:eastAsia="pt-BR"/>
+        </w:rPr>
+        <w:t>&gt;</w:t>
+      </w:r>
+    </w:p>
+    <w:p>
+      <w:pPr>
+        <w:shd w:val="clear" w:color="auto" w:fill="1E1E1E"/>
+        <w:spacing w:after="0" w:line="285" w:lineRule="atLeast"/>
+        <w:rPr>
+          <w:rFonts w:ascii="Consolas" w:eastAsia="Times New Roman" w:hAnsi="Consolas" w:cs="Times New Roman"/>
+          <w:color w:val="D4D4D4"/>
+          <w:sz w:val="21"/>
+          <w:szCs w:val="21"/>
+          <w:lang w:eastAsia="pt-BR"/>
+        </w:rPr>
+      </w:pPr>
+      <w:r>
+        <w:rPr>
+          <w:rFonts w:ascii="Consolas" w:eastAsia="Times New Roman" w:hAnsi="Consolas" w:cs="Times New Roman"/>
+          <w:color w:val="808080"/>
+          <w:sz w:val="21"/>
+          <w:szCs w:val="21"/>
+          <w:lang w:eastAsia="pt-BR"/>
+        </w:rPr>
+        <w:t>&lt;/</w:t>
+      </w:r>
+      <w:r>
+        <w:rPr>
+          <w:rFonts w:ascii="Consolas" w:eastAsia="Times New Roman" w:hAnsi="Consolas" w:cs="Times New Roman"/>
+          <w:color w:val="569CD6"/>
+          <w:sz w:val="21"/>
+          <w:szCs w:val="21"/>
+          <w:lang w:eastAsia="pt-BR"/>
+        </w:rPr>
+        <w:t>fieldset</w:t>
+      </w:r>
+      <w:r>
+        <w:rPr>
+          <w:rFonts w:ascii="Consolas" w:eastAsia="Times New Roman" w:hAnsi="Consolas" w:cs="Times New Roman"/>
+          <w:color w:val="808080"/>
+          <w:sz w:val="21"/>
+          <w:szCs w:val="21"/>
+          <w:lang w:eastAsia="pt-BR"/>
+        </w:rPr>
+        <w:t>&gt;</w:t>
+      </w:r>
     </w:p>
     <w:sectPr>
       <w:pgSz w:w="11906" w:h="16838"/>
-      <w:pgMar w:top="1417" w:right="991" w:bottom="1417" w:left="709" w:header="708" w:footer="708" w:gutter="0"/>
+      <w:pgMar w:top="1417" w:right="424" w:bottom="1417" w:left="567" w:header="708" w:footer="708" w:gutter="0"/>
       <w:cols w:space="708"/>
       <w:docGrid w:linePitch="360"/>
     </w:sectPr>

</xml_diff>

<commit_message>
Exercicio 05 de formulário
</commit_message>
<xml_diff>
--- a/Modulo-4/Capitulo-24/Anotações do capitulo 24.docx
+++ b/Modulo-4/Capitulo-24/Anotações do capitulo 24.docx
@@ -15,6 +15,7 @@
           <w:lang w:val="en-US" w:eastAsia="pt-BR"/>
         </w:rPr>
       </w:pPr>
+      <w:proofErr w:type="spellStart"/>
       <w:r>
         <w:rPr>
           <w:rFonts w:ascii="Times New Roman" w:eastAsia="Times New Roman" w:hAnsi="Times New Roman" w:cs="Times New Roman"/>
@@ -26,6 +27,7 @@
         </w:rPr>
         <w:t>Formulários</w:t>
       </w:r>
+      <w:proofErr w:type="spellEnd"/>
     </w:p>
     <w:p>
       <w:pPr>
@@ -110,7 +112,29 @@
           <w:szCs w:val="21"/>
           <w:lang w:val="en-US" w:eastAsia="pt-BR"/>
         </w:rPr>
-        <w:t>"cadastro.php"</w:t>
+        <w:t>"</w:t>
+      </w:r>
+      <w:proofErr w:type="spellStart"/>
+      <w:r>
+        <w:rPr>
+          <w:rFonts w:ascii="Consolas" w:eastAsia="Times New Roman" w:hAnsi="Consolas" w:cs="Times New Roman"/>
+          <w:color w:val="CE9178"/>
+          <w:sz w:val="21"/>
+          <w:szCs w:val="21"/>
+          <w:lang w:val="en-US" w:eastAsia="pt-BR"/>
+        </w:rPr>
+        <w:t>cadastro.php</w:t>
+      </w:r>
+      <w:proofErr w:type="spellEnd"/>
+      <w:r>
+        <w:rPr>
+          <w:rFonts w:ascii="Consolas" w:eastAsia="Times New Roman" w:hAnsi="Consolas" w:cs="Times New Roman"/>
+          <w:color w:val="CE9178"/>
+          <w:sz w:val="21"/>
+          <w:szCs w:val="21"/>
+          <w:lang w:val="en-US" w:eastAsia="pt-BR"/>
+        </w:rPr>
+        <w:t>"</w:t>
       </w:r>
       <w:r>
         <w:rPr>
@@ -263,7 +287,29 @@
           <w:szCs w:val="21"/>
           <w:lang w:val="en-US" w:eastAsia="pt-BR"/>
         </w:rPr>
-        <w:t>"inome"</w:t>
+        <w:t>"</w:t>
+      </w:r>
+      <w:proofErr w:type="spellStart"/>
+      <w:r>
+        <w:rPr>
+          <w:rFonts w:ascii="Consolas" w:eastAsia="Times New Roman" w:hAnsi="Consolas" w:cs="Times New Roman"/>
+          <w:color w:val="CE9178"/>
+          <w:sz w:val="21"/>
+          <w:szCs w:val="21"/>
+          <w:lang w:val="en-US" w:eastAsia="pt-BR"/>
+        </w:rPr>
+        <w:t>inome</w:t>
+      </w:r>
+      <w:proofErr w:type="spellEnd"/>
+      <w:r>
+        <w:rPr>
+          <w:rFonts w:ascii="Consolas" w:eastAsia="Times New Roman" w:hAnsi="Consolas" w:cs="Times New Roman"/>
+          <w:color w:val="CE9178"/>
+          <w:sz w:val="21"/>
+          <w:szCs w:val="21"/>
+          <w:lang w:val="en-US" w:eastAsia="pt-BR"/>
+        </w:rPr>
+        <w:t>"</w:t>
       </w:r>
       <w:r>
         <w:rPr>
@@ -446,7 +492,29 @@
           <w:szCs w:val="21"/>
           <w:lang w:val="en-US" w:eastAsia="pt-BR"/>
         </w:rPr>
-        <w:t>"nome"</w:t>
+        <w:t>"</w:t>
+      </w:r>
+      <w:proofErr w:type="spellStart"/>
+      <w:r>
+        <w:rPr>
+          <w:rFonts w:ascii="Consolas" w:eastAsia="Times New Roman" w:hAnsi="Consolas" w:cs="Times New Roman"/>
+          <w:color w:val="CE9178"/>
+          <w:sz w:val="21"/>
+          <w:szCs w:val="21"/>
+          <w:lang w:val="en-US" w:eastAsia="pt-BR"/>
+        </w:rPr>
+        <w:t>nome</w:t>
+      </w:r>
+      <w:proofErr w:type="spellEnd"/>
+      <w:r>
+        <w:rPr>
+          <w:rFonts w:ascii="Consolas" w:eastAsia="Times New Roman" w:hAnsi="Consolas" w:cs="Times New Roman"/>
+          <w:color w:val="CE9178"/>
+          <w:sz w:val="21"/>
+          <w:szCs w:val="21"/>
+          <w:lang w:val="en-US" w:eastAsia="pt-BR"/>
+        </w:rPr>
+        <w:t>"</w:t>
       </w:r>
       <w:r>
         <w:rPr>
@@ -486,7 +554,29 @@
           <w:szCs w:val="21"/>
           <w:lang w:val="en-US" w:eastAsia="pt-BR"/>
         </w:rPr>
-        <w:t>"inome"</w:t>
+        <w:t>"</w:t>
+      </w:r>
+      <w:proofErr w:type="spellStart"/>
+      <w:r>
+        <w:rPr>
+          <w:rFonts w:ascii="Consolas" w:eastAsia="Times New Roman" w:hAnsi="Consolas" w:cs="Times New Roman"/>
+          <w:color w:val="CE9178"/>
+          <w:sz w:val="21"/>
+          <w:szCs w:val="21"/>
+          <w:lang w:val="en-US" w:eastAsia="pt-BR"/>
+        </w:rPr>
+        <w:t>inome</w:t>
+      </w:r>
+      <w:proofErr w:type="spellEnd"/>
+      <w:r>
+        <w:rPr>
+          <w:rFonts w:ascii="Consolas" w:eastAsia="Times New Roman" w:hAnsi="Consolas" w:cs="Times New Roman"/>
+          <w:color w:val="CE9178"/>
+          <w:sz w:val="21"/>
+          <w:szCs w:val="21"/>
+          <w:lang w:val="en-US" w:eastAsia="pt-BR"/>
+        </w:rPr>
+        <w:t>"</w:t>
       </w:r>
       <w:r>
         <w:rPr>
@@ -571,6 +661,7 @@
         </w:rPr>
         <w:t>&gt;&lt;</w:t>
       </w:r>
+      <w:proofErr w:type="spellStart"/>
       <w:r>
         <w:rPr>
           <w:rFonts w:ascii="Consolas" w:eastAsia="Times New Roman" w:hAnsi="Consolas" w:cs="Times New Roman"/>
@@ -581,6 +672,7 @@
         </w:rPr>
         <w:t>label</w:t>
       </w:r>
+      <w:proofErr w:type="spellEnd"/>
       <w:r>
         <w:rPr>
           <w:rFonts w:ascii="Consolas" w:eastAsia="Times New Roman" w:hAnsi="Consolas" w:cs="Times New Roman"/>
@@ -619,7 +711,29 @@
           <w:szCs w:val="21"/>
           <w:lang w:eastAsia="pt-BR"/>
         </w:rPr>
-        <w:t>"isobrenome"</w:t>
+        <w:t>"</w:t>
+      </w:r>
+      <w:proofErr w:type="spellStart"/>
+      <w:r>
+        <w:rPr>
+          <w:rFonts w:ascii="Consolas" w:eastAsia="Times New Roman" w:hAnsi="Consolas" w:cs="Times New Roman"/>
+          <w:color w:val="CE9178"/>
+          <w:sz w:val="21"/>
+          <w:szCs w:val="21"/>
+          <w:lang w:eastAsia="pt-BR"/>
+        </w:rPr>
+        <w:t>isobrenome</w:t>
+      </w:r>
+      <w:proofErr w:type="spellEnd"/>
+      <w:r>
+        <w:rPr>
+          <w:rFonts w:ascii="Consolas" w:eastAsia="Times New Roman" w:hAnsi="Consolas" w:cs="Times New Roman"/>
+          <w:color w:val="CE9178"/>
+          <w:sz w:val="21"/>
+          <w:szCs w:val="21"/>
+          <w:lang w:eastAsia="pt-BR"/>
+        </w:rPr>
+        <w:t>"</w:t>
       </w:r>
       <w:r>
         <w:rPr>
@@ -651,6 +765,7 @@
         </w:rPr>
         <w:t>&lt;/</w:t>
       </w:r>
+      <w:proofErr w:type="spellStart"/>
       <w:r>
         <w:rPr>
           <w:rFonts w:ascii="Consolas" w:eastAsia="Times New Roman" w:hAnsi="Consolas" w:cs="Times New Roman"/>
@@ -661,6 +776,7 @@
         </w:rPr>
         <w:t>label</w:t>
       </w:r>
+      <w:proofErr w:type="spellEnd"/>
       <w:r>
         <w:rPr>
           <w:rFonts w:ascii="Consolas" w:eastAsia="Times New Roman" w:hAnsi="Consolas" w:cs="Times New Roman"/>
@@ -792,7 +908,29 @@
           <w:szCs w:val="21"/>
           <w:lang w:val="en-US" w:eastAsia="pt-BR"/>
         </w:rPr>
-        <w:t>"sobrenome"</w:t>
+        <w:t>"</w:t>
+      </w:r>
+      <w:proofErr w:type="spellStart"/>
+      <w:r>
+        <w:rPr>
+          <w:rFonts w:ascii="Consolas" w:eastAsia="Times New Roman" w:hAnsi="Consolas" w:cs="Times New Roman"/>
+          <w:color w:val="CE9178"/>
+          <w:sz w:val="21"/>
+          <w:szCs w:val="21"/>
+          <w:lang w:val="en-US" w:eastAsia="pt-BR"/>
+        </w:rPr>
+        <w:t>sobrenome</w:t>
+      </w:r>
+      <w:proofErr w:type="spellEnd"/>
+      <w:r>
+        <w:rPr>
+          <w:rFonts w:ascii="Consolas" w:eastAsia="Times New Roman" w:hAnsi="Consolas" w:cs="Times New Roman"/>
+          <w:color w:val="CE9178"/>
+          <w:sz w:val="21"/>
+          <w:szCs w:val="21"/>
+          <w:lang w:val="en-US" w:eastAsia="pt-BR"/>
+        </w:rPr>
+        <w:t>"</w:t>
       </w:r>
       <w:r>
         <w:rPr>
@@ -832,7 +970,29 @@
           <w:szCs w:val="21"/>
           <w:lang w:val="en-US" w:eastAsia="pt-BR"/>
         </w:rPr>
-        <w:t>"isobrenome"</w:t>
+        <w:t>"</w:t>
+      </w:r>
+      <w:proofErr w:type="spellStart"/>
+      <w:r>
+        <w:rPr>
+          <w:rFonts w:ascii="Consolas" w:eastAsia="Times New Roman" w:hAnsi="Consolas" w:cs="Times New Roman"/>
+          <w:color w:val="CE9178"/>
+          <w:sz w:val="21"/>
+          <w:szCs w:val="21"/>
+          <w:lang w:val="en-US" w:eastAsia="pt-BR"/>
+        </w:rPr>
+        <w:t>isobrenome</w:t>
+      </w:r>
+      <w:proofErr w:type="spellEnd"/>
+      <w:r>
+        <w:rPr>
+          <w:rFonts w:ascii="Consolas" w:eastAsia="Times New Roman" w:hAnsi="Consolas" w:cs="Times New Roman"/>
+          <w:color w:val="CE9178"/>
+          <w:sz w:val="21"/>
+          <w:szCs w:val="21"/>
+          <w:lang w:val="en-US" w:eastAsia="pt-BR"/>
+        </w:rPr>
+        <w:t>"</w:t>
       </w:r>
       <w:r>
         <w:rPr>
@@ -1005,7 +1165,29 @@
           <w:szCs w:val="21"/>
           <w:lang w:val="en-US" w:eastAsia="pt-BR"/>
         </w:rPr>
-        <w:t>"Enviar"</w:t>
+        <w:t>"</w:t>
+      </w:r>
+      <w:proofErr w:type="spellStart"/>
+      <w:r>
+        <w:rPr>
+          <w:rFonts w:ascii="Consolas" w:eastAsia="Times New Roman" w:hAnsi="Consolas" w:cs="Times New Roman"/>
+          <w:color w:val="CE9178"/>
+          <w:sz w:val="21"/>
+          <w:szCs w:val="21"/>
+          <w:lang w:val="en-US" w:eastAsia="pt-BR"/>
+        </w:rPr>
+        <w:t>Enviar</w:t>
+      </w:r>
+      <w:proofErr w:type="spellEnd"/>
+      <w:r>
+        <w:rPr>
+          <w:rFonts w:ascii="Consolas" w:eastAsia="Times New Roman" w:hAnsi="Consolas" w:cs="Times New Roman"/>
+          <w:color w:val="CE9178"/>
+          <w:sz w:val="21"/>
+          <w:szCs w:val="21"/>
+          <w:lang w:val="en-US" w:eastAsia="pt-BR"/>
+        </w:rPr>
+        <w:t>"</w:t>
       </w:r>
       <w:r>
         <w:rPr>
@@ -1070,6 +1252,7 @@
         </w:rPr>
         <w:t>&lt;/</w:t>
       </w:r>
+      <w:proofErr w:type="spellStart"/>
       <w:r>
         <w:rPr>
           <w:rFonts w:ascii="Consolas" w:eastAsia="Times New Roman" w:hAnsi="Consolas" w:cs="Times New Roman"/>
@@ -1080,6 +1263,7 @@
         </w:rPr>
         <w:t>form</w:t>
       </w:r>
+      <w:proofErr w:type="spellEnd"/>
       <w:r>
         <w:rPr>
           <w:rFonts w:ascii="Consolas" w:eastAsia="Times New Roman" w:hAnsi="Consolas" w:cs="Times New Roman"/>
@@ -1162,6 +1346,7 @@
           <w:lang w:eastAsia="pt-BR"/>
         </w:rPr>
       </w:pPr>
+      <w:proofErr w:type="spellStart"/>
       <w:r>
         <w:rPr>
           <w:rFonts w:ascii="Times New Roman" w:eastAsia="Times New Roman" w:hAnsi="Times New Roman" w:cs="Times New Roman"/>
@@ -1171,7 +1356,19 @@
           <w:szCs w:val="32"/>
           <w:lang w:eastAsia="pt-BR"/>
         </w:rPr>
-        <w:t xml:space="preserve">Name = </w:t>
+        <w:t>Name</w:t>
+      </w:r>
+      <w:proofErr w:type="spellEnd"/>
+      <w:r>
+        <w:rPr>
+          <w:rFonts w:ascii="Times New Roman" w:eastAsia="Times New Roman" w:hAnsi="Times New Roman" w:cs="Times New Roman"/>
+          <w:b/>
+          <w:bCs/>
+          <w:sz w:val="32"/>
+          <w:szCs w:val="32"/>
+          <w:lang w:eastAsia="pt-BR"/>
+        </w:rPr>
+        <w:t xml:space="preserve"> = </w:t>
       </w:r>
       <w:r>
         <w:rPr>
@@ -1246,7 +1443,31 @@
           <w:szCs w:val="24"/>
           <w:lang w:eastAsia="pt-BR"/>
         </w:rPr>
-        <w:t xml:space="preserve">&lt;label&gt; </w:t>
+        <w:t>&lt;</w:t>
+      </w:r>
+      <w:proofErr w:type="spellStart"/>
+      <w:r>
+        <w:rPr>
+          <w:rFonts w:ascii="Times New Roman" w:eastAsia="Times New Roman" w:hAnsi="Times New Roman" w:cs="Times New Roman"/>
+          <w:b/>
+          <w:bCs/>
+          <w:sz w:val="24"/>
+          <w:szCs w:val="24"/>
+          <w:lang w:eastAsia="pt-BR"/>
+        </w:rPr>
+        <w:t>label</w:t>
+      </w:r>
+      <w:proofErr w:type="spellEnd"/>
+      <w:r>
+        <w:rPr>
+          <w:rFonts w:ascii="Times New Roman" w:eastAsia="Times New Roman" w:hAnsi="Times New Roman" w:cs="Times New Roman"/>
+          <w:b/>
+          <w:bCs/>
+          <w:sz w:val="24"/>
+          <w:szCs w:val="24"/>
+          <w:lang w:eastAsia="pt-BR"/>
+        </w:rPr>
+        <w:t xml:space="preserve">&gt; </w:t>
       </w:r>
       <w:r>
         <w:rPr>
@@ -1322,7 +1543,27 @@
           <w:szCs w:val="24"/>
           <w:lang w:eastAsia="pt-BR"/>
         </w:rPr>
-        <w:t>Tem que sempre utilizar o &lt;label&gt;.</w:t>
+        <w:t>Tem que sempre utilizar o &lt;</w:t>
+      </w:r>
+      <w:proofErr w:type="spellStart"/>
+      <w:r>
+        <w:rPr>
+          <w:rFonts w:ascii="Times New Roman" w:eastAsia="Times New Roman" w:hAnsi="Times New Roman" w:cs="Times New Roman"/>
+          <w:sz w:val="24"/>
+          <w:szCs w:val="24"/>
+          <w:lang w:eastAsia="pt-BR"/>
+        </w:rPr>
+        <w:t>label</w:t>
+      </w:r>
+      <w:proofErr w:type="spellEnd"/>
+      <w:r>
+        <w:rPr>
+          <w:rFonts w:ascii="Times New Roman" w:eastAsia="Times New Roman" w:hAnsi="Times New Roman" w:cs="Times New Roman"/>
+          <w:sz w:val="24"/>
+          <w:szCs w:val="24"/>
+          <w:lang w:eastAsia="pt-BR"/>
+        </w:rPr>
+        <w:t>&gt;.</w:t>
       </w:r>
     </w:p>
     <w:p>
@@ -1478,7 +1719,29 @@
           <w:szCs w:val="21"/>
           <w:lang w:eastAsia="pt-BR"/>
         </w:rPr>
-        <w:t>"on"</w:t>
+        <w:t>"</w:t>
+      </w:r>
+      <w:proofErr w:type="spellStart"/>
+      <w:r>
+        <w:rPr>
+          <w:rFonts w:ascii="Consolas" w:eastAsia="Times New Roman" w:hAnsi="Consolas" w:cs="Times New Roman"/>
+          <w:color w:val="CE9178"/>
+          <w:sz w:val="21"/>
+          <w:szCs w:val="21"/>
+          <w:lang w:eastAsia="pt-BR"/>
+        </w:rPr>
+        <w:t>on</w:t>
+      </w:r>
+      <w:proofErr w:type="spellEnd"/>
+      <w:r>
+        <w:rPr>
+          <w:rFonts w:ascii="Consolas" w:eastAsia="Times New Roman" w:hAnsi="Consolas" w:cs="Times New Roman"/>
+          <w:color w:val="CE9178"/>
+          <w:sz w:val="21"/>
+          <w:szCs w:val="21"/>
+          <w:lang w:eastAsia="pt-BR"/>
+        </w:rPr>
+        <w:t>"</w:t>
       </w:r>
       <w:r>
         <w:rPr>
@@ -1639,6 +1902,7 @@
         </w:rPr>
         <w:t>&lt;</w:t>
       </w:r>
+      <w:proofErr w:type="spellStart"/>
       <w:r>
         <w:rPr>
           <w:rFonts w:ascii="Consolas" w:eastAsia="Times New Roman" w:hAnsi="Consolas" w:cs="Times New Roman"/>
@@ -1649,16 +1913,18 @@
         </w:rPr>
         <w:t>form</w:t>
       </w:r>
-      <w:r>
-        <w:rPr>
-          <w:rFonts w:ascii="Consolas" w:eastAsia="Times New Roman" w:hAnsi="Consolas" w:cs="Times New Roman"/>
-          <w:color w:val="D4D4D4"/>
-          <w:sz w:val="21"/>
-          <w:szCs w:val="21"/>
-          <w:lang w:eastAsia="pt-BR"/>
-        </w:rPr>
-        <w:t xml:space="preserve"> </w:t>
-      </w:r>
+      <w:proofErr w:type="spellEnd"/>
+      <w:r>
+        <w:rPr>
+          <w:rFonts w:ascii="Consolas" w:eastAsia="Times New Roman" w:hAnsi="Consolas" w:cs="Times New Roman"/>
+          <w:color w:val="D4D4D4"/>
+          <w:sz w:val="21"/>
+          <w:szCs w:val="21"/>
+          <w:lang w:eastAsia="pt-BR"/>
+        </w:rPr>
+        <w:t xml:space="preserve"> </w:t>
+      </w:r>
+      <w:proofErr w:type="spellStart"/>
       <w:r>
         <w:rPr>
           <w:rFonts w:ascii="Consolas" w:eastAsia="Times New Roman" w:hAnsi="Consolas" w:cs="Times New Roman"/>
@@ -1669,6 +1935,7 @@
         </w:rPr>
         <w:t>action</w:t>
       </w:r>
+      <w:proofErr w:type="spellEnd"/>
       <w:r>
         <w:rPr>
           <w:rFonts w:ascii="Consolas" w:eastAsia="Times New Roman" w:hAnsi="Consolas" w:cs="Times New Roman"/>
@@ -1687,7 +1954,29 @@
           <w:szCs w:val="21"/>
           <w:lang w:eastAsia="pt-BR"/>
         </w:rPr>
-        <w:t>"cadastro.php"</w:t>
+        <w:t>"</w:t>
+      </w:r>
+      <w:proofErr w:type="spellStart"/>
+      <w:r>
+        <w:rPr>
+          <w:rFonts w:ascii="Consolas" w:eastAsia="Times New Roman" w:hAnsi="Consolas" w:cs="Times New Roman"/>
+          <w:color w:val="CE9178"/>
+          <w:sz w:val="21"/>
+          <w:szCs w:val="21"/>
+          <w:lang w:eastAsia="pt-BR"/>
+        </w:rPr>
+        <w:t>cadastro.php</w:t>
+      </w:r>
+      <w:proofErr w:type="spellEnd"/>
+      <w:r>
+        <w:rPr>
+          <w:rFonts w:ascii="Consolas" w:eastAsia="Times New Roman" w:hAnsi="Consolas" w:cs="Times New Roman"/>
+          <w:color w:val="CE9178"/>
+          <w:sz w:val="21"/>
+          <w:szCs w:val="21"/>
+          <w:lang w:eastAsia="pt-BR"/>
+        </w:rPr>
+        <w:t>"</w:t>
       </w:r>
       <w:r>
         <w:rPr>
@@ -1729,6 +2018,7 @@
         </w:rPr>
         <w:t>"</w:t>
       </w:r>
+      <w:proofErr w:type="spellStart"/>
       <w:r>
         <w:rPr>
           <w:rFonts w:ascii="Consolas" w:eastAsia="Times New Roman" w:hAnsi="Consolas" w:cs="Times New Roman"/>
@@ -1739,6 +2029,7 @@
         </w:rPr>
         <w:t>on</w:t>
       </w:r>
+      <w:proofErr w:type="spellEnd"/>
       <w:r>
         <w:rPr>
           <w:rFonts w:ascii="Consolas" w:eastAsia="Times New Roman" w:hAnsi="Consolas" w:cs="Times New Roman"/>
@@ -1885,6 +2176,7 @@
           <w:lang w:eastAsia="pt-BR"/>
         </w:rPr>
       </w:pPr>
+      <w:proofErr w:type="spellStart"/>
       <w:r>
         <w:rPr>
           <w:rFonts w:ascii="Times New Roman" w:eastAsia="Times New Roman" w:hAnsi="Times New Roman" w:cs="Times New Roman"/>
@@ -1897,7 +2189,22 @@
           <w:u w:val="single"/>
           <w:lang w:eastAsia="pt-BR"/>
         </w:rPr>
-        <w:t>method =</w:t>
+        <w:t>method</w:t>
+      </w:r>
+      <w:proofErr w:type="spellEnd"/>
+      <w:r>
+        <w:rPr>
+          <w:rFonts w:ascii="Times New Roman" w:eastAsia="Times New Roman" w:hAnsi="Times New Roman" w:cs="Times New Roman"/>
+          <w:b/>
+          <w:bCs/>
+          <w:i/>
+          <w:iCs/>
+          <w:sz w:val="24"/>
+          <w:szCs w:val="24"/>
+          <w:u w:val="single"/>
+          <w:lang w:eastAsia="pt-BR"/>
+        </w:rPr>
+        <w:t xml:space="preserve"> =</w:t>
       </w:r>
       <w:r>
         <w:rPr>
@@ -2042,6 +2349,7 @@
           <w:lang w:eastAsia="pt-BR"/>
         </w:rPr>
       </w:pPr>
+      <w:proofErr w:type="spellStart"/>
       <w:r>
         <w:rPr>
           <w:rFonts w:ascii="Times New Roman" w:eastAsia="Times New Roman" w:hAnsi="Times New Roman" w:cs="Times New Roman"/>
@@ -2054,7 +2362,22 @@
           <w:u w:val="single"/>
           <w:lang w:eastAsia="pt-BR"/>
         </w:rPr>
-        <w:t>method =</w:t>
+        <w:t>method</w:t>
+      </w:r>
+      <w:proofErr w:type="spellEnd"/>
+      <w:r>
+        <w:rPr>
+          <w:rFonts w:ascii="Times New Roman" w:eastAsia="Times New Roman" w:hAnsi="Times New Roman" w:cs="Times New Roman"/>
+          <w:b/>
+          <w:bCs/>
+          <w:i/>
+          <w:iCs/>
+          <w:sz w:val="24"/>
+          <w:szCs w:val="24"/>
+          <w:u w:val="single"/>
+          <w:lang w:eastAsia="pt-BR"/>
+        </w:rPr>
+        <w:t xml:space="preserve"> =</w:t>
       </w:r>
       <w:r>
         <w:rPr>
@@ -2145,6 +2468,7 @@
           <w:lang w:eastAsia="pt-BR"/>
         </w:rPr>
       </w:pPr>
+      <w:proofErr w:type="spellStart"/>
       <w:r>
         <w:rPr>
           <w:rFonts w:ascii="Times New Roman" w:eastAsia="Times New Roman" w:hAnsi="Times New Roman" w:cs="Times New Roman"/>
@@ -2154,7 +2478,43 @@
           <w:szCs w:val="24"/>
           <w:lang w:eastAsia="pt-BR"/>
         </w:rPr>
-        <w:t>Type= “password” – serve para por se</w:t>
+        <w:t>Type</w:t>
+      </w:r>
+      <w:proofErr w:type="spellEnd"/>
+      <w:r>
+        <w:rPr>
+          <w:rFonts w:ascii="Times New Roman" w:eastAsia="Times New Roman" w:hAnsi="Times New Roman" w:cs="Times New Roman"/>
+          <w:b/>
+          <w:bCs/>
+          <w:sz w:val="24"/>
+          <w:szCs w:val="24"/>
+          <w:lang w:eastAsia="pt-BR"/>
+        </w:rPr>
+        <w:t>= “</w:t>
+      </w:r>
+      <w:proofErr w:type="spellStart"/>
+      <w:r>
+        <w:rPr>
+          <w:rFonts w:ascii="Times New Roman" w:eastAsia="Times New Roman" w:hAnsi="Times New Roman" w:cs="Times New Roman"/>
+          <w:b/>
+          <w:bCs/>
+          <w:sz w:val="24"/>
+          <w:szCs w:val="24"/>
+          <w:lang w:eastAsia="pt-BR"/>
+        </w:rPr>
+        <w:t>password</w:t>
+      </w:r>
+      <w:proofErr w:type="spellEnd"/>
+      <w:r>
+        <w:rPr>
+          <w:rFonts w:ascii="Times New Roman" w:eastAsia="Times New Roman" w:hAnsi="Times New Roman" w:cs="Times New Roman"/>
+          <w:b/>
+          <w:bCs/>
+          <w:sz w:val="24"/>
+          <w:szCs w:val="24"/>
+          <w:lang w:eastAsia="pt-BR"/>
+        </w:rPr>
+        <w:t>” – serve para por se</w:t>
       </w:r>
       <w:r>
         <w:rPr>
@@ -2278,7 +2638,29 @@
           <w:szCs w:val="21"/>
           <w:lang w:val="en-US" w:eastAsia="pt-BR"/>
         </w:rPr>
-        <w:t>"sen"</w:t>
+        <w:t>"</w:t>
+      </w:r>
+      <w:proofErr w:type="spellStart"/>
+      <w:r>
+        <w:rPr>
+          <w:rFonts w:ascii="Consolas" w:eastAsia="Times New Roman" w:hAnsi="Consolas" w:cs="Times New Roman"/>
+          <w:color w:val="CE9178"/>
+          <w:sz w:val="21"/>
+          <w:szCs w:val="21"/>
+          <w:lang w:val="en-US" w:eastAsia="pt-BR"/>
+        </w:rPr>
+        <w:t>sen</w:t>
+      </w:r>
+      <w:proofErr w:type="spellEnd"/>
+      <w:r>
+        <w:rPr>
+          <w:rFonts w:ascii="Consolas" w:eastAsia="Times New Roman" w:hAnsi="Consolas" w:cs="Times New Roman"/>
+          <w:color w:val="CE9178"/>
+          <w:sz w:val="21"/>
+          <w:szCs w:val="21"/>
+          <w:lang w:val="en-US" w:eastAsia="pt-BR"/>
+        </w:rPr>
+        <w:t>"</w:t>
       </w:r>
       <w:r>
         <w:rPr>
@@ -2318,7 +2700,29 @@
           <w:szCs w:val="21"/>
           <w:lang w:val="en-US" w:eastAsia="pt-BR"/>
         </w:rPr>
-        <w:t>"isen"</w:t>
+        <w:t>"</w:t>
+      </w:r>
+      <w:proofErr w:type="spellStart"/>
+      <w:r>
+        <w:rPr>
+          <w:rFonts w:ascii="Consolas" w:eastAsia="Times New Roman" w:hAnsi="Consolas" w:cs="Times New Roman"/>
+          <w:color w:val="CE9178"/>
+          <w:sz w:val="21"/>
+          <w:szCs w:val="21"/>
+          <w:lang w:val="en-US" w:eastAsia="pt-BR"/>
+        </w:rPr>
+        <w:t>isen</w:t>
+      </w:r>
+      <w:proofErr w:type="spellEnd"/>
+      <w:r>
+        <w:rPr>
+          <w:rFonts w:ascii="Consolas" w:eastAsia="Times New Roman" w:hAnsi="Consolas" w:cs="Times New Roman"/>
+          <w:color w:val="CE9178"/>
+          <w:sz w:val="21"/>
+          <w:szCs w:val="21"/>
+          <w:lang w:val="en-US" w:eastAsia="pt-BR"/>
+        </w:rPr>
+        <w:t>"</w:t>
       </w:r>
       <w:r>
         <w:rPr>
@@ -2356,6 +2760,7 @@
           <w:lang w:val="en-US" w:eastAsia="pt-BR"/>
         </w:rPr>
       </w:pPr>
+      <w:proofErr w:type="spellStart"/>
       <w:r>
         <w:rPr>
           <w:rFonts w:ascii="Times New Roman" w:eastAsia="Times New Roman" w:hAnsi="Times New Roman" w:cs="Times New Roman"/>
@@ -2365,7 +2770,19 @@
           <w:szCs w:val="24"/>
           <w:lang w:val="en-US" w:eastAsia="pt-BR"/>
         </w:rPr>
-        <w:t>Botões do site</w:t>
+        <w:t>Botões</w:t>
+      </w:r>
+      <w:proofErr w:type="spellEnd"/>
+      <w:r>
+        <w:rPr>
+          <w:rFonts w:ascii="Times New Roman" w:eastAsia="Times New Roman" w:hAnsi="Times New Roman" w:cs="Times New Roman"/>
+          <w:b/>
+          <w:bCs/>
+          <w:sz w:val="24"/>
+          <w:szCs w:val="24"/>
+          <w:lang w:val="en-US" w:eastAsia="pt-BR"/>
+        </w:rPr>
+        <w:t xml:space="preserve"> do site</w:t>
       </w:r>
     </w:p>
     <w:p>
@@ -2478,7 +2895,29 @@
           <w:szCs w:val="21"/>
           <w:lang w:val="en-US" w:eastAsia="pt-BR"/>
         </w:rPr>
-        <w:t>"Enviar"</w:t>
+        <w:t>"</w:t>
+      </w:r>
+      <w:proofErr w:type="spellStart"/>
+      <w:r>
+        <w:rPr>
+          <w:rFonts w:ascii="Consolas" w:eastAsia="Times New Roman" w:hAnsi="Consolas" w:cs="Times New Roman"/>
+          <w:color w:val="CE9178"/>
+          <w:sz w:val="21"/>
+          <w:szCs w:val="21"/>
+          <w:lang w:val="en-US" w:eastAsia="pt-BR"/>
+        </w:rPr>
+        <w:t>Enviar</w:t>
+      </w:r>
+      <w:proofErr w:type="spellEnd"/>
+      <w:r>
+        <w:rPr>
+          <w:rFonts w:ascii="Consolas" w:eastAsia="Times New Roman" w:hAnsi="Consolas" w:cs="Times New Roman"/>
+          <w:color w:val="CE9178"/>
+          <w:sz w:val="21"/>
+          <w:szCs w:val="21"/>
+          <w:lang w:val="en-US" w:eastAsia="pt-BR"/>
+        </w:rPr>
+        <w:t>"</w:t>
       </w:r>
       <w:r>
         <w:rPr>
@@ -2601,7 +3040,29 @@
           <w:szCs w:val="21"/>
           <w:lang w:val="en-US" w:eastAsia="pt-BR"/>
         </w:rPr>
-        <w:t>"Limpar"</w:t>
+        <w:t>"</w:t>
+      </w:r>
+      <w:proofErr w:type="spellStart"/>
+      <w:r>
+        <w:rPr>
+          <w:rFonts w:ascii="Consolas" w:eastAsia="Times New Roman" w:hAnsi="Consolas" w:cs="Times New Roman"/>
+          <w:color w:val="CE9178"/>
+          <w:sz w:val="21"/>
+          <w:szCs w:val="21"/>
+          <w:lang w:val="en-US" w:eastAsia="pt-BR"/>
+        </w:rPr>
+        <w:t>Limpar</w:t>
+      </w:r>
+      <w:proofErr w:type="spellEnd"/>
+      <w:r>
+        <w:rPr>
+          <w:rFonts w:ascii="Consolas" w:eastAsia="Times New Roman" w:hAnsi="Consolas" w:cs="Times New Roman"/>
+          <w:color w:val="CE9178"/>
+          <w:sz w:val="21"/>
+          <w:szCs w:val="21"/>
+          <w:lang w:val="en-US" w:eastAsia="pt-BR"/>
+        </w:rPr>
+        <w:t>"</w:t>
       </w:r>
       <w:r>
         <w:rPr>
@@ -2674,6 +3135,7 @@
           <w:lang w:eastAsia="pt-BR"/>
         </w:rPr>
       </w:pPr>
+      <w:proofErr w:type="spellStart"/>
       <w:r>
         <w:rPr>
           <w:rFonts w:ascii="Consolas" w:eastAsia="Times New Roman" w:hAnsi="Consolas" w:cs="Times New Roman"/>
@@ -2694,6 +3156,7 @@
         </w:rPr>
         <w:t>equired</w:t>
       </w:r>
+      <w:proofErr w:type="spellEnd"/>
     </w:p>
     <w:p>
       <w:pPr>
@@ -2757,6 +3220,7 @@
           <w:lang w:eastAsia="pt-BR"/>
         </w:rPr>
       </w:pPr>
+      <w:proofErr w:type="spellStart"/>
       <w:r>
         <w:rPr>
           <w:rFonts w:ascii="Consolas" w:eastAsia="Times New Roman" w:hAnsi="Consolas" w:cs="Times New Roman"/>
@@ -2768,6 +3232,7 @@
         <w:lastRenderedPageBreak/>
         <w:t>minlength</w:t>
       </w:r>
+      <w:proofErr w:type="spellEnd"/>
       <w:r>
         <w:rPr>
           <w:rFonts w:ascii="Consolas" w:eastAsia="Times New Roman" w:hAnsi="Consolas" w:cs="Times New Roman"/>
@@ -2798,6 +3263,7 @@
         </w:rPr>
         <w:t xml:space="preserve"> </w:t>
       </w:r>
+      <w:proofErr w:type="spellStart"/>
       <w:r>
         <w:rPr>
           <w:rFonts w:ascii="Consolas" w:eastAsia="Times New Roman" w:hAnsi="Consolas" w:cs="Times New Roman"/>
@@ -2808,6 +3274,7 @@
         </w:rPr>
         <w:t>maxlength</w:t>
       </w:r>
+      <w:proofErr w:type="spellEnd"/>
       <w:r>
         <w:rPr>
           <w:rFonts w:ascii="Consolas" w:eastAsia="Times New Roman" w:hAnsi="Consolas" w:cs="Times New Roman"/>
@@ -2875,6 +3342,7 @@
           <w:lang w:eastAsia="pt-BR"/>
         </w:rPr>
       </w:pPr>
+      <w:proofErr w:type="spellStart"/>
       <w:r>
         <w:rPr>
           <w:rFonts w:ascii="Consolas" w:eastAsia="Times New Roman" w:hAnsi="Consolas" w:cs="Times New Roman"/>
@@ -2885,6 +3353,7 @@
         </w:rPr>
         <w:t>size</w:t>
       </w:r>
+      <w:proofErr w:type="spellEnd"/>
       <w:r>
         <w:rPr>
           <w:rFonts w:ascii="Consolas" w:eastAsia="Times New Roman" w:hAnsi="Consolas" w:cs="Times New Roman"/>
@@ -2952,6 +3421,7 @@
           <w:lang w:eastAsia="pt-BR"/>
         </w:rPr>
       </w:pPr>
+      <w:proofErr w:type="spellStart"/>
       <w:r>
         <w:rPr>
           <w:rFonts w:ascii="Consolas" w:eastAsia="Times New Roman" w:hAnsi="Consolas" w:cs="Times New Roman"/>
@@ -2962,6 +3432,7 @@
         </w:rPr>
         <w:t>placeholder</w:t>
       </w:r>
+      <w:proofErr w:type="spellEnd"/>
       <w:r>
         <w:rPr>
           <w:rFonts w:ascii="Consolas" w:eastAsia="Times New Roman" w:hAnsi="Consolas" w:cs="Times New Roman"/>
@@ -3156,7 +3627,29 @@
           <w:szCs w:val="21"/>
           <w:lang w:val="en-US" w:eastAsia="pt-BR"/>
         </w:rPr>
-        <w:t>"imedia"</w:t>
+        <w:t>"</w:t>
+      </w:r>
+      <w:proofErr w:type="spellStart"/>
+      <w:r>
+        <w:rPr>
+          <w:rFonts w:ascii="Consolas" w:eastAsia="Times New Roman" w:hAnsi="Consolas" w:cs="Times New Roman"/>
+          <w:color w:val="CE9178"/>
+          <w:sz w:val="21"/>
+          <w:szCs w:val="21"/>
+          <w:lang w:val="en-US" w:eastAsia="pt-BR"/>
+        </w:rPr>
+        <w:t>imedia</w:t>
+      </w:r>
+      <w:proofErr w:type="spellEnd"/>
+      <w:r>
+        <w:rPr>
+          <w:rFonts w:ascii="Consolas" w:eastAsia="Times New Roman" w:hAnsi="Consolas" w:cs="Times New Roman"/>
+          <w:color w:val="CE9178"/>
+          <w:sz w:val="21"/>
+          <w:szCs w:val="21"/>
+          <w:lang w:val="en-US" w:eastAsia="pt-BR"/>
+        </w:rPr>
+        <w:t>"</w:t>
       </w:r>
       <w:r>
         <w:rPr>
@@ -3339,6 +3832,7 @@
           <w:szCs w:val="24"/>
         </w:rPr>
       </w:pPr>
+      <w:proofErr w:type="spellStart"/>
       <w:r>
         <w:rPr>
           <w:b/>
@@ -3346,8 +3840,9 @@
           <w:sz w:val="24"/>
           <w:szCs w:val="24"/>
         </w:rPr>
-        <w:t>Step é para que fique p</w:t>
-      </w:r>
+        <w:t>Step</w:t>
+      </w:r>
+      <w:proofErr w:type="spellEnd"/>
       <w:r>
         <w:rPr>
           <w:b/>
@@ -3355,8 +3850,28 @@
           <w:sz w:val="24"/>
           <w:szCs w:val="24"/>
         </w:rPr>
-        <w:t>ulando de acordo o valor informado dentro do step</w:t>
-      </w:r>
+        <w:t xml:space="preserve"> é para que fique p</w:t>
+      </w:r>
+      <w:r>
+        <w:rPr>
+          <w:b/>
+          <w:bCs/>
+          <w:sz w:val="24"/>
+          <w:szCs w:val="24"/>
+        </w:rPr>
+        <w:t xml:space="preserve">ulando de acordo o valor informado dentro do </w:t>
+      </w:r>
+      <w:proofErr w:type="spellStart"/>
+      <w:r>
+        <w:rPr>
+          <w:b/>
+          <w:bCs/>
+          <w:sz w:val="24"/>
+          <w:szCs w:val="24"/>
+        </w:rPr>
+        <w:t>step</w:t>
+      </w:r>
+      <w:proofErr w:type="spellEnd"/>
     </w:p>
     <w:p>
       <w:pPr>
@@ -3375,8 +3890,39 @@
           <w:sz w:val="24"/>
           <w:szCs w:val="24"/>
         </w:rPr>
-        <w:t>Quando é do tipo number, coloca min e max</w:t>
-      </w:r>
+        <w:t xml:space="preserve">Quando é do tipo </w:t>
+      </w:r>
+      <w:proofErr w:type="spellStart"/>
+      <w:r>
+        <w:rPr>
+          <w:b/>
+          <w:bCs/>
+          <w:sz w:val="24"/>
+          <w:szCs w:val="24"/>
+        </w:rPr>
+        <w:t>number</w:t>
+      </w:r>
+      <w:proofErr w:type="spellEnd"/>
+      <w:r>
+        <w:rPr>
+          <w:b/>
+          <w:bCs/>
+          <w:sz w:val="24"/>
+          <w:szCs w:val="24"/>
+        </w:rPr>
+        <w:t xml:space="preserve">, coloca min e </w:t>
+      </w:r>
+      <w:proofErr w:type="spellStart"/>
+      <w:r>
+        <w:rPr>
+          <w:b/>
+          <w:bCs/>
+          <w:sz w:val="24"/>
+          <w:szCs w:val="24"/>
+        </w:rPr>
+        <w:t>max</w:t>
+      </w:r>
+      <w:proofErr w:type="spellEnd"/>
     </w:p>
     <w:p>
       <w:pPr>
@@ -3427,7 +3973,7 @@
           <w:color w:val="D4D4D4"/>
           <w:sz w:val="21"/>
           <w:szCs w:val="21"/>
-          <w:lang w:eastAsia="pt-BR"/>
+          <w:lang w:val="en-US" w:eastAsia="pt-BR"/>
         </w:rPr>
       </w:pPr>
       <w:r>
@@ -3446,7 +3992,7 @@
           <w:color w:val="808080"/>
           <w:sz w:val="21"/>
           <w:szCs w:val="21"/>
-          <w:lang w:eastAsia="pt-BR"/>
+          <w:lang w:val="en-US" w:eastAsia="pt-BR"/>
         </w:rPr>
         <w:t>&lt;</w:t>
       </w:r>
@@ -3456,7 +4002,7 @@
           <w:color w:val="569CD6"/>
           <w:sz w:val="21"/>
           <w:szCs w:val="21"/>
-          <w:lang w:eastAsia="pt-BR"/>
+          <w:lang w:val="en-US" w:eastAsia="pt-BR"/>
         </w:rPr>
         <w:t>p</w:t>
       </w:r>
@@ -3466,7 +4012,7 @@
           <w:color w:val="808080"/>
           <w:sz w:val="21"/>
           <w:szCs w:val="21"/>
-          <w:lang w:eastAsia="pt-BR"/>
+          <w:lang w:val="en-US" w:eastAsia="pt-BR"/>
         </w:rPr>
         <w:t>&gt;</w:t>
       </w:r>
@@ -3489,7 +4035,7 @@
           <w:color w:val="D4D4D4"/>
           <w:sz w:val="21"/>
           <w:szCs w:val="21"/>
-          <w:lang w:eastAsia="pt-BR"/>
+          <w:lang w:val="en-US" w:eastAsia="pt-BR"/>
         </w:rPr>
         <w:t xml:space="preserve">            </w:t>
       </w:r>
@@ -3551,7 +4097,29 @@
           <w:szCs w:val="21"/>
           <w:lang w:val="en-US" w:eastAsia="pt-BR"/>
         </w:rPr>
-        <w:t>"itel"</w:t>
+        <w:t>"</w:t>
+      </w:r>
+      <w:proofErr w:type="spellStart"/>
+      <w:r>
+        <w:rPr>
+          <w:rFonts w:ascii="Consolas" w:eastAsia="Times New Roman" w:hAnsi="Consolas" w:cs="Times New Roman"/>
+          <w:color w:val="CE9178"/>
+          <w:sz w:val="21"/>
+          <w:szCs w:val="21"/>
+          <w:lang w:val="en-US" w:eastAsia="pt-BR"/>
+        </w:rPr>
+        <w:t>itel</w:t>
+      </w:r>
+      <w:proofErr w:type="spellEnd"/>
+      <w:r>
+        <w:rPr>
+          <w:rFonts w:ascii="Consolas" w:eastAsia="Times New Roman" w:hAnsi="Consolas" w:cs="Times New Roman"/>
+          <w:color w:val="CE9178"/>
+          <w:sz w:val="21"/>
+          <w:szCs w:val="21"/>
+          <w:lang w:val="en-US" w:eastAsia="pt-BR"/>
+        </w:rPr>
+        <w:t>"</w:t>
       </w:r>
       <w:r>
         <w:rPr>
@@ -3563,6 +4131,7 @@
         </w:rPr>
         <w:t>&gt;</w:t>
       </w:r>
+      <w:proofErr w:type="spellStart"/>
       <w:r>
         <w:rPr>
           <w:rFonts w:ascii="Consolas" w:eastAsia="Times New Roman" w:hAnsi="Consolas" w:cs="Times New Roman"/>
@@ -3573,6 +4142,7 @@
         </w:rPr>
         <w:t>Telefone</w:t>
       </w:r>
+      <w:proofErr w:type="spellEnd"/>
       <w:r>
         <w:rPr>
           <w:rFonts w:ascii="Consolas" w:eastAsia="Times New Roman" w:hAnsi="Consolas" w:cs="Times New Roman"/>
@@ -3684,7 +4254,29 @@
           <w:szCs w:val="21"/>
           <w:lang w:val="en-US" w:eastAsia="pt-BR"/>
         </w:rPr>
-        <w:t>"tel"</w:t>
+        <w:t>"</w:t>
+      </w:r>
+      <w:proofErr w:type="spellStart"/>
+      <w:r>
+        <w:rPr>
+          <w:rFonts w:ascii="Consolas" w:eastAsia="Times New Roman" w:hAnsi="Consolas" w:cs="Times New Roman"/>
+          <w:color w:val="CE9178"/>
+          <w:sz w:val="21"/>
+          <w:szCs w:val="21"/>
+          <w:lang w:val="en-US" w:eastAsia="pt-BR"/>
+        </w:rPr>
+        <w:t>tel</w:t>
+      </w:r>
+      <w:proofErr w:type="spellEnd"/>
+      <w:r>
+        <w:rPr>
+          <w:rFonts w:ascii="Consolas" w:eastAsia="Times New Roman" w:hAnsi="Consolas" w:cs="Times New Roman"/>
+          <w:color w:val="CE9178"/>
+          <w:sz w:val="21"/>
+          <w:szCs w:val="21"/>
+          <w:lang w:val="en-US" w:eastAsia="pt-BR"/>
+        </w:rPr>
+        <w:t>"</w:t>
       </w:r>
       <w:r>
         <w:rPr>
@@ -3724,7 +4316,29 @@
           <w:szCs w:val="21"/>
           <w:lang w:val="en-US" w:eastAsia="pt-BR"/>
         </w:rPr>
-        <w:t>"tel"</w:t>
+        <w:t>"</w:t>
+      </w:r>
+      <w:proofErr w:type="spellStart"/>
+      <w:r>
+        <w:rPr>
+          <w:rFonts w:ascii="Consolas" w:eastAsia="Times New Roman" w:hAnsi="Consolas" w:cs="Times New Roman"/>
+          <w:color w:val="CE9178"/>
+          <w:sz w:val="21"/>
+          <w:szCs w:val="21"/>
+          <w:lang w:val="en-US" w:eastAsia="pt-BR"/>
+        </w:rPr>
+        <w:t>tel</w:t>
+      </w:r>
+      <w:proofErr w:type="spellEnd"/>
+      <w:r>
+        <w:rPr>
+          <w:rFonts w:ascii="Consolas" w:eastAsia="Times New Roman" w:hAnsi="Consolas" w:cs="Times New Roman"/>
+          <w:color w:val="CE9178"/>
+          <w:sz w:val="21"/>
+          <w:szCs w:val="21"/>
+          <w:lang w:val="en-US" w:eastAsia="pt-BR"/>
+        </w:rPr>
+        <w:t>"</w:t>
       </w:r>
       <w:r>
         <w:rPr>
@@ -3764,7 +4378,29 @@
           <w:szCs w:val="21"/>
           <w:lang w:val="en-US" w:eastAsia="pt-BR"/>
         </w:rPr>
-        <w:t>"itel"</w:t>
+        <w:t>"</w:t>
+      </w:r>
+      <w:proofErr w:type="spellStart"/>
+      <w:r>
+        <w:rPr>
+          <w:rFonts w:ascii="Consolas" w:eastAsia="Times New Roman" w:hAnsi="Consolas" w:cs="Times New Roman"/>
+          <w:color w:val="CE9178"/>
+          <w:sz w:val="21"/>
+          <w:szCs w:val="21"/>
+          <w:lang w:val="en-US" w:eastAsia="pt-BR"/>
+        </w:rPr>
+        <w:t>itel</w:t>
+      </w:r>
+      <w:proofErr w:type="spellEnd"/>
+      <w:r>
+        <w:rPr>
+          <w:rFonts w:ascii="Consolas" w:eastAsia="Times New Roman" w:hAnsi="Consolas" w:cs="Times New Roman"/>
+          <w:color w:val="CE9178"/>
+          <w:sz w:val="21"/>
+          <w:szCs w:val="21"/>
+          <w:lang w:val="en-US" w:eastAsia="pt-BR"/>
+        </w:rPr>
+        <w:t>"</w:t>
       </w:r>
       <w:r>
         <w:rPr>
@@ -3804,7 +4440,29 @@
           <w:szCs w:val="21"/>
           <w:lang w:val="en-US" w:eastAsia="pt-BR"/>
         </w:rPr>
-        <w:t>"tel"</w:t>
+        <w:t>"</w:t>
+      </w:r>
+      <w:proofErr w:type="spellStart"/>
+      <w:r>
+        <w:rPr>
+          <w:rFonts w:ascii="Consolas" w:eastAsia="Times New Roman" w:hAnsi="Consolas" w:cs="Times New Roman"/>
+          <w:color w:val="CE9178"/>
+          <w:sz w:val="21"/>
+          <w:szCs w:val="21"/>
+          <w:lang w:val="en-US" w:eastAsia="pt-BR"/>
+        </w:rPr>
+        <w:t>tel</w:t>
+      </w:r>
+      <w:proofErr w:type="spellEnd"/>
+      <w:r>
+        <w:rPr>
+          <w:rFonts w:ascii="Consolas" w:eastAsia="Times New Roman" w:hAnsi="Consolas" w:cs="Times New Roman"/>
+          <w:color w:val="CE9178"/>
+          <w:sz w:val="21"/>
+          <w:szCs w:val="21"/>
+          <w:lang w:val="en-US" w:eastAsia="pt-BR"/>
+        </w:rPr>
+        <w:t>"</w:t>
       </w:r>
       <w:r>
         <w:rPr>
@@ -3844,7 +4502,29 @@
           <w:szCs w:val="21"/>
           <w:lang w:val="en-US" w:eastAsia="pt-BR"/>
         </w:rPr>
-        <w:t>"^\(\d{2})d{4,5}-\d{4}$"</w:t>
+        <w:t>"^\(\d{2</w:t>
+      </w:r>
+      <w:proofErr w:type="gramStart"/>
+      <w:r>
+        <w:rPr>
+          <w:rFonts w:ascii="Consolas" w:eastAsia="Times New Roman" w:hAnsi="Consolas" w:cs="Times New Roman"/>
+          <w:color w:val="CE9178"/>
+          <w:sz w:val="21"/>
+          <w:szCs w:val="21"/>
+          <w:lang w:val="en-US" w:eastAsia="pt-BR"/>
+        </w:rPr>
+        <w:t>})d</w:t>
+      </w:r>
+      <w:proofErr w:type="gramEnd"/>
+      <w:r>
+        <w:rPr>
+          <w:rFonts w:ascii="Consolas" w:eastAsia="Times New Roman" w:hAnsi="Consolas" w:cs="Times New Roman"/>
+          <w:color w:val="CE9178"/>
+          <w:sz w:val="21"/>
+          <w:szCs w:val="21"/>
+          <w:lang w:val="en-US" w:eastAsia="pt-BR"/>
+        </w:rPr>
+        <w:t>{4,5}-\d{4}$"</w:t>
       </w:r>
       <w:r>
         <w:rPr>
@@ -4001,6 +4681,7 @@
         </w:rPr>
         <w:t>&lt;</w:t>
       </w:r>
+      <w:proofErr w:type="spellStart"/>
       <w:r>
         <w:rPr>
           <w:rFonts w:ascii="Consolas" w:eastAsia="Times New Roman" w:hAnsi="Consolas" w:cs="Times New Roman"/>
@@ -4011,6 +4692,7 @@
         </w:rPr>
         <w:t>fieldset</w:t>
       </w:r>
+      <w:proofErr w:type="spellEnd"/>
       <w:r>
         <w:rPr>
           <w:rFonts w:ascii="Consolas" w:eastAsia="Times New Roman" w:hAnsi="Consolas" w:cs="Times New Roman"/>
@@ -4082,8 +4764,20 @@
           <w:szCs w:val="21"/>
           <w:lang w:val="en-US" w:eastAsia="pt-BR"/>
         </w:rPr>
-        <w:t>Dados Pessoais</w:t>
-      </w:r>
+        <w:t xml:space="preserve">Dados </w:t>
+      </w:r>
+      <w:proofErr w:type="spellStart"/>
+      <w:r>
+        <w:rPr>
+          <w:rFonts w:ascii="Consolas" w:eastAsia="Times New Roman" w:hAnsi="Consolas" w:cs="Times New Roman"/>
+          <w:color w:val="D4D4D4"/>
+          <w:sz w:val="21"/>
+          <w:szCs w:val="21"/>
+          <w:lang w:val="en-US" w:eastAsia="pt-BR"/>
+        </w:rPr>
+        <w:t>Pessoais</w:t>
+      </w:r>
+      <w:proofErr w:type="spellEnd"/>
       <w:r>
         <w:rPr>
           <w:rFonts w:ascii="Consolas" w:eastAsia="Times New Roman" w:hAnsi="Consolas" w:cs="Times New Roman"/>
@@ -4200,6 +4894,7 @@
         </w:rPr>
         <w:t>&lt;</w:t>
       </w:r>
+      <w:proofErr w:type="spellStart"/>
       <w:r>
         <w:rPr>
           <w:rFonts w:ascii="Consolas" w:eastAsia="Times New Roman" w:hAnsi="Consolas" w:cs="Times New Roman"/>
@@ -4210,6 +4905,7 @@
         </w:rPr>
         <w:t>label</w:t>
       </w:r>
+      <w:proofErr w:type="spellEnd"/>
       <w:r>
         <w:rPr>
           <w:rFonts w:ascii="Consolas" w:eastAsia="Times New Roman" w:hAnsi="Consolas" w:cs="Times New Roman"/>
@@ -4248,7 +4944,29 @@
           <w:szCs w:val="21"/>
           <w:lang w:eastAsia="pt-BR"/>
         </w:rPr>
-        <w:t>"inome"</w:t>
+        <w:t>"</w:t>
+      </w:r>
+      <w:proofErr w:type="spellStart"/>
+      <w:r>
+        <w:rPr>
+          <w:rFonts w:ascii="Consolas" w:eastAsia="Times New Roman" w:hAnsi="Consolas" w:cs="Times New Roman"/>
+          <w:color w:val="CE9178"/>
+          <w:sz w:val="21"/>
+          <w:szCs w:val="21"/>
+          <w:lang w:eastAsia="pt-BR"/>
+        </w:rPr>
+        <w:t>inome</w:t>
+      </w:r>
+      <w:proofErr w:type="spellEnd"/>
+      <w:r>
+        <w:rPr>
+          <w:rFonts w:ascii="Consolas" w:eastAsia="Times New Roman" w:hAnsi="Consolas" w:cs="Times New Roman"/>
+          <w:color w:val="CE9178"/>
+          <w:sz w:val="21"/>
+          <w:szCs w:val="21"/>
+          <w:lang w:eastAsia="pt-BR"/>
+        </w:rPr>
+        <w:t>"</w:t>
       </w:r>
       <w:r>
         <w:rPr>
@@ -4280,6 +4998,7 @@
         </w:rPr>
         <w:t>&lt;/</w:t>
       </w:r>
+      <w:proofErr w:type="spellStart"/>
       <w:r>
         <w:rPr>
           <w:rFonts w:ascii="Consolas" w:eastAsia="Times New Roman" w:hAnsi="Consolas" w:cs="Times New Roman"/>
@@ -4290,6 +5009,7 @@
         </w:rPr>
         <w:t>label</w:t>
       </w:r>
+      <w:proofErr w:type="spellEnd"/>
       <w:r>
         <w:rPr>
           <w:rFonts w:ascii="Consolas" w:eastAsia="Times New Roman" w:hAnsi="Consolas" w:cs="Times New Roman"/>
@@ -4421,7 +5141,29 @@
           <w:szCs w:val="21"/>
           <w:lang w:val="en-US" w:eastAsia="pt-BR"/>
         </w:rPr>
-        <w:t>"nome"</w:t>
+        <w:t>"</w:t>
+      </w:r>
+      <w:proofErr w:type="spellStart"/>
+      <w:r>
+        <w:rPr>
+          <w:rFonts w:ascii="Consolas" w:eastAsia="Times New Roman" w:hAnsi="Consolas" w:cs="Times New Roman"/>
+          <w:color w:val="CE9178"/>
+          <w:sz w:val="21"/>
+          <w:szCs w:val="21"/>
+          <w:lang w:val="en-US" w:eastAsia="pt-BR"/>
+        </w:rPr>
+        <w:t>nome</w:t>
+      </w:r>
+      <w:proofErr w:type="spellEnd"/>
+      <w:r>
+        <w:rPr>
+          <w:rFonts w:ascii="Consolas" w:eastAsia="Times New Roman" w:hAnsi="Consolas" w:cs="Times New Roman"/>
+          <w:color w:val="CE9178"/>
+          <w:sz w:val="21"/>
+          <w:szCs w:val="21"/>
+          <w:lang w:val="en-US" w:eastAsia="pt-BR"/>
+        </w:rPr>
+        <w:t>"</w:t>
       </w:r>
       <w:r>
         <w:rPr>
@@ -4461,18 +5203,41 @@
           <w:szCs w:val="21"/>
           <w:lang w:val="en-US" w:eastAsia="pt-BR"/>
         </w:rPr>
-        <w:t>"inome"</w:t>
-      </w:r>
-      <w:r>
-        <w:rPr>
-          <w:rFonts w:ascii="Consolas" w:eastAsia="Times New Roman" w:hAnsi="Consolas" w:cs="Times New Roman"/>
-          <w:color w:val="D4D4D4"/>
-          <w:sz w:val="21"/>
-          <w:szCs w:val="21"/>
-          <w:lang w:val="en-US" w:eastAsia="pt-BR"/>
-        </w:rPr>
-        <w:t xml:space="preserve"> </w:t>
-      </w:r>
+        <w:t>"</w:t>
+      </w:r>
+      <w:proofErr w:type="spellStart"/>
+      <w:r>
+        <w:rPr>
+          <w:rFonts w:ascii="Consolas" w:eastAsia="Times New Roman" w:hAnsi="Consolas" w:cs="Times New Roman"/>
+          <w:color w:val="CE9178"/>
+          <w:sz w:val="21"/>
+          <w:szCs w:val="21"/>
+          <w:lang w:val="en-US" w:eastAsia="pt-BR"/>
+        </w:rPr>
+        <w:t>inome</w:t>
+      </w:r>
+      <w:proofErr w:type="spellEnd"/>
+      <w:r>
+        <w:rPr>
+          <w:rFonts w:ascii="Consolas" w:eastAsia="Times New Roman" w:hAnsi="Consolas" w:cs="Times New Roman"/>
+          <w:color w:val="CE9178"/>
+          <w:sz w:val="21"/>
+          <w:szCs w:val="21"/>
+          <w:lang w:val="en-US" w:eastAsia="pt-BR"/>
+        </w:rPr>
+        <w:t>"</w:t>
+      </w:r>
+      <w:r>
+        <w:rPr>
+          <w:rFonts w:ascii="Consolas" w:eastAsia="Times New Roman" w:hAnsi="Consolas" w:cs="Times New Roman"/>
+          <w:color w:val="D4D4D4"/>
+          <w:sz w:val="21"/>
+          <w:szCs w:val="21"/>
+          <w:lang w:val="en-US" w:eastAsia="pt-BR"/>
+        </w:rPr>
+        <w:t xml:space="preserve"> </w:t>
+      </w:r>
+      <w:proofErr w:type="spellStart"/>
       <w:r>
         <w:rPr>
           <w:rFonts w:ascii="Consolas" w:eastAsia="Times New Roman" w:hAnsi="Consolas" w:cs="Times New Roman"/>
@@ -4483,6 +5248,7 @@
         </w:rPr>
         <w:t>minlength</w:t>
       </w:r>
+      <w:proofErr w:type="spellEnd"/>
       <w:r>
         <w:rPr>
           <w:rFonts w:ascii="Consolas" w:eastAsia="Times New Roman" w:hAnsi="Consolas" w:cs="Times New Roman"/>
@@ -4513,6 +5279,7 @@
         </w:rPr>
         <w:t xml:space="preserve"> </w:t>
       </w:r>
+      <w:proofErr w:type="spellStart"/>
       <w:r>
         <w:rPr>
           <w:rFonts w:ascii="Consolas" w:eastAsia="Times New Roman" w:hAnsi="Consolas" w:cs="Times New Roman"/>
@@ -4523,6 +5290,7 @@
         </w:rPr>
         <w:t>maxlength</w:t>
       </w:r>
+      <w:proofErr w:type="spellEnd"/>
       <w:r>
         <w:rPr>
           <w:rFonts w:ascii="Consolas" w:eastAsia="Times New Roman" w:hAnsi="Consolas" w:cs="Times New Roman"/>
@@ -4760,7 +5528,29 @@
           <w:szCs w:val="21"/>
           <w:lang w:val="en-US" w:eastAsia="pt-BR"/>
         </w:rPr>
-        <w:t>"iemail"</w:t>
+        <w:t>"</w:t>
+      </w:r>
+      <w:proofErr w:type="spellStart"/>
+      <w:r>
+        <w:rPr>
+          <w:rFonts w:ascii="Consolas" w:eastAsia="Times New Roman" w:hAnsi="Consolas" w:cs="Times New Roman"/>
+          <w:color w:val="CE9178"/>
+          <w:sz w:val="21"/>
+          <w:szCs w:val="21"/>
+          <w:lang w:val="en-US" w:eastAsia="pt-BR"/>
+        </w:rPr>
+        <w:t>iemail</w:t>
+      </w:r>
+      <w:proofErr w:type="spellEnd"/>
+      <w:r>
+        <w:rPr>
+          <w:rFonts w:ascii="Consolas" w:eastAsia="Times New Roman" w:hAnsi="Consolas" w:cs="Times New Roman"/>
+          <w:color w:val="CE9178"/>
+          <w:sz w:val="21"/>
+          <w:szCs w:val="21"/>
+          <w:lang w:val="en-US" w:eastAsia="pt-BR"/>
+        </w:rPr>
+        <w:t>"</w:t>
       </w:r>
       <w:r>
         <w:rPr>
@@ -4973,7 +5763,29 @@
           <w:szCs w:val="21"/>
           <w:lang w:val="en-US" w:eastAsia="pt-BR"/>
         </w:rPr>
-        <w:t>"iemail"</w:t>
+        <w:t>"</w:t>
+      </w:r>
+      <w:proofErr w:type="spellStart"/>
+      <w:r>
+        <w:rPr>
+          <w:rFonts w:ascii="Consolas" w:eastAsia="Times New Roman" w:hAnsi="Consolas" w:cs="Times New Roman"/>
+          <w:color w:val="CE9178"/>
+          <w:sz w:val="21"/>
+          <w:szCs w:val="21"/>
+          <w:lang w:val="en-US" w:eastAsia="pt-BR"/>
+        </w:rPr>
+        <w:t>iemail</w:t>
+      </w:r>
+      <w:proofErr w:type="spellEnd"/>
+      <w:r>
+        <w:rPr>
+          <w:rFonts w:ascii="Consolas" w:eastAsia="Times New Roman" w:hAnsi="Consolas" w:cs="Times New Roman"/>
+          <w:color w:val="CE9178"/>
+          <w:sz w:val="21"/>
+          <w:szCs w:val="21"/>
+          <w:lang w:val="en-US" w:eastAsia="pt-BR"/>
+        </w:rPr>
+        <w:t>"</w:t>
       </w:r>
       <w:r>
         <w:rPr>
@@ -5272,7 +6084,29 @@
           <w:szCs w:val="21"/>
           <w:lang w:val="en-US" w:eastAsia="pt-BR"/>
         </w:rPr>
-        <w:t>"itel"</w:t>
+        <w:t>"</w:t>
+      </w:r>
+      <w:proofErr w:type="spellStart"/>
+      <w:r>
+        <w:rPr>
+          <w:rFonts w:ascii="Consolas" w:eastAsia="Times New Roman" w:hAnsi="Consolas" w:cs="Times New Roman"/>
+          <w:color w:val="CE9178"/>
+          <w:sz w:val="21"/>
+          <w:szCs w:val="21"/>
+          <w:lang w:val="en-US" w:eastAsia="pt-BR"/>
+        </w:rPr>
+        <w:t>itel</w:t>
+      </w:r>
+      <w:proofErr w:type="spellEnd"/>
+      <w:r>
+        <w:rPr>
+          <w:rFonts w:ascii="Consolas" w:eastAsia="Times New Roman" w:hAnsi="Consolas" w:cs="Times New Roman"/>
+          <w:color w:val="CE9178"/>
+          <w:sz w:val="21"/>
+          <w:szCs w:val="21"/>
+          <w:lang w:val="en-US" w:eastAsia="pt-BR"/>
+        </w:rPr>
+        <w:t>"</w:t>
       </w:r>
       <w:r>
         <w:rPr>
@@ -5284,6 +6118,7 @@
         </w:rPr>
         <w:t>&gt;</w:t>
       </w:r>
+      <w:proofErr w:type="spellStart"/>
       <w:r>
         <w:rPr>
           <w:rFonts w:ascii="Consolas" w:eastAsia="Times New Roman" w:hAnsi="Consolas" w:cs="Times New Roman"/>
@@ -5294,6 +6129,7 @@
         </w:rPr>
         <w:t>Telefone</w:t>
       </w:r>
+      <w:proofErr w:type="spellEnd"/>
       <w:r>
         <w:rPr>
           <w:rFonts w:ascii="Consolas" w:eastAsia="Times New Roman" w:hAnsi="Consolas" w:cs="Times New Roman"/>
@@ -5405,7 +6241,29 @@
           <w:szCs w:val="21"/>
           <w:lang w:val="en-US" w:eastAsia="pt-BR"/>
         </w:rPr>
-        <w:t>"tel"</w:t>
+        <w:t>"</w:t>
+      </w:r>
+      <w:proofErr w:type="spellStart"/>
+      <w:r>
+        <w:rPr>
+          <w:rFonts w:ascii="Consolas" w:eastAsia="Times New Roman" w:hAnsi="Consolas" w:cs="Times New Roman"/>
+          <w:color w:val="CE9178"/>
+          <w:sz w:val="21"/>
+          <w:szCs w:val="21"/>
+          <w:lang w:val="en-US" w:eastAsia="pt-BR"/>
+        </w:rPr>
+        <w:t>tel</w:t>
+      </w:r>
+      <w:proofErr w:type="spellEnd"/>
+      <w:r>
+        <w:rPr>
+          <w:rFonts w:ascii="Consolas" w:eastAsia="Times New Roman" w:hAnsi="Consolas" w:cs="Times New Roman"/>
+          <w:color w:val="CE9178"/>
+          <w:sz w:val="21"/>
+          <w:szCs w:val="21"/>
+          <w:lang w:val="en-US" w:eastAsia="pt-BR"/>
+        </w:rPr>
+        <w:t>"</w:t>
       </w:r>
       <w:r>
         <w:rPr>
@@ -5445,7 +6303,29 @@
           <w:szCs w:val="21"/>
           <w:lang w:val="en-US" w:eastAsia="pt-BR"/>
         </w:rPr>
-        <w:t>"tel"</w:t>
+        <w:t>"</w:t>
+      </w:r>
+      <w:proofErr w:type="spellStart"/>
+      <w:r>
+        <w:rPr>
+          <w:rFonts w:ascii="Consolas" w:eastAsia="Times New Roman" w:hAnsi="Consolas" w:cs="Times New Roman"/>
+          <w:color w:val="CE9178"/>
+          <w:sz w:val="21"/>
+          <w:szCs w:val="21"/>
+          <w:lang w:val="en-US" w:eastAsia="pt-BR"/>
+        </w:rPr>
+        <w:t>tel</w:t>
+      </w:r>
+      <w:proofErr w:type="spellEnd"/>
+      <w:r>
+        <w:rPr>
+          <w:rFonts w:ascii="Consolas" w:eastAsia="Times New Roman" w:hAnsi="Consolas" w:cs="Times New Roman"/>
+          <w:color w:val="CE9178"/>
+          <w:sz w:val="21"/>
+          <w:szCs w:val="21"/>
+          <w:lang w:val="en-US" w:eastAsia="pt-BR"/>
+        </w:rPr>
+        <w:t>"</w:t>
       </w:r>
       <w:r>
         <w:rPr>
@@ -5485,7 +6365,29 @@
           <w:szCs w:val="21"/>
           <w:lang w:val="en-US" w:eastAsia="pt-BR"/>
         </w:rPr>
-        <w:t>"itel"</w:t>
+        <w:t>"</w:t>
+      </w:r>
+      <w:proofErr w:type="spellStart"/>
+      <w:r>
+        <w:rPr>
+          <w:rFonts w:ascii="Consolas" w:eastAsia="Times New Roman" w:hAnsi="Consolas" w:cs="Times New Roman"/>
+          <w:color w:val="CE9178"/>
+          <w:sz w:val="21"/>
+          <w:szCs w:val="21"/>
+          <w:lang w:val="en-US" w:eastAsia="pt-BR"/>
+        </w:rPr>
+        <w:t>itel</w:t>
+      </w:r>
+      <w:proofErr w:type="spellEnd"/>
+      <w:r>
+        <w:rPr>
+          <w:rFonts w:ascii="Consolas" w:eastAsia="Times New Roman" w:hAnsi="Consolas" w:cs="Times New Roman"/>
+          <w:color w:val="CE9178"/>
+          <w:sz w:val="21"/>
+          <w:szCs w:val="21"/>
+          <w:lang w:val="en-US" w:eastAsia="pt-BR"/>
+        </w:rPr>
+        <w:t>"</w:t>
       </w:r>
       <w:r>
         <w:rPr>
@@ -5525,7 +6427,29 @@
           <w:szCs w:val="21"/>
           <w:lang w:val="en-US" w:eastAsia="pt-BR"/>
         </w:rPr>
-        <w:t>"tel"</w:t>
+        <w:t>"</w:t>
+      </w:r>
+      <w:proofErr w:type="spellStart"/>
+      <w:r>
+        <w:rPr>
+          <w:rFonts w:ascii="Consolas" w:eastAsia="Times New Roman" w:hAnsi="Consolas" w:cs="Times New Roman"/>
+          <w:color w:val="CE9178"/>
+          <w:sz w:val="21"/>
+          <w:szCs w:val="21"/>
+          <w:lang w:val="en-US" w:eastAsia="pt-BR"/>
+        </w:rPr>
+        <w:t>tel</w:t>
+      </w:r>
+      <w:proofErr w:type="spellEnd"/>
+      <w:r>
+        <w:rPr>
+          <w:rFonts w:ascii="Consolas" w:eastAsia="Times New Roman" w:hAnsi="Consolas" w:cs="Times New Roman"/>
+          <w:color w:val="CE9178"/>
+          <w:sz w:val="21"/>
+          <w:szCs w:val="21"/>
+          <w:lang w:val="en-US" w:eastAsia="pt-BR"/>
+        </w:rPr>
+        <w:t>"</w:t>
       </w:r>
       <w:r>
         <w:rPr>
@@ -5565,7 +6489,29 @@
           <w:szCs w:val="21"/>
           <w:lang w:val="en-US" w:eastAsia="pt-BR"/>
         </w:rPr>
-        <w:t>"^\(\d{2})d{4,5}-\d{4}$"</w:t>
+        <w:t>"^\(\d{2</w:t>
+      </w:r>
+      <w:proofErr w:type="gramStart"/>
+      <w:r>
+        <w:rPr>
+          <w:rFonts w:ascii="Consolas" w:eastAsia="Times New Roman" w:hAnsi="Consolas" w:cs="Times New Roman"/>
+          <w:color w:val="CE9178"/>
+          <w:sz w:val="21"/>
+          <w:szCs w:val="21"/>
+          <w:lang w:val="en-US" w:eastAsia="pt-BR"/>
+        </w:rPr>
+        <w:t>})d</w:t>
+      </w:r>
+      <w:proofErr w:type="gramEnd"/>
+      <w:r>
+        <w:rPr>
+          <w:rFonts w:ascii="Consolas" w:eastAsia="Times New Roman" w:hAnsi="Consolas" w:cs="Times New Roman"/>
+          <w:color w:val="CE9178"/>
+          <w:sz w:val="21"/>
+          <w:szCs w:val="21"/>
+          <w:lang w:val="en-US" w:eastAsia="pt-BR"/>
+        </w:rPr>
+        <w:t>{4,5}-\d{4}$"</w:t>
       </w:r>
       <w:r>
         <w:rPr>
@@ -5625,7 +6571,29 @@
           <w:szCs w:val="21"/>
           <w:lang w:val="en-US" w:eastAsia="pt-BR"/>
         </w:rPr>
-        <w:t>"(xx)xxxxx-xxxx"</w:t>
+        <w:t>"(xx)</w:t>
+      </w:r>
+      <w:proofErr w:type="spellStart"/>
+      <w:r>
+        <w:rPr>
+          <w:rFonts w:ascii="Consolas" w:eastAsia="Times New Roman" w:hAnsi="Consolas" w:cs="Times New Roman"/>
+          <w:color w:val="CE9178"/>
+          <w:sz w:val="21"/>
+          <w:szCs w:val="21"/>
+          <w:lang w:val="en-US" w:eastAsia="pt-BR"/>
+        </w:rPr>
+        <w:t>xxxxx-xxxx</w:t>
+      </w:r>
+      <w:proofErr w:type="spellEnd"/>
+      <w:r>
+        <w:rPr>
+          <w:rFonts w:ascii="Consolas" w:eastAsia="Times New Roman" w:hAnsi="Consolas" w:cs="Times New Roman"/>
+          <w:color w:val="CE9178"/>
+          <w:sz w:val="21"/>
+          <w:szCs w:val="21"/>
+          <w:lang w:val="en-US" w:eastAsia="pt-BR"/>
+        </w:rPr>
+        <w:t>"</w:t>
       </w:r>
       <w:r>
         <w:rPr>
@@ -5697,7 +6665,7 @@
         <w:spacing w:after="0" w:line="285" w:lineRule="atLeast"/>
         <w:rPr>
           <w:rFonts w:ascii="Consolas" w:eastAsia="Times New Roman" w:hAnsi="Consolas" w:cs="Times New Roman"/>
-          <w:color w:val="D4D4D4"/>
+          <w:color w:val="808080"/>
           <w:sz w:val="21"/>
           <w:szCs w:val="21"/>
           <w:lang w:eastAsia="pt-BR"/>
@@ -5713,6 +6681,7 @@
         </w:rPr>
         <w:t>&lt;/</w:t>
       </w:r>
+      <w:proofErr w:type="spellStart"/>
       <w:r>
         <w:rPr>
           <w:rFonts w:ascii="Consolas" w:eastAsia="Times New Roman" w:hAnsi="Consolas" w:cs="Times New Roman"/>
@@ -5723,6 +6692,7 @@
         </w:rPr>
         <w:t>fieldset</w:t>
       </w:r>
+      <w:proofErr w:type="spellEnd"/>
       <w:r>
         <w:rPr>
           <w:rFonts w:ascii="Consolas" w:eastAsia="Times New Roman" w:hAnsi="Consolas" w:cs="Times New Roman"/>
@@ -5733,6 +6703,2593 @@
         </w:rPr>
         <w:t>&gt;</w:t>
       </w:r>
+    </w:p>
+    <w:p>
+      <w:pPr>
+        <w:shd w:val="clear" w:color="auto" w:fill="1E1E1E"/>
+        <w:spacing w:after="0" w:line="285" w:lineRule="atLeast"/>
+        <w:rPr>
+          <w:rFonts w:ascii="Consolas" w:eastAsia="Times New Roman" w:hAnsi="Consolas" w:cs="Times New Roman"/>
+          <w:color w:val="808080"/>
+          <w:sz w:val="21"/>
+          <w:szCs w:val="21"/>
+          <w:lang w:eastAsia="pt-BR"/>
+        </w:rPr>
+      </w:pPr>
+    </w:p>
+    <w:p>
+      <w:pPr>
+        <w:spacing w:after="0" w:line="285" w:lineRule="atLeast"/>
+        <w:rPr>
+          <w:rFonts w:ascii="Consolas" w:eastAsia="Times New Roman" w:hAnsi="Consolas" w:cs="Times New Roman"/>
+          <w:color w:val="808080"/>
+          <w:sz w:val="21"/>
+          <w:szCs w:val="21"/>
+          <w:lang w:eastAsia="pt-BR"/>
+        </w:rPr>
+      </w:pPr>
+    </w:p>
+    <w:p>
+      <w:pPr>
+        <w:spacing w:after="0" w:line="285" w:lineRule="atLeast"/>
+        <w:rPr>
+          <w:rFonts w:ascii="Times New Roman" w:eastAsia="Times New Roman" w:hAnsi="Times New Roman" w:cs="Times New Roman"/>
+          <w:b/>
+          <w:bCs/>
+          <w:sz w:val="24"/>
+          <w:szCs w:val="24"/>
+          <w:lang w:eastAsia="pt-BR"/>
+        </w:rPr>
+      </w:pPr>
+    </w:p>
+    <w:p>
+      <w:pPr>
+        <w:spacing w:after="0" w:line="285" w:lineRule="atLeast"/>
+        <w:rPr>
+          <w:rFonts w:ascii="Times New Roman" w:eastAsia="Times New Roman" w:hAnsi="Times New Roman" w:cs="Times New Roman"/>
+          <w:b/>
+          <w:bCs/>
+          <w:sz w:val="24"/>
+          <w:szCs w:val="24"/>
+          <w:lang w:eastAsia="pt-BR"/>
+        </w:rPr>
+      </w:pPr>
+    </w:p>
+    <w:p>
+      <w:pPr>
+        <w:spacing w:after="0" w:line="285" w:lineRule="atLeast"/>
+        <w:rPr>
+          <w:rFonts w:ascii="Times New Roman" w:eastAsia="Times New Roman" w:hAnsi="Times New Roman" w:cs="Times New Roman"/>
+          <w:b/>
+          <w:bCs/>
+          <w:sz w:val="24"/>
+          <w:szCs w:val="24"/>
+          <w:lang w:eastAsia="pt-BR"/>
+        </w:rPr>
+      </w:pPr>
+    </w:p>
+    <w:p>
+      <w:pPr>
+        <w:spacing w:after="0" w:line="285" w:lineRule="atLeast"/>
+        <w:rPr>
+          <w:rFonts w:ascii="Times New Roman" w:eastAsia="Times New Roman" w:hAnsi="Times New Roman" w:cs="Times New Roman"/>
+          <w:b/>
+          <w:bCs/>
+          <w:sz w:val="24"/>
+          <w:szCs w:val="24"/>
+          <w:lang w:eastAsia="pt-BR"/>
+        </w:rPr>
+      </w:pPr>
+    </w:p>
+    <w:p>
+      <w:pPr>
+        <w:spacing w:after="0" w:line="285" w:lineRule="atLeast"/>
+        <w:rPr>
+          <w:rFonts w:ascii="Times New Roman" w:eastAsia="Times New Roman" w:hAnsi="Times New Roman" w:cs="Times New Roman"/>
+          <w:b/>
+          <w:bCs/>
+          <w:sz w:val="24"/>
+          <w:szCs w:val="24"/>
+          <w:lang w:eastAsia="pt-BR"/>
+        </w:rPr>
+      </w:pPr>
+    </w:p>
+    <w:p>
+      <w:pPr>
+        <w:spacing w:after="0" w:line="285" w:lineRule="atLeast"/>
+        <w:rPr>
+          <w:rFonts w:ascii="Times New Roman" w:eastAsia="Times New Roman" w:hAnsi="Times New Roman" w:cs="Times New Roman"/>
+          <w:b/>
+          <w:bCs/>
+          <w:color w:val="808080"/>
+          <w:sz w:val="24"/>
+          <w:szCs w:val="24"/>
+          <w:lang w:eastAsia="pt-BR"/>
+        </w:rPr>
+      </w:pPr>
+      <w:r>
+        <w:rPr>
+          <w:rFonts w:ascii="Times New Roman" w:eastAsia="Times New Roman" w:hAnsi="Times New Roman" w:cs="Times New Roman"/>
+          <w:b/>
+          <w:bCs/>
+          <w:sz w:val="24"/>
+          <w:szCs w:val="24"/>
+          <w:lang w:eastAsia="pt-BR"/>
+        </w:rPr>
+        <w:lastRenderedPageBreak/>
+        <w:t>Para colocar a opção onde o usuário pode marcar a caixinha</w:t>
+      </w:r>
+    </w:p>
+    <w:p>
+      <w:pPr>
+        <w:shd w:val="clear" w:color="auto" w:fill="1E1E1E"/>
+        <w:spacing w:line="285" w:lineRule="atLeast"/>
+        <w:rPr>
+          <w:rFonts w:ascii="Consolas" w:eastAsia="Times New Roman" w:hAnsi="Consolas" w:cs="Times New Roman"/>
+          <w:color w:val="808080"/>
+          <w:sz w:val="21"/>
+          <w:szCs w:val="21"/>
+          <w:lang w:val="en-US" w:eastAsia="pt-BR"/>
+        </w:rPr>
+      </w:pPr>
+      <w:r>
+        <w:rPr>
+          <w:rFonts w:ascii="Consolas" w:eastAsia="Times New Roman" w:hAnsi="Consolas" w:cs="Times New Roman"/>
+          <w:color w:val="808080"/>
+          <w:sz w:val="21"/>
+          <w:szCs w:val="21"/>
+          <w:lang w:val="en-US" w:eastAsia="pt-BR"/>
+        </w:rPr>
+        <w:t>&lt;</w:t>
+      </w:r>
+      <w:r>
+        <w:rPr>
+          <w:rFonts w:ascii="Consolas" w:eastAsia="Times New Roman" w:hAnsi="Consolas" w:cs="Times New Roman"/>
+          <w:color w:val="569CD6"/>
+          <w:sz w:val="21"/>
+          <w:szCs w:val="21"/>
+          <w:lang w:val="en-US" w:eastAsia="pt-BR"/>
+        </w:rPr>
+        <w:t>input</w:t>
+      </w:r>
+      <w:r>
+        <w:rPr>
+          <w:rFonts w:ascii="Consolas" w:eastAsia="Times New Roman" w:hAnsi="Consolas" w:cs="Times New Roman"/>
+          <w:color w:val="D4D4D4"/>
+          <w:sz w:val="21"/>
+          <w:szCs w:val="21"/>
+          <w:lang w:val="en-US" w:eastAsia="pt-BR"/>
+        </w:rPr>
+        <w:t xml:space="preserve"> </w:t>
+      </w:r>
+      <w:r>
+        <w:rPr>
+          <w:rFonts w:ascii="Consolas" w:eastAsia="Times New Roman" w:hAnsi="Consolas" w:cs="Times New Roman"/>
+          <w:color w:val="9CDCFE"/>
+          <w:sz w:val="21"/>
+          <w:szCs w:val="21"/>
+          <w:lang w:val="en-US" w:eastAsia="pt-BR"/>
+        </w:rPr>
+        <w:t>type</w:t>
+      </w:r>
+      <w:r>
+        <w:rPr>
+          <w:rFonts w:ascii="Consolas" w:eastAsia="Times New Roman" w:hAnsi="Consolas" w:cs="Times New Roman"/>
+          <w:color w:val="D4D4D4"/>
+          <w:sz w:val="21"/>
+          <w:szCs w:val="21"/>
+          <w:lang w:val="en-US" w:eastAsia="pt-BR"/>
+        </w:rPr>
+        <w:t>=</w:t>
+      </w:r>
+      <w:r>
+        <w:rPr>
+          <w:rFonts w:ascii="Consolas" w:eastAsia="Times New Roman" w:hAnsi="Consolas" w:cs="Times New Roman"/>
+          <w:color w:val="CE9178"/>
+          <w:sz w:val="21"/>
+          <w:szCs w:val="21"/>
+          <w:lang w:val="en-US" w:eastAsia="pt-BR"/>
+        </w:rPr>
+        <w:t>"checkbox"</w:t>
+      </w:r>
+      <w:r>
+        <w:rPr>
+          <w:rFonts w:ascii="Consolas" w:eastAsia="Times New Roman" w:hAnsi="Consolas" w:cs="Times New Roman"/>
+          <w:color w:val="D4D4D4"/>
+          <w:sz w:val="21"/>
+          <w:szCs w:val="21"/>
+          <w:lang w:val="en-US" w:eastAsia="pt-BR"/>
+        </w:rPr>
+        <w:t xml:space="preserve"> </w:t>
+      </w:r>
+      <w:r>
+        <w:rPr>
+          <w:rFonts w:ascii="Consolas" w:eastAsia="Times New Roman" w:hAnsi="Consolas" w:cs="Times New Roman"/>
+          <w:color w:val="9CDCFE"/>
+          <w:sz w:val="21"/>
+          <w:szCs w:val="21"/>
+          <w:lang w:val="en-US" w:eastAsia="pt-BR"/>
+        </w:rPr>
+        <w:t>name</w:t>
+      </w:r>
+      <w:r>
+        <w:rPr>
+          <w:rFonts w:ascii="Consolas" w:eastAsia="Times New Roman" w:hAnsi="Consolas" w:cs="Times New Roman"/>
+          <w:color w:val="D4D4D4"/>
+          <w:sz w:val="21"/>
+          <w:szCs w:val="21"/>
+          <w:lang w:val="en-US" w:eastAsia="pt-BR"/>
+        </w:rPr>
+        <w:t>=</w:t>
+      </w:r>
+      <w:r>
+        <w:rPr>
+          <w:rFonts w:ascii="Consolas" w:eastAsia="Times New Roman" w:hAnsi="Consolas" w:cs="Times New Roman"/>
+          <w:color w:val="CE9178"/>
+          <w:sz w:val="21"/>
+          <w:szCs w:val="21"/>
+          <w:lang w:val="en-US" w:eastAsia="pt-BR"/>
+        </w:rPr>
+        <w:t>"</w:t>
+      </w:r>
+      <w:proofErr w:type="spellStart"/>
+      <w:r>
+        <w:rPr>
+          <w:rFonts w:ascii="Consolas" w:eastAsia="Times New Roman" w:hAnsi="Consolas" w:cs="Times New Roman"/>
+          <w:color w:val="CE9178"/>
+          <w:sz w:val="21"/>
+          <w:szCs w:val="21"/>
+          <w:lang w:val="en-US" w:eastAsia="pt-BR"/>
+        </w:rPr>
+        <w:t>esbas</w:t>
+      </w:r>
+      <w:proofErr w:type="spellEnd"/>
+      <w:r>
+        <w:rPr>
+          <w:rFonts w:ascii="Consolas" w:eastAsia="Times New Roman" w:hAnsi="Consolas" w:cs="Times New Roman"/>
+          <w:color w:val="CE9178"/>
+          <w:sz w:val="21"/>
+          <w:szCs w:val="21"/>
+          <w:lang w:val="en-US" w:eastAsia="pt-BR"/>
+        </w:rPr>
+        <w:t>"</w:t>
+      </w:r>
+      <w:r>
+        <w:rPr>
+          <w:rFonts w:ascii="Consolas" w:eastAsia="Times New Roman" w:hAnsi="Consolas" w:cs="Times New Roman"/>
+          <w:color w:val="D4D4D4"/>
+          <w:sz w:val="21"/>
+          <w:szCs w:val="21"/>
+          <w:lang w:val="en-US" w:eastAsia="pt-BR"/>
+        </w:rPr>
+        <w:t xml:space="preserve"> </w:t>
+      </w:r>
+      <w:r>
+        <w:rPr>
+          <w:rFonts w:ascii="Consolas" w:eastAsia="Times New Roman" w:hAnsi="Consolas" w:cs="Times New Roman"/>
+          <w:color w:val="9CDCFE"/>
+          <w:sz w:val="21"/>
+          <w:szCs w:val="21"/>
+          <w:lang w:val="en-US" w:eastAsia="pt-BR"/>
+        </w:rPr>
+        <w:t>id</w:t>
+      </w:r>
+      <w:r>
+        <w:rPr>
+          <w:rFonts w:ascii="Consolas" w:eastAsia="Times New Roman" w:hAnsi="Consolas" w:cs="Times New Roman"/>
+          <w:color w:val="D4D4D4"/>
+          <w:sz w:val="21"/>
+          <w:szCs w:val="21"/>
+          <w:lang w:val="en-US" w:eastAsia="pt-BR"/>
+        </w:rPr>
+        <w:t>=</w:t>
+      </w:r>
+      <w:r>
+        <w:rPr>
+          <w:rFonts w:ascii="Consolas" w:eastAsia="Times New Roman" w:hAnsi="Consolas" w:cs="Times New Roman"/>
+          <w:color w:val="CE9178"/>
+          <w:sz w:val="21"/>
+          <w:szCs w:val="21"/>
+          <w:lang w:val="en-US" w:eastAsia="pt-BR"/>
+        </w:rPr>
+        <w:t>"</w:t>
+      </w:r>
+      <w:proofErr w:type="spellStart"/>
+      <w:r>
+        <w:rPr>
+          <w:rFonts w:ascii="Consolas" w:eastAsia="Times New Roman" w:hAnsi="Consolas" w:cs="Times New Roman"/>
+          <w:color w:val="CE9178"/>
+          <w:sz w:val="21"/>
+          <w:szCs w:val="21"/>
+          <w:lang w:val="en-US" w:eastAsia="pt-BR"/>
+        </w:rPr>
+        <w:t>iesbas</w:t>
+      </w:r>
+      <w:proofErr w:type="spellEnd"/>
+      <w:r>
+        <w:rPr>
+          <w:rFonts w:ascii="Consolas" w:eastAsia="Times New Roman" w:hAnsi="Consolas" w:cs="Times New Roman"/>
+          <w:color w:val="CE9178"/>
+          <w:sz w:val="21"/>
+          <w:szCs w:val="21"/>
+          <w:lang w:val="en-US" w:eastAsia="pt-BR"/>
+        </w:rPr>
+        <w:t>"</w:t>
+      </w:r>
+      <w:r>
+        <w:rPr>
+          <w:rFonts w:ascii="Consolas" w:eastAsia="Times New Roman" w:hAnsi="Consolas" w:cs="Times New Roman"/>
+          <w:color w:val="808080"/>
+          <w:sz w:val="21"/>
+          <w:szCs w:val="21"/>
+          <w:lang w:val="en-US" w:eastAsia="pt-BR"/>
+        </w:rPr>
+        <w:t>&gt;</w:t>
+      </w:r>
+      <w:r>
+        <w:rPr>
+          <w:rFonts w:ascii="Consolas" w:eastAsia="Times New Roman" w:hAnsi="Consolas" w:cs="Times New Roman"/>
+          <w:color w:val="D4D4D4"/>
+          <w:sz w:val="21"/>
+          <w:szCs w:val="21"/>
+          <w:lang w:val="en-US" w:eastAsia="pt-BR"/>
+        </w:rPr>
+        <w:t xml:space="preserve"> </w:t>
+      </w:r>
+      <w:r>
+        <w:rPr>
+          <w:rFonts w:ascii="Consolas" w:eastAsia="Times New Roman" w:hAnsi="Consolas" w:cs="Times New Roman"/>
+          <w:color w:val="808080"/>
+          <w:sz w:val="21"/>
+          <w:szCs w:val="21"/>
+          <w:lang w:val="en-US" w:eastAsia="pt-BR"/>
+        </w:rPr>
+        <w:t>&lt;</w:t>
+      </w:r>
+      <w:r>
+        <w:rPr>
+          <w:rFonts w:ascii="Consolas" w:eastAsia="Times New Roman" w:hAnsi="Consolas" w:cs="Times New Roman"/>
+          <w:color w:val="569CD6"/>
+          <w:sz w:val="21"/>
+          <w:szCs w:val="21"/>
+          <w:lang w:val="en-US" w:eastAsia="pt-BR"/>
+        </w:rPr>
+        <w:t>label</w:t>
+      </w:r>
+      <w:r>
+        <w:rPr>
+          <w:rFonts w:ascii="Consolas" w:eastAsia="Times New Roman" w:hAnsi="Consolas" w:cs="Times New Roman"/>
+          <w:color w:val="D4D4D4"/>
+          <w:sz w:val="21"/>
+          <w:szCs w:val="21"/>
+          <w:lang w:val="en-US" w:eastAsia="pt-BR"/>
+        </w:rPr>
+        <w:t xml:space="preserve"> </w:t>
+      </w:r>
+      <w:r>
+        <w:rPr>
+          <w:rFonts w:ascii="Consolas" w:eastAsia="Times New Roman" w:hAnsi="Consolas" w:cs="Times New Roman"/>
+          <w:color w:val="9CDCFE"/>
+          <w:sz w:val="21"/>
+          <w:szCs w:val="21"/>
+          <w:lang w:val="en-US" w:eastAsia="pt-BR"/>
+        </w:rPr>
+        <w:t>for</w:t>
+      </w:r>
+      <w:r>
+        <w:rPr>
+          <w:rFonts w:ascii="Consolas" w:eastAsia="Times New Roman" w:hAnsi="Consolas" w:cs="Times New Roman"/>
+          <w:color w:val="D4D4D4"/>
+          <w:sz w:val="21"/>
+          <w:szCs w:val="21"/>
+          <w:lang w:val="en-US" w:eastAsia="pt-BR"/>
+        </w:rPr>
+        <w:t>=</w:t>
+      </w:r>
+      <w:r>
+        <w:rPr>
+          <w:rFonts w:ascii="Consolas" w:eastAsia="Times New Roman" w:hAnsi="Consolas" w:cs="Times New Roman"/>
+          <w:color w:val="CE9178"/>
+          <w:sz w:val="21"/>
+          <w:szCs w:val="21"/>
+          <w:lang w:val="en-US" w:eastAsia="pt-BR"/>
+        </w:rPr>
+        <w:t>"</w:t>
+      </w:r>
+      <w:proofErr w:type="spellStart"/>
+      <w:r>
+        <w:rPr>
+          <w:rFonts w:ascii="Consolas" w:eastAsia="Times New Roman" w:hAnsi="Consolas" w:cs="Times New Roman"/>
+          <w:color w:val="CE9178"/>
+          <w:sz w:val="21"/>
+          <w:szCs w:val="21"/>
+          <w:lang w:val="en-US" w:eastAsia="pt-BR"/>
+        </w:rPr>
+        <w:t>iesbas</w:t>
+      </w:r>
+      <w:proofErr w:type="spellEnd"/>
+      <w:r>
+        <w:rPr>
+          <w:rFonts w:ascii="Consolas" w:eastAsia="Times New Roman" w:hAnsi="Consolas" w:cs="Times New Roman"/>
+          <w:color w:val="CE9178"/>
+          <w:sz w:val="21"/>
+          <w:szCs w:val="21"/>
+          <w:lang w:val="en-US" w:eastAsia="pt-BR"/>
+        </w:rPr>
+        <w:t>"</w:t>
+      </w:r>
+      <w:r>
+        <w:rPr>
+          <w:rFonts w:ascii="Consolas" w:eastAsia="Times New Roman" w:hAnsi="Consolas" w:cs="Times New Roman"/>
+          <w:color w:val="CE9178"/>
+          <w:sz w:val="21"/>
+          <w:szCs w:val="21"/>
+          <w:lang w:val="en-US" w:eastAsia="pt-BR"/>
+        </w:rPr>
+        <w:t xml:space="preserve"> </w:t>
+      </w:r>
+      <w:r>
+        <w:rPr>
+          <w:rFonts w:ascii="Consolas" w:eastAsia="Times New Roman" w:hAnsi="Consolas" w:cs="Times New Roman"/>
+          <w:color w:val="9CDCFE"/>
+          <w:sz w:val="21"/>
+          <w:szCs w:val="21"/>
+          <w:lang w:val="en-US" w:eastAsia="pt-BR"/>
+        </w:rPr>
+        <w:t>checked</w:t>
+      </w:r>
+      <w:r>
+        <w:rPr>
+          <w:rFonts w:ascii="Consolas" w:eastAsia="Times New Roman" w:hAnsi="Consolas" w:cs="Times New Roman"/>
+          <w:color w:val="808080"/>
+          <w:sz w:val="21"/>
+          <w:szCs w:val="21"/>
+          <w:lang w:val="en-US" w:eastAsia="pt-BR"/>
+        </w:rPr>
+        <w:t>&gt;</w:t>
+      </w:r>
+      <w:proofErr w:type="spellStart"/>
+      <w:r>
+        <w:rPr>
+          <w:rFonts w:ascii="Consolas" w:eastAsia="Times New Roman" w:hAnsi="Consolas" w:cs="Times New Roman"/>
+          <w:color w:val="D4D4D4"/>
+          <w:sz w:val="21"/>
+          <w:szCs w:val="21"/>
+          <w:lang w:val="en-US" w:eastAsia="pt-BR"/>
+        </w:rPr>
+        <w:t>Basquete</w:t>
+      </w:r>
+      <w:proofErr w:type="spellEnd"/>
+      <w:r>
+        <w:rPr>
+          <w:rFonts w:ascii="Consolas" w:eastAsia="Times New Roman" w:hAnsi="Consolas" w:cs="Times New Roman"/>
+          <w:color w:val="808080"/>
+          <w:sz w:val="21"/>
+          <w:szCs w:val="21"/>
+          <w:lang w:val="en-US" w:eastAsia="pt-BR"/>
+        </w:rPr>
+        <w:t>&lt;/</w:t>
+      </w:r>
+      <w:r>
+        <w:rPr>
+          <w:rFonts w:ascii="Consolas" w:eastAsia="Times New Roman" w:hAnsi="Consolas" w:cs="Times New Roman"/>
+          <w:color w:val="569CD6"/>
+          <w:sz w:val="21"/>
+          <w:szCs w:val="21"/>
+          <w:lang w:val="en-US" w:eastAsia="pt-BR"/>
+        </w:rPr>
+        <w:t>label</w:t>
+      </w:r>
+      <w:r>
+        <w:rPr>
+          <w:rFonts w:ascii="Consolas" w:eastAsia="Times New Roman" w:hAnsi="Consolas" w:cs="Times New Roman"/>
+          <w:color w:val="808080"/>
+          <w:sz w:val="21"/>
+          <w:szCs w:val="21"/>
+          <w:lang w:val="en-US" w:eastAsia="pt-BR"/>
+        </w:rPr>
+        <w:t>&gt;</w:t>
+      </w:r>
+      <w:r>
+        <w:rPr>
+          <w:rFonts w:ascii="Consolas" w:eastAsia="Times New Roman" w:hAnsi="Consolas" w:cs="Times New Roman"/>
+          <w:color w:val="D4D4D4"/>
+          <w:sz w:val="21"/>
+          <w:szCs w:val="21"/>
+          <w:lang w:val="en-US" w:eastAsia="pt-BR"/>
+        </w:rPr>
+        <w:t xml:space="preserve"> </w:t>
+      </w:r>
+      <w:r>
+        <w:rPr>
+          <w:rFonts w:ascii="Consolas" w:eastAsia="Times New Roman" w:hAnsi="Consolas" w:cs="Times New Roman"/>
+          <w:color w:val="808080"/>
+          <w:sz w:val="21"/>
+          <w:szCs w:val="21"/>
+          <w:lang w:val="en-US" w:eastAsia="pt-BR"/>
+        </w:rPr>
+        <w:t>&lt;</w:t>
+      </w:r>
+      <w:proofErr w:type="spellStart"/>
+      <w:r>
+        <w:rPr>
+          <w:rFonts w:ascii="Consolas" w:eastAsia="Times New Roman" w:hAnsi="Consolas" w:cs="Times New Roman"/>
+          <w:color w:val="569CD6"/>
+          <w:sz w:val="21"/>
+          <w:szCs w:val="21"/>
+          <w:lang w:val="en-US" w:eastAsia="pt-BR"/>
+        </w:rPr>
+        <w:t>br</w:t>
+      </w:r>
+      <w:proofErr w:type="spellEnd"/>
+      <w:r>
+        <w:rPr>
+          <w:rFonts w:ascii="Consolas" w:eastAsia="Times New Roman" w:hAnsi="Consolas" w:cs="Times New Roman"/>
+          <w:color w:val="808080"/>
+          <w:sz w:val="21"/>
+          <w:szCs w:val="21"/>
+          <w:lang w:val="en-US" w:eastAsia="pt-BR"/>
+        </w:rPr>
+        <w:t>&gt;</w:t>
+      </w:r>
+    </w:p>
+    <w:p>
+      <w:pPr>
+        <w:shd w:val="clear" w:color="auto" w:fill="1E1E1E"/>
+        <w:spacing w:line="285" w:lineRule="atLeast"/>
+        <w:rPr>
+          <w:rFonts w:ascii="Consolas" w:eastAsia="Times New Roman" w:hAnsi="Consolas" w:cs="Times New Roman"/>
+          <w:color w:val="D4D4D4"/>
+          <w:sz w:val="21"/>
+          <w:szCs w:val="21"/>
+          <w:lang w:val="en-US" w:eastAsia="pt-BR"/>
+        </w:rPr>
+      </w:pPr>
+      <w:r>
+        <w:rPr>
+          <w:rFonts w:ascii="Consolas" w:eastAsia="Times New Roman" w:hAnsi="Consolas" w:cs="Times New Roman"/>
+          <w:color w:val="808080"/>
+          <w:sz w:val="21"/>
+          <w:szCs w:val="21"/>
+          <w:lang w:val="en-US" w:eastAsia="pt-BR"/>
+        </w:rPr>
+        <w:t>&lt;</w:t>
+      </w:r>
+      <w:r>
+        <w:rPr>
+          <w:rFonts w:ascii="Consolas" w:eastAsia="Times New Roman" w:hAnsi="Consolas" w:cs="Times New Roman"/>
+          <w:color w:val="569CD6"/>
+          <w:sz w:val="21"/>
+          <w:szCs w:val="21"/>
+          <w:lang w:val="en-US" w:eastAsia="pt-BR"/>
+        </w:rPr>
+        <w:t>input</w:t>
+      </w:r>
+      <w:r>
+        <w:rPr>
+          <w:rFonts w:ascii="Consolas" w:eastAsia="Times New Roman" w:hAnsi="Consolas" w:cs="Times New Roman"/>
+          <w:color w:val="D4D4D4"/>
+          <w:sz w:val="21"/>
+          <w:szCs w:val="21"/>
+          <w:lang w:val="en-US" w:eastAsia="pt-BR"/>
+        </w:rPr>
+        <w:t xml:space="preserve"> </w:t>
+      </w:r>
+      <w:r>
+        <w:rPr>
+          <w:rFonts w:ascii="Consolas" w:eastAsia="Times New Roman" w:hAnsi="Consolas" w:cs="Times New Roman"/>
+          <w:color w:val="9CDCFE"/>
+          <w:sz w:val="21"/>
+          <w:szCs w:val="21"/>
+          <w:lang w:val="en-US" w:eastAsia="pt-BR"/>
+        </w:rPr>
+        <w:t>type</w:t>
+      </w:r>
+      <w:r>
+        <w:rPr>
+          <w:rFonts w:ascii="Consolas" w:eastAsia="Times New Roman" w:hAnsi="Consolas" w:cs="Times New Roman"/>
+          <w:color w:val="D4D4D4"/>
+          <w:sz w:val="21"/>
+          <w:szCs w:val="21"/>
+          <w:lang w:val="en-US" w:eastAsia="pt-BR"/>
+        </w:rPr>
+        <w:t>=</w:t>
+      </w:r>
+      <w:r>
+        <w:rPr>
+          <w:rFonts w:ascii="Consolas" w:eastAsia="Times New Roman" w:hAnsi="Consolas" w:cs="Times New Roman"/>
+          <w:color w:val="CE9178"/>
+          <w:sz w:val="21"/>
+          <w:szCs w:val="21"/>
+          <w:lang w:val="en-US" w:eastAsia="pt-BR"/>
+        </w:rPr>
+        <w:t>"checkbox"</w:t>
+      </w:r>
+      <w:r>
+        <w:rPr>
+          <w:rFonts w:ascii="Consolas" w:eastAsia="Times New Roman" w:hAnsi="Consolas" w:cs="Times New Roman"/>
+          <w:color w:val="D4D4D4"/>
+          <w:sz w:val="21"/>
+          <w:szCs w:val="21"/>
+          <w:lang w:val="en-US" w:eastAsia="pt-BR"/>
+        </w:rPr>
+        <w:t xml:space="preserve"> </w:t>
+      </w:r>
+      <w:r>
+        <w:rPr>
+          <w:rFonts w:ascii="Consolas" w:eastAsia="Times New Roman" w:hAnsi="Consolas" w:cs="Times New Roman"/>
+          <w:color w:val="9CDCFE"/>
+          <w:sz w:val="21"/>
+          <w:szCs w:val="21"/>
+          <w:lang w:val="en-US" w:eastAsia="pt-BR"/>
+        </w:rPr>
+        <w:t>name</w:t>
+      </w:r>
+      <w:r>
+        <w:rPr>
+          <w:rFonts w:ascii="Consolas" w:eastAsia="Times New Roman" w:hAnsi="Consolas" w:cs="Times New Roman"/>
+          <w:color w:val="D4D4D4"/>
+          <w:sz w:val="21"/>
+          <w:szCs w:val="21"/>
+          <w:lang w:val="en-US" w:eastAsia="pt-BR"/>
+        </w:rPr>
+        <w:t>=</w:t>
+      </w:r>
+      <w:r>
+        <w:rPr>
+          <w:rFonts w:ascii="Consolas" w:eastAsia="Times New Roman" w:hAnsi="Consolas" w:cs="Times New Roman"/>
+          <w:color w:val="CE9178"/>
+          <w:sz w:val="21"/>
+          <w:szCs w:val="21"/>
+          <w:lang w:val="en-US" w:eastAsia="pt-BR"/>
+        </w:rPr>
+        <w:t>"</w:t>
+      </w:r>
+      <w:proofErr w:type="spellStart"/>
+      <w:r>
+        <w:rPr>
+          <w:rFonts w:ascii="Consolas" w:eastAsia="Times New Roman" w:hAnsi="Consolas" w:cs="Times New Roman"/>
+          <w:color w:val="CE9178"/>
+          <w:sz w:val="21"/>
+          <w:szCs w:val="21"/>
+          <w:lang w:val="en-US" w:eastAsia="pt-BR"/>
+        </w:rPr>
+        <w:t>esfut</w:t>
+      </w:r>
+      <w:proofErr w:type="spellEnd"/>
+      <w:r>
+        <w:rPr>
+          <w:rFonts w:ascii="Consolas" w:eastAsia="Times New Roman" w:hAnsi="Consolas" w:cs="Times New Roman"/>
+          <w:color w:val="CE9178"/>
+          <w:sz w:val="21"/>
+          <w:szCs w:val="21"/>
+          <w:lang w:val="en-US" w:eastAsia="pt-BR"/>
+        </w:rPr>
+        <w:t>"</w:t>
+      </w:r>
+      <w:r>
+        <w:rPr>
+          <w:rFonts w:ascii="Consolas" w:eastAsia="Times New Roman" w:hAnsi="Consolas" w:cs="Times New Roman"/>
+          <w:color w:val="D4D4D4"/>
+          <w:sz w:val="21"/>
+          <w:szCs w:val="21"/>
+          <w:lang w:val="en-US" w:eastAsia="pt-BR"/>
+        </w:rPr>
+        <w:t xml:space="preserve"> </w:t>
+      </w:r>
+      <w:r>
+        <w:rPr>
+          <w:rFonts w:ascii="Consolas" w:eastAsia="Times New Roman" w:hAnsi="Consolas" w:cs="Times New Roman"/>
+          <w:color w:val="9CDCFE"/>
+          <w:sz w:val="21"/>
+          <w:szCs w:val="21"/>
+          <w:lang w:val="en-US" w:eastAsia="pt-BR"/>
+        </w:rPr>
+        <w:t>id</w:t>
+      </w:r>
+      <w:r>
+        <w:rPr>
+          <w:rFonts w:ascii="Consolas" w:eastAsia="Times New Roman" w:hAnsi="Consolas" w:cs="Times New Roman"/>
+          <w:color w:val="D4D4D4"/>
+          <w:sz w:val="21"/>
+          <w:szCs w:val="21"/>
+          <w:lang w:val="en-US" w:eastAsia="pt-BR"/>
+        </w:rPr>
+        <w:t>=</w:t>
+      </w:r>
+      <w:r>
+        <w:rPr>
+          <w:rFonts w:ascii="Consolas" w:eastAsia="Times New Roman" w:hAnsi="Consolas" w:cs="Times New Roman"/>
+          <w:color w:val="CE9178"/>
+          <w:sz w:val="21"/>
+          <w:szCs w:val="21"/>
+          <w:lang w:val="en-US" w:eastAsia="pt-BR"/>
+        </w:rPr>
+        <w:t>"</w:t>
+      </w:r>
+      <w:proofErr w:type="spellStart"/>
+      <w:r>
+        <w:rPr>
+          <w:rFonts w:ascii="Consolas" w:eastAsia="Times New Roman" w:hAnsi="Consolas" w:cs="Times New Roman"/>
+          <w:color w:val="CE9178"/>
+          <w:sz w:val="21"/>
+          <w:szCs w:val="21"/>
+          <w:lang w:val="en-US" w:eastAsia="pt-BR"/>
+        </w:rPr>
+        <w:t>iesfut</w:t>
+      </w:r>
+      <w:proofErr w:type="spellEnd"/>
+      <w:r>
+        <w:rPr>
+          <w:rFonts w:ascii="Consolas" w:eastAsia="Times New Roman" w:hAnsi="Consolas" w:cs="Times New Roman"/>
+          <w:color w:val="CE9178"/>
+          <w:sz w:val="21"/>
+          <w:szCs w:val="21"/>
+          <w:lang w:val="en-US" w:eastAsia="pt-BR"/>
+        </w:rPr>
+        <w:t>"</w:t>
+      </w:r>
+      <w:r>
+        <w:rPr>
+          <w:rFonts w:ascii="Consolas" w:eastAsia="Times New Roman" w:hAnsi="Consolas" w:cs="Times New Roman"/>
+          <w:color w:val="808080"/>
+          <w:sz w:val="21"/>
+          <w:szCs w:val="21"/>
+          <w:lang w:val="en-US" w:eastAsia="pt-BR"/>
+        </w:rPr>
+        <w:t>&gt;</w:t>
+      </w:r>
+      <w:r>
+        <w:rPr>
+          <w:rFonts w:ascii="Consolas" w:eastAsia="Times New Roman" w:hAnsi="Consolas" w:cs="Times New Roman"/>
+          <w:color w:val="D4D4D4"/>
+          <w:sz w:val="21"/>
+          <w:szCs w:val="21"/>
+          <w:lang w:val="en-US" w:eastAsia="pt-BR"/>
+        </w:rPr>
+        <w:t xml:space="preserve"> </w:t>
+      </w:r>
+      <w:r>
+        <w:rPr>
+          <w:rFonts w:ascii="Consolas" w:eastAsia="Times New Roman" w:hAnsi="Consolas" w:cs="Times New Roman"/>
+          <w:color w:val="808080"/>
+          <w:sz w:val="21"/>
+          <w:szCs w:val="21"/>
+          <w:lang w:val="en-US" w:eastAsia="pt-BR"/>
+        </w:rPr>
+        <w:t>&lt;</w:t>
+      </w:r>
+      <w:r>
+        <w:rPr>
+          <w:rFonts w:ascii="Consolas" w:eastAsia="Times New Roman" w:hAnsi="Consolas" w:cs="Times New Roman"/>
+          <w:color w:val="569CD6"/>
+          <w:sz w:val="21"/>
+          <w:szCs w:val="21"/>
+          <w:lang w:val="en-US" w:eastAsia="pt-BR"/>
+        </w:rPr>
+        <w:t>label</w:t>
+      </w:r>
+      <w:r>
+        <w:rPr>
+          <w:rFonts w:ascii="Consolas" w:eastAsia="Times New Roman" w:hAnsi="Consolas" w:cs="Times New Roman"/>
+          <w:color w:val="D4D4D4"/>
+          <w:sz w:val="21"/>
+          <w:szCs w:val="21"/>
+          <w:lang w:val="en-US" w:eastAsia="pt-BR"/>
+        </w:rPr>
+        <w:t xml:space="preserve"> </w:t>
+      </w:r>
+      <w:r>
+        <w:rPr>
+          <w:rFonts w:ascii="Consolas" w:eastAsia="Times New Roman" w:hAnsi="Consolas" w:cs="Times New Roman"/>
+          <w:color w:val="9CDCFE"/>
+          <w:sz w:val="21"/>
+          <w:szCs w:val="21"/>
+          <w:lang w:val="en-US" w:eastAsia="pt-BR"/>
+        </w:rPr>
+        <w:t>for</w:t>
+      </w:r>
+      <w:r>
+        <w:rPr>
+          <w:rFonts w:ascii="Consolas" w:eastAsia="Times New Roman" w:hAnsi="Consolas" w:cs="Times New Roman"/>
+          <w:color w:val="D4D4D4"/>
+          <w:sz w:val="21"/>
+          <w:szCs w:val="21"/>
+          <w:lang w:val="en-US" w:eastAsia="pt-BR"/>
+        </w:rPr>
+        <w:t>=</w:t>
+      </w:r>
+      <w:r>
+        <w:rPr>
+          <w:rFonts w:ascii="Consolas" w:eastAsia="Times New Roman" w:hAnsi="Consolas" w:cs="Times New Roman"/>
+          <w:color w:val="CE9178"/>
+          <w:sz w:val="21"/>
+          <w:szCs w:val="21"/>
+          <w:lang w:val="en-US" w:eastAsia="pt-BR"/>
+        </w:rPr>
+        <w:t>"</w:t>
+      </w:r>
+      <w:proofErr w:type="spellStart"/>
+      <w:r>
+        <w:rPr>
+          <w:rFonts w:ascii="Consolas" w:eastAsia="Times New Roman" w:hAnsi="Consolas" w:cs="Times New Roman"/>
+          <w:color w:val="CE9178"/>
+          <w:sz w:val="21"/>
+          <w:szCs w:val="21"/>
+          <w:lang w:val="en-US" w:eastAsia="pt-BR"/>
+        </w:rPr>
+        <w:t>iesfut</w:t>
+      </w:r>
+      <w:proofErr w:type="spellEnd"/>
+      <w:r>
+        <w:rPr>
+          <w:rFonts w:ascii="Consolas" w:eastAsia="Times New Roman" w:hAnsi="Consolas" w:cs="Times New Roman"/>
+          <w:color w:val="CE9178"/>
+          <w:sz w:val="21"/>
+          <w:szCs w:val="21"/>
+          <w:lang w:val="en-US" w:eastAsia="pt-BR"/>
+        </w:rPr>
+        <w:t>"</w:t>
+      </w:r>
+      <w:r>
+        <w:rPr>
+          <w:rFonts w:ascii="Consolas" w:eastAsia="Times New Roman" w:hAnsi="Consolas" w:cs="Times New Roman"/>
+          <w:color w:val="808080"/>
+          <w:sz w:val="21"/>
+          <w:szCs w:val="21"/>
+          <w:lang w:val="en-US" w:eastAsia="pt-BR"/>
+        </w:rPr>
+        <w:t>&gt;</w:t>
+      </w:r>
+      <w:proofErr w:type="spellStart"/>
+      <w:r>
+        <w:rPr>
+          <w:rFonts w:ascii="Consolas" w:eastAsia="Times New Roman" w:hAnsi="Consolas" w:cs="Times New Roman"/>
+          <w:color w:val="D4D4D4"/>
+          <w:sz w:val="21"/>
+          <w:szCs w:val="21"/>
+          <w:lang w:val="en-US" w:eastAsia="pt-BR"/>
+        </w:rPr>
+        <w:t>Futebol</w:t>
+      </w:r>
+      <w:proofErr w:type="spellEnd"/>
+      <w:r>
+        <w:rPr>
+          <w:rFonts w:ascii="Consolas" w:eastAsia="Times New Roman" w:hAnsi="Consolas" w:cs="Times New Roman"/>
+          <w:color w:val="808080"/>
+          <w:sz w:val="21"/>
+          <w:szCs w:val="21"/>
+          <w:lang w:val="en-US" w:eastAsia="pt-BR"/>
+        </w:rPr>
+        <w:t>&lt;/</w:t>
+      </w:r>
+      <w:r>
+        <w:rPr>
+          <w:rFonts w:ascii="Consolas" w:eastAsia="Times New Roman" w:hAnsi="Consolas" w:cs="Times New Roman"/>
+          <w:color w:val="569CD6"/>
+          <w:sz w:val="21"/>
+          <w:szCs w:val="21"/>
+          <w:lang w:val="en-US" w:eastAsia="pt-BR"/>
+        </w:rPr>
+        <w:t>label</w:t>
+      </w:r>
+      <w:r>
+        <w:rPr>
+          <w:rFonts w:ascii="Consolas" w:eastAsia="Times New Roman" w:hAnsi="Consolas" w:cs="Times New Roman"/>
+          <w:color w:val="808080"/>
+          <w:sz w:val="21"/>
+          <w:szCs w:val="21"/>
+          <w:lang w:val="en-US" w:eastAsia="pt-BR"/>
+        </w:rPr>
+        <w:t>&gt;</w:t>
+      </w:r>
+      <w:r>
+        <w:rPr>
+          <w:rFonts w:ascii="Consolas" w:eastAsia="Times New Roman" w:hAnsi="Consolas" w:cs="Times New Roman"/>
+          <w:color w:val="D4D4D4"/>
+          <w:sz w:val="21"/>
+          <w:szCs w:val="21"/>
+          <w:lang w:val="en-US" w:eastAsia="pt-BR"/>
+        </w:rPr>
+        <w:t xml:space="preserve"> </w:t>
+      </w:r>
+      <w:r>
+        <w:rPr>
+          <w:rFonts w:ascii="Consolas" w:eastAsia="Times New Roman" w:hAnsi="Consolas" w:cs="Times New Roman"/>
+          <w:color w:val="808080"/>
+          <w:sz w:val="21"/>
+          <w:szCs w:val="21"/>
+          <w:lang w:val="en-US" w:eastAsia="pt-BR"/>
+        </w:rPr>
+        <w:t>&lt;</w:t>
+      </w:r>
+      <w:proofErr w:type="spellStart"/>
+      <w:r>
+        <w:rPr>
+          <w:rFonts w:ascii="Consolas" w:eastAsia="Times New Roman" w:hAnsi="Consolas" w:cs="Times New Roman"/>
+          <w:color w:val="569CD6"/>
+          <w:sz w:val="21"/>
+          <w:szCs w:val="21"/>
+          <w:lang w:val="en-US" w:eastAsia="pt-BR"/>
+        </w:rPr>
+        <w:t>br</w:t>
+      </w:r>
+      <w:proofErr w:type="spellEnd"/>
+      <w:r>
+        <w:rPr>
+          <w:rFonts w:ascii="Consolas" w:eastAsia="Times New Roman" w:hAnsi="Consolas" w:cs="Times New Roman"/>
+          <w:color w:val="808080"/>
+          <w:sz w:val="21"/>
+          <w:szCs w:val="21"/>
+          <w:lang w:val="en-US" w:eastAsia="pt-BR"/>
+        </w:rPr>
+        <w:t>&gt;</w:t>
+      </w:r>
+    </w:p>
+    <w:p>
+      <w:pPr>
+        <w:shd w:val="clear" w:color="auto" w:fill="1E1E1E"/>
+        <w:spacing w:after="0" w:line="285" w:lineRule="atLeast"/>
+        <w:rPr>
+          <w:rFonts w:ascii="Consolas" w:eastAsia="Times New Roman" w:hAnsi="Consolas" w:cs="Times New Roman"/>
+          <w:color w:val="D4D4D4"/>
+          <w:sz w:val="21"/>
+          <w:szCs w:val="21"/>
+          <w:lang w:val="en-US" w:eastAsia="pt-BR"/>
+        </w:rPr>
+      </w:pPr>
+      <w:r>
+        <w:rPr>
+          <w:rFonts w:ascii="Consolas" w:eastAsia="Times New Roman" w:hAnsi="Consolas" w:cs="Times New Roman"/>
+          <w:color w:val="808080"/>
+          <w:sz w:val="21"/>
+          <w:szCs w:val="21"/>
+          <w:lang w:val="en-US" w:eastAsia="pt-BR"/>
+        </w:rPr>
+        <w:t>&lt;</w:t>
+      </w:r>
+      <w:r>
+        <w:rPr>
+          <w:rFonts w:ascii="Consolas" w:eastAsia="Times New Roman" w:hAnsi="Consolas" w:cs="Times New Roman"/>
+          <w:color w:val="569CD6"/>
+          <w:sz w:val="21"/>
+          <w:szCs w:val="21"/>
+          <w:lang w:val="en-US" w:eastAsia="pt-BR"/>
+        </w:rPr>
+        <w:t>input</w:t>
+      </w:r>
+      <w:r>
+        <w:rPr>
+          <w:rFonts w:ascii="Consolas" w:eastAsia="Times New Roman" w:hAnsi="Consolas" w:cs="Times New Roman"/>
+          <w:color w:val="D4D4D4"/>
+          <w:sz w:val="21"/>
+          <w:szCs w:val="21"/>
+          <w:lang w:val="en-US" w:eastAsia="pt-BR"/>
+        </w:rPr>
+        <w:t xml:space="preserve"> </w:t>
+      </w:r>
+      <w:r>
+        <w:rPr>
+          <w:rFonts w:ascii="Consolas" w:eastAsia="Times New Roman" w:hAnsi="Consolas" w:cs="Times New Roman"/>
+          <w:color w:val="9CDCFE"/>
+          <w:sz w:val="21"/>
+          <w:szCs w:val="21"/>
+          <w:lang w:val="en-US" w:eastAsia="pt-BR"/>
+        </w:rPr>
+        <w:t>type</w:t>
+      </w:r>
+      <w:r>
+        <w:rPr>
+          <w:rFonts w:ascii="Consolas" w:eastAsia="Times New Roman" w:hAnsi="Consolas" w:cs="Times New Roman"/>
+          <w:color w:val="D4D4D4"/>
+          <w:sz w:val="21"/>
+          <w:szCs w:val="21"/>
+          <w:lang w:val="en-US" w:eastAsia="pt-BR"/>
+        </w:rPr>
+        <w:t>=</w:t>
+      </w:r>
+      <w:r>
+        <w:rPr>
+          <w:rFonts w:ascii="Consolas" w:eastAsia="Times New Roman" w:hAnsi="Consolas" w:cs="Times New Roman"/>
+          <w:color w:val="CE9178"/>
+          <w:sz w:val="21"/>
+          <w:szCs w:val="21"/>
+          <w:lang w:val="en-US" w:eastAsia="pt-BR"/>
+        </w:rPr>
+        <w:t>"checkbox"</w:t>
+      </w:r>
+      <w:r>
+        <w:rPr>
+          <w:rFonts w:ascii="Consolas" w:eastAsia="Times New Roman" w:hAnsi="Consolas" w:cs="Times New Roman"/>
+          <w:color w:val="D4D4D4"/>
+          <w:sz w:val="21"/>
+          <w:szCs w:val="21"/>
+          <w:lang w:val="en-US" w:eastAsia="pt-BR"/>
+        </w:rPr>
+        <w:t xml:space="preserve"> </w:t>
+      </w:r>
+      <w:r>
+        <w:rPr>
+          <w:rFonts w:ascii="Consolas" w:eastAsia="Times New Roman" w:hAnsi="Consolas" w:cs="Times New Roman"/>
+          <w:color w:val="9CDCFE"/>
+          <w:sz w:val="21"/>
+          <w:szCs w:val="21"/>
+          <w:lang w:val="en-US" w:eastAsia="pt-BR"/>
+        </w:rPr>
+        <w:t>name</w:t>
+      </w:r>
+      <w:r>
+        <w:rPr>
+          <w:rFonts w:ascii="Consolas" w:eastAsia="Times New Roman" w:hAnsi="Consolas" w:cs="Times New Roman"/>
+          <w:color w:val="D4D4D4"/>
+          <w:sz w:val="21"/>
+          <w:szCs w:val="21"/>
+          <w:lang w:val="en-US" w:eastAsia="pt-BR"/>
+        </w:rPr>
+        <w:t>=</w:t>
+      </w:r>
+      <w:r>
+        <w:rPr>
+          <w:rFonts w:ascii="Consolas" w:eastAsia="Times New Roman" w:hAnsi="Consolas" w:cs="Times New Roman"/>
+          <w:color w:val="CE9178"/>
+          <w:sz w:val="21"/>
+          <w:szCs w:val="21"/>
+          <w:lang w:val="en-US" w:eastAsia="pt-BR"/>
+        </w:rPr>
+        <w:t>"</w:t>
+      </w:r>
+      <w:proofErr w:type="spellStart"/>
+      <w:r>
+        <w:rPr>
+          <w:rFonts w:ascii="Consolas" w:eastAsia="Times New Roman" w:hAnsi="Consolas" w:cs="Times New Roman"/>
+          <w:color w:val="CE9178"/>
+          <w:sz w:val="21"/>
+          <w:szCs w:val="21"/>
+          <w:lang w:val="en-US" w:eastAsia="pt-BR"/>
+        </w:rPr>
+        <w:t>esnat</w:t>
+      </w:r>
+      <w:proofErr w:type="spellEnd"/>
+      <w:r>
+        <w:rPr>
+          <w:rFonts w:ascii="Consolas" w:eastAsia="Times New Roman" w:hAnsi="Consolas" w:cs="Times New Roman"/>
+          <w:color w:val="CE9178"/>
+          <w:sz w:val="21"/>
+          <w:szCs w:val="21"/>
+          <w:lang w:val="en-US" w:eastAsia="pt-BR"/>
+        </w:rPr>
+        <w:t>"</w:t>
+      </w:r>
+      <w:r>
+        <w:rPr>
+          <w:rFonts w:ascii="Consolas" w:eastAsia="Times New Roman" w:hAnsi="Consolas" w:cs="Times New Roman"/>
+          <w:color w:val="D4D4D4"/>
+          <w:sz w:val="21"/>
+          <w:szCs w:val="21"/>
+          <w:lang w:val="en-US" w:eastAsia="pt-BR"/>
+        </w:rPr>
+        <w:t xml:space="preserve"> </w:t>
+      </w:r>
+      <w:r>
+        <w:rPr>
+          <w:rFonts w:ascii="Consolas" w:eastAsia="Times New Roman" w:hAnsi="Consolas" w:cs="Times New Roman"/>
+          <w:color w:val="9CDCFE"/>
+          <w:sz w:val="21"/>
+          <w:szCs w:val="21"/>
+          <w:lang w:val="en-US" w:eastAsia="pt-BR"/>
+        </w:rPr>
+        <w:t>id</w:t>
+      </w:r>
+      <w:r>
+        <w:rPr>
+          <w:rFonts w:ascii="Consolas" w:eastAsia="Times New Roman" w:hAnsi="Consolas" w:cs="Times New Roman"/>
+          <w:color w:val="D4D4D4"/>
+          <w:sz w:val="21"/>
+          <w:szCs w:val="21"/>
+          <w:lang w:val="en-US" w:eastAsia="pt-BR"/>
+        </w:rPr>
+        <w:t>=</w:t>
+      </w:r>
+      <w:r>
+        <w:rPr>
+          <w:rFonts w:ascii="Consolas" w:eastAsia="Times New Roman" w:hAnsi="Consolas" w:cs="Times New Roman"/>
+          <w:color w:val="CE9178"/>
+          <w:sz w:val="21"/>
+          <w:szCs w:val="21"/>
+          <w:lang w:val="en-US" w:eastAsia="pt-BR"/>
+        </w:rPr>
+        <w:t>"</w:t>
+      </w:r>
+      <w:proofErr w:type="spellStart"/>
+      <w:r>
+        <w:rPr>
+          <w:rFonts w:ascii="Consolas" w:eastAsia="Times New Roman" w:hAnsi="Consolas" w:cs="Times New Roman"/>
+          <w:color w:val="CE9178"/>
+          <w:sz w:val="21"/>
+          <w:szCs w:val="21"/>
+          <w:lang w:val="en-US" w:eastAsia="pt-BR"/>
+        </w:rPr>
+        <w:t>iesnat</w:t>
+      </w:r>
+      <w:proofErr w:type="spellEnd"/>
+      <w:r>
+        <w:rPr>
+          <w:rFonts w:ascii="Consolas" w:eastAsia="Times New Roman" w:hAnsi="Consolas" w:cs="Times New Roman"/>
+          <w:color w:val="CE9178"/>
+          <w:sz w:val="21"/>
+          <w:szCs w:val="21"/>
+          <w:lang w:val="en-US" w:eastAsia="pt-BR"/>
+        </w:rPr>
+        <w:t>"</w:t>
+      </w:r>
+      <w:r>
+        <w:rPr>
+          <w:rFonts w:ascii="Consolas" w:eastAsia="Times New Roman" w:hAnsi="Consolas" w:cs="Times New Roman"/>
+          <w:color w:val="808080"/>
+          <w:sz w:val="21"/>
+          <w:szCs w:val="21"/>
+          <w:lang w:val="en-US" w:eastAsia="pt-BR"/>
+        </w:rPr>
+        <w:t>&gt;</w:t>
+      </w:r>
+      <w:r>
+        <w:rPr>
+          <w:rFonts w:ascii="Consolas" w:eastAsia="Times New Roman" w:hAnsi="Consolas" w:cs="Times New Roman"/>
+          <w:color w:val="D4D4D4"/>
+          <w:sz w:val="21"/>
+          <w:szCs w:val="21"/>
+          <w:lang w:val="en-US" w:eastAsia="pt-BR"/>
+        </w:rPr>
+        <w:t xml:space="preserve"> </w:t>
+      </w:r>
+      <w:r>
+        <w:rPr>
+          <w:rFonts w:ascii="Consolas" w:eastAsia="Times New Roman" w:hAnsi="Consolas" w:cs="Times New Roman"/>
+          <w:color w:val="808080"/>
+          <w:sz w:val="21"/>
+          <w:szCs w:val="21"/>
+          <w:lang w:val="en-US" w:eastAsia="pt-BR"/>
+        </w:rPr>
+        <w:t>&lt;</w:t>
+      </w:r>
+      <w:r>
+        <w:rPr>
+          <w:rFonts w:ascii="Consolas" w:eastAsia="Times New Roman" w:hAnsi="Consolas" w:cs="Times New Roman"/>
+          <w:color w:val="569CD6"/>
+          <w:sz w:val="21"/>
+          <w:szCs w:val="21"/>
+          <w:lang w:val="en-US" w:eastAsia="pt-BR"/>
+        </w:rPr>
+        <w:t>label</w:t>
+      </w:r>
+      <w:r>
+        <w:rPr>
+          <w:rFonts w:ascii="Consolas" w:eastAsia="Times New Roman" w:hAnsi="Consolas" w:cs="Times New Roman"/>
+          <w:color w:val="D4D4D4"/>
+          <w:sz w:val="21"/>
+          <w:szCs w:val="21"/>
+          <w:lang w:val="en-US" w:eastAsia="pt-BR"/>
+        </w:rPr>
+        <w:t xml:space="preserve"> </w:t>
+      </w:r>
+      <w:r>
+        <w:rPr>
+          <w:rFonts w:ascii="Consolas" w:eastAsia="Times New Roman" w:hAnsi="Consolas" w:cs="Times New Roman"/>
+          <w:color w:val="9CDCFE"/>
+          <w:sz w:val="21"/>
+          <w:szCs w:val="21"/>
+          <w:lang w:val="en-US" w:eastAsia="pt-BR"/>
+        </w:rPr>
+        <w:t>for</w:t>
+      </w:r>
+      <w:r>
+        <w:rPr>
+          <w:rFonts w:ascii="Consolas" w:eastAsia="Times New Roman" w:hAnsi="Consolas" w:cs="Times New Roman"/>
+          <w:color w:val="D4D4D4"/>
+          <w:sz w:val="21"/>
+          <w:szCs w:val="21"/>
+          <w:lang w:val="en-US" w:eastAsia="pt-BR"/>
+        </w:rPr>
+        <w:t>=</w:t>
+      </w:r>
+      <w:r>
+        <w:rPr>
+          <w:rFonts w:ascii="Consolas" w:eastAsia="Times New Roman" w:hAnsi="Consolas" w:cs="Times New Roman"/>
+          <w:color w:val="CE9178"/>
+          <w:sz w:val="21"/>
+          <w:szCs w:val="21"/>
+          <w:lang w:val="en-US" w:eastAsia="pt-BR"/>
+        </w:rPr>
+        <w:t>"</w:t>
+      </w:r>
+      <w:proofErr w:type="spellStart"/>
+      <w:r>
+        <w:rPr>
+          <w:rFonts w:ascii="Consolas" w:eastAsia="Times New Roman" w:hAnsi="Consolas" w:cs="Times New Roman"/>
+          <w:color w:val="CE9178"/>
+          <w:sz w:val="21"/>
+          <w:szCs w:val="21"/>
+          <w:lang w:val="en-US" w:eastAsia="pt-BR"/>
+        </w:rPr>
+        <w:t>iesnat</w:t>
+      </w:r>
+      <w:proofErr w:type="spellEnd"/>
+      <w:r>
+        <w:rPr>
+          <w:rFonts w:ascii="Consolas" w:eastAsia="Times New Roman" w:hAnsi="Consolas" w:cs="Times New Roman"/>
+          <w:color w:val="CE9178"/>
+          <w:sz w:val="21"/>
+          <w:szCs w:val="21"/>
+          <w:lang w:val="en-US" w:eastAsia="pt-BR"/>
+        </w:rPr>
+        <w:t>"</w:t>
+      </w:r>
+      <w:r>
+        <w:rPr>
+          <w:rFonts w:ascii="Consolas" w:eastAsia="Times New Roman" w:hAnsi="Consolas" w:cs="Times New Roman"/>
+          <w:color w:val="808080"/>
+          <w:sz w:val="21"/>
+          <w:szCs w:val="21"/>
+          <w:lang w:val="en-US" w:eastAsia="pt-BR"/>
+        </w:rPr>
+        <w:t>&gt;</w:t>
+      </w:r>
+      <w:proofErr w:type="spellStart"/>
+      <w:r>
+        <w:rPr>
+          <w:rFonts w:ascii="Consolas" w:eastAsia="Times New Roman" w:hAnsi="Consolas" w:cs="Times New Roman"/>
+          <w:color w:val="D4D4D4"/>
+          <w:sz w:val="21"/>
+          <w:szCs w:val="21"/>
+          <w:lang w:val="en-US" w:eastAsia="pt-BR"/>
+        </w:rPr>
+        <w:t>Natação</w:t>
+      </w:r>
+      <w:proofErr w:type="spellEnd"/>
+      <w:r>
+        <w:rPr>
+          <w:rFonts w:ascii="Consolas" w:eastAsia="Times New Roman" w:hAnsi="Consolas" w:cs="Times New Roman"/>
+          <w:color w:val="808080"/>
+          <w:sz w:val="21"/>
+          <w:szCs w:val="21"/>
+          <w:lang w:val="en-US" w:eastAsia="pt-BR"/>
+        </w:rPr>
+        <w:t>&lt;/</w:t>
+      </w:r>
+      <w:r>
+        <w:rPr>
+          <w:rFonts w:ascii="Consolas" w:eastAsia="Times New Roman" w:hAnsi="Consolas" w:cs="Times New Roman"/>
+          <w:color w:val="569CD6"/>
+          <w:sz w:val="21"/>
+          <w:szCs w:val="21"/>
+          <w:lang w:val="en-US" w:eastAsia="pt-BR"/>
+        </w:rPr>
+        <w:t>label</w:t>
+      </w:r>
+      <w:r>
+        <w:rPr>
+          <w:rFonts w:ascii="Consolas" w:eastAsia="Times New Roman" w:hAnsi="Consolas" w:cs="Times New Roman"/>
+          <w:color w:val="808080"/>
+          <w:sz w:val="21"/>
+          <w:szCs w:val="21"/>
+          <w:lang w:val="en-US" w:eastAsia="pt-BR"/>
+        </w:rPr>
+        <w:t>&gt;</w:t>
+      </w:r>
+      <w:r>
+        <w:rPr>
+          <w:rFonts w:ascii="Consolas" w:eastAsia="Times New Roman" w:hAnsi="Consolas" w:cs="Times New Roman"/>
+          <w:color w:val="D4D4D4"/>
+          <w:sz w:val="21"/>
+          <w:szCs w:val="21"/>
+          <w:lang w:val="en-US" w:eastAsia="pt-BR"/>
+        </w:rPr>
+        <w:t xml:space="preserve"> </w:t>
+      </w:r>
+      <w:r>
+        <w:rPr>
+          <w:rFonts w:ascii="Consolas" w:eastAsia="Times New Roman" w:hAnsi="Consolas" w:cs="Times New Roman"/>
+          <w:color w:val="808080"/>
+          <w:sz w:val="21"/>
+          <w:szCs w:val="21"/>
+          <w:lang w:val="en-US" w:eastAsia="pt-BR"/>
+        </w:rPr>
+        <w:t>&lt;</w:t>
+      </w:r>
+      <w:proofErr w:type="spellStart"/>
+      <w:r>
+        <w:rPr>
+          <w:rFonts w:ascii="Consolas" w:eastAsia="Times New Roman" w:hAnsi="Consolas" w:cs="Times New Roman"/>
+          <w:color w:val="569CD6"/>
+          <w:sz w:val="21"/>
+          <w:szCs w:val="21"/>
+          <w:lang w:val="en-US" w:eastAsia="pt-BR"/>
+        </w:rPr>
+        <w:t>br</w:t>
+      </w:r>
+      <w:proofErr w:type="spellEnd"/>
+      <w:r>
+        <w:rPr>
+          <w:rFonts w:ascii="Consolas" w:eastAsia="Times New Roman" w:hAnsi="Consolas" w:cs="Times New Roman"/>
+          <w:color w:val="808080"/>
+          <w:sz w:val="21"/>
+          <w:szCs w:val="21"/>
+          <w:lang w:val="en-US" w:eastAsia="pt-BR"/>
+        </w:rPr>
+        <w:t>&gt;</w:t>
+      </w:r>
+    </w:p>
+    <w:p>
+      <w:pPr>
+        <w:shd w:val="clear" w:color="auto" w:fill="1E1E1E"/>
+        <w:spacing w:after="0" w:line="285" w:lineRule="atLeast"/>
+        <w:rPr>
+          <w:rFonts w:ascii="Consolas" w:eastAsia="Times New Roman" w:hAnsi="Consolas" w:cs="Times New Roman"/>
+          <w:color w:val="D4D4D4"/>
+          <w:sz w:val="21"/>
+          <w:szCs w:val="21"/>
+          <w:lang w:val="en-US" w:eastAsia="pt-BR"/>
+        </w:rPr>
+      </w:pPr>
+      <w:r>
+        <w:rPr>
+          <w:rFonts w:ascii="Consolas" w:eastAsia="Times New Roman" w:hAnsi="Consolas" w:cs="Times New Roman"/>
+          <w:color w:val="808080"/>
+          <w:sz w:val="21"/>
+          <w:szCs w:val="21"/>
+          <w:lang w:val="en-US" w:eastAsia="pt-BR"/>
+        </w:rPr>
+        <w:t>&lt;</w:t>
+      </w:r>
+      <w:r>
+        <w:rPr>
+          <w:rFonts w:ascii="Consolas" w:eastAsia="Times New Roman" w:hAnsi="Consolas" w:cs="Times New Roman"/>
+          <w:color w:val="569CD6"/>
+          <w:sz w:val="21"/>
+          <w:szCs w:val="21"/>
+          <w:lang w:val="en-US" w:eastAsia="pt-BR"/>
+        </w:rPr>
+        <w:t>input</w:t>
+      </w:r>
+      <w:r>
+        <w:rPr>
+          <w:rFonts w:ascii="Consolas" w:eastAsia="Times New Roman" w:hAnsi="Consolas" w:cs="Times New Roman"/>
+          <w:color w:val="D4D4D4"/>
+          <w:sz w:val="21"/>
+          <w:szCs w:val="21"/>
+          <w:lang w:val="en-US" w:eastAsia="pt-BR"/>
+        </w:rPr>
+        <w:t xml:space="preserve"> </w:t>
+      </w:r>
+      <w:r>
+        <w:rPr>
+          <w:rFonts w:ascii="Consolas" w:eastAsia="Times New Roman" w:hAnsi="Consolas" w:cs="Times New Roman"/>
+          <w:color w:val="9CDCFE"/>
+          <w:sz w:val="21"/>
+          <w:szCs w:val="21"/>
+          <w:lang w:val="en-US" w:eastAsia="pt-BR"/>
+        </w:rPr>
+        <w:t>type</w:t>
+      </w:r>
+      <w:r>
+        <w:rPr>
+          <w:rFonts w:ascii="Consolas" w:eastAsia="Times New Roman" w:hAnsi="Consolas" w:cs="Times New Roman"/>
+          <w:color w:val="D4D4D4"/>
+          <w:sz w:val="21"/>
+          <w:szCs w:val="21"/>
+          <w:lang w:val="en-US" w:eastAsia="pt-BR"/>
+        </w:rPr>
+        <w:t>=</w:t>
+      </w:r>
+      <w:r>
+        <w:rPr>
+          <w:rFonts w:ascii="Consolas" w:eastAsia="Times New Roman" w:hAnsi="Consolas" w:cs="Times New Roman"/>
+          <w:color w:val="CE9178"/>
+          <w:sz w:val="21"/>
+          <w:szCs w:val="21"/>
+          <w:lang w:val="en-US" w:eastAsia="pt-BR"/>
+        </w:rPr>
+        <w:t>"checkbox"</w:t>
+      </w:r>
+      <w:r>
+        <w:rPr>
+          <w:rFonts w:ascii="Consolas" w:eastAsia="Times New Roman" w:hAnsi="Consolas" w:cs="Times New Roman"/>
+          <w:color w:val="D4D4D4"/>
+          <w:sz w:val="21"/>
+          <w:szCs w:val="21"/>
+          <w:lang w:val="en-US" w:eastAsia="pt-BR"/>
+        </w:rPr>
+        <w:t xml:space="preserve"> </w:t>
+      </w:r>
+      <w:r>
+        <w:rPr>
+          <w:rFonts w:ascii="Consolas" w:eastAsia="Times New Roman" w:hAnsi="Consolas" w:cs="Times New Roman"/>
+          <w:color w:val="9CDCFE"/>
+          <w:sz w:val="21"/>
+          <w:szCs w:val="21"/>
+          <w:lang w:val="en-US" w:eastAsia="pt-BR"/>
+        </w:rPr>
+        <w:t>name</w:t>
+      </w:r>
+      <w:r>
+        <w:rPr>
+          <w:rFonts w:ascii="Consolas" w:eastAsia="Times New Roman" w:hAnsi="Consolas" w:cs="Times New Roman"/>
+          <w:color w:val="D4D4D4"/>
+          <w:sz w:val="21"/>
+          <w:szCs w:val="21"/>
+          <w:lang w:val="en-US" w:eastAsia="pt-BR"/>
+        </w:rPr>
+        <w:t>=</w:t>
+      </w:r>
+      <w:r>
+        <w:rPr>
+          <w:rFonts w:ascii="Consolas" w:eastAsia="Times New Roman" w:hAnsi="Consolas" w:cs="Times New Roman"/>
+          <w:color w:val="CE9178"/>
+          <w:sz w:val="21"/>
+          <w:szCs w:val="21"/>
+          <w:lang w:val="en-US" w:eastAsia="pt-BR"/>
+        </w:rPr>
+        <w:t>"</w:t>
+      </w:r>
+      <w:proofErr w:type="spellStart"/>
+      <w:r>
+        <w:rPr>
+          <w:rFonts w:ascii="Consolas" w:eastAsia="Times New Roman" w:hAnsi="Consolas" w:cs="Times New Roman"/>
+          <w:color w:val="CE9178"/>
+          <w:sz w:val="21"/>
+          <w:szCs w:val="21"/>
+          <w:lang w:val="en-US" w:eastAsia="pt-BR"/>
+        </w:rPr>
+        <w:t>esten</w:t>
+      </w:r>
+      <w:proofErr w:type="spellEnd"/>
+      <w:r>
+        <w:rPr>
+          <w:rFonts w:ascii="Consolas" w:eastAsia="Times New Roman" w:hAnsi="Consolas" w:cs="Times New Roman"/>
+          <w:color w:val="CE9178"/>
+          <w:sz w:val="21"/>
+          <w:szCs w:val="21"/>
+          <w:lang w:val="en-US" w:eastAsia="pt-BR"/>
+        </w:rPr>
+        <w:t>"</w:t>
+      </w:r>
+      <w:r>
+        <w:rPr>
+          <w:rFonts w:ascii="Consolas" w:eastAsia="Times New Roman" w:hAnsi="Consolas" w:cs="Times New Roman"/>
+          <w:color w:val="D4D4D4"/>
+          <w:sz w:val="21"/>
+          <w:szCs w:val="21"/>
+          <w:lang w:val="en-US" w:eastAsia="pt-BR"/>
+        </w:rPr>
+        <w:t xml:space="preserve"> </w:t>
+      </w:r>
+      <w:r>
+        <w:rPr>
+          <w:rFonts w:ascii="Consolas" w:eastAsia="Times New Roman" w:hAnsi="Consolas" w:cs="Times New Roman"/>
+          <w:color w:val="9CDCFE"/>
+          <w:sz w:val="21"/>
+          <w:szCs w:val="21"/>
+          <w:lang w:val="en-US" w:eastAsia="pt-BR"/>
+        </w:rPr>
+        <w:t>id</w:t>
+      </w:r>
+      <w:r>
+        <w:rPr>
+          <w:rFonts w:ascii="Consolas" w:eastAsia="Times New Roman" w:hAnsi="Consolas" w:cs="Times New Roman"/>
+          <w:color w:val="D4D4D4"/>
+          <w:sz w:val="21"/>
+          <w:szCs w:val="21"/>
+          <w:lang w:val="en-US" w:eastAsia="pt-BR"/>
+        </w:rPr>
+        <w:t>=</w:t>
+      </w:r>
+      <w:r>
+        <w:rPr>
+          <w:rFonts w:ascii="Consolas" w:eastAsia="Times New Roman" w:hAnsi="Consolas" w:cs="Times New Roman"/>
+          <w:color w:val="CE9178"/>
+          <w:sz w:val="21"/>
+          <w:szCs w:val="21"/>
+          <w:lang w:val="en-US" w:eastAsia="pt-BR"/>
+        </w:rPr>
+        <w:t>"</w:t>
+      </w:r>
+      <w:proofErr w:type="spellStart"/>
+      <w:r>
+        <w:rPr>
+          <w:rFonts w:ascii="Consolas" w:eastAsia="Times New Roman" w:hAnsi="Consolas" w:cs="Times New Roman"/>
+          <w:color w:val="CE9178"/>
+          <w:sz w:val="21"/>
+          <w:szCs w:val="21"/>
+          <w:lang w:val="en-US" w:eastAsia="pt-BR"/>
+        </w:rPr>
+        <w:t>iesten</w:t>
+      </w:r>
+      <w:proofErr w:type="spellEnd"/>
+      <w:r>
+        <w:rPr>
+          <w:rFonts w:ascii="Consolas" w:eastAsia="Times New Roman" w:hAnsi="Consolas" w:cs="Times New Roman"/>
+          <w:color w:val="CE9178"/>
+          <w:sz w:val="21"/>
+          <w:szCs w:val="21"/>
+          <w:lang w:val="en-US" w:eastAsia="pt-BR"/>
+        </w:rPr>
+        <w:t>"</w:t>
+      </w:r>
+      <w:r>
+        <w:rPr>
+          <w:rFonts w:ascii="Consolas" w:eastAsia="Times New Roman" w:hAnsi="Consolas" w:cs="Times New Roman"/>
+          <w:color w:val="808080"/>
+          <w:sz w:val="21"/>
+          <w:szCs w:val="21"/>
+          <w:lang w:val="en-US" w:eastAsia="pt-BR"/>
+        </w:rPr>
+        <w:t>&gt;</w:t>
+      </w:r>
+      <w:r>
+        <w:rPr>
+          <w:rFonts w:ascii="Consolas" w:eastAsia="Times New Roman" w:hAnsi="Consolas" w:cs="Times New Roman"/>
+          <w:color w:val="D4D4D4"/>
+          <w:sz w:val="21"/>
+          <w:szCs w:val="21"/>
+          <w:lang w:val="en-US" w:eastAsia="pt-BR"/>
+        </w:rPr>
+        <w:t xml:space="preserve"> </w:t>
+      </w:r>
+      <w:r>
+        <w:rPr>
+          <w:rFonts w:ascii="Consolas" w:eastAsia="Times New Roman" w:hAnsi="Consolas" w:cs="Times New Roman"/>
+          <w:color w:val="808080"/>
+          <w:sz w:val="21"/>
+          <w:szCs w:val="21"/>
+          <w:lang w:val="en-US" w:eastAsia="pt-BR"/>
+        </w:rPr>
+        <w:t>&lt;</w:t>
+      </w:r>
+      <w:r>
+        <w:rPr>
+          <w:rFonts w:ascii="Consolas" w:eastAsia="Times New Roman" w:hAnsi="Consolas" w:cs="Times New Roman"/>
+          <w:color w:val="569CD6"/>
+          <w:sz w:val="21"/>
+          <w:szCs w:val="21"/>
+          <w:lang w:val="en-US" w:eastAsia="pt-BR"/>
+        </w:rPr>
+        <w:t>label</w:t>
+      </w:r>
+      <w:r>
+        <w:rPr>
+          <w:rFonts w:ascii="Consolas" w:eastAsia="Times New Roman" w:hAnsi="Consolas" w:cs="Times New Roman"/>
+          <w:color w:val="D4D4D4"/>
+          <w:sz w:val="21"/>
+          <w:szCs w:val="21"/>
+          <w:lang w:val="en-US" w:eastAsia="pt-BR"/>
+        </w:rPr>
+        <w:t xml:space="preserve"> </w:t>
+      </w:r>
+      <w:r>
+        <w:rPr>
+          <w:rFonts w:ascii="Consolas" w:eastAsia="Times New Roman" w:hAnsi="Consolas" w:cs="Times New Roman"/>
+          <w:color w:val="9CDCFE"/>
+          <w:sz w:val="21"/>
+          <w:szCs w:val="21"/>
+          <w:lang w:val="en-US" w:eastAsia="pt-BR"/>
+        </w:rPr>
+        <w:t>for</w:t>
+      </w:r>
+      <w:r>
+        <w:rPr>
+          <w:rFonts w:ascii="Consolas" w:eastAsia="Times New Roman" w:hAnsi="Consolas" w:cs="Times New Roman"/>
+          <w:color w:val="D4D4D4"/>
+          <w:sz w:val="21"/>
+          <w:szCs w:val="21"/>
+          <w:lang w:val="en-US" w:eastAsia="pt-BR"/>
+        </w:rPr>
+        <w:t>=</w:t>
+      </w:r>
+      <w:r>
+        <w:rPr>
+          <w:rFonts w:ascii="Consolas" w:eastAsia="Times New Roman" w:hAnsi="Consolas" w:cs="Times New Roman"/>
+          <w:color w:val="CE9178"/>
+          <w:sz w:val="21"/>
+          <w:szCs w:val="21"/>
+          <w:lang w:val="en-US" w:eastAsia="pt-BR"/>
+        </w:rPr>
+        <w:t>"</w:t>
+      </w:r>
+      <w:proofErr w:type="spellStart"/>
+      <w:r>
+        <w:rPr>
+          <w:rFonts w:ascii="Consolas" w:eastAsia="Times New Roman" w:hAnsi="Consolas" w:cs="Times New Roman"/>
+          <w:color w:val="CE9178"/>
+          <w:sz w:val="21"/>
+          <w:szCs w:val="21"/>
+          <w:lang w:val="en-US" w:eastAsia="pt-BR"/>
+        </w:rPr>
+        <w:t>iesten</w:t>
+      </w:r>
+      <w:proofErr w:type="spellEnd"/>
+      <w:r>
+        <w:rPr>
+          <w:rFonts w:ascii="Consolas" w:eastAsia="Times New Roman" w:hAnsi="Consolas" w:cs="Times New Roman"/>
+          <w:color w:val="CE9178"/>
+          <w:sz w:val="21"/>
+          <w:szCs w:val="21"/>
+          <w:lang w:val="en-US" w:eastAsia="pt-BR"/>
+        </w:rPr>
+        <w:t>"</w:t>
+      </w:r>
+      <w:r>
+        <w:rPr>
+          <w:rFonts w:ascii="Consolas" w:eastAsia="Times New Roman" w:hAnsi="Consolas" w:cs="Times New Roman"/>
+          <w:color w:val="808080"/>
+          <w:sz w:val="21"/>
+          <w:szCs w:val="21"/>
+          <w:lang w:val="en-US" w:eastAsia="pt-BR"/>
+        </w:rPr>
+        <w:t>&gt;</w:t>
+      </w:r>
+      <w:proofErr w:type="spellStart"/>
+      <w:r>
+        <w:rPr>
+          <w:rFonts w:ascii="Consolas" w:eastAsia="Times New Roman" w:hAnsi="Consolas" w:cs="Times New Roman"/>
+          <w:color w:val="D4D4D4"/>
+          <w:sz w:val="21"/>
+          <w:szCs w:val="21"/>
+          <w:lang w:val="en-US" w:eastAsia="pt-BR"/>
+        </w:rPr>
+        <w:t>Tênis</w:t>
+      </w:r>
+      <w:proofErr w:type="spellEnd"/>
+      <w:r>
+        <w:rPr>
+          <w:rFonts w:ascii="Consolas" w:eastAsia="Times New Roman" w:hAnsi="Consolas" w:cs="Times New Roman"/>
+          <w:color w:val="808080"/>
+          <w:sz w:val="21"/>
+          <w:szCs w:val="21"/>
+          <w:lang w:val="en-US" w:eastAsia="pt-BR"/>
+        </w:rPr>
+        <w:t>&lt;/</w:t>
+      </w:r>
+      <w:r>
+        <w:rPr>
+          <w:rFonts w:ascii="Consolas" w:eastAsia="Times New Roman" w:hAnsi="Consolas" w:cs="Times New Roman"/>
+          <w:color w:val="569CD6"/>
+          <w:sz w:val="21"/>
+          <w:szCs w:val="21"/>
+          <w:lang w:val="en-US" w:eastAsia="pt-BR"/>
+        </w:rPr>
+        <w:t>label</w:t>
+      </w:r>
+      <w:r>
+        <w:rPr>
+          <w:rFonts w:ascii="Consolas" w:eastAsia="Times New Roman" w:hAnsi="Consolas" w:cs="Times New Roman"/>
+          <w:color w:val="808080"/>
+          <w:sz w:val="21"/>
+          <w:szCs w:val="21"/>
+          <w:lang w:val="en-US" w:eastAsia="pt-BR"/>
+        </w:rPr>
+        <w:t>&gt;</w:t>
+      </w:r>
+    </w:p>
+    <w:p>
+      <w:pPr>
+        <w:spacing w:after="0" w:line="285" w:lineRule="atLeast"/>
+        <w:rPr>
+          <w:rFonts w:ascii="Consolas" w:eastAsia="Times New Roman" w:hAnsi="Consolas" w:cs="Times New Roman"/>
+          <w:color w:val="D4D4D4"/>
+          <w:sz w:val="21"/>
+          <w:szCs w:val="21"/>
+          <w:lang w:val="en-US" w:eastAsia="pt-BR"/>
+        </w:rPr>
+      </w:pPr>
+    </w:p>
+    <w:p>
+      <w:pPr>
+        <w:spacing w:after="0" w:line="285" w:lineRule="atLeast"/>
+        <w:rPr>
+          <w:rFonts w:ascii="Times New Roman" w:eastAsia="Times New Roman" w:hAnsi="Times New Roman" w:cs="Times New Roman"/>
+          <w:b/>
+          <w:bCs/>
+          <w:sz w:val="24"/>
+          <w:szCs w:val="24"/>
+          <w:lang w:eastAsia="pt-BR"/>
+        </w:rPr>
+      </w:pPr>
+      <w:r>
+        <w:rPr>
+          <w:rFonts w:ascii="Times New Roman" w:eastAsia="Times New Roman" w:hAnsi="Times New Roman" w:cs="Times New Roman"/>
+          <w:b/>
+          <w:bCs/>
+          <w:sz w:val="24"/>
+          <w:szCs w:val="24"/>
+          <w:lang w:eastAsia="pt-BR"/>
+        </w:rPr>
+        <w:t xml:space="preserve">Serve para poder deixar a </w:t>
+      </w:r>
+      <w:r>
+        <w:rPr>
+          <w:rFonts w:ascii="Times New Roman" w:eastAsia="Times New Roman" w:hAnsi="Times New Roman" w:cs="Times New Roman"/>
+          <w:b/>
+          <w:bCs/>
+          <w:sz w:val="24"/>
+          <w:szCs w:val="24"/>
+          <w:lang w:eastAsia="pt-BR"/>
+        </w:rPr>
+        <w:t>caixa já marcada</w:t>
+      </w:r>
+    </w:p>
+    <w:p>
+      <w:pPr>
+        <w:shd w:val="clear" w:color="auto" w:fill="1E1E1E"/>
+        <w:spacing w:after="0" w:line="285" w:lineRule="atLeast"/>
+        <w:rPr>
+          <w:rFonts w:ascii="Consolas" w:eastAsia="Times New Roman" w:hAnsi="Consolas" w:cs="Times New Roman"/>
+          <w:color w:val="D4D4D4"/>
+          <w:sz w:val="21"/>
+          <w:szCs w:val="21"/>
+          <w:lang w:eastAsia="pt-BR"/>
+        </w:rPr>
+      </w:pPr>
+      <w:proofErr w:type="spellStart"/>
+      <w:r>
+        <w:rPr>
+          <w:rFonts w:ascii="Consolas" w:eastAsia="Times New Roman" w:hAnsi="Consolas" w:cs="Times New Roman"/>
+          <w:color w:val="9CDCFE"/>
+          <w:sz w:val="21"/>
+          <w:szCs w:val="21"/>
+          <w:lang w:eastAsia="pt-BR"/>
+        </w:rPr>
+        <w:t>checked</w:t>
+      </w:r>
+      <w:proofErr w:type="spellEnd"/>
+      <w:r>
+        <w:rPr>
+          <w:rFonts w:ascii="Consolas" w:eastAsia="Times New Roman" w:hAnsi="Consolas" w:cs="Times New Roman"/>
+          <w:color w:val="808080"/>
+          <w:sz w:val="21"/>
+          <w:szCs w:val="21"/>
+          <w:lang w:eastAsia="pt-BR"/>
+        </w:rPr>
+        <w:t xml:space="preserve"> </w:t>
+      </w:r>
+    </w:p>
+    <w:p>
+      <w:pPr>
+        <w:spacing w:after="0" w:line="285" w:lineRule="atLeast"/>
+        <w:rPr>
+          <w:rFonts w:ascii="Consolas" w:eastAsia="Times New Roman" w:hAnsi="Consolas" w:cs="Times New Roman"/>
+          <w:color w:val="D4D4D4"/>
+          <w:sz w:val="21"/>
+          <w:szCs w:val="21"/>
+          <w:lang w:eastAsia="pt-BR"/>
+        </w:rPr>
+      </w:pPr>
+    </w:p>
+    <w:p>
+      <w:pPr>
+        <w:spacing w:after="0" w:line="285" w:lineRule="atLeast"/>
+        <w:rPr>
+          <w:rFonts w:ascii="Consolas" w:eastAsia="Times New Roman" w:hAnsi="Consolas" w:cs="Times New Roman"/>
+          <w:color w:val="D4D4D4"/>
+          <w:sz w:val="21"/>
+          <w:szCs w:val="21"/>
+          <w:lang w:eastAsia="pt-BR"/>
+        </w:rPr>
+      </w:pPr>
+    </w:p>
+    <w:p>
+      <w:pPr>
+        <w:spacing w:after="0" w:line="285" w:lineRule="atLeast"/>
+        <w:rPr>
+          <w:rFonts w:ascii="Times New Roman" w:eastAsia="Times New Roman" w:hAnsi="Times New Roman" w:cs="Times New Roman"/>
+          <w:b/>
+          <w:bCs/>
+          <w:sz w:val="24"/>
+          <w:szCs w:val="24"/>
+          <w:lang w:eastAsia="pt-BR"/>
+        </w:rPr>
+      </w:pPr>
+      <w:r>
+        <w:rPr>
+          <w:rFonts w:ascii="Times New Roman" w:eastAsia="Times New Roman" w:hAnsi="Times New Roman" w:cs="Times New Roman"/>
+          <w:b/>
+          <w:bCs/>
+          <w:sz w:val="24"/>
+          <w:szCs w:val="24"/>
+          <w:lang w:eastAsia="pt-BR"/>
+        </w:rPr>
+        <w:t>Para colocar a opção onde o usuário pode marcar a caixinha</w:t>
+      </w:r>
+      <w:r>
+        <w:rPr>
+          <w:rFonts w:ascii="Times New Roman" w:eastAsia="Times New Roman" w:hAnsi="Times New Roman" w:cs="Times New Roman"/>
+          <w:b/>
+          <w:bCs/>
+          <w:sz w:val="24"/>
+          <w:szCs w:val="24"/>
+          <w:lang w:eastAsia="pt-BR"/>
+        </w:rPr>
+        <w:t xml:space="preserve"> redonda</w:t>
+      </w:r>
+      <w:r>
+        <w:rPr>
+          <w:rFonts w:ascii="Times New Roman" w:eastAsia="Times New Roman" w:hAnsi="Times New Roman" w:cs="Times New Roman"/>
+          <w:b/>
+          <w:bCs/>
+          <w:sz w:val="24"/>
+          <w:szCs w:val="24"/>
+          <w:lang w:eastAsia="pt-BR"/>
+        </w:rPr>
+        <w:t xml:space="preserve"> e poder marca uma ou outra, na opção </w:t>
+      </w:r>
+      <w:proofErr w:type="spellStart"/>
+      <w:r>
+        <w:rPr>
+          <w:rFonts w:ascii="Times New Roman" w:eastAsia="Times New Roman" w:hAnsi="Times New Roman" w:cs="Times New Roman"/>
+          <w:b/>
+          <w:bCs/>
+          <w:sz w:val="24"/>
+          <w:szCs w:val="24"/>
+          <w:lang w:eastAsia="pt-BR"/>
+        </w:rPr>
+        <w:t>name</w:t>
+      </w:r>
+      <w:proofErr w:type="spellEnd"/>
+      <w:r>
+        <w:rPr>
+          <w:rFonts w:ascii="Times New Roman" w:eastAsia="Times New Roman" w:hAnsi="Times New Roman" w:cs="Times New Roman"/>
+          <w:b/>
+          <w:bCs/>
+          <w:sz w:val="24"/>
+          <w:szCs w:val="24"/>
+          <w:lang w:eastAsia="pt-BR"/>
+        </w:rPr>
+        <w:t>, tem que ter os nomes iguais</w:t>
+      </w:r>
+      <w:r>
+        <w:rPr>
+          <w:rFonts w:ascii="Times New Roman" w:eastAsia="Times New Roman" w:hAnsi="Times New Roman" w:cs="Times New Roman"/>
+          <w:b/>
+          <w:bCs/>
+          <w:sz w:val="24"/>
+          <w:szCs w:val="24"/>
+          <w:lang w:eastAsia="pt-BR"/>
+        </w:rPr>
+        <w:t>, o id tem que ser diferente</w:t>
+      </w:r>
+    </w:p>
+    <w:p>
+      <w:pPr>
+        <w:shd w:val="clear" w:color="auto" w:fill="1E1E1E"/>
+        <w:spacing w:after="0" w:line="285" w:lineRule="atLeast"/>
+        <w:rPr>
+          <w:rFonts w:ascii="Consolas" w:eastAsia="Times New Roman" w:hAnsi="Consolas" w:cs="Times New Roman"/>
+          <w:color w:val="D4D4D4"/>
+          <w:sz w:val="21"/>
+          <w:szCs w:val="21"/>
+          <w:lang w:val="en-US" w:eastAsia="pt-BR"/>
+        </w:rPr>
+      </w:pPr>
+      <w:r>
+        <w:rPr>
+          <w:rFonts w:ascii="Consolas" w:eastAsia="Times New Roman" w:hAnsi="Consolas" w:cs="Times New Roman"/>
+          <w:color w:val="808080"/>
+          <w:sz w:val="21"/>
+          <w:szCs w:val="21"/>
+          <w:lang w:val="en-US" w:eastAsia="pt-BR"/>
+        </w:rPr>
+        <w:t>&lt;</w:t>
+      </w:r>
+      <w:r>
+        <w:rPr>
+          <w:rFonts w:ascii="Consolas" w:eastAsia="Times New Roman" w:hAnsi="Consolas" w:cs="Times New Roman"/>
+          <w:color w:val="569CD6"/>
+          <w:sz w:val="21"/>
+          <w:szCs w:val="21"/>
+          <w:lang w:val="en-US" w:eastAsia="pt-BR"/>
+        </w:rPr>
+        <w:t>input</w:t>
+      </w:r>
+      <w:r>
+        <w:rPr>
+          <w:rFonts w:ascii="Consolas" w:eastAsia="Times New Roman" w:hAnsi="Consolas" w:cs="Times New Roman"/>
+          <w:color w:val="D4D4D4"/>
+          <w:sz w:val="21"/>
+          <w:szCs w:val="21"/>
+          <w:lang w:val="en-US" w:eastAsia="pt-BR"/>
+        </w:rPr>
+        <w:t xml:space="preserve"> </w:t>
+      </w:r>
+      <w:r>
+        <w:rPr>
+          <w:rFonts w:ascii="Consolas" w:eastAsia="Times New Roman" w:hAnsi="Consolas" w:cs="Times New Roman"/>
+          <w:color w:val="9CDCFE"/>
+          <w:sz w:val="21"/>
+          <w:szCs w:val="21"/>
+          <w:lang w:val="en-US" w:eastAsia="pt-BR"/>
+        </w:rPr>
+        <w:t>type</w:t>
+      </w:r>
+      <w:r>
+        <w:rPr>
+          <w:rFonts w:ascii="Consolas" w:eastAsia="Times New Roman" w:hAnsi="Consolas" w:cs="Times New Roman"/>
+          <w:color w:val="D4D4D4"/>
+          <w:sz w:val="21"/>
+          <w:szCs w:val="21"/>
+          <w:lang w:val="en-US" w:eastAsia="pt-BR"/>
+        </w:rPr>
+        <w:t>=</w:t>
+      </w:r>
+      <w:r>
+        <w:rPr>
+          <w:rFonts w:ascii="Consolas" w:eastAsia="Times New Roman" w:hAnsi="Consolas" w:cs="Times New Roman"/>
+          <w:color w:val="CE9178"/>
+          <w:sz w:val="21"/>
+          <w:szCs w:val="21"/>
+          <w:lang w:val="en-US" w:eastAsia="pt-BR"/>
+        </w:rPr>
+        <w:t>"radio"</w:t>
+      </w:r>
+      <w:r>
+        <w:rPr>
+          <w:rFonts w:ascii="Consolas" w:eastAsia="Times New Roman" w:hAnsi="Consolas" w:cs="Times New Roman"/>
+          <w:color w:val="D4D4D4"/>
+          <w:sz w:val="21"/>
+          <w:szCs w:val="21"/>
+          <w:lang w:val="en-US" w:eastAsia="pt-BR"/>
+        </w:rPr>
+        <w:t xml:space="preserve"> </w:t>
+      </w:r>
+      <w:r>
+        <w:rPr>
+          <w:rFonts w:ascii="Consolas" w:eastAsia="Times New Roman" w:hAnsi="Consolas" w:cs="Times New Roman"/>
+          <w:color w:val="9CDCFE"/>
+          <w:sz w:val="21"/>
+          <w:szCs w:val="21"/>
+          <w:lang w:val="en-US" w:eastAsia="pt-BR"/>
+        </w:rPr>
+        <w:t>name</w:t>
+      </w:r>
+      <w:r>
+        <w:rPr>
+          <w:rFonts w:ascii="Consolas" w:eastAsia="Times New Roman" w:hAnsi="Consolas" w:cs="Times New Roman"/>
+          <w:color w:val="D4D4D4"/>
+          <w:sz w:val="21"/>
+          <w:szCs w:val="21"/>
+          <w:lang w:val="en-US" w:eastAsia="pt-BR"/>
+        </w:rPr>
+        <w:t>=</w:t>
+      </w:r>
+      <w:r>
+        <w:rPr>
+          <w:rFonts w:ascii="Consolas" w:eastAsia="Times New Roman" w:hAnsi="Consolas" w:cs="Times New Roman"/>
+          <w:color w:val="CE9178"/>
+          <w:sz w:val="21"/>
+          <w:szCs w:val="21"/>
+          <w:lang w:val="en-US" w:eastAsia="pt-BR"/>
+        </w:rPr>
+        <w:t>"</w:t>
+      </w:r>
+      <w:proofErr w:type="spellStart"/>
+      <w:r>
+        <w:rPr>
+          <w:rFonts w:ascii="Consolas" w:eastAsia="Times New Roman" w:hAnsi="Consolas" w:cs="Times New Roman"/>
+          <w:color w:val="CE9178"/>
+          <w:sz w:val="21"/>
+          <w:szCs w:val="21"/>
+          <w:lang w:val="en-US" w:eastAsia="pt-BR"/>
+        </w:rPr>
+        <w:t>sexo</w:t>
+      </w:r>
+      <w:proofErr w:type="spellEnd"/>
+      <w:r>
+        <w:rPr>
+          <w:rFonts w:ascii="Consolas" w:eastAsia="Times New Roman" w:hAnsi="Consolas" w:cs="Times New Roman"/>
+          <w:color w:val="CE9178"/>
+          <w:sz w:val="21"/>
+          <w:szCs w:val="21"/>
+          <w:lang w:val="en-US" w:eastAsia="pt-BR"/>
+        </w:rPr>
+        <w:t>"</w:t>
+      </w:r>
+      <w:r>
+        <w:rPr>
+          <w:rFonts w:ascii="Consolas" w:eastAsia="Times New Roman" w:hAnsi="Consolas" w:cs="Times New Roman"/>
+          <w:color w:val="D4D4D4"/>
+          <w:sz w:val="21"/>
+          <w:szCs w:val="21"/>
+          <w:lang w:val="en-US" w:eastAsia="pt-BR"/>
+        </w:rPr>
+        <w:t xml:space="preserve"> </w:t>
+      </w:r>
+      <w:r>
+        <w:rPr>
+          <w:rFonts w:ascii="Consolas" w:eastAsia="Times New Roman" w:hAnsi="Consolas" w:cs="Times New Roman"/>
+          <w:color w:val="9CDCFE"/>
+          <w:sz w:val="21"/>
+          <w:szCs w:val="21"/>
+          <w:lang w:val="en-US" w:eastAsia="pt-BR"/>
+        </w:rPr>
+        <w:t>id</w:t>
+      </w:r>
+      <w:r>
+        <w:rPr>
+          <w:rFonts w:ascii="Consolas" w:eastAsia="Times New Roman" w:hAnsi="Consolas" w:cs="Times New Roman"/>
+          <w:color w:val="D4D4D4"/>
+          <w:sz w:val="21"/>
+          <w:szCs w:val="21"/>
+          <w:lang w:val="en-US" w:eastAsia="pt-BR"/>
+        </w:rPr>
+        <w:t>=</w:t>
+      </w:r>
+      <w:r>
+        <w:rPr>
+          <w:rFonts w:ascii="Consolas" w:eastAsia="Times New Roman" w:hAnsi="Consolas" w:cs="Times New Roman"/>
+          <w:color w:val="CE9178"/>
+          <w:sz w:val="21"/>
+          <w:szCs w:val="21"/>
+          <w:lang w:val="en-US" w:eastAsia="pt-BR"/>
+        </w:rPr>
+        <w:t>"</w:t>
+      </w:r>
+      <w:proofErr w:type="spellStart"/>
+      <w:r>
+        <w:rPr>
+          <w:rFonts w:ascii="Consolas" w:eastAsia="Times New Roman" w:hAnsi="Consolas" w:cs="Times New Roman"/>
+          <w:color w:val="CE9178"/>
+          <w:sz w:val="21"/>
+          <w:szCs w:val="21"/>
+          <w:lang w:val="en-US" w:eastAsia="pt-BR"/>
+        </w:rPr>
+        <w:t>isxmas</w:t>
+      </w:r>
+      <w:proofErr w:type="spellEnd"/>
+      <w:r>
+        <w:rPr>
+          <w:rFonts w:ascii="Consolas" w:eastAsia="Times New Roman" w:hAnsi="Consolas" w:cs="Times New Roman"/>
+          <w:color w:val="CE9178"/>
+          <w:sz w:val="21"/>
+          <w:szCs w:val="21"/>
+          <w:lang w:val="en-US" w:eastAsia="pt-BR"/>
+        </w:rPr>
+        <w:t>"</w:t>
+      </w:r>
+      <w:r>
+        <w:rPr>
+          <w:rFonts w:ascii="Consolas" w:eastAsia="Times New Roman" w:hAnsi="Consolas" w:cs="Times New Roman"/>
+          <w:color w:val="808080"/>
+          <w:sz w:val="21"/>
+          <w:szCs w:val="21"/>
+          <w:lang w:val="en-US" w:eastAsia="pt-BR"/>
+        </w:rPr>
+        <w:t>&gt;</w:t>
+      </w:r>
+      <w:r>
+        <w:rPr>
+          <w:rFonts w:ascii="Consolas" w:eastAsia="Times New Roman" w:hAnsi="Consolas" w:cs="Times New Roman"/>
+          <w:color w:val="D4D4D4"/>
+          <w:sz w:val="21"/>
+          <w:szCs w:val="21"/>
+          <w:lang w:val="en-US" w:eastAsia="pt-BR"/>
+        </w:rPr>
+        <w:t xml:space="preserve"> </w:t>
+      </w:r>
+      <w:r>
+        <w:rPr>
+          <w:rFonts w:ascii="Consolas" w:eastAsia="Times New Roman" w:hAnsi="Consolas" w:cs="Times New Roman"/>
+          <w:color w:val="808080"/>
+          <w:sz w:val="21"/>
+          <w:szCs w:val="21"/>
+          <w:lang w:val="en-US" w:eastAsia="pt-BR"/>
+        </w:rPr>
+        <w:t>&lt;</w:t>
+      </w:r>
+      <w:r>
+        <w:rPr>
+          <w:rFonts w:ascii="Consolas" w:eastAsia="Times New Roman" w:hAnsi="Consolas" w:cs="Times New Roman"/>
+          <w:color w:val="569CD6"/>
+          <w:sz w:val="21"/>
+          <w:szCs w:val="21"/>
+          <w:lang w:val="en-US" w:eastAsia="pt-BR"/>
+        </w:rPr>
+        <w:t>label</w:t>
+      </w:r>
+      <w:r>
+        <w:rPr>
+          <w:rFonts w:ascii="Consolas" w:eastAsia="Times New Roman" w:hAnsi="Consolas" w:cs="Times New Roman"/>
+          <w:color w:val="D4D4D4"/>
+          <w:sz w:val="21"/>
+          <w:szCs w:val="21"/>
+          <w:lang w:val="en-US" w:eastAsia="pt-BR"/>
+        </w:rPr>
+        <w:t xml:space="preserve"> </w:t>
+      </w:r>
+      <w:r>
+        <w:rPr>
+          <w:rFonts w:ascii="Consolas" w:eastAsia="Times New Roman" w:hAnsi="Consolas" w:cs="Times New Roman"/>
+          <w:color w:val="9CDCFE"/>
+          <w:sz w:val="21"/>
+          <w:szCs w:val="21"/>
+          <w:lang w:val="en-US" w:eastAsia="pt-BR"/>
+        </w:rPr>
+        <w:t>for</w:t>
+      </w:r>
+      <w:r>
+        <w:rPr>
+          <w:rFonts w:ascii="Consolas" w:eastAsia="Times New Roman" w:hAnsi="Consolas" w:cs="Times New Roman"/>
+          <w:color w:val="D4D4D4"/>
+          <w:sz w:val="21"/>
+          <w:szCs w:val="21"/>
+          <w:lang w:val="en-US" w:eastAsia="pt-BR"/>
+        </w:rPr>
+        <w:t>=</w:t>
+      </w:r>
+      <w:r>
+        <w:rPr>
+          <w:rFonts w:ascii="Consolas" w:eastAsia="Times New Roman" w:hAnsi="Consolas" w:cs="Times New Roman"/>
+          <w:color w:val="CE9178"/>
+          <w:sz w:val="21"/>
+          <w:szCs w:val="21"/>
+          <w:lang w:val="en-US" w:eastAsia="pt-BR"/>
+        </w:rPr>
+        <w:t>"</w:t>
+      </w:r>
+      <w:proofErr w:type="spellStart"/>
+      <w:r>
+        <w:rPr>
+          <w:rFonts w:ascii="Consolas" w:eastAsia="Times New Roman" w:hAnsi="Consolas" w:cs="Times New Roman"/>
+          <w:color w:val="CE9178"/>
+          <w:sz w:val="21"/>
+          <w:szCs w:val="21"/>
+          <w:lang w:val="en-US" w:eastAsia="pt-BR"/>
+        </w:rPr>
+        <w:t>isxmas</w:t>
+      </w:r>
+      <w:proofErr w:type="spellEnd"/>
+      <w:r>
+        <w:rPr>
+          <w:rFonts w:ascii="Consolas" w:eastAsia="Times New Roman" w:hAnsi="Consolas" w:cs="Times New Roman"/>
+          <w:color w:val="CE9178"/>
+          <w:sz w:val="21"/>
+          <w:szCs w:val="21"/>
+          <w:lang w:val="en-US" w:eastAsia="pt-BR"/>
+        </w:rPr>
+        <w:t>"</w:t>
+      </w:r>
+      <w:r>
+        <w:rPr>
+          <w:rFonts w:ascii="Consolas" w:eastAsia="Times New Roman" w:hAnsi="Consolas" w:cs="Times New Roman"/>
+          <w:color w:val="808080"/>
+          <w:sz w:val="21"/>
+          <w:szCs w:val="21"/>
+          <w:lang w:val="en-US" w:eastAsia="pt-BR"/>
+        </w:rPr>
+        <w:t>&gt;</w:t>
+      </w:r>
+      <w:r>
+        <w:rPr>
+          <w:rFonts w:ascii="Consolas" w:eastAsia="Times New Roman" w:hAnsi="Consolas" w:cs="Times New Roman"/>
+          <w:color w:val="D4D4D4"/>
+          <w:sz w:val="21"/>
+          <w:szCs w:val="21"/>
+          <w:lang w:val="en-US" w:eastAsia="pt-BR"/>
+        </w:rPr>
+        <w:t xml:space="preserve"> </w:t>
+      </w:r>
+      <w:proofErr w:type="spellStart"/>
+      <w:r>
+        <w:rPr>
+          <w:rFonts w:ascii="Consolas" w:eastAsia="Times New Roman" w:hAnsi="Consolas" w:cs="Times New Roman"/>
+          <w:color w:val="D4D4D4"/>
+          <w:sz w:val="21"/>
+          <w:szCs w:val="21"/>
+          <w:lang w:val="en-US" w:eastAsia="pt-BR"/>
+        </w:rPr>
+        <w:t>Masculino</w:t>
+      </w:r>
+      <w:proofErr w:type="spellEnd"/>
+      <w:r>
+        <w:rPr>
+          <w:rFonts w:ascii="Consolas" w:eastAsia="Times New Roman" w:hAnsi="Consolas" w:cs="Times New Roman"/>
+          <w:color w:val="808080"/>
+          <w:sz w:val="21"/>
+          <w:szCs w:val="21"/>
+          <w:lang w:val="en-US" w:eastAsia="pt-BR"/>
+        </w:rPr>
+        <w:t>&lt;/</w:t>
+      </w:r>
+      <w:r>
+        <w:rPr>
+          <w:rFonts w:ascii="Consolas" w:eastAsia="Times New Roman" w:hAnsi="Consolas" w:cs="Times New Roman"/>
+          <w:color w:val="569CD6"/>
+          <w:sz w:val="21"/>
+          <w:szCs w:val="21"/>
+          <w:lang w:val="en-US" w:eastAsia="pt-BR"/>
+        </w:rPr>
+        <w:t>label</w:t>
+      </w:r>
+      <w:r>
+        <w:rPr>
+          <w:rFonts w:ascii="Consolas" w:eastAsia="Times New Roman" w:hAnsi="Consolas" w:cs="Times New Roman"/>
+          <w:color w:val="808080"/>
+          <w:sz w:val="21"/>
+          <w:szCs w:val="21"/>
+          <w:lang w:val="en-US" w:eastAsia="pt-BR"/>
+        </w:rPr>
+        <w:t>&gt;</w:t>
+      </w:r>
+    </w:p>
+    <w:p>
+      <w:pPr>
+        <w:shd w:val="clear" w:color="auto" w:fill="1E1E1E"/>
+        <w:spacing w:after="0" w:line="285" w:lineRule="atLeast"/>
+        <w:rPr>
+          <w:rFonts w:ascii="Consolas" w:eastAsia="Times New Roman" w:hAnsi="Consolas" w:cs="Times New Roman"/>
+          <w:color w:val="D4D4D4"/>
+          <w:sz w:val="21"/>
+          <w:szCs w:val="21"/>
+          <w:lang w:val="en-US" w:eastAsia="pt-BR"/>
+        </w:rPr>
+      </w:pPr>
+      <w:r>
+        <w:rPr>
+          <w:rFonts w:ascii="Consolas" w:eastAsia="Times New Roman" w:hAnsi="Consolas" w:cs="Times New Roman"/>
+          <w:color w:val="808080"/>
+          <w:sz w:val="21"/>
+          <w:szCs w:val="21"/>
+          <w:lang w:val="en-US" w:eastAsia="pt-BR"/>
+        </w:rPr>
+        <w:t>&lt;</w:t>
+      </w:r>
+      <w:r>
+        <w:rPr>
+          <w:rFonts w:ascii="Consolas" w:eastAsia="Times New Roman" w:hAnsi="Consolas" w:cs="Times New Roman"/>
+          <w:color w:val="569CD6"/>
+          <w:sz w:val="21"/>
+          <w:szCs w:val="21"/>
+          <w:lang w:val="en-US" w:eastAsia="pt-BR"/>
+        </w:rPr>
+        <w:t>input</w:t>
+      </w:r>
+      <w:r>
+        <w:rPr>
+          <w:rFonts w:ascii="Consolas" w:eastAsia="Times New Roman" w:hAnsi="Consolas" w:cs="Times New Roman"/>
+          <w:color w:val="D4D4D4"/>
+          <w:sz w:val="21"/>
+          <w:szCs w:val="21"/>
+          <w:lang w:val="en-US" w:eastAsia="pt-BR"/>
+        </w:rPr>
+        <w:t xml:space="preserve"> </w:t>
+      </w:r>
+      <w:r>
+        <w:rPr>
+          <w:rFonts w:ascii="Consolas" w:eastAsia="Times New Roman" w:hAnsi="Consolas" w:cs="Times New Roman"/>
+          <w:color w:val="9CDCFE"/>
+          <w:sz w:val="21"/>
+          <w:szCs w:val="21"/>
+          <w:lang w:val="en-US" w:eastAsia="pt-BR"/>
+        </w:rPr>
+        <w:t>type</w:t>
+      </w:r>
+      <w:r>
+        <w:rPr>
+          <w:rFonts w:ascii="Consolas" w:eastAsia="Times New Roman" w:hAnsi="Consolas" w:cs="Times New Roman"/>
+          <w:color w:val="D4D4D4"/>
+          <w:sz w:val="21"/>
+          <w:szCs w:val="21"/>
+          <w:lang w:val="en-US" w:eastAsia="pt-BR"/>
+        </w:rPr>
+        <w:t>=</w:t>
+      </w:r>
+      <w:r>
+        <w:rPr>
+          <w:rFonts w:ascii="Consolas" w:eastAsia="Times New Roman" w:hAnsi="Consolas" w:cs="Times New Roman"/>
+          <w:color w:val="CE9178"/>
+          <w:sz w:val="21"/>
+          <w:szCs w:val="21"/>
+          <w:lang w:val="en-US" w:eastAsia="pt-BR"/>
+        </w:rPr>
+        <w:t>"radio"</w:t>
+      </w:r>
+      <w:r>
+        <w:rPr>
+          <w:rFonts w:ascii="Consolas" w:eastAsia="Times New Roman" w:hAnsi="Consolas" w:cs="Times New Roman"/>
+          <w:color w:val="D4D4D4"/>
+          <w:sz w:val="21"/>
+          <w:szCs w:val="21"/>
+          <w:lang w:val="en-US" w:eastAsia="pt-BR"/>
+        </w:rPr>
+        <w:t xml:space="preserve"> </w:t>
+      </w:r>
+      <w:r>
+        <w:rPr>
+          <w:rFonts w:ascii="Consolas" w:eastAsia="Times New Roman" w:hAnsi="Consolas" w:cs="Times New Roman"/>
+          <w:color w:val="9CDCFE"/>
+          <w:sz w:val="21"/>
+          <w:szCs w:val="21"/>
+          <w:lang w:val="en-US" w:eastAsia="pt-BR"/>
+        </w:rPr>
+        <w:t>name</w:t>
+      </w:r>
+      <w:r>
+        <w:rPr>
+          <w:rFonts w:ascii="Consolas" w:eastAsia="Times New Roman" w:hAnsi="Consolas" w:cs="Times New Roman"/>
+          <w:color w:val="D4D4D4"/>
+          <w:sz w:val="21"/>
+          <w:szCs w:val="21"/>
+          <w:lang w:val="en-US" w:eastAsia="pt-BR"/>
+        </w:rPr>
+        <w:t>=</w:t>
+      </w:r>
+      <w:r>
+        <w:rPr>
+          <w:rFonts w:ascii="Consolas" w:eastAsia="Times New Roman" w:hAnsi="Consolas" w:cs="Times New Roman"/>
+          <w:color w:val="CE9178"/>
+          <w:sz w:val="21"/>
+          <w:szCs w:val="21"/>
+          <w:lang w:val="en-US" w:eastAsia="pt-BR"/>
+        </w:rPr>
+        <w:t>"</w:t>
+      </w:r>
+      <w:proofErr w:type="spellStart"/>
+      <w:r>
+        <w:rPr>
+          <w:rFonts w:ascii="Consolas" w:eastAsia="Times New Roman" w:hAnsi="Consolas" w:cs="Times New Roman"/>
+          <w:color w:val="CE9178"/>
+          <w:sz w:val="21"/>
+          <w:szCs w:val="21"/>
+          <w:lang w:val="en-US" w:eastAsia="pt-BR"/>
+        </w:rPr>
+        <w:t>sexo</w:t>
+      </w:r>
+      <w:proofErr w:type="spellEnd"/>
+      <w:r>
+        <w:rPr>
+          <w:rFonts w:ascii="Consolas" w:eastAsia="Times New Roman" w:hAnsi="Consolas" w:cs="Times New Roman"/>
+          <w:color w:val="CE9178"/>
+          <w:sz w:val="21"/>
+          <w:szCs w:val="21"/>
+          <w:lang w:val="en-US" w:eastAsia="pt-BR"/>
+        </w:rPr>
+        <w:t>"</w:t>
+      </w:r>
+      <w:r>
+        <w:rPr>
+          <w:rFonts w:ascii="Consolas" w:eastAsia="Times New Roman" w:hAnsi="Consolas" w:cs="Times New Roman"/>
+          <w:color w:val="D4D4D4"/>
+          <w:sz w:val="21"/>
+          <w:szCs w:val="21"/>
+          <w:lang w:val="en-US" w:eastAsia="pt-BR"/>
+        </w:rPr>
+        <w:t xml:space="preserve"> </w:t>
+      </w:r>
+      <w:r>
+        <w:rPr>
+          <w:rFonts w:ascii="Consolas" w:eastAsia="Times New Roman" w:hAnsi="Consolas" w:cs="Times New Roman"/>
+          <w:color w:val="9CDCFE"/>
+          <w:sz w:val="21"/>
+          <w:szCs w:val="21"/>
+          <w:lang w:val="en-US" w:eastAsia="pt-BR"/>
+        </w:rPr>
+        <w:t>id</w:t>
+      </w:r>
+      <w:r>
+        <w:rPr>
+          <w:rFonts w:ascii="Consolas" w:eastAsia="Times New Roman" w:hAnsi="Consolas" w:cs="Times New Roman"/>
+          <w:color w:val="D4D4D4"/>
+          <w:sz w:val="21"/>
+          <w:szCs w:val="21"/>
+          <w:lang w:val="en-US" w:eastAsia="pt-BR"/>
+        </w:rPr>
+        <w:t>=</w:t>
+      </w:r>
+      <w:r>
+        <w:rPr>
+          <w:rFonts w:ascii="Consolas" w:eastAsia="Times New Roman" w:hAnsi="Consolas" w:cs="Times New Roman"/>
+          <w:color w:val="CE9178"/>
+          <w:sz w:val="21"/>
+          <w:szCs w:val="21"/>
+          <w:lang w:val="en-US" w:eastAsia="pt-BR"/>
+        </w:rPr>
+        <w:t>"</w:t>
+      </w:r>
+      <w:proofErr w:type="spellStart"/>
+      <w:r>
+        <w:rPr>
+          <w:rFonts w:ascii="Consolas" w:eastAsia="Times New Roman" w:hAnsi="Consolas" w:cs="Times New Roman"/>
+          <w:color w:val="CE9178"/>
+          <w:sz w:val="21"/>
+          <w:szCs w:val="21"/>
+          <w:lang w:val="en-US" w:eastAsia="pt-BR"/>
+        </w:rPr>
+        <w:t>isxfem</w:t>
+      </w:r>
+      <w:proofErr w:type="spellEnd"/>
+      <w:r>
+        <w:rPr>
+          <w:rFonts w:ascii="Consolas" w:eastAsia="Times New Roman" w:hAnsi="Consolas" w:cs="Times New Roman"/>
+          <w:color w:val="CE9178"/>
+          <w:sz w:val="21"/>
+          <w:szCs w:val="21"/>
+          <w:lang w:val="en-US" w:eastAsia="pt-BR"/>
+        </w:rPr>
+        <w:t>"</w:t>
+      </w:r>
+      <w:r>
+        <w:rPr>
+          <w:rFonts w:ascii="Consolas" w:eastAsia="Times New Roman" w:hAnsi="Consolas" w:cs="Times New Roman"/>
+          <w:color w:val="808080"/>
+          <w:sz w:val="21"/>
+          <w:szCs w:val="21"/>
+          <w:lang w:val="en-US" w:eastAsia="pt-BR"/>
+        </w:rPr>
+        <w:t>&gt;</w:t>
+      </w:r>
+      <w:r>
+        <w:rPr>
+          <w:rFonts w:ascii="Consolas" w:eastAsia="Times New Roman" w:hAnsi="Consolas" w:cs="Times New Roman"/>
+          <w:color w:val="D4D4D4"/>
+          <w:sz w:val="21"/>
+          <w:szCs w:val="21"/>
+          <w:lang w:val="en-US" w:eastAsia="pt-BR"/>
+        </w:rPr>
+        <w:t xml:space="preserve"> </w:t>
+      </w:r>
+      <w:r>
+        <w:rPr>
+          <w:rFonts w:ascii="Consolas" w:eastAsia="Times New Roman" w:hAnsi="Consolas" w:cs="Times New Roman"/>
+          <w:color w:val="808080"/>
+          <w:sz w:val="21"/>
+          <w:szCs w:val="21"/>
+          <w:lang w:val="en-US" w:eastAsia="pt-BR"/>
+        </w:rPr>
+        <w:t>&lt;</w:t>
+      </w:r>
+      <w:r>
+        <w:rPr>
+          <w:rFonts w:ascii="Consolas" w:eastAsia="Times New Roman" w:hAnsi="Consolas" w:cs="Times New Roman"/>
+          <w:color w:val="569CD6"/>
+          <w:sz w:val="21"/>
+          <w:szCs w:val="21"/>
+          <w:lang w:val="en-US" w:eastAsia="pt-BR"/>
+        </w:rPr>
+        <w:t>label</w:t>
+      </w:r>
+      <w:r>
+        <w:rPr>
+          <w:rFonts w:ascii="Consolas" w:eastAsia="Times New Roman" w:hAnsi="Consolas" w:cs="Times New Roman"/>
+          <w:color w:val="D4D4D4"/>
+          <w:sz w:val="21"/>
+          <w:szCs w:val="21"/>
+          <w:lang w:val="en-US" w:eastAsia="pt-BR"/>
+        </w:rPr>
+        <w:t xml:space="preserve"> </w:t>
+      </w:r>
+      <w:r>
+        <w:rPr>
+          <w:rFonts w:ascii="Consolas" w:eastAsia="Times New Roman" w:hAnsi="Consolas" w:cs="Times New Roman"/>
+          <w:color w:val="9CDCFE"/>
+          <w:sz w:val="21"/>
+          <w:szCs w:val="21"/>
+          <w:lang w:val="en-US" w:eastAsia="pt-BR"/>
+        </w:rPr>
+        <w:t>for</w:t>
+      </w:r>
+      <w:r>
+        <w:rPr>
+          <w:rFonts w:ascii="Consolas" w:eastAsia="Times New Roman" w:hAnsi="Consolas" w:cs="Times New Roman"/>
+          <w:color w:val="D4D4D4"/>
+          <w:sz w:val="21"/>
+          <w:szCs w:val="21"/>
+          <w:lang w:val="en-US" w:eastAsia="pt-BR"/>
+        </w:rPr>
+        <w:t>=</w:t>
+      </w:r>
+      <w:r>
+        <w:rPr>
+          <w:rFonts w:ascii="Consolas" w:eastAsia="Times New Roman" w:hAnsi="Consolas" w:cs="Times New Roman"/>
+          <w:color w:val="CE9178"/>
+          <w:sz w:val="21"/>
+          <w:szCs w:val="21"/>
+          <w:lang w:val="en-US" w:eastAsia="pt-BR"/>
+        </w:rPr>
+        <w:t>"</w:t>
+      </w:r>
+      <w:proofErr w:type="spellStart"/>
+      <w:r>
+        <w:rPr>
+          <w:rFonts w:ascii="Consolas" w:eastAsia="Times New Roman" w:hAnsi="Consolas" w:cs="Times New Roman"/>
+          <w:color w:val="CE9178"/>
+          <w:sz w:val="21"/>
+          <w:szCs w:val="21"/>
+          <w:lang w:val="en-US" w:eastAsia="pt-BR"/>
+        </w:rPr>
+        <w:t>isxfem</w:t>
+      </w:r>
+      <w:proofErr w:type="spellEnd"/>
+      <w:r>
+        <w:rPr>
+          <w:rFonts w:ascii="Consolas" w:eastAsia="Times New Roman" w:hAnsi="Consolas" w:cs="Times New Roman"/>
+          <w:color w:val="CE9178"/>
+          <w:sz w:val="21"/>
+          <w:szCs w:val="21"/>
+          <w:lang w:val="en-US" w:eastAsia="pt-BR"/>
+        </w:rPr>
+        <w:t>"</w:t>
+      </w:r>
+      <w:r>
+        <w:rPr>
+          <w:rFonts w:ascii="Consolas" w:eastAsia="Times New Roman" w:hAnsi="Consolas" w:cs="Times New Roman"/>
+          <w:color w:val="808080"/>
+          <w:sz w:val="21"/>
+          <w:szCs w:val="21"/>
+          <w:lang w:val="en-US" w:eastAsia="pt-BR"/>
+        </w:rPr>
+        <w:t>&gt;</w:t>
+      </w:r>
+      <w:r>
+        <w:rPr>
+          <w:rFonts w:ascii="Consolas" w:eastAsia="Times New Roman" w:hAnsi="Consolas" w:cs="Times New Roman"/>
+          <w:color w:val="D4D4D4"/>
+          <w:sz w:val="21"/>
+          <w:szCs w:val="21"/>
+          <w:lang w:val="en-US" w:eastAsia="pt-BR"/>
+        </w:rPr>
+        <w:t xml:space="preserve"> </w:t>
+      </w:r>
+      <w:proofErr w:type="spellStart"/>
+      <w:r>
+        <w:rPr>
+          <w:rFonts w:ascii="Consolas" w:eastAsia="Times New Roman" w:hAnsi="Consolas" w:cs="Times New Roman"/>
+          <w:color w:val="D4D4D4"/>
+          <w:sz w:val="21"/>
+          <w:szCs w:val="21"/>
+          <w:lang w:val="en-US" w:eastAsia="pt-BR"/>
+        </w:rPr>
+        <w:t>Feminino</w:t>
+      </w:r>
+      <w:proofErr w:type="spellEnd"/>
+      <w:r>
+        <w:rPr>
+          <w:rFonts w:ascii="Consolas" w:eastAsia="Times New Roman" w:hAnsi="Consolas" w:cs="Times New Roman"/>
+          <w:color w:val="808080"/>
+          <w:sz w:val="21"/>
+          <w:szCs w:val="21"/>
+          <w:lang w:val="en-US" w:eastAsia="pt-BR"/>
+        </w:rPr>
+        <w:t>&lt;/</w:t>
+      </w:r>
+      <w:r>
+        <w:rPr>
+          <w:rFonts w:ascii="Consolas" w:eastAsia="Times New Roman" w:hAnsi="Consolas" w:cs="Times New Roman"/>
+          <w:color w:val="569CD6"/>
+          <w:sz w:val="21"/>
+          <w:szCs w:val="21"/>
+          <w:lang w:val="en-US" w:eastAsia="pt-BR"/>
+        </w:rPr>
+        <w:t>label</w:t>
+      </w:r>
+      <w:r>
+        <w:rPr>
+          <w:rFonts w:ascii="Consolas" w:eastAsia="Times New Roman" w:hAnsi="Consolas" w:cs="Times New Roman"/>
+          <w:color w:val="808080"/>
+          <w:sz w:val="21"/>
+          <w:szCs w:val="21"/>
+          <w:lang w:val="en-US" w:eastAsia="pt-BR"/>
+        </w:rPr>
+        <w:t>&gt;</w:t>
+      </w:r>
+    </w:p>
+    <w:p>
+      <w:pPr>
+        <w:spacing w:after="0" w:line="285" w:lineRule="atLeast"/>
+        <w:rPr>
+          <w:rFonts w:ascii="Consolas" w:eastAsia="Times New Roman" w:hAnsi="Consolas" w:cs="Times New Roman"/>
+          <w:color w:val="D4D4D4"/>
+          <w:sz w:val="21"/>
+          <w:szCs w:val="21"/>
+          <w:lang w:val="en-US" w:eastAsia="pt-BR"/>
+        </w:rPr>
+      </w:pPr>
     </w:p>
     <w:sectPr>
       <w:pgSz w:w="11906" w:h="16838"/>

</xml_diff>